<commit_message>
updating table of contents D2.1.2
</commit_message>
<xml_diff>
--- a/WP2/D2.1.2_Documentation_of_the_Corpora.docx
+++ b/WP2/D2.1.2_Documentation_of_the_Corpora.docx
@@ -394,7 +394,7 @@
       <w:bookmarkStart w:id="2" w:name="_Toc397003061"/>
       <w:bookmarkStart w:id="3" w:name="_Toc397004129"/>
       <w:bookmarkStart w:id="4" w:name="_Toc397005047"/>
-      <w:bookmarkStart w:id="5" w:name="_Toc417308507"/>
+      <w:bookmarkStart w:id="5" w:name="_Toc302998248"/>
       <w:r>
         <w:rPr>
           <w:lang w:val="en-GB"/>
@@ -904,9 +904,9 @@
           <w:noProof/>
           <w:color w:val="auto"/>
           <w:spacing w:val="0"/>
-          <w:sz w:val="22"/>
-          <w:szCs w:val="22"/>
-          <w:lang w:val="en-US" w:eastAsia="en-US"/>
+          <w:sz w:val="24"/>
+          <w:szCs w:val="24"/>
+          <w:lang w:val="fr-FR" w:eastAsia="ja-JP"/>
         </w:rPr>
       </w:pPr>
       <w:r>
@@ -918,6 +918,8 @@
       <w:r>
         <w:fldChar w:fldCharType="separate"/>
       </w:r>
+      <w:bookmarkStart w:id="14" w:name="_GoBack"/>
+      <w:bookmarkEnd w:id="14"/>
       <w:r>
         <w:rPr>
           <w:noProof/>
@@ -940,7 +942,7 @@
         <w:rPr>
           <w:noProof/>
         </w:rPr>
-        <w:instrText xml:space="preserve"> PAGEREF _Toc417308507 \h </w:instrText>
+        <w:instrText xml:space="preserve"> PAGEREF _Toc302998248 \h </w:instrText>
       </w:r>
       <w:r>
         <w:rPr>
@@ -957,534 +959,12 @@
         <w:rPr>
           <w:noProof/>
         </w:rPr>
-        <w:t>2</w:t>
+        <w:t>3</w:t>
       </w:r>
       <w:r>
         <w:rPr>
           <w:noProof/>
         </w:rPr>
-        <w:fldChar w:fldCharType="end"/>
-      </w:r>
-    </w:p>
-    <w:p>
-      <w:pPr>
-        <w:pStyle w:val="TM1"/>
-        <w:tabs>
-          <w:tab w:val="left" w:pos="403"/>
-          <w:tab w:val="right" w:leader="dot" w:pos="9060"/>
-        </w:tabs>
-        <w:rPr>
-          <w:rFonts w:asciiTheme="minorHAnsi" w:eastAsiaTheme="minorEastAsia" w:hAnsiTheme="minorHAnsi" w:cstheme="minorBidi"/>
-          <w:b w:val="0"/>
-          <w:bCs w:val="0"/>
-          <w:smallCaps w:val="0"/>
-          <w:noProof/>
-          <w:color w:val="auto"/>
-          <w:spacing w:val="0"/>
-          <w:sz w:val="22"/>
-          <w:szCs w:val="22"/>
-          <w:lang w:val="en-US" w:eastAsia="en-US"/>
-        </w:rPr>
-      </w:pPr>
-      <w:r>
-        <w:rPr>
-          <w:noProof/>
-        </w:rPr>
-        <w:t>1.</w:t>
-      </w:r>
-      <w:r>
-        <w:rPr>
-          <w:rFonts w:asciiTheme="minorHAnsi" w:eastAsiaTheme="minorEastAsia" w:hAnsiTheme="minorHAnsi" w:cstheme="minorBidi"/>
-          <w:b w:val="0"/>
-          <w:bCs w:val="0"/>
-          <w:smallCaps w:val="0"/>
-          <w:noProof/>
-          <w:color w:val="auto"/>
-          <w:spacing w:val="0"/>
-          <w:sz w:val="22"/>
-          <w:szCs w:val="22"/>
-          <w:lang w:val="en-US" w:eastAsia="en-US"/>
-        </w:rPr>
-        <w:tab/>
-      </w:r>
-      <w:r>
-        <w:rPr>
-          <w:noProof/>
-        </w:rPr>
-        <w:t>Introduction</w:t>
-      </w:r>
-      <w:r>
-        <w:rPr>
-          <w:noProof/>
-        </w:rPr>
-        <w:tab/>
-      </w:r>
-      <w:r>
-        <w:rPr>
-          <w:noProof/>
-        </w:rPr>
-        <w:fldChar w:fldCharType="begin"/>
-      </w:r>
-      <w:r>
-        <w:rPr>
-          <w:noProof/>
-        </w:rPr>
-        <w:instrText xml:space="preserve"> PAGEREF _Toc417308508 \h </w:instrText>
-      </w:r>
-      <w:r>
-        <w:rPr>
-          <w:noProof/>
-        </w:rPr>
-      </w:r>
-      <w:r>
-        <w:rPr>
-          <w:noProof/>
-        </w:rPr>
-        <w:fldChar w:fldCharType="separate"/>
-      </w:r>
-      <w:r>
-        <w:rPr>
-          <w:noProof/>
-        </w:rPr>
-        <w:t>4</w:t>
-      </w:r>
-      <w:r>
-        <w:rPr>
-          <w:noProof/>
-        </w:rPr>
-        <w:fldChar w:fldCharType="end"/>
-      </w:r>
-    </w:p>
-    <w:p>
-      <w:pPr>
-        <w:pStyle w:val="TM2"/>
-        <w:rPr>
-          <w:rFonts w:asciiTheme="minorHAnsi" w:eastAsiaTheme="minorEastAsia" w:hAnsiTheme="minorHAnsi" w:cstheme="minorBidi"/>
-          <w:smallCaps w:val="0"/>
-          <w:color w:val="auto"/>
-          <w:spacing w:val="0"/>
-          <w:sz w:val="22"/>
-          <w:szCs w:val="22"/>
-          <w:lang w:val="en-US" w:eastAsia="en-US"/>
-        </w:rPr>
-      </w:pPr>
-      <w:r>
-        <w:t>1.1.</w:t>
-      </w:r>
-      <w:r>
-        <w:rPr>
-          <w:rFonts w:asciiTheme="minorHAnsi" w:eastAsiaTheme="minorEastAsia" w:hAnsiTheme="minorHAnsi" w:cstheme="minorBidi"/>
-          <w:smallCaps w:val="0"/>
-          <w:color w:val="auto"/>
-          <w:spacing w:val="0"/>
-          <w:sz w:val="22"/>
-          <w:szCs w:val="22"/>
-          <w:lang w:val="en-US" w:eastAsia="en-US"/>
-        </w:rPr>
-        <w:tab/>
-      </w:r>
-      <w:r>
-        <w:t>Role of the deliverable</w:t>
-      </w:r>
-      <w:r>
-        <w:tab/>
-      </w:r>
-      <w:r>
-        <w:fldChar w:fldCharType="begin"/>
-      </w:r>
-      <w:r>
-        <w:instrText xml:space="preserve"> PAGEREF _Toc417308509 \h </w:instrText>
-      </w:r>
-      <w:r>
-        <w:fldChar w:fldCharType="separate"/>
-      </w:r>
-      <w:r>
-        <w:t>4</w:t>
-      </w:r>
-      <w:r>
-        <w:fldChar w:fldCharType="end"/>
-      </w:r>
-    </w:p>
-    <w:p>
-      <w:pPr>
-        <w:pStyle w:val="TM2"/>
-        <w:rPr>
-          <w:rFonts w:asciiTheme="minorHAnsi" w:eastAsiaTheme="minorEastAsia" w:hAnsiTheme="minorHAnsi" w:cstheme="minorBidi"/>
-          <w:smallCaps w:val="0"/>
-          <w:color w:val="auto"/>
-          <w:spacing w:val="0"/>
-          <w:sz w:val="22"/>
-          <w:szCs w:val="22"/>
-          <w:lang w:val="en-US" w:eastAsia="en-US"/>
-        </w:rPr>
-      </w:pPr>
-      <w:r>
-        <w:t>1.2.</w:t>
-      </w:r>
-      <w:r>
-        <w:rPr>
-          <w:rFonts w:asciiTheme="minorHAnsi" w:eastAsiaTheme="minorEastAsia" w:hAnsiTheme="minorHAnsi" w:cstheme="minorBidi"/>
-          <w:smallCaps w:val="0"/>
-          <w:color w:val="auto"/>
-          <w:spacing w:val="0"/>
-          <w:sz w:val="22"/>
-          <w:szCs w:val="22"/>
-          <w:lang w:val="en-US" w:eastAsia="en-US"/>
-        </w:rPr>
-        <w:tab/>
-      </w:r>
-      <w:r>
-        <w:t>Structure of the document</w:t>
-      </w:r>
-      <w:r>
-        <w:tab/>
-      </w:r>
-      <w:r>
-        <w:fldChar w:fldCharType="begin"/>
-      </w:r>
-      <w:r>
-        <w:instrText xml:space="preserve"> PAGEREF _Toc417308510 \h </w:instrText>
-      </w:r>
-      <w:r>
-        <w:fldChar w:fldCharType="separate"/>
-      </w:r>
-      <w:r>
-        <w:t>4</w:t>
-      </w:r>
-      <w:r>
-        <w:fldChar w:fldCharType="end"/>
-      </w:r>
-    </w:p>
-    <w:p>
-      <w:pPr>
-        <w:pStyle w:val="TM2"/>
-        <w:rPr>
-          <w:rFonts w:asciiTheme="minorHAnsi" w:eastAsiaTheme="minorEastAsia" w:hAnsiTheme="minorHAnsi" w:cstheme="minorBidi"/>
-          <w:smallCaps w:val="0"/>
-          <w:color w:val="auto"/>
-          <w:spacing w:val="0"/>
-          <w:sz w:val="22"/>
-          <w:szCs w:val="22"/>
-          <w:lang w:val="en-US" w:eastAsia="en-US"/>
-        </w:rPr>
-      </w:pPr>
-      <w:r>
-        <w:t>1.3.</w:t>
-      </w:r>
-      <w:r>
-        <w:rPr>
-          <w:rFonts w:asciiTheme="minorHAnsi" w:eastAsiaTheme="minorEastAsia" w:hAnsiTheme="minorHAnsi" w:cstheme="minorBidi"/>
-          <w:smallCaps w:val="0"/>
-          <w:color w:val="auto"/>
-          <w:spacing w:val="0"/>
-          <w:sz w:val="22"/>
-          <w:szCs w:val="22"/>
-          <w:lang w:val="en-US" w:eastAsia="en-US"/>
-        </w:rPr>
-        <w:tab/>
-      </w:r>
-      <w:r>
-        <w:t>Terms, abbreviations and definitions</w:t>
-      </w:r>
-      <w:r>
-        <w:tab/>
-      </w:r>
-      <w:r>
-        <w:fldChar w:fldCharType="begin"/>
-      </w:r>
-      <w:r>
-        <w:instrText xml:space="preserve"> PAGEREF _Toc417308511 \h </w:instrText>
-      </w:r>
-      <w:r>
-        <w:fldChar w:fldCharType="separate"/>
-      </w:r>
-      <w:r>
-        <w:t>4</w:t>
-      </w:r>
-      <w:r>
-        <w:fldChar w:fldCharType="end"/>
-      </w:r>
-    </w:p>
-    <w:p>
-      <w:pPr>
-        <w:pStyle w:val="TM1"/>
-        <w:tabs>
-          <w:tab w:val="left" w:pos="403"/>
-          <w:tab w:val="right" w:leader="dot" w:pos="9060"/>
-        </w:tabs>
-        <w:rPr>
-          <w:rFonts w:asciiTheme="minorHAnsi" w:eastAsiaTheme="minorEastAsia" w:hAnsiTheme="minorHAnsi" w:cstheme="minorBidi"/>
-          <w:b w:val="0"/>
-          <w:bCs w:val="0"/>
-          <w:smallCaps w:val="0"/>
-          <w:noProof/>
-          <w:color w:val="auto"/>
-          <w:spacing w:val="0"/>
-          <w:sz w:val="22"/>
-          <w:szCs w:val="22"/>
-          <w:lang w:val="en-US" w:eastAsia="en-US"/>
-        </w:rPr>
-      </w:pPr>
-      <w:r>
-        <w:rPr>
-          <w:noProof/>
-        </w:rPr>
-        <w:t>2.</w:t>
-      </w:r>
-      <w:r>
-        <w:rPr>
-          <w:rFonts w:asciiTheme="minorHAnsi" w:eastAsiaTheme="minorEastAsia" w:hAnsiTheme="minorHAnsi" w:cstheme="minorBidi"/>
-          <w:b w:val="0"/>
-          <w:bCs w:val="0"/>
-          <w:smallCaps w:val="0"/>
-          <w:noProof/>
-          <w:color w:val="auto"/>
-          <w:spacing w:val="0"/>
-          <w:sz w:val="22"/>
-          <w:szCs w:val="22"/>
-          <w:lang w:val="en-US" w:eastAsia="en-US"/>
-        </w:rPr>
-        <w:tab/>
-      </w:r>
-      <w:r>
-        <w:rPr>
-          <w:noProof/>
-        </w:rPr>
-        <w:t>Level 1 Header</w:t>
-      </w:r>
-      <w:r>
-        <w:rPr>
-          <w:noProof/>
-        </w:rPr>
-        <w:tab/>
-      </w:r>
-      <w:r>
-        <w:rPr>
-          <w:noProof/>
-        </w:rPr>
-        <w:fldChar w:fldCharType="begin"/>
-      </w:r>
-      <w:r>
-        <w:rPr>
-          <w:noProof/>
-        </w:rPr>
-        <w:instrText xml:space="preserve"> PAGEREF _Toc417308512 \h </w:instrText>
-      </w:r>
-      <w:r>
-        <w:rPr>
-          <w:noProof/>
-        </w:rPr>
-      </w:r>
-      <w:r>
-        <w:rPr>
-          <w:noProof/>
-        </w:rPr>
-        <w:fldChar w:fldCharType="separate"/>
-      </w:r>
-      <w:r>
-        <w:rPr>
-          <w:noProof/>
-        </w:rPr>
-        <w:t>5</w:t>
-      </w:r>
-      <w:r>
-        <w:rPr>
-          <w:noProof/>
-        </w:rPr>
-        <w:fldChar w:fldCharType="end"/>
-      </w:r>
-    </w:p>
-    <w:p>
-      <w:pPr>
-        <w:pStyle w:val="TM1"/>
-        <w:tabs>
-          <w:tab w:val="left" w:pos="403"/>
-          <w:tab w:val="right" w:leader="dot" w:pos="9060"/>
-        </w:tabs>
-        <w:rPr>
-          <w:rFonts w:asciiTheme="minorHAnsi" w:eastAsiaTheme="minorEastAsia" w:hAnsiTheme="minorHAnsi" w:cstheme="minorBidi"/>
-          <w:b w:val="0"/>
-          <w:bCs w:val="0"/>
-          <w:smallCaps w:val="0"/>
-          <w:noProof/>
-          <w:color w:val="auto"/>
-          <w:spacing w:val="0"/>
-          <w:sz w:val="22"/>
-          <w:szCs w:val="22"/>
-          <w:lang w:val="en-US" w:eastAsia="en-US"/>
-        </w:rPr>
-      </w:pPr>
-      <w:r>
-        <w:rPr>
-          <w:noProof/>
-        </w:rPr>
-        <w:t>3.</w:t>
-      </w:r>
-      <w:r>
-        <w:rPr>
-          <w:rFonts w:asciiTheme="minorHAnsi" w:eastAsiaTheme="minorEastAsia" w:hAnsiTheme="minorHAnsi" w:cstheme="minorBidi"/>
-          <w:b w:val="0"/>
-          <w:bCs w:val="0"/>
-          <w:smallCaps w:val="0"/>
-          <w:noProof/>
-          <w:color w:val="auto"/>
-          <w:spacing w:val="0"/>
-          <w:sz w:val="22"/>
-          <w:szCs w:val="22"/>
-          <w:lang w:val="en-US" w:eastAsia="en-US"/>
-        </w:rPr>
-        <w:tab/>
-      </w:r>
-      <w:r>
-        <w:rPr>
-          <w:noProof/>
-        </w:rPr>
-        <w:t>Level 1 Header</w:t>
-      </w:r>
-      <w:r>
-        <w:rPr>
-          <w:noProof/>
-        </w:rPr>
-        <w:tab/>
-      </w:r>
-      <w:r>
-        <w:rPr>
-          <w:noProof/>
-        </w:rPr>
-        <w:fldChar w:fldCharType="begin"/>
-      </w:r>
-      <w:r>
-        <w:rPr>
-          <w:noProof/>
-        </w:rPr>
-        <w:instrText xml:space="preserve"> PAGEREF _Toc417308513 \h </w:instrText>
-      </w:r>
-      <w:r>
-        <w:rPr>
-          <w:noProof/>
-        </w:rPr>
-      </w:r>
-      <w:r>
-        <w:rPr>
-          <w:noProof/>
-        </w:rPr>
-        <w:fldChar w:fldCharType="separate"/>
-      </w:r>
-      <w:r>
-        <w:rPr>
-          <w:noProof/>
-        </w:rPr>
-        <w:t>6</w:t>
-      </w:r>
-      <w:r>
-        <w:rPr>
-          <w:noProof/>
-        </w:rPr>
-        <w:fldChar w:fldCharType="end"/>
-      </w:r>
-    </w:p>
-    <w:p>
-      <w:pPr>
-        <w:pStyle w:val="TM2"/>
-        <w:rPr>
-          <w:rFonts w:asciiTheme="minorHAnsi" w:eastAsiaTheme="minorEastAsia" w:hAnsiTheme="minorHAnsi" w:cstheme="minorBidi"/>
-          <w:smallCaps w:val="0"/>
-          <w:color w:val="auto"/>
-          <w:spacing w:val="0"/>
-          <w:sz w:val="22"/>
-          <w:szCs w:val="22"/>
-          <w:lang w:val="en-US" w:eastAsia="en-US"/>
-        </w:rPr>
-      </w:pPr>
-      <w:r>
-        <w:t>3.1.</w:t>
-      </w:r>
-      <w:r>
-        <w:rPr>
-          <w:rFonts w:asciiTheme="minorHAnsi" w:eastAsiaTheme="minorEastAsia" w:hAnsiTheme="minorHAnsi" w:cstheme="minorBidi"/>
-          <w:smallCaps w:val="0"/>
-          <w:color w:val="auto"/>
-          <w:spacing w:val="0"/>
-          <w:sz w:val="22"/>
-          <w:szCs w:val="22"/>
-          <w:lang w:val="en-US" w:eastAsia="en-US"/>
-        </w:rPr>
-        <w:tab/>
-      </w:r>
-      <w:r>
-        <w:t>Level 2 Header</w:t>
-      </w:r>
-      <w:r>
-        <w:tab/>
-      </w:r>
-      <w:r>
-        <w:fldChar w:fldCharType="begin"/>
-      </w:r>
-      <w:r>
-        <w:instrText xml:space="preserve"> PAGEREF _Toc417308514 \h </w:instrText>
-      </w:r>
-      <w:r>
-        <w:fldChar w:fldCharType="separate"/>
-      </w:r>
-      <w:r>
-        <w:t>6</w:t>
-      </w:r>
-      <w:r>
-        <w:fldChar w:fldCharType="end"/>
-      </w:r>
-    </w:p>
-    <w:p>
-      <w:pPr>
-        <w:pStyle w:val="TM3"/>
-        <w:tabs>
-          <w:tab w:val="left" w:pos="1200"/>
-        </w:tabs>
-        <w:rPr>
-          <w:rFonts w:asciiTheme="minorHAnsi" w:eastAsiaTheme="minorEastAsia" w:hAnsiTheme="minorHAnsi" w:cstheme="minorBidi"/>
-          <w:i w:val="0"/>
-          <w:iCs w:val="0"/>
-          <w:color w:val="auto"/>
-          <w:spacing w:val="0"/>
-          <w:sz w:val="22"/>
-          <w:szCs w:val="22"/>
-          <w:lang w:val="en-US" w:eastAsia="en-US"/>
-        </w:rPr>
-      </w:pPr>
-      <w:r>
-        <w:t>3.1.1.</w:t>
-      </w:r>
-      <w:r>
-        <w:rPr>
-          <w:rFonts w:asciiTheme="minorHAnsi" w:eastAsiaTheme="minorEastAsia" w:hAnsiTheme="minorHAnsi" w:cstheme="minorBidi"/>
-          <w:i w:val="0"/>
-          <w:iCs w:val="0"/>
-          <w:color w:val="auto"/>
-          <w:spacing w:val="0"/>
-          <w:sz w:val="22"/>
-          <w:szCs w:val="22"/>
-          <w:lang w:val="en-US" w:eastAsia="en-US"/>
-        </w:rPr>
-        <w:tab/>
-      </w:r>
-      <w:r>
-        <w:t>Level 3 Header</w:t>
-      </w:r>
-      <w:r>
-        <w:tab/>
-      </w:r>
-      <w:r>
-        <w:fldChar w:fldCharType="begin"/>
-      </w:r>
-      <w:r>
-        <w:instrText xml:space="preserve"> PAGEREF _Toc417308515 \h </w:instrText>
-      </w:r>
-      <w:r>
-        <w:fldChar w:fldCharType="separate"/>
-      </w:r>
-      <w:r>
-        <w:t>6</w:t>
-      </w:r>
-      <w:r>
         <w:fldChar w:fldCharType="end"/>
       </w:r>
     </w:p>
@@ -1502,16 +982,16 @@
           <w:noProof/>
           <w:color w:val="auto"/>
           <w:spacing w:val="0"/>
-          <w:sz w:val="22"/>
-          <w:szCs w:val="22"/>
-          <w:lang w:val="en-US" w:eastAsia="en-US"/>
+          <w:sz w:val="24"/>
+          <w:szCs w:val="24"/>
+          <w:lang w:val="fr-FR" w:eastAsia="ja-JP"/>
         </w:rPr>
       </w:pPr>
       <w:r>
         <w:rPr>
           <w:noProof/>
         </w:rPr>
-        <w:t>References</w:t>
+        <w:t>1. Introduction</w:t>
       </w:r>
       <w:r>
         <w:rPr>
@@ -1529,7 +1009,7 @@
         <w:rPr>
           <w:noProof/>
         </w:rPr>
-        <w:instrText xml:space="preserve"> PAGEREF _Toc417308516 \h </w:instrText>
+        <w:instrText xml:space="preserve"> PAGEREF _Toc302998249 \h </w:instrText>
       </w:r>
       <w:r>
         <w:rPr>
@@ -1546,12 +1026,177 @@
         <w:rPr>
           <w:noProof/>
         </w:rPr>
-        <w:t>7</w:t>
+        <w:t>5</w:t>
       </w:r>
       <w:r>
         <w:rPr>
           <w:noProof/>
         </w:rPr>
+        <w:fldChar w:fldCharType="end"/>
+      </w:r>
+    </w:p>
+    <w:p>
+      <w:pPr>
+        <w:pStyle w:val="TM2"/>
+        <w:rPr>
+          <w:rFonts w:asciiTheme="minorHAnsi" w:eastAsiaTheme="minorEastAsia" w:hAnsiTheme="minorHAnsi" w:cstheme="minorBidi"/>
+          <w:smallCaps w:val="0"/>
+          <w:color w:val="auto"/>
+          <w:spacing w:val="0"/>
+          <w:sz w:val="24"/>
+          <w:szCs w:val="24"/>
+          <w:lang w:val="fr-FR" w:eastAsia="ja-JP"/>
+        </w:rPr>
+      </w:pPr>
+      <w:r>
+        <w:rPr>
+          <w:rFonts w:ascii="Times New Roman" w:hAnsi="Times New Roman"/>
+          <w:snapToGrid w:val="0"/>
+          <w:color w:val="000000"/>
+          <w:spacing w:val="0"/>
+          <w:w w:val="0"/>
+          <w:u w:color="000000"/>
+          <w:bdr w:val="none" w:sz="0" w:space="0" w:color="000000"/>
+          <w:shd w:val="clear" w:color="000000" w:fill="000000"/>
+          <w:lang w:val="x-none" w:eastAsia="x-none" w:bidi="x-none"/>
+          <w14:scene3d>
+            <w14:camera w14:prst="orthographicFront"/>
+            <w14:lightRig w14:rig="threePt" w14:dir="t">
+              <w14:rot w14:lat="0" w14:lon="0" w14:rev="0"/>
+            </w14:lightRig>
+          </w14:scene3d>
+        </w:rPr>
+        <w:t>1.1.</w:t>
+      </w:r>
+      <w:r>
+        <w:t xml:space="preserve"> Role of the deliverable</w:t>
+      </w:r>
+      <w:r>
+        <w:tab/>
+      </w:r>
+      <w:r>
+        <w:fldChar w:fldCharType="begin"/>
+      </w:r>
+      <w:r>
+        <w:instrText xml:space="preserve"> PAGEREF _Toc302998250 \h </w:instrText>
+      </w:r>
+      <w:r>
+        <w:fldChar w:fldCharType="separate"/>
+      </w:r>
+      <w:r>
+        <w:t>5</w:t>
+      </w:r>
+      <w:r>
+        <w:fldChar w:fldCharType="end"/>
+      </w:r>
+    </w:p>
+    <w:p>
+      <w:pPr>
+        <w:pStyle w:val="TM2"/>
+        <w:rPr>
+          <w:rFonts w:asciiTheme="minorHAnsi" w:eastAsiaTheme="minorEastAsia" w:hAnsiTheme="minorHAnsi" w:cstheme="minorBidi"/>
+          <w:smallCaps w:val="0"/>
+          <w:color w:val="auto"/>
+          <w:spacing w:val="0"/>
+          <w:sz w:val="24"/>
+          <w:szCs w:val="24"/>
+          <w:lang w:val="fr-FR" w:eastAsia="ja-JP"/>
+        </w:rPr>
+      </w:pPr>
+      <w:r>
+        <w:rPr>
+          <w:rFonts w:ascii="Times New Roman" w:hAnsi="Times New Roman"/>
+          <w:snapToGrid w:val="0"/>
+          <w:color w:val="000000"/>
+          <w:spacing w:val="0"/>
+          <w:w w:val="0"/>
+          <w:u w:color="000000"/>
+          <w:bdr w:val="none" w:sz="0" w:space="0" w:color="000000"/>
+          <w:shd w:val="clear" w:color="000000" w:fill="000000"/>
+          <w:lang w:val="x-none" w:eastAsia="x-none" w:bidi="x-none"/>
+          <w14:scene3d>
+            <w14:camera w14:prst="orthographicFront"/>
+            <w14:lightRig w14:rig="threePt" w14:dir="t">
+              <w14:rot w14:lat="0" w14:lon="0" w14:rev="0"/>
+            </w14:lightRig>
+          </w14:scene3d>
+        </w:rPr>
+        <w:t>1.2.</w:t>
+      </w:r>
+      <w:r>
+        <w:t xml:space="preserve"> Structure of the document</w:t>
+      </w:r>
+      <w:r>
+        <w:tab/>
+      </w:r>
+      <w:r>
+        <w:fldChar w:fldCharType="begin"/>
+      </w:r>
+      <w:r>
+        <w:instrText xml:space="preserve"> PAGEREF _Toc302998251 \h </w:instrText>
+      </w:r>
+      <w:r>
+        <w:fldChar w:fldCharType="separate"/>
+      </w:r>
+      <w:r>
+        <w:t>5</w:t>
+      </w:r>
+      <w:r>
+        <w:fldChar w:fldCharType="end"/>
+      </w:r>
+    </w:p>
+    <w:p>
+      <w:pPr>
+        <w:pStyle w:val="TM2"/>
+        <w:rPr>
+          <w:rFonts w:asciiTheme="minorHAnsi" w:eastAsiaTheme="minorEastAsia" w:hAnsiTheme="minorHAnsi" w:cstheme="minorBidi"/>
+          <w:smallCaps w:val="0"/>
+          <w:color w:val="auto"/>
+          <w:spacing w:val="0"/>
+          <w:sz w:val="24"/>
+          <w:szCs w:val="24"/>
+          <w:lang w:val="fr-FR" w:eastAsia="ja-JP"/>
+        </w:rPr>
+      </w:pPr>
+      <w:r>
+        <w:rPr>
+          <w:rFonts w:ascii="Times New Roman" w:hAnsi="Times New Roman"/>
+          <w:snapToGrid w:val="0"/>
+          <w:color w:val="000000"/>
+          <w:spacing w:val="0"/>
+          <w:w w:val="0"/>
+          <w:u w:color="000000"/>
+          <w:bdr w:val="none" w:sz="0" w:space="0" w:color="000000"/>
+          <w:shd w:val="clear" w:color="000000" w:fill="000000"/>
+          <w:lang w:val="x-none" w:eastAsia="x-none" w:bidi="x-none"/>
+          <w14:scene3d>
+            <w14:camera w14:prst="orthographicFront"/>
+            <w14:lightRig w14:rig="threePt" w14:dir="t">
+              <w14:rot w14:lat="0" w14:lon="0" w14:rev="0"/>
+            </w14:lightRig>
+          </w14:scene3d>
+        </w:rPr>
+        <w:t>1.3.</w:t>
+      </w:r>
+      <w:r>
+        <w:t xml:space="preserve"> Terms, abbreviations and definitions</w:t>
+      </w:r>
+      <w:r>
+        <w:tab/>
+      </w:r>
+      <w:r>
+        <w:fldChar w:fldCharType="begin"/>
+      </w:r>
+      <w:r>
+        <w:instrText xml:space="preserve"> PAGEREF _Toc302998252 \h </w:instrText>
+      </w:r>
+      <w:r>
+        <w:fldChar w:fldCharType="separate"/>
+      </w:r>
+      <w:r>
+        <w:t>5</w:t>
+      </w:r>
+      <w:r>
         <w:fldChar w:fldCharType="end"/>
       </w:r>
     </w:p>
@@ -1569,16 +1214,16 @@
           <w:noProof/>
           <w:color w:val="auto"/>
           <w:spacing w:val="0"/>
-          <w:sz w:val="22"/>
-          <w:szCs w:val="22"/>
-          <w:lang w:val="en-US" w:eastAsia="en-US"/>
+          <w:sz w:val="24"/>
+          <w:szCs w:val="24"/>
+          <w:lang w:val="fr-FR" w:eastAsia="ja-JP"/>
         </w:rPr>
       </w:pPr>
       <w:r>
         <w:rPr>
           <w:noProof/>
         </w:rPr>
-        <w:t>Appendixes</w:t>
+        <w:t>2. Introduction</w:t>
       </w:r>
       <w:r>
         <w:rPr>
@@ -1596,7 +1241,74 @@
         <w:rPr>
           <w:noProof/>
         </w:rPr>
-        <w:instrText xml:space="preserve"> PAGEREF _Toc417308517 \h </w:instrText>
+        <w:instrText xml:space="preserve"> PAGEREF _Toc302998253 \h </w:instrText>
+      </w:r>
+      <w:r>
+        <w:rPr>
+          <w:noProof/>
+        </w:rPr>
+      </w:r>
+      <w:r>
+        <w:rPr>
+          <w:noProof/>
+        </w:rPr>
+        <w:fldChar w:fldCharType="separate"/>
+      </w:r>
+      <w:r>
+        <w:rPr>
+          <w:noProof/>
+        </w:rPr>
+        <w:t>6</w:t>
+      </w:r>
+      <w:r>
+        <w:rPr>
+          <w:noProof/>
+        </w:rPr>
+        <w:fldChar w:fldCharType="end"/>
+      </w:r>
+    </w:p>
+    <w:p>
+      <w:pPr>
+        <w:pStyle w:val="TM1"/>
+        <w:tabs>
+          <w:tab w:val="right" w:leader="dot" w:pos="9060"/>
+        </w:tabs>
+        <w:rPr>
+          <w:rFonts w:asciiTheme="minorHAnsi" w:eastAsiaTheme="minorEastAsia" w:hAnsiTheme="minorHAnsi" w:cstheme="minorBidi"/>
+          <w:b w:val="0"/>
+          <w:bCs w:val="0"/>
+          <w:smallCaps w:val="0"/>
+          <w:noProof/>
+          <w:color w:val="auto"/>
+          <w:spacing w:val="0"/>
+          <w:sz w:val="24"/>
+          <w:szCs w:val="24"/>
+          <w:lang w:val="fr-FR" w:eastAsia="ja-JP"/>
+        </w:rPr>
+      </w:pPr>
+      <w:r>
+        <w:rPr>
+          <w:noProof/>
+        </w:rPr>
+        <w:t>3. Airbus Data</w:t>
+      </w:r>
+      <w:r>
+        <w:rPr>
+          <w:noProof/>
+        </w:rPr>
+        <w:tab/>
+      </w:r>
+      <w:r>
+        <w:rPr>
+          <w:noProof/>
+        </w:rPr>
+        <w:fldChar w:fldCharType="begin"/>
+      </w:r>
+      <w:r>
+        <w:rPr>
+          <w:noProof/>
+        </w:rPr>
+        <w:instrText xml:space="preserve"> PAGEREF _Toc302998254 \h </w:instrText>
       </w:r>
       <w:r>
         <w:rPr>
@@ -1630,16 +1342,328 @@
           <w:smallCaps w:val="0"/>
           <w:color w:val="auto"/>
           <w:spacing w:val="0"/>
-          <w:sz w:val="22"/>
-          <w:szCs w:val="22"/>
-          <w:lang w:val="en-US" w:eastAsia="en-US"/>
+          <w:sz w:val="24"/>
+          <w:szCs w:val="24"/>
+          <w:lang w:val="fr-FR" w:eastAsia="ja-JP"/>
+        </w:rPr>
+      </w:pPr>
+      <w:r>
+        <w:rPr>
+          <w:rFonts w:ascii="Times New Roman" w:hAnsi="Times New Roman"/>
+          <w:snapToGrid w:val="0"/>
+          <w:color w:val="000000"/>
+          <w:spacing w:val="0"/>
+          <w:w w:val="0"/>
+          <w:u w:color="000000"/>
+          <w:bdr w:val="none" w:sz="0" w:space="0" w:color="000000"/>
+          <w:shd w:val="clear" w:color="000000" w:fill="000000"/>
+          <w:lang w:val="x-none" w:eastAsia="x-none" w:bidi="x-none"/>
+          <w14:scene3d>
+            <w14:camera w14:prst="orthographicFront"/>
+            <w14:lightRig w14:rig="threePt" w14:dir="t">
+              <w14:rot w14:lat="0" w14:lon="0" w14:rev="0"/>
+            </w14:lightRig>
+          </w14:scene3d>
+        </w:rPr>
+        <w:t>3.1.</w:t>
+      </w:r>
+      <w:r>
+        <w:t xml:space="preserve"> Text</w:t>
+      </w:r>
+      <w:r>
+        <w:tab/>
+      </w:r>
+      <w:r>
+        <w:fldChar w:fldCharType="begin"/>
+      </w:r>
+      <w:r>
+        <w:instrText xml:space="preserve"> PAGEREF _Toc302998255 \h </w:instrText>
+      </w:r>
+      <w:r>
+        <w:fldChar w:fldCharType="separate"/>
+      </w:r>
+      <w:r>
+        <w:t>8</w:t>
+      </w:r>
+      <w:r>
+        <w:fldChar w:fldCharType="end"/>
+      </w:r>
+    </w:p>
+    <w:p>
+      <w:pPr>
+        <w:pStyle w:val="TM2"/>
+        <w:rPr>
+          <w:rFonts w:asciiTheme="minorHAnsi" w:eastAsiaTheme="minorEastAsia" w:hAnsiTheme="minorHAnsi" w:cstheme="minorBidi"/>
+          <w:smallCaps w:val="0"/>
+          <w:color w:val="auto"/>
+          <w:spacing w:val="0"/>
+          <w:sz w:val="24"/>
+          <w:szCs w:val="24"/>
+          <w:lang w:val="fr-FR" w:eastAsia="ja-JP"/>
+        </w:rPr>
+      </w:pPr>
+      <w:r>
+        <w:rPr>
+          <w:rFonts w:ascii="Times New Roman" w:hAnsi="Times New Roman"/>
+          <w:snapToGrid w:val="0"/>
+          <w:color w:val="000000"/>
+          <w:spacing w:val="0"/>
+          <w:w w:val="0"/>
+          <w:u w:color="000000"/>
+          <w:bdr w:val="none" w:sz="0" w:space="0" w:color="000000"/>
+          <w:shd w:val="clear" w:color="000000" w:fill="000000"/>
+          <w:lang w:val="x-none" w:eastAsia="x-none" w:bidi="x-none"/>
+          <w14:scene3d>
+            <w14:camera w14:prst="orthographicFront"/>
+            <w14:lightRig w14:rig="threePt" w14:dir="t">
+              <w14:rot w14:lat="0" w14:lon="0" w14:rev="0"/>
+            </w14:lightRig>
+          </w14:scene3d>
+        </w:rPr>
+        <w:t>3.2.</w:t>
+      </w:r>
+      <w:r>
+        <w:t xml:space="preserve"> Model</w:t>
+      </w:r>
+      <w:r>
+        <w:tab/>
+      </w:r>
+      <w:r>
+        <w:fldChar w:fldCharType="begin"/>
+      </w:r>
+      <w:r>
+        <w:instrText xml:space="preserve"> PAGEREF _Toc302998256 \h </w:instrText>
+      </w:r>
+      <w:r>
+        <w:fldChar w:fldCharType="separate"/>
+      </w:r>
+      <w:r>
+        <w:t>9</w:t>
+      </w:r>
+      <w:r>
+        <w:fldChar w:fldCharType="end"/>
+      </w:r>
+    </w:p>
+    <w:p>
+      <w:pPr>
+        <w:pStyle w:val="TM1"/>
+        <w:tabs>
+          <w:tab w:val="right" w:leader="dot" w:pos="9060"/>
+        </w:tabs>
+        <w:rPr>
+          <w:rFonts w:asciiTheme="minorHAnsi" w:eastAsiaTheme="minorEastAsia" w:hAnsiTheme="minorHAnsi" w:cstheme="minorBidi"/>
+          <w:b w:val="0"/>
+          <w:bCs w:val="0"/>
+          <w:smallCaps w:val="0"/>
+          <w:noProof/>
+          <w:color w:val="auto"/>
+          <w:spacing w:val="0"/>
+          <w:sz w:val="24"/>
+          <w:szCs w:val="24"/>
+          <w:lang w:val="fr-FR" w:eastAsia="ja-JP"/>
+        </w:rPr>
+      </w:pPr>
+      <w:r>
+        <w:rPr>
+          <w:noProof/>
+        </w:rPr>
+        <w:t>4. Obeo Data</w:t>
+      </w:r>
+      <w:r>
+        <w:rPr>
+          <w:noProof/>
+        </w:rPr>
+        <w:tab/>
+      </w:r>
+      <w:r>
+        <w:rPr>
+          <w:noProof/>
+        </w:rPr>
+        <w:fldChar w:fldCharType="begin"/>
+      </w:r>
+      <w:r>
+        <w:rPr>
+          <w:noProof/>
+        </w:rPr>
+        <w:instrText xml:space="preserve"> PAGEREF _Toc302998257 \h </w:instrText>
+      </w:r>
+      <w:r>
+        <w:rPr>
+          <w:noProof/>
+        </w:rPr>
+      </w:r>
+      <w:r>
+        <w:rPr>
+          <w:noProof/>
+        </w:rPr>
+        <w:fldChar w:fldCharType="separate"/>
+      </w:r>
+      <w:r>
+        <w:rPr>
+          <w:noProof/>
+        </w:rPr>
+        <w:t>12</w:t>
+      </w:r>
+      <w:r>
+        <w:rPr>
+          <w:noProof/>
+        </w:rPr>
+        <w:fldChar w:fldCharType="end"/>
+      </w:r>
+    </w:p>
+    <w:p>
+      <w:pPr>
+        <w:pStyle w:val="TM1"/>
+        <w:tabs>
+          <w:tab w:val="right" w:leader="dot" w:pos="9060"/>
+        </w:tabs>
+        <w:rPr>
+          <w:rFonts w:asciiTheme="minorHAnsi" w:eastAsiaTheme="minorEastAsia" w:hAnsiTheme="minorHAnsi" w:cstheme="minorBidi"/>
+          <w:b w:val="0"/>
+          <w:bCs w:val="0"/>
+          <w:smallCaps w:val="0"/>
+          <w:noProof/>
+          <w:color w:val="auto"/>
+          <w:spacing w:val="0"/>
+          <w:sz w:val="24"/>
+          <w:szCs w:val="24"/>
+          <w:lang w:val="fr-FR" w:eastAsia="ja-JP"/>
+        </w:rPr>
+      </w:pPr>
+      <w:r>
+        <w:rPr>
+          <w:noProof/>
+          <w:highlight w:val="yellow"/>
+        </w:rPr>
+        <w:t>5. Turkish Consortium Data (to be filled by Mantis)</w:t>
+      </w:r>
+      <w:r>
+        <w:rPr>
+          <w:noProof/>
+        </w:rPr>
+        <w:tab/>
+      </w:r>
+      <w:r>
+        <w:rPr>
+          <w:noProof/>
+        </w:rPr>
+        <w:fldChar w:fldCharType="begin"/>
+      </w:r>
+      <w:r>
+        <w:rPr>
+          <w:noProof/>
+        </w:rPr>
+        <w:instrText xml:space="preserve"> PAGEREF _Toc302998258 \h </w:instrText>
+      </w:r>
+      <w:r>
+        <w:rPr>
+          <w:noProof/>
+        </w:rPr>
+      </w:r>
+      <w:r>
+        <w:rPr>
+          <w:noProof/>
+        </w:rPr>
+        <w:fldChar w:fldCharType="separate"/>
+      </w:r>
+      <w:r>
+        <w:rPr>
+          <w:noProof/>
+        </w:rPr>
+        <w:t>16</w:t>
+      </w:r>
+      <w:r>
+        <w:rPr>
+          <w:noProof/>
+        </w:rPr>
+        <w:fldChar w:fldCharType="end"/>
+      </w:r>
+    </w:p>
+    <w:p>
+      <w:pPr>
+        <w:pStyle w:val="TM1"/>
+        <w:tabs>
+          <w:tab w:val="right" w:leader="dot" w:pos="9060"/>
+        </w:tabs>
+        <w:rPr>
+          <w:rFonts w:asciiTheme="minorHAnsi" w:eastAsiaTheme="minorEastAsia" w:hAnsiTheme="minorHAnsi" w:cstheme="minorBidi"/>
+          <w:b w:val="0"/>
+          <w:bCs w:val="0"/>
+          <w:smallCaps w:val="0"/>
+          <w:noProof/>
+          <w:color w:val="auto"/>
+          <w:spacing w:val="0"/>
+          <w:sz w:val="24"/>
+          <w:szCs w:val="24"/>
+          <w:lang w:val="fr-FR" w:eastAsia="ja-JP"/>
+        </w:rPr>
+      </w:pPr>
+      <w:r>
+        <w:rPr>
+          <w:noProof/>
+        </w:rPr>
+        <w:t>Appendixes</w:t>
+      </w:r>
+      <w:r>
+        <w:rPr>
+          <w:noProof/>
+        </w:rPr>
+        <w:tab/>
+      </w:r>
+      <w:r>
+        <w:rPr>
+          <w:noProof/>
+        </w:rPr>
+        <w:fldChar w:fldCharType="begin"/>
+      </w:r>
+      <w:r>
+        <w:rPr>
+          <w:noProof/>
+        </w:rPr>
+        <w:instrText xml:space="preserve"> PAGEREF _Toc302998259 \h </w:instrText>
+      </w:r>
+      <w:r>
+        <w:rPr>
+          <w:noProof/>
+        </w:rPr>
+      </w:r>
+      <w:r>
+        <w:rPr>
+          <w:noProof/>
+        </w:rPr>
+        <w:fldChar w:fldCharType="separate"/>
+      </w:r>
+      <w:r>
+        <w:rPr>
+          <w:noProof/>
+        </w:rPr>
+        <w:t>17</w:t>
+      </w:r>
+      <w:r>
+        <w:rPr>
+          <w:noProof/>
+        </w:rPr>
+        <w:fldChar w:fldCharType="end"/>
+      </w:r>
+    </w:p>
+    <w:p>
+      <w:pPr>
+        <w:pStyle w:val="TM2"/>
+        <w:rPr>
+          <w:rFonts w:asciiTheme="minorHAnsi" w:eastAsiaTheme="minorEastAsia" w:hAnsiTheme="minorHAnsi" w:cstheme="minorBidi"/>
+          <w:smallCaps w:val="0"/>
+          <w:color w:val="auto"/>
+          <w:spacing w:val="0"/>
+          <w:sz w:val="24"/>
+          <w:szCs w:val="24"/>
+          <w:lang w:val="fr-FR" w:eastAsia="ja-JP"/>
         </w:rPr>
       </w:pPr>
       <w:r>
         <w:rPr>
           <w:lang w:eastAsia="en-US"/>
         </w:rPr>
-        <w:t>Appendix 1</w:t>
+        <w:t>Appendix 1 Airbus Data</w:t>
       </w:r>
       <w:r>
         <w:tab/>
@@ -1648,13 +1672,90 @@
         <w:fldChar w:fldCharType="begin"/>
       </w:r>
       <w:r>
-        <w:instrText xml:space="preserve"> PAGEREF _Toc417308518 \h </w:instrText>
+        <w:instrText xml:space="preserve"> PAGEREF _Toc302998260 \h </w:instrText>
       </w:r>
       <w:r>
         <w:fldChar w:fldCharType="separate"/>
       </w:r>
       <w:r>
-        <w:t>8</w:t>
+        <w:t>17</w:t>
+      </w:r>
+      <w:r>
+        <w:fldChar w:fldCharType="end"/>
+      </w:r>
+    </w:p>
+    <w:p>
+      <w:pPr>
+        <w:pStyle w:val="TM2"/>
+        <w:rPr>
+          <w:rFonts w:asciiTheme="minorHAnsi" w:eastAsiaTheme="minorEastAsia" w:hAnsiTheme="minorHAnsi" w:cstheme="minorBidi"/>
+          <w:smallCaps w:val="0"/>
+          <w:color w:val="auto"/>
+          <w:spacing w:val="0"/>
+          <w:sz w:val="24"/>
+          <w:szCs w:val="24"/>
+          <w:lang w:val="fr-FR" w:eastAsia="ja-JP"/>
+        </w:rPr>
+      </w:pPr>
+      <w:r>
+        <w:rPr>
+          <w:lang w:eastAsia="en-US"/>
+        </w:rPr>
+        <w:t>Appendix 2 Obeo Data</w:t>
+      </w:r>
+      <w:r>
+        <w:tab/>
+      </w:r>
+      <w:r>
+        <w:fldChar w:fldCharType="begin"/>
+      </w:r>
+      <w:r>
+        <w:instrText xml:space="preserve"> PAGEREF _Toc302998261 \h </w:instrText>
+      </w:r>
+      <w:r>
+        <w:fldChar w:fldCharType="separate"/>
+      </w:r>
+      <w:r>
+        <w:t>17</w:t>
+      </w:r>
+      <w:r>
+        <w:fldChar w:fldCharType="end"/>
+      </w:r>
+    </w:p>
+    <w:p>
+      <w:pPr>
+        <w:pStyle w:val="TM2"/>
+        <w:rPr>
+          <w:rFonts w:asciiTheme="minorHAnsi" w:eastAsiaTheme="minorEastAsia" w:hAnsiTheme="minorHAnsi" w:cstheme="minorBidi"/>
+          <w:smallCaps w:val="0"/>
+          <w:color w:val="auto"/>
+          <w:spacing w:val="0"/>
+          <w:sz w:val="24"/>
+          <w:szCs w:val="24"/>
+          <w:lang w:val="fr-FR" w:eastAsia="ja-JP"/>
+        </w:rPr>
+      </w:pPr>
+      <w:r>
+        <w:rPr>
+          <w:highlight w:val="yellow"/>
+          <w:lang w:eastAsia="en-US"/>
+        </w:rPr>
+        <w:t>Appendix 3 Turkish Consortium Data (to be filled by Mantis)</w:t>
+      </w:r>
+      <w:r>
+        <w:tab/>
+      </w:r>
+      <w:r>
+        <w:fldChar w:fldCharType="begin"/>
+      </w:r>
+      <w:r>
+        <w:instrText xml:space="preserve"> PAGEREF _Toc302998262 \h </w:instrText>
+      </w:r>
+      <w:r>
+        <w:fldChar w:fldCharType="separate"/>
+      </w:r>
+      <w:r>
+        <w:t>17</w:t>
       </w:r>
       <w:r>
         <w:fldChar w:fldCharType="end"/>
@@ -1668,7 +1769,7 @@
         <w:lastRenderedPageBreak/>
         <w:fldChar w:fldCharType="end"/>
       </w:r>
-      <w:bookmarkStart w:id="14" w:name="_Toc417308508"/>
+      <w:bookmarkStart w:id="15" w:name="_Toc302998249"/>
       <w:bookmarkEnd w:id="8"/>
       <w:bookmarkEnd w:id="9"/>
       <w:bookmarkEnd w:id="10"/>
@@ -1678,17 +1779,17 @@
       <w:r>
         <w:t>Introduction</w:t>
       </w:r>
-      <w:bookmarkEnd w:id="14"/>
+      <w:bookmarkEnd w:id="15"/>
     </w:p>
     <w:p>
       <w:pPr>
         <w:pStyle w:val="ITEAHeading2"/>
       </w:pPr>
-      <w:bookmarkStart w:id="15" w:name="_Toc417308509"/>
+      <w:bookmarkStart w:id="16" w:name="_Toc302998250"/>
       <w:r>
         <w:t>Role of the deliverable</w:t>
       </w:r>
-      <w:bookmarkEnd w:id="15"/>
+      <w:bookmarkEnd w:id="16"/>
     </w:p>
     <w:p>
       <w:pPr>
@@ -1716,11 +1817,11 @@
       <w:pPr>
         <w:pStyle w:val="ITEAHeading2"/>
       </w:pPr>
-      <w:bookmarkStart w:id="16" w:name="_Toc417308510"/>
+      <w:bookmarkStart w:id="17" w:name="_Toc302998251"/>
       <w:r>
         <w:t>Structure of the document</w:t>
       </w:r>
-      <w:bookmarkEnd w:id="16"/>
+      <w:bookmarkEnd w:id="17"/>
     </w:p>
     <w:p>
       <w:pPr>
@@ -1761,11 +1862,11 @@
       <w:pPr>
         <w:pStyle w:val="ITEAHeading2"/>
       </w:pPr>
-      <w:bookmarkStart w:id="17" w:name="_Toc417308511"/>
+      <w:bookmarkStart w:id="18" w:name="_Toc302998252"/>
       <w:r>
         <w:t>Terms, abbreviations and definitions</w:t>
       </w:r>
-      <w:bookmarkEnd w:id="17"/>
+      <w:bookmarkEnd w:id="18"/>
     </w:p>
     <w:tbl>
       <w:tblPr>
@@ -2372,10 +2473,12 @@
       <w:pPr>
         <w:pStyle w:val="ITEAHeading1"/>
       </w:pPr>
+      <w:bookmarkStart w:id="19" w:name="_Toc302998253"/>
       <w:r>
         <w:lastRenderedPageBreak/>
         <w:t>Introduction</w:t>
       </w:r>
+      <w:bookmarkEnd w:id="19"/>
     </w:p>
     <w:p>
       <w:pPr>
@@ -2683,10 +2786,12 @@
       <w:pPr>
         <w:pStyle w:val="ITEAHeading1"/>
       </w:pPr>
+      <w:bookmarkStart w:id="20" w:name="_Toc302998254"/>
       <w:r>
         <w:lastRenderedPageBreak/>
         <w:t>Airbus Data</w:t>
       </w:r>
+      <w:bookmarkEnd w:id="20"/>
     </w:p>
     <w:p>
       <w:pPr>
@@ -2764,12 +2869,12 @@
           <w:sz w:val="20"/>
         </w:rPr>
       </w:pPr>
-      <w:bookmarkStart w:id="18" w:name="_Toc417308515"/>
+      <w:bookmarkStart w:id="21" w:name="_Toc302998255"/>
       <w:r>
         <w:t>Text</w:t>
       </w:r>
-    </w:p>
-    <w:bookmarkEnd w:id="18"/>
+      <w:bookmarkEnd w:id="21"/>
+    </w:p>
     <w:p>
       <w:pPr>
         <w:pStyle w:val="ITEABodyText"/>
@@ -3255,9 +3360,11 @@
           <w:sz w:val="20"/>
         </w:rPr>
       </w:pPr>
+      <w:bookmarkStart w:id="22" w:name="_Toc302998256"/>
       <w:r>
         <w:t>Model</w:t>
       </w:r>
+      <w:bookmarkEnd w:id="22"/>
     </w:p>
     <w:p>
       <w:pPr>
@@ -3678,6 +3785,7 @@
       <w:pPr>
         <w:pStyle w:val="ITEAHeading1"/>
       </w:pPr>
+      <w:bookmarkStart w:id="23" w:name="_Toc302998257"/>
       <w:proofErr w:type="spellStart"/>
       <w:r>
         <w:lastRenderedPageBreak/>
@@ -3687,6 +3795,7 @@
       <w:r>
         <w:t xml:space="preserve"> Data</w:t>
       </w:r>
+      <w:bookmarkEnd w:id="23"/>
     </w:p>
     <w:p>
       <w:pPr>
@@ -3963,6 +4072,7 @@
         <w:pStyle w:val="Pieddepage"/>
         <w:jc w:val="both"/>
       </w:pPr>
+      <w:proofErr w:type="gramStart"/>
       <w:r>
         <w:t>The edit</w:t>
       </w:r>
@@ -3970,7 +4080,11 @@
         <w:t>ors are defined by a model that</w:t>
       </w:r>
       <w:r>
-        <w:t xml:space="preserve"> defines the complete structure of the modelling workbench, its behaviour and all the edition and navigation tools. This description of a Sirius modelling workbench is dynamically interpreted by a runtime within the Eclipse IDE.</w:t>
+        <w:t xml:space="preserve"> defines the complete structure of the modelling workbench, its behaviour and all the edition and navigation tools</w:t>
+      </w:r>
+      <w:proofErr w:type="gramEnd"/>
+      <w:r>
+        <w:t>. This description of a Sirius modelling workbench is dynamically interpreted by a runtime within the Eclipse IDE.</w:t>
       </w:r>
     </w:p>
     <w:p>
@@ -4222,6 +4336,10 @@
         <w:jc w:val="both"/>
       </w:pPr>
       <w:r>
+        <w:rPr>
+          <w:noProof/>
+          <w:lang w:val="fr-FR" w:eastAsia="fr-FR"/>
+        </w:rPr>
         <w:drawing>
           <wp:inline distT="0" distB="0" distL="0" distR="0" wp14:anchorId="404E3205" wp14:editId="12E1CCBA">
             <wp:extent cx="5753100" cy="1574800"/>
@@ -4764,6 +4882,7 @@
           <w:highlight w:val="yellow"/>
         </w:rPr>
       </w:pPr>
+      <w:bookmarkStart w:id="24" w:name="_Toc302998258"/>
       <w:r>
         <w:rPr>
           <w:highlight w:val="yellow"/>
@@ -4783,6 +4902,7 @@
         </w:rPr>
         <w:t xml:space="preserve"> Data (to be filled by Mantis)</w:t>
       </w:r>
+      <w:bookmarkEnd w:id="24"/>
     </w:p>
     <w:p>
       <w:pPr>
@@ -4801,12 +4921,12 @@
           <w:numId w:val="0"/>
         </w:numPr>
       </w:pPr>
-      <w:bookmarkStart w:id="19" w:name="_Toc417308517"/>
+      <w:bookmarkStart w:id="25" w:name="_Toc302998259"/>
       <w:r>
         <w:lastRenderedPageBreak/>
         <w:t>Appendixes</w:t>
       </w:r>
-      <w:bookmarkEnd w:id="19"/>
+      <w:bookmarkEnd w:id="25"/>
     </w:p>
     <w:p>
       <w:pPr>
@@ -4819,20 +4939,20 @@
           <w:lang w:eastAsia="en-US"/>
         </w:rPr>
       </w:pPr>
-      <w:bookmarkStart w:id="20" w:name="_Toc417308518"/>
+      <w:bookmarkStart w:id="26" w:name="_Toc302998260"/>
       <w:r>
         <w:rPr>
           <w:lang w:eastAsia="en-US"/>
         </w:rPr>
         <w:t>Appendix 1</w:t>
       </w:r>
-      <w:bookmarkEnd w:id="20"/>
       <w:r>
         <w:rPr>
           <w:lang w:eastAsia="en-US"/>
         </w:rPr>
         <w:t xml:space="preserve"> Airbus Data</w:t>
       </w:r>
+      <w:bookmarkEnd w:id="26"/>
     </w:p>
     <w:p>
       <w:pPr>
@@ -4929,30 +5049,14 @@
         <w:pStyle w:val="ITEABodyText"/>
         <w:jc w:val="left"/>
       </w:pPr>
-      <w:r>
-        <w:fldChar w:fldCharType="begin"/>
-      </w:r>
-      <w:r>
-        <w:instrText xml:space="preserve"> HYPERLINK "</w:instrText>
-      </w:r>
-      <w:r>
-        <w:instrText>https://github.com/ModelWriter/French-Consortium/airbus/kb/airbusComponentsKB_03072015.rdf</w:instrText>
-      </w:r>
-      <w:r>
-        <w:instrText xml:space="preserve">" </w:instrText>
-      </w:r>
-      <w:r>
-        <w:fldChar w:fldCharType="separate"/>
-      </w:r>
-      <w:r>
-        <w:rPr>
-          <w:rStyle w:val="Lienhypertexte"/>
-        </w:rPr>
-        <w:t>https://github.com/ModelWriter/French-Consortium/airbus/kb/airbusComponentsKB_03072015.rdf</w:t>
-      </w:r>
-      <w:r>
-        <w:fldChar w:fldCharType="end"/>
-      </w:r>
+      <w:hyperlink r:id="rId24" w:history="1">
+        <w:r>
+          <w:rPr>
+            <w:rStyle w:val="Lienhypertexte"/>
+          </w:rPr>
+          <w:t>https://github.com/ModelWriter/French-Consortium/airbus/kb/airbusComponentsKB_03072015.rdf</w:t>
+        </w:r>
+      </w:hyperlink>
       <w:r>
         <w:t xml:space="preserve"> </w:t>
       </w:r>
@@ -4974,7 +5078,7 @@
       <w:pPr>
         <w:pStyle w:val="ITEABodyText"/>
       </w:pPr>
-      <w:hyperlink r:id="rId24" w:history="1">
+      <w:hyperlink r:id="rId25" w:history="1">
         <w:r>
           <w:rPr>
             <w:rStyle w:val="Lienhypertexte"/>
@@ -5055,6 +5159,7 @@
           <w:lang w:eastAsia="en-US"/>
         </w:rPr>
       </w:pPr>
+      <w:bookmarkStart w:id="27" w:name="_Toc302998261"/>
       <w:r>
         <w:rPr>
           <w:lang w:eastAsia="en-US"/>
@@ -5075,6 +5180,7 @@
         </w:rPr>
         <w:t xml:space="preserve"> Data</w:t>
       </w:r>
+      <w:bookmarkEnd w:id="27"/>
     </w:p>
     <w:p>
       <w:pPr>
@@ -5093,7 +5199,7 @@
       <w:pPr>
         <w:pStyle w:val="ITEABodyText"/>
       </w:pPr>
-      <w:hyperlink r:id="rId25" w:history="1">
+      <w:hyperlink r:id="rId26" w:history="1">
         <w:r>
           <w:rPr>
             <w:rStyle w:val="Lienhypertexte"/>
@@ -5122,7 +5228,7 @@
       <w:pPr>
         <w:pStyle w:val="ITEABodyText"/>
       </w:pPr>
-      <w:hyperlink r:id="rId26" w:history="1">
+      <w:hyperlink r:id="rId27" w:history="1">
         <w:r>
           <w:rPr>
             <w:rStyle w:val="Lienhypertexte"/>
@@ -5161,7 +5267,7 @@
       <w:pPr>
         <w:pStyle w:val="ITEABodyText"/>
       </w:pPr>
-      <w:hyperlink r:id="rId27" w:history="1">
+      <w:hyperlink r:id="rId28" w:history="1">
         <w:r>
           <w:rPr>
             <w:rStyle w:val="Lienhypertexte"/>
@@ -5198,7 +5304,7 @@
       <w:pPr>
         <w:pStyle w:val="ITEABodyText"/>
       </w:pPr>
-      <w:hyperlink r:id="rId28" w:history="1">
+      <w:hyperlink r:id="rId29" w:history="1">
         <w:r>
           <w:rPr>
             <w:rStyle w:val="Lienhypertexte"/>
@@ -5214,8 +5320,6 @@
       <w:pPr>
         <w:pStyle w:val="ITEABodyText"/>
       </w:pPr>
-      <w:bookmarkStart w:id="21" w:name="_GoBack"/>
-      <w:bookmarkEnd w:id="21"/>
     </w:p>
     <w:p>
       <w:pPr>
@@ -5236,6 +5340,7 @@
           <w:lang w:eastAsia="en-US"/>
         </w:rPr>
       </w:pPr>
+      <w:bookmarkStart w:id="28" w:name="_Toc302998262"/>
       <w:r>
         <w:rPr>
           <w:highlight w:val="yellow"/>
@@ -5243,6 +5348,7 @@
         </w:rPr>
         <w:t>Appendix 3 Turkish Consortium Data (to be filled by Mantis)</w:t>
       </w:r>
+      <w:bookmarkEnd w:id="28"/>
     </w:p>
     <w:p>
       <w:pPr>
@@ -5261,10 +5367,10 @@
       </w:pPr>
     </w:p>
     <w:sectPr>
-      <w:headerReference w:type="default" r:id="rId29"/>
-      <w:footerReference w:type="default" r:id="rId30"/>
-      <w:headerReference w:type="first" r:id="rId31"/>
-      <w:footerReference w:type="first" r:id="rId32"/>
+      <w:headerReference w:type="default" r:id="rId30"/>
+      <w:footerReference w:type="default" r:id="rId31"/>
+      <w:headerReference w:type="first" r:id="rId32"/>
+      <w:footerReference w:type="first" r:id="rId33"/>
       <w:pgSz w:w="11906" w:h="16838"/>
       <w:pgMar w:top="2371" w:right="1418" w:bottom="851" w:left="1418" w:header="567" w:footer="0" w:gutter="0"/>
       <w:cols w:space="708"/>
@@ -5404,7 +5510,7 @@
               <w:noProof/>
               <w:szCs w:val="20"/>
             </w:rPr>
-            <w:t>17</w:t>
+            <w:t>4</w:t>
           </w:r>
           <w:r>
             <w:rPr>
@@ -5615,6 +5721,7 @@
         <w:docPartUnique/>
       </w:docPartObj>
     </w:sdtPr>
+    <w:sdtEndPr/>
     <w:sdtContent>
       <w:p>
         <w:pPr>
@@ -5638,7 +5745,7 @@
           <w:rPr>
             <w:noProof/>
           </w:rPr>
-          <w:t>17</w:t>
+          <w:t>4</w:t>
         </w:r>
         <w:r>
           <w:rPr>
@@ -9630,6 +9737,7 @@
   <w:style w:type="character" w:default="1" w:styleId="Policepardfaut">
     <w:name w:val="Default Paragraph Font"/>
     <w:uiPriority w:val="1"/>
+    <w:semiHidden/>
     <w:unhideWhenUsed/>
   </w:style>
   <w:style w:type="table" w:default="1" w:styleId="TableauNormal">
@@ -13615,6 +13723,7 @@
   <w:style w:type="character" w:default="1" w:styleId="Policepardfaut">
     <w:name w:val="Default Paragraph Font"/>
     <w:uiPriority w:val="1"/>
+    <w:semiHidden/>
     <w:unhideWhenUsed/>
   </w:style>
   <w:style w:type="table" w:default="1" w:styleId="TableauNormal">
@@ -17690,7 +17799,7 @@
 </file>
 
 <file path=customXml/itemProps4.xml><?xml version="1.0" encoding="utf-8"?>
-<ds:datastoreItem xmlns:ds="http://schemas.openxmlformats.org/officeDocument/2006/customXml" ds:itemID="{E059FF99-16D6-BA47-AB2E-286AA533BAF6}">
+<ds:datastoreItem xmlns:ds="http://schemas.openxmlformats.org/officeDocument/2006/customXml" ds:itemID="{1A2EB687-F34D-DF43-BCA1-2C4087C84380}">
   <ds:schemaRefs>
     <ds:schemaRef ds:uri="http://schemas.openxmlformats.org/officeDocument/2006/bibliography"/>
   </ds:schemaRefs>

</xml_diff>

<commit_message>
Updating D2.1.1 and D2.1.2
</commit_message>
<xml_diff>
--- a/WP2/D2.1.2_Documentation_of_the_Corpora.docx
+++ b/WP2/D2.1.2_Documentation_of_the_Corpora.docx
@@ -347,7 +347,6 @@
       <w:r>
         <w:t xml:space="preserve">Apart from the </w:t>
       </w:r>
-      <w:proofErr w:type="gramStart"/>
       <w:r>
         <w:t>deliverables</w:t>
       </w:r>
@@ -355,11 +354,7 @@
         <w:t xml:space="preserve"> whi</w:t>
       </w:r>
       <w:r>
-        <w:t>ch</w:t>
-      </w:r>
-      <w:proofErr w:type="gramEnd"/>
-      <w:r>
-        <w:t xml:space="preserve"> are defined</w:t>
+        <w:t>ch are defined</w:t>
       </w:r>
       <w:r>
         <w:t xml:space="preserve"> as public information</w:t>
@@ -705,21 +700,7 @@
               <w:rPr>
                 <w:lang w:eastAsia="en-US"/>
               </w:rPr>
-              <w:t>&lt;</w:t>
-            </w:r>
-            <w:proofErr w:type="gramStart"/>
-            <w:r>
-              <w:rPr>
-                <w:lang w:eastAsia="en-US"/>
-              </w:rPr>
-              <w:t>name</w:t>
-            </w:r>
-            <w:proofErr w:type="gramEnd"/>
-            <w:r>
-              <w:rPr>
-                <w:lang w:eastAsia="en-US"/>
-              </w:rPr>
-              <w:t>&gt;</w:t>
+              <w:t>&lt;name&gt;</w:t>
             </w:r>
           </w:p>
         </w:tc>
@@ -739,21 +720,7 @@
               <w:rPr>
                 <w:lang w:eastAsia="en-US"/>
               </w:rPr>
-              <w:t>&lt;</w:t>
-            </w:r>
-            <w:proofErr w:type="gramStart"/>
-            <w:r>
-              <w:rPr>
-                <w:lang w:eastAsia="en-US"/>
-              </w:rPr>
-              <w:t>date</w:t>
-            </w:r>
-            <w:proofErr w:type="gramEnd"/>
-            <w:r>
-              <w:rPr>
-                <w:lang w:eastAsia="en-US"/>
-              </w:rPr>
-              <w:t>&gt;</w:t>
+              <w:t>&lt;date&gt;</w:t>
             </w:r>
           </w:p>
         </w:tc>
@@ -918,8 +885,6 @@
       <w:r>
         <w:fldChar w:fldCharType="separate"/>
       </w:r>
-      <w:bookmarkStart w:id="14" w:name="_GoBack"/>
-      <w:bookmarkEnd w:id="14"/>
       <w:r>
         <w:rPr>
           <w:noProof/>
@@ -1769,7 +1734,7 @@
         <w:lastRenderedPageBreak/>
         <w:fldChar w:fldCharType="end"/>
       </w:r>
-      <w:bookmarkStart w:id="15" w:name="_Toc302998249"/>
+      <w:bookmarkStart w:id="14" w:name="_Toc302998249"/>
       <w:bookmarkEnd w:id="8"/>
       <w:bookmarkEnd w:id="9"/>
       <w:bookmarkEnd w:id="10"/>
@@ -1779,15 +1744,47 @@
       <w:r>
         <w:t>Introduction</w:t>
       </w:r>
+      <w:bookmarkEnd w:id="14"/>
+    </w:p>
+    <w:p>
+      <w:pPr>
+        <w:pStyle w:val="ITEAHeading2"/>
+      </w:pPr>
+      <w:bookmarkStart w:id="15" w:name="_Toc302998250"/>
+      <w:r>
+        <w:t>Role of the deliverable</w:t>
+      </w:r>
       <w:bookmarkEnd w:id="15"/>
     </w:p>
     <w:p>
       <w:pPr>
+        <w:pStyle w:val="ITEABodyText"/>
+      </w:pPr>
+      <w:r>
+        <w:t xml:space="preserve">This deliverable documents the data used to train, develop and text the NLP components (Semantic Annotator, Semantic Parser, Natural Language Generator) of </w:t>
+      </w:r>
+      <w:proofErr w:type="spellStart"/>
+      <w:r>
+        <w:t>ModelWriter</w:t>
+      </w:r>
+      <w:proofErr w:type="spellEnd"/>
+      <w:r>
+        <w:t>. It might be updated during the project in case</w:t>
+      </w:r>
+      <w:r>
+        <w:t xml:space="preserve"> additional data is worked with</w:t>
+      </w:r>
+      <w:r>
+        <w:t>.</w:t>
+      </w:r>
+    </w:p>
+    <w:p>
+      <w:pPr>
         <w:pStyle w:val="ITEAHeading2"/>
       </w:pPr>
-      <w:bookmarkStart w:id="16" w:name="_Toc302998250"/>
-      <w:r>
-        <w:t>Role of the deliverable</w:t>
+      <w:bookmarkStart w:id="16" w:name="_Toc302998251"/>
+      <w:r>
+        <w:t>Structure of the document</w:t>
       </w:r>
       <w:bookmarkEnd w:id="16"/>
     </w:p>
@@ -1796,77 +1793,45 @@
         <w:pStyle w:val="ITEABodyText"/>
       </w:pPr>
       <w:r>
-        <w:t xml:space="preserve">This deliverable documents the data used to train, develop and text the NLP components (Semantic Annotator, Semantic Parser, Natural Language Generator) of </w:t>
-      </w:r>
-      <w:proofErr w:type="spellStart"/>
-      <w:r>
-        <w:t>ModelWriter</w:t>
-      </w:r>
-      <w:proofErr w:type="spellEnd"/>
-      <w:r>
-        <w:t>. It might be updated during the project in case</w:t>
-      </w:r>
-      <w:r>
-        <w:t xml:space="preserve"> additional data is worked with</w:t>
-      </w:r>
-      <w:r>
-        <w:t>.</w:t>
+        <w:t>This document is organized as follows:</w:t>
+      </w:r>
+    </w:p>
+    <w:p>
+      <w:pPr>
+        <w:pStyle w:val="ITEABodyText"/>
+      </w:pPr>
+    </w:p>
+    <w:p>
+      <w:pPr>
+        <w:pStyle w:val="ITEATableBullets"/>
+      </w:pPr>
+      <w:r>
+        <w:t>Section</w:t>
+      </w:r>
+      <w:r>
+        <w:t xml:space="preserve"> 1 introduces the document.</w:t>
+      </w:r>
+    </w:p>
+    <w:p>
+      <w:pPr>
+        <w:pStyle w:val="ITEATableBullets"/>
+      </w:pPr>
+      <w:r>
+        <w:t>Section</w:t>
+      </w:r>
+      <w:r>
+        <w:t xml:space="preserve"> 2 describes for each use case: the scope and motivation, the approach and the available resources (corpora).</w:t>
       </w:r>
     </w:p>
     <w:p>
       <w:pPr>
         <w:pStyle w:val="ITEAHeading2"/>
       </w:pPr>
-      <w:bookmarkStart w:id="17" w:name="_Toc302998251"/>
-      <w:r>
-        <w:t>Structure of the document</w:t>
+      <w:bookmarkStart w:id="17" w:name="_Toc302998252"/>
+      <w:r>
+        <w:t>Terms, abbreviations and definitions</w:t>
       </w:r>
       <w:bookmarkEnd w:id="17"/>
-    </w:p>
-    <w:p>
-      <w:pPr>
-        <w:pStyle w:val="ITEABodyText"/>
-      </w:pPr>
-      <w:r>
-        <w:t>This document is organized as follows:</w:t>
-      </w:r>
-    </w:p>
-    <w:p>
-      <w:pPr>
-        <w:pStyle w:val="ITEABodyText"/>
-      </w:pPr>
-    </w:p>
-    <w:p>
-      <w:pPr>
-        <w:pStyle w:val="ITEATableBullets"/>
-      </w:pPr>
-      <w:r>
-        <w:t>Section</w:t>
-      </w:r>
-      <w:r>
-        <w:t xml:space="preserve"> 1 introduces the document.</w:t>
-      </w:r>
-    </w:p>
-    <w:p>
-      <w:pPr>
-        <w:pStyle w:val="ITEATableBullets"/>
-      </w:pPr>
-      <w:r>
-        <w:t>Section</w:t>
-      </w:r>
-      <w:r>
-        <w:t xml:space="preserve"> 2 describes for each use case: the scope and motivation, the approach and the available resources (corpora).</w:t>
-      </w:r>
-    </w:p>
-    <w:p>
-      <w:pPr>
-        <w:pStyle w:val="ITEAHeading2"/>
-      </w:pPr>
-      <w:bookmarkStart w:id="18" w:name="_Toc302998252"/>
-      <w:r>
-        <w:t>Terms, abbreviations and definitions</w:t>
-      </w:r>
-      <w:bookmarkEnd w:id="18"/>
     </w:p>
     <w:tbl>
       <w:tblPr>
@@ -2081,7 +2046,7 @@
               <w:rPr>
                 <w:color w:val="000000"/>
               </w:rPr>
-              <w:t>UML</w:t>
+              <w:t>RDFS</w:t>
             </w:r>
           </w:p>
         </w:tc>
@@ -2101,7 +2066,111 @@
               <w:rPr>
                 <w:color w:val="000000"/>
               </w:rPr>
+              <w:t>RDF Schema</w:t>
+            </w:r>
+            <w:bookmarkStart w:id="18" w:name="_GoBack"/>
+            <w:bookmarkEnd w:id="18"/>
+          </w:p>
+        </w:tc>
+      </w:tr>
+      <w:tr>
+        <w:tblPrEx>
+          <w:tblCellMar>
+            <w:top w:w="85" w:type="dxa"/>
+            <w:bottom w:w="85" w:type="dxa"/>
+          </w:tblCellMar>
+        </w:tblPrEx>
+        <w:trPr>
+          <w:cnfStyle w:val="000000100000" w:firstRow="0" w:lastRow="0" w:firstColumn="0" w:lastColumn="0" w:oddVBand="0" w:evenVBand="0" w:oddHBand="1" w:evenHBand="0" w:firstRowFirstColumn="0" w:firstRowLastColumn="0" w:lastRowFirstColumn="0" w:lastRowLastColumn="0"/>
+        </w:trPr>
+        <w:tc>
+          <w:tcPr>
+            <w:cnfStyle w:val="001000000000" w:firstRow="0" w:lastRow="0" w:firstColumn="1" w:lastColumn="0" w:oddVBand="0" w:evenVBand="0" w:oddHBand="0" w:evenHBand="0" w:firstRowFirstColumn="0" w:firstRowLastColumn="0" w:lastRowFirstColumn="0" w:lastRowLastColumn="0"/>
+            <w:tcW w:w="1440" w:type="dxa"/>
+          </w:tcPr>
+          <w:p>
+            <w:pPr>
+              <w:pStyle w:val="ITEABodyText"/>
+              <w:rPr>
+                <w:color w:val="000000"/>
+              </w:rPr>
+            </w:pPr>
+            <w:r>
+              <w:rPr>
+                <w:color w:val="000000"/>
+              </w:rPr>
+              <w:t>UML</w:t>
+            </w:r>
+          </w:p>
+        </w:tc>
+        <w:tc>
+          <w:tcPr>
+            <w:tcW w:w="7630" w:type="dxa"/>
+          </w:tcPr>
+          <w:p>
+            <w:pPr>
+              <w:pStyle w:val="ITEABodyText"/>
+              <w:cnfStyle w:val="000000100000" w:firstRow="0" w:lastRow="0" w:firstColumn="0" w:lastColumn="0" w:oddVBand="0" w:evenVBand="0" w:oddHBand="1" w:evenHBand="0" w:firstRowFirstColumn="0" w:firstRowLastColumn="0" w:lastRowFirstColumn="0" w:lastRowLastColumn="0"/>
+              <w:rPr>
+                <w:color w:val="000000"/>
+              </w:rPr>
+            </w:pPr>
+            <w:r>
+              <w:rPr>
+                <w:color w:val="000000"/>
+              </w:rPr>
               <w:t>Unified Modelling Language</w:t>
+            </w:r>
+          </w:p>
+        </w:tc>
+      </w:tr>
+      <w:tr>
+        <w:tblPrEx>
+          <w:tblCellMar>
+            <w:top w:w="85" w:type="dxa"/>
+            <w:bottom w:w="85" w:type="dxa"/>
+          </w:tblCellMar>
+        </w:tblPrEx>
+        <w:trPr>
+          <w:cnfStyle w:val="000000010000" w:firstRow="0" w:lastRow="0" w:firstColumn="0" w:lastColumn="0" w:oddVBand="0" w:evenVBand="0" w:oddHBand="0" w:evenHBand="1" w:firstRowFirstColumn="0" w:firstRowLastColumn="0" w:lastRowFirstColumn="0" w:lastRowLastColumn="0"/>
+        </w:trPr>
+        <w:tc>
+          <w:tcPr>
+            <w:cnfStyle w:val="001000000000" w:firstRow="0" w:lastRow="0" w:firstColumn="1" w:lastColumn="0" w:oddVBand="0" w:evenVBand="0" w:oddHBand="0" w:evenHBand="0" w:firstRowFirstColumn="0" w:firstRowLastColumn="0" w:lastRowFirstColumn="0" w:lastRowLastColumn="0"/>
+            <w:tcW w:w="1440" w:type="dxa"/>
+          </w:tcPr>
+          <w:p>
+            <w:pPr>
+              <w:pStyle w:val="ITEABodyText"/>
+              <w:rPr>
+                <w:color w:val="000000"/>
+              </w:rPr>
+            </w:pPr>
+            <w:r>
+              <w:rPr>
+                <w:color w:val="000000"/>
+              </w:rPr>
+              <w:t>OWL</w:t>
+            </w:r>
+          </w:p>
+        </w:tc>
+        <w:tc>
+          <w:tcPr>
+            <w:tcW w:w="7630" w:type="dxa"/>
+          </w:tcPr>
+          <w:p>
+            <w:pPr>
+              <w:pStyle w:val="ITEABodyText"/>
+              <w:cnfStyle w:val="000000010000" w:firstRow="0" w:lastRow="0" w:firstColumn="0" w:lastColumn="0" w:oddVBand="0" w:evenVBand="0" w:oddHBand="0" w:evenHBand="1" w:firstRowFirstColumn="0" w:firstRowLastColumn="0" w:lastRowFirstColumn="0" w:lastRowLastColumn="0"/>
+              <w:rPr>
+                <w:color w:val="000000"/>
+              </w:rPr>
+            </w:pPr>
+            <w:r>
+              <w:rPr>
+                <w:color w:val="000000"/>
+              </w:rPr>
+              <w:t>Web Ontology Language</w:t>
             </w:r>
           </w:p>
         </w:tc>
@@ -2132,7 +2201,7 @@
               <w:rPr>
                 <w:color w:val="000000"/>
               </w:rPr>
-              <w:t>OWL</w:t>
+              <w:t>IDE</w:t>
             </w:r>
           </w:p>
         </w:tc>
@@ -2152,7 +2221,7 @@
               <w:rPr>
                 <w:color w:val="000000"/>
               </w:rPr>
-              <w:t>Web Ontology Language</w:t>
+              <w:t>Integrated Development Environment</w:t>
             </w:r>
           </w:p>
         </w:tc>
@@ -2183,7 +2252,7 @@
               <w:rPr>
                 <w:color w:val="000000"/>
               </w:rPr>
-              <w:t>IDE</w:t>
+              <w:t>EMF</w:t>
             </w:r>
           </w:p>
         </w:tc>
@@ -2203,7 +2272,7 @@
               <w:rPr>
                 <w:color w:val="000000"/>
               </w:rPr>
-              <w:t>Integrated Development Environment</w:t>
+              <w:t>Eclipse Modelling Framework</w:t>
             </w:r>
           </w:p>
         </w:tc>
@@ -2234,7 +2303,7 @@
               <w:rPr>
                 <w:color w:val="000000"/>
               </w:rPr>
-              <w:t>EMF</w:t>
+              <w:t>GUI</w:t>
             </w:r>
           </w:p>
         </w:tc>
@@ -2254,7 +2323,7 @@
               <w:rPr>
                 <w:color w:val="000000"/>
               </w:rPr>
-              <w:t>Eclipse Modelling Framework</w:t>
+              <w:t>Graphical User Interface</w:t>
             </w:r>
           </w:p>
         </w:tc>
@@ -2285,7 +2354,7 @@
               <w:rPr>
                 <w:color w:val="000000"/>
               </w:rPr>
-              <w:t>GUI</w:t>
+              <w:t>JDT</w:t>
             </w:r>
           </w:p>
         </w:tc>
@@ -2305,7 +2374,7 @@
               <w:rPr>
                 <w:color w:val="000000"/>
               </w:rPr>
-              <w:t>Graphical User Interface</w:t>
+              <w:t>Java Development Tooling</w:t>
             </w:r>
           </w:p>
         </w:tc>
@@ -2336,7 +2405,7 @@
               <w:rPr>
                 <w:color w:val="000000"/>
               </w:rPr>
-              <w:t>JDT</w:t>
+              <w:t>WP</w:t>
             </w:r>
           </w:p>
         </w:tc>
@@ -2356,7 +2425,7 @@
               <w:rPr>
                 <w:color w:val="000000"/>
               </w:rPr>
-              <w:t>Java Development Tooling</w:t>
+              <w:t>Work Package</w:t>
             </w:r>
           </w:p>
         </w:tc>
@@ -2387,7 +2456,7 @@
               <w:rPr>
                 <w:color w:val="000000"/>
               </w:rPr>
-              <w:t>WP</w:t>
+              <w:t>UC</w:t>
             </w:r>
           </w:p>
         </w:tc>
@@ -2407,57 +2476,6 @@
               <w:rPr>
                 <w:color w:val="000000"/>
               </w:rPr>
-              <w:t>Work Package</w:t>
-            </w:r>
-          </w:p>
-        </w:tc>
-      </w:tr>
-      <w:tr>
-        <w:tblPrEx>
-          <w:tblCellMar>
-            <w:top w:w="85" w:type="dxa"/>
-            <w:bottom w:w="85" w:type="dxa"/>
-          </w:tblCellMar>
-        </w:tblPrEx>
-        <w:trPr>
-          <w:cnfStyle w:val="000000100000" w:firstRow="0" w:lastRow="0" w:firstColumn="0" w:lastColumn="0" w:oddVBand="0" w:evenVBand="0" w:oddHBand="1" w:evenHBand="0" w:firstRowFirstColumn="0" w:firstRowLastColumn="0" w:lastRowFirstColumn="0" w:lastRowLastColumn="0"/>
-        </w:trPr>
-        <w:tc>
-          <w:tcPr>
-            <w:cnfStyle w:val="001000000000" w:firstRow="0" w:lastRow="0" w:firstColumn="1" w:lastColumn="0" w:oddVBand="0" w:evenVBand="0" w:oddHBand="0" w:evenHBand="0" w:firstRowFirstColumn="0" w:firstRowLastColumn="0" w:lastRowFirstColumn="0" w:lastRowLastColumn="0"/>
-            <w:tcW w:w="1440" w:type="dxa"/>
-          </w:tcPr>
-          <w:p>
-            <w:pPr>
-              <w:pStyle w:val="ITEABodyText"/>
-              <w:rPr>
-                <w:color w:val="000000"/>
-              </w:rPr>
-            </w:pPr>
-            <w:r>
-              <w:rPr>
-                <w:color w:val="000000"/>
-              </w:rPr>
-              <w:t>UC</w:t>
-            </w:r>
-          </w:p>
-        </w:tc>
-        <w:tc>
-          <w:tcPr>
-            <w:tcW w:w="7630" w:type="dxa"/>
-          </w:tcPr>
-          <w:p>
-            <w:pPr>
-              <w:pStyle w:val="ITEABodyText"/>
-              <w:cnfStyle w:val="000000100000" w:firstRow="0" w:lastRow="0" w:firstColumn="0" w:lastColumn="0" w:oddVBand="0" w:evenVBand="0" w:oddHBand="1" w:evenHBand="0" w:firstRowFirstColumn="0" w:firstRowLastColumn="0" w:lastRowFirstColumn="0" w:lastRowLastColumn="0"/>
-              <w:rPr>
-                <w:color w:val="000000"/>
-              </w:rPr>
-            </w:pPr>
-            <w:r>
-              <w:rPr>
-                <w:color w:val="000000"/>
-              </w:rPr>
               <w:t>Use Case</w:t>
             </w:r>
           </w:p>
@@ -2536,15 +2554,7 @@
       </w:r>
       <w:proofErr w:type="spellEnd"/>
       <w:r>
-        <w:t xml:space="preserve"> file, java file, etc. and they can contain both text (words, sentences</w:t>
-      </w:r>
-      <w:proofErr w:type="gramStart"/>
-      <w:r>
-        <w:t>, …)</w:t>
-      </w:r>
-      <w:proofErr w:type="gramEnd"/>
-      <w:r>
-        <w:t xml:space="preserve"> and pictures.</w:t>
+        <w:t xml:space="preserve"> file, java file, etc. and they can contain both text (words, sentences, …) and pictures.</w:t>
       </w:r>
     </w:p>
     <w:p>
@@ -2771,15 +2781,7 @@
         <w:pStyle w:val="ITEABodyText"/>
       </w:pPr>
       <w:r>
-        <w:t xml:space="preserve">Conversely, a natural language generator maps model representations to text. It can be used to update a </w:t>
-      </w:r>
-      <w:proofErr w:type="gramStart"/>
-      <w:r>
-        <w:t>text which</w:t>
-      </w:r>
-      <w:proofErr w:type="gramEnd"/>
-      <w:r>
-        <w:t xml:space="preserve"> is synchronised with a model whenever this model is modified/extended.</w:t>
+        <w:t>Conversely, a natural language generator maps model representations to text. It can be used to update a text which is synchronised with a model whenever this model is modified/extended.</w:t>
       </w:r>
     </w:p>
     <w:p>
@@ -2801,15 +2803,15 @@
         <w:t>S</w:t>
       </w:r>
       <w:r>
-        <w:t xml:space="preserve">ome </w:t>
+        <w:t xml:space="preserve">ome This section describes the Airbus </w:t>
       </w:r>
       <w:proofErr w:type="gramStart"/>
       <w:r>
-        <w:t>This</w:t>
+        <w:t>corpora which is</w:t>
       </w:r>
       <w:proofErr w:type="gramEnd"/>
       <w:r>
-        <w:t xml:space="preserve"> section describes the Airbus corpora which is composed of a set of texts and a knowledge base (the model).</w:t>
+        <w:t xml:space="preserve"> composed of a set of texts and a knowledge base (the model).</w:t>
       </w:r>
     </w:p>
     <w:p>
@@ -2841,15 +2843,7 @@
         <w:t>etc.</w:t>
       </w:r>
       <w:r>
-        <w:t xml:space="preserve"> </w:t>
-      </w:r>
-      <w:proofErr w:type="gramStart"/>
-      <w:r>
-        <w:t>an increasing number of different regulation documents are issued by different stakeholders</w:t>
-      </w:r>
-      <w:proofErr w:type="gramEnd"/>
-      <w:r>
-        <w:t xml:space="preserve">. They contain a high number of informal rules and the designers have difficulties following the information cascade and retrieving or rebuilding the correct information. This situation results in time waste, suboptimal designs and higher risks of error. In </w:t>
+        <w:t xml:space="preserve"> an increasing number of different regulation documents are issued by different stakeholders. They contain a high number of informal rules and the designers have difficulties following the information cascade and retrieving or rebuilding the correct information. This situation results in time waste, suboptimal designs and higher risks of error. In </w:t>
       </w:r>
       <w:proofErr w:type="spellStart"/>
       <w:r>
@@ -3021,15 +3015,7 @@
         </w:numPr>
       </w:pPr>
       <w:r>
-        <w:t xml:space="preserve">Semi-Structured SIDP rules. The Airbus System Installation team has built an SQL database of SIDP </w:t>
-      </w:r>
-      <w:proofErr w:type="gramStart"/>
-      <w:r>
-        <w:t>rules which</w:t>
-      </w:r>
-      <w:proofErr w:type="gramEnd"/>
-      <w:r>
-        <w:t xml:space="preserve"> encodes installation rules in a semi-structured format. In effect these rules provide a simplified, semi-normalised version of the rules contained in the SIDP documents thereby facilitating natural language processing (less diversity in the syntactic structures and lexicon, less ambiguity, rules formulated as one sentence rather than across several sentences, fewer anaphoric references </w:t>
+        <w:t xml:space="preserve">Semi-Structured SIDP rules. The Airbus System Installation team has built an SQL database of SIDP rules which encodes installation rules in a semi-structured format. In effect these rules provide a simplified, semi-normalised version of the rules contained in the SIDP documents thereby facilitating natural language processing (less diversity in the syntactic structures and lexicon, less ambiguity, rules formulated as one sentence rather than across several sentences, fewer anaphoric references </w:t>
       </w:r>
       <w:proofErr w:type="spellStart"/>
       <w:r>
@@ -3252,11 +3238,9 @@
               <w:pStyle w:val="Pieddepage"/>
               <w:cnfStyle w:val="000000100000" w:firstRow="0" w:lastRow="0" w:firstColumn="0" w:lastColumn="0" w:oddVBand="0" w:evenVBand="0" w:oddHBand="1" w:evenHBand="0" w:firstRowFirstColumn="0" w:firstRowLastColumn="0" w:lastRowFirstColumn="0" w:lastRowLastColumn="0"/>
             </w:pPr>
-            <w:proofErr w:type="gramStart"/>
             <w:r>
               <w:t>pipe</w:t>
             </w:r>
-            <w:proofErr w:type="gramEnd"/>
           </w:p>
         </w:tc>
         <w:tc>
@@ -3268,13 +3252,8 @@
               <w:pStyle w:val="Pieddepage"/>
               <w:cnfStyle w:val="000000100000" w:firstRow="0" w:lastRow="0" w:firstColumn="0" w:lastColumn="0" w:oddVBand="0" w:evenVBand="0" w:oddHBand="1" w:evenHBand="0" w:firstRowFirstColumn="0" w:firstRowLastColumn="0" w:lastRowFirstColumn="0" w:lastRowLastColumn="0"/>
             </w:pPr>
-            <w:proofErr w:type="gramStart"/>
             <w:r>
-              <w:t>shall</w:t>
-            </w:r>
-            <w:proofErr w:type="gramEnd"/>
-            <w:r>
-              <w:t xml:space="preserve"> be</w:t>
+              <w:t>shall be</w:t>
             </w:r>
           </w:p>
         </w:tc>
@@ -3287,11 +3266,9 @@
               <w:pStyle w:val="Pieddepage"/>
               <w:cnfStyle w:val="000000100000" w:firstRow="0" w:lastRow="0" w:firstColumn="0" w:lastColumn="0" w:oddVBand="0" w:evenVBand="0" w:oddHBand="1" w:evenHBand="0" w:firstRowFirstColumn="0" w:firstRowLastColumn="0" w:lastRowFirstColumn="0" w:lastRowLastColumn="0"/>
             </w:pPr>
-            <w:proofErr w:type="gramStart"/>
             <w:r>
               <w:t>segregated</w:t>
             </w:r>
-            <w:proofErr w:type="gramEnd"/>
           </w:p>
         </w:tc>
         <w:tc>
@@ -3303,11 +3280,9 @@
               <w:pStyle w:val="Pieddepage"/>
               <w:cnfStyle w:val="000000100000" w:firstRow="0" w:lastRow="0" w:firstColumn="0" w:lastColumn="0" w:oddVBand="0" w:evenVBand="0" w:oddHBand="1" w:evenHBand="0" w:firstRowFirstColumn="0" w:firstRowLastColumn="0" w:lastRowFirstColumn="0" w:lastRowLastColumn="0"/>
             </w:pPr>
-            <w:proofErr w:type="gramStart"/>
             <w:r>
               <w:t>from</w:t>
             </w:r>
-            <w:proofErr w:type="gramEnd"/>
           </w:p>
         </w:tc>
         <w:tc>
@@ -3319,13 +3294,8 @@
               <w:pStyle w:val="Pieddepage"/>
               <w:cnfStyle w:val="000000100000" w:firstRow="0" w:lastRow="0" w:firstColumn="0" w:lastColumn="0" w:oddVBand="0" w:evenVBand="0" w:oddHBand="1" w:evenHBand="0" w:firstRowFirstColumn="0" w:firstRowLastColumn="0" w:lastRowFirstColumn="0" w:lastRowLastColumn="0"/>
             </w:pPr>
-            <w:proofErr w:type="gramStart"/>
             <w:r>
-              <w:t>electrical</w:t>
-            </w:r>
-            <w:proofErr w:type="gramEnd"/>
-            <w:r>
-              <w:t xml:space="preserve"> route</w:t>
+              <w:t>electrical route</w:t>
             </w:r>
           </w:p>
         </w:tc>
@@ -3387,23 +3357,7 @@
         <w:jc w:val="both"/>
       </w:pPr>
       <w:r>
-        <w:t xml:space="preserve">This knowledge base is composed of a set of OWL ontologies manually constructing by experts working in Airbus </w:t>
-      </w:r>
-      <w:proofErr w:type="gramStart"/>
-      <w:r>
-        <w:t>company</w:t>
-      </w:r>
-      <w:proofErr w:type="gramEnd"/>
-      <w:r>
-        <w:t xml:space="preserve">. </w:t>
-      </w:r>
-      <w:proofErr w:type="gramStart"/>
-      <w:r>
-        <w:t>The ontologies are represented by both OWL and SKOS (Simple Knowledge Organization Systems) languages</w:t>
-      </w:r>
-      <w:proofErr w:type="gramEnd"/>
-      <w:r>
-        <w:t xml:space="preserve">. </w:t>
+        <w:t xml:space="preserve">This knowledge base is composed of a set of OWL ontologies manually constructing by experts working in Airbus company. The ontologies are represented by both OWL and SKOS (Simple Knowledge Organization Systems) languages. </w:t>
       </w:r>
     </w:p>
     <w:p>
@@ -3417,21 +3371,8 @@
         <w:pStyle w:val="Pieddepage"/>
         <w:jc w:val="both"/>
       </w:pPr>
-      <w:proofErr w:type="gramStart"/>
-      <w:r>
-        <w:t>Currently two ontologies are fully developed</w:t>
-      </w:r>
-      <w:proofErr w:type="gramEnd"/>
-      <w:r>
-        <w:t xml:space="preserve"> (Rule and Component ontology), </w:t>
-      </w:r>
-      <w:proofErr w:type="gramStart"/>
-      <w:r>
-        <w:t>the others are under development</w:t>
-      </w:r>
-      <w:proofErr w:type="gramEnd"/>
-      <w:r>
-        <w:t>.</w:t>
+      <w:r>
+        <w:t>Currently two ontologies are fully developed (Rule and Component ontology), the others are under development.</w:t>
       </w:r>
     </w:p>
     <w:p>
@@ -3450,15 +3391,7 @@
         <w:jc w:val="both"/>
       </w:pPr>
       <w:r>
-        <w:t xml:space="preserve">The Rules ontology represents the SIDP rules concepts. It is </w:t>
-      </w:r>
-      <w:proofErr w:type="gramStart"/>
-      <w:r>
-        <w:t>an OWL</w:t>
-      </w:r>
-      <w:proofErr w:type="gramEnd"/>
-      <w:r>
-        <w:t xml:space="preserve">-DL ontology and it is composed of more than 2400 concepts. </w:t>
+        <w:t xml:space="preserve">The Rules ontology represents the SIDP rules concepts. It is an OWL-DL ontology and it is composed of more than 2400 concepts. </w:t>
       </w:r>
     </w:p>
     <w:p>
@@ -3479,15 +3412,7 @@
       </w:pPr>
       <w:r>
         <w:lastRenderedPageBreak/>
-        <w:t xml:space="preserve">The Component ontology represents the system installation components used by Airbus. It is </w:t>
-      </w:r>
-      <w:proofErr w:type="gramStart"/>
-      <w:r>
-        <w:t>an OWL</w:t>
-      </w:r>
-      <w:proofErr w:type="gramEnd"/>
-      <w:r>
-        <w:t>-DL ontology and it is composed of more than 2200 concepts. Figure 3 presents an extract from this ontology.</w:t>
+        <w:t>The Component ontology represents the system installation components used by Airbus. It is an OWL-DL ontology and it is composed of more than 2200 concepts. Figure 3 presents an extract from this ontology.</w:t>
       </w:r>
     </w:p>
     <w:p>
@@ -3587,14 +3512,9 @@
       </w:r>
       <w:proofErr w:type="spellStart"/>
       <w:r>
-        <w:t>rdfs</w:t>
-      </w:r>
-      <w:proofErr w:type="gramStart"/>
-      <w:r>
-        <w:t>:label</w:t>
+        <w:t>rdfs:label</w:t>
       </w:r>
       <w:proofErr w:type="spellEnd"/>
-      <w:proofErr w:type="gramEnd"/>
       <w:r>
         <w:t xml:space="preserve"> and </w:t>
       </w:r>
@@ -3632,14 +3552,9 @@
       </w:r>
       <w:proofErr w:type="spellStart"/>
       <w:r>
-        <w:t>skos</w:t>
-      </w:r>
-      <w:proofErr w:type="gramStart"/>
-      <w:r>
-        <w:t>:definition</w:t>
+        <w:t>skos:definition</w:t>
       </w:r>
       <w:proofErr w:type="spellEnd"/>
-      <w:proofErr w:type="gramEnd"/>
       <w:r>
         <w:t xml:space="preserve"> labels are exploited to create a raw texts describing the components used by Airbus company.</w:t>
       </w:r>
@@ -3716,15 +3631,7 @@
         <w:jc w:val="both"/>
       </w:pPr>
       <w:r>
-        <w:t xml:space="preserve">The domain specific KB is also used to support SPARQL queries on the RDFS knowledge base automatically derived from the SIDP semi structured rules by allowing for e.g., subclass information to be taken into account. Suppose for instance that the KB includes the knowledge that hose pipes, electrical pipes and water pipes are all pipes, </w:t>
-      </w:r>
-      <w:proofErr w:type="gramStart"/>
-      <w:r>
-        <w:t>then  a</w:t>
-      </w:r>
-      <w:proofErr w:type="gramEnd"/>
-      <w:r>
-        <w:t xml:space="preserve"> query asking for all SIDP rules involving a pipe will return rules involving not only pipes but also all rules involving hose pipes, electrical pipes and water pipes.</w:t>
+        <w:t>The domain specific KB is also used to support SPARQL queries on the RDFS knowledge base automatically derived from the SIDP semi structured rules by allowing for e.g., subclass information to be taken into account. Suppose for instance that the KB includes the knowledge that hose pipes, electrical pipes and water pipes are all pipes, then  a query asking for all SIDP rules involving a pipe will return rules involving not only pipes but also all rules involving hose pipes, electrical pipes and water pipes.</w:t>
       </w:r>
     </w:p>
     <w:p>
@@ -4072,7 +3979,6 @@
         <w:pStyle w:val="Pieddepage"/>
         <w:jc w:val="both"/>
       </w:pPr>
-      <w:proofErr w:type="gramStart"/>
       <w:r>
         <w:t>The edit</w:t>
       </w:r>
@@ -4080,11 +3986,7 @@
         <w:t>ors are defined by a model that</w:t>
       </w:r>
       <w:r>
-        <w:t xml:space="preserve"> defines the complete structure of the modelling workbench, its behaviour and all the edition and navigation tools</w:t>
-      </w:r>
-      <w:proofErr w:type="gramEnd"/>
-      <w:r>
-        <w:t>. This description of a Sirius modelling workbench is dynamically interpreted by a runtime within the Eclipse IDE.</w:t>
+        <w:t xml:space="preserve"> defines the complete structure of the modelling workbench, its behaviour and all the edition and navigation tools. This description of a Sirius modelling workbench is dynamically interpreted by a runtime within the Eclipse IDE.</w:t>
       </w:r>
     </w:p>
     <w:p>
@@ -4175,13 +4077,8 @@
         <w:jc w:val="center"/>
       </w:pPr>
       <w:r>
-        <w:t xml:space="preserve">Figure 4. </w:t>
-      </w:r>
-      <w:proofErr w:type="gramStart"/>
-      <w:r>
-        <w:t>The Sirius Modelling Framework.</w:t>
-      </w:r>
-      <w:proofErr w:type="gramEnd"/>
+        <w:t>Figure 4. The Sirius Modelling Framework.</w:t>
+      </w:r>
     </w:p>
     <w:p>
       <w:pPr>
@@ -4605,15 +4502,7 @@
         <w:jc w:val="both"/>
       </w:pPr>
       <w:r>
-        <w:t xml:space="preserve">By now, what we have developed is a basic prototype allowing </w:t>
-      </w:r>
-      <w:proofErr w:type="gramStart"/>
-      <w:r>
-        <w:t>to annotate</w:t>
-      </w:r>
-      <w:proofErr w:type="gramEnd"/>
-      <w:r>
-        <w:t xml:space="preserve"> the “</w:t>
+        <w:t>By now, what we have developed is a basic prototype allowing to annotate the “</w:t>
       </w:r>
       <w:proofErr w:type="spellStart"/>
       <w:r>
@@ -4841,11 +4730,7 @@
         <w:jc w:val="center"/>
       </w:pPr>
       <w:r>
-        <w:t xml:space="preserve">Figure 9. </w:t>
-      </w:r>
-      <w:proofErr w:type="gramStart"/>
-      <w:r>
-        <w:t>An annotated “</w:t>
+        <w:t>Figure 9. An annotated “</w:t>
       </w:r>
       <w:proofErr w:type="spellStart"/>
       <w:r>
@@ -4855,7 +4740,6 @@
       <w:r>
         <w:t>” file (fragment).</w:t>
       </w:r>
-      <w:proofErr w:type="gramEnd"/>
     </w:p>
     <w:p>
       <w:pPr>
@@ -5033,15 +4917,7 @@
         <w:pStyle w:val="ITEABodyText"/>
       </w:pPr>
       <w:r>
-        <w:t xml:space="preserve">Domain Model (RDFS Knowledge Base </w:t>
-      </w:r>
-      <w:proofErr w:type="gramStart"/>
-      <w:r>
-        <w:t>modelling  plane</w:t>
-      </w:r>
-      <w:proofErr w:type="gramEnd"/>
-      <w:r>
-        <w:t xml:space="preserve"> components)</w:t>
+        <w:t>Domain Model (RDFS Knowledge Base modelling  plane components)</w:t>
       </w:r>
     </w:p>
     <w:p>
@@ -5249,7 +5125,6 @@
       <w:pPr>
         <w:pStyle w:val="ITEABodyText"/>
       </w:pPr>
-      <w:proofErr w:type="gramStart"/>
       <w:r>
         <w:t>Example of a “</w:t>
       </w:r>
@@ -5261,7 +5136,6 @@
       <w:r>
         <w:t>” file.</w:t>
       </w:r>
-      <w:proofErr w:type="gramEnd"/>
     </w:p>
     <w:p>
       <w:pPr>
@@ -5510,7 +5384,7 @@
               <w:noProof/>
               <w:szCs w:val="20"/>
             </w:rPr>
-            <w:t>4</w:t>
+            <w:t>6</w:t>
           </w:r>
           <w:r>
             <w:rPr>
@@ -5745,7 +5619,7 @@
           <w:rPr>
             <w:noProof/>
           </w:rPr>
-          <w:t>4</w:t>
+          <w:t>6</w:t>
         </w:r>
         <w:r>
           <w:rPr>
@@ -17799,7 +17673,7 @@
 </file>
 
 <file path=customXml/itemProps4.xml><?xml version="1.0" encoding="utf-8"?>
-<ds:datastoreItem xmlns:ds="http://schemas.openxmlformats.org/officeDocument/2006/customXml" ds:itemID="{1A2EB687-F34D-DF43-BCA1-2C4087C84380}">
+<ds:datastoreItem xmlns:ds="http://schemas.openxmlformats.org/officeDocument/2006/customXml" ds:itemID="{F0F1E91D-5308-D544-A743-51E0509C2C34}">
   <ds:schemaRefs>
     <ds:schemaRef ds:uri="http://schemas.openxmlformats.org/officeDocument/2006/bibliography"/>
   </ds:schemaRefs>

</xml_diff>

<commit_message>
restructured and cleaned up
</commit_message>
<xml_diff>
--- a/WP2/D2.1.2_Documentation_of_the_Corpora.docx
+++ b/WP2/D2.1.2_Documentation_of_the_Corpora.docx
@@ -1,6 +1,6 @@
 
 <file path=word/document.xml><?xml version="1.0" encoding="utf-8"?>
-<w:document xmlns:wpc="http://schemas.microsoft.com/office/word/2010/wordprocessingCanvas" xmlns:mo="http://schemas.microsoft.com/office/mac/office/2008/main" xmlns:mc="http://schemas.openxmlformats.org/markup-compatibility/2006" xmlns:mv="urn:schemas-microsoft-com:mac:vml" xmlns:o="urn:schemas-microsoft-com:office:office" xmlns:r="http://schemas.openxmlformats.org/officeDocument/2006/relationships" xmlns:m="http://schemas.openxmlformats.org/officeDocument/2006/math" xmlns:v="urn:schemas-microsoft-com:vml" xmlns:wp14="http://schemas.microsoft.com/office/word/2010/wordprocessingDrawing" xmlns:wp="http://schemas.openxmlformats.org/drawingml/2006/wordprocessingDrawing" xmlns:w10="urn:schemas-microsoft-com:office:word" xmlns:w="http://schemas.openxmlformats.org/wordprocessingml/2006/main" xmlns:w14="http://schemas.microsoft.com/office/word/2010/wordml" xmlns:wpg="http://schemas.microsoft.com/office/word/2010/wordprocessingGroup" xmlns:wpi="http://schemas.microsoft.com/office/word/2010/wordprocessingInk" xmlns:wne="http://schemas.microsoft.com/office/word/2006/wordml" xmlns:wps="http://schemas.microsoft.com/office/word/2010/wordprocessingShape" mc:Ignorable="w14 wp14">
+<w:document xmlns:mv="urn:schemas-microsoft-com:mac:vml" xmlns:mo="http://schemas.microsoft.com/office/mac/office/2008/main" xmlns:ve="http://schemas.openxmlformats.org/markup-compatibility/2006" xmlns:o="urn:schemas-microsoft-com:office:office" xmlns:r="http://schemas.openxmlformats.org/officeDocument/2006/relationships" xmlns:m="http://schemas.openxmlformats.org/officeDocument/2006/math" xmlns:v="urn:schemas-microsoft-com:vml" xmlns:w10="urn:schemas-microsoft-com:office:word" xmlns:w="http://schemas.openxmlformats.org/wordprocessingml/2006/main" xmlns:wne="http://schemas.microsoft.com/office/word/2006/wordml" xmlns:wp="http://schemas.openxmlformats.org/drawingml/2006/wordprocessingDrawing" ve:Ignorable="mv" ve:PreserveAttributes="mv:*">
   <w:body>
     <w:p>
       <w:pPr>
@@ -10,6 +10,7 @@
           <w:color w:val="00A651" w:themeColor="accent1"/>
           <w:sz w:val="48"/>
           <w:szCs w:val="48"/>
+          <w:vertAlign w:val="subscript"/>
         </w:rPr>
       </w:pPr>
     </w:p>
@@ -373,7 +374,6 @@
         </w:rPr>
       </w:pPr>
       <w:r>
-        <w:lastRenderedPageBreak/>
         <w:br w:type="page"/>
       </w:r>
     </w:p>
@@ -389,12 +389,11 @@
       <w:bookmarkStart w:id="2" w:name="_Toc397003061"/>
       <w:bookmarkStart w:id="3" w:name="_Toc397004129"/>
       <w:bookmarkStart w:id="4" w:name="_Toc397005047"/>
-      <w:bookmarkStart w:id="5" w:name="_Toc302998248"/>
+      <w:bookmarkStart w:id="5" w:name="_Toc303258768"/>
       <w:r>
         <w:rPr>
           <w:lang w:val="en-GB"/>
         </w:rPr>
-        <w:lastRenderedPageBreak/>
         <w:t>D</w:t>
       </w:r>
       <w:r>
@@ -426,7 +425,7 @@
       <w:tblPr>
         <w:tblStyle w:val="Tramemoyenne1-Accent2"/>
         <w:tblW w:w="5000" w:type="pct"/>
-        <w:tblLook w:val="04A0" w:firstRow="1" w:lastRow="0" w:firstColumn="1" w:lastColumn="0" w:noHBand="0" w:noVBand="1"/>
+        <w:tblLook w:val="04A0"/>
       </w:tblPr>
       <w:tblGrid>
         <w:gridCol w:w="1012"/>
@@ -436,11 +435,11 @@
       </w:tblGrid>
       <w:tr>
         <w:trPr>
-          <w:cnfStyle w:val="100000000000" w:firstRow="1" w:lastRow="0" w:firstColumn="0" w:lastColumn="0" w:oddVBand="0" w:evenVBand="0" w:oddHBand="0" w:evenHBand="0" w:firstRowFirstColumn="0" w:firstRowLastColumn="0" w:lastRowFirstColumn="0" w:lastRowLastColumn="0"/>
+          <w:cnfStyle w:val="100000000000"/>
         </w:trPr>
         <w:tc>
           <w:tcPr>
-            <w:cnfStyle w:val="001000000000" w:firstRow="0" w:lastRow="0" w:firstColumn="1" w:lastColumn="0" w:oddVBand="0" w:evenVBand="0" w:oddHBand="0" w:evenHBand="0" w:firstRowFirstColumn="0" w:firstRowLastColumn="0" w:lastRowFirstColumn="0" w:lastRowLastColumn="0"/>
+            <w:cnfStyle w:val="001000000000"/>
             <w:tcW w:w="545" w:type="pct"/>
           </w:tcPr>
           <w:p>
@@ -466,7 +465,7 @@
           <w:p>
             <w:pPr>
               <w:pStyle w:val="ITEABodyText"/>
-              <w:cnfStyle w:val="100000000000" w:firstRow="1" w:lastRow="0" w:firstColumn="0" w:lastColumn="0" w:oddVBand="0" w:evenVBand="0" w:oddHBand="0" w:evenHBand="0" w:firstRowFirstColumn="0" w:firstRowLastColumn="0" w:lastRowFirstColumn="0" w:lastRowLastColumn="0"/>
+              <w:cnfStyle w:val="100000000000"/>
               <w:rPr>
                 <w:lang w:eastAsia="en-US"/>
               </w:rPr>
@@ -486,7 +485,7 @@
           <w:p>
             <w:pPr>
               <w:pStyle w:val="ITEABodyText"/>
-              <w:cnfStyle w:val="100000000000" w:firstRow="1" w:lastRow="0" w:firstColumn="0" w:lastColumn="0" w:oddVBand="0" w:evenVBand="0" w:oddHBand="0" w:evenHBand="0" w:firstRowFirstColumn="0" w:firstRowLastColumn="0" w:lastRowFirstColumn="0" w:lastRowLastColumn="0"/>
+              <w:cnfStyle w:val="100000000000"/>
               <w:rPr>
                 <w:lang w:eastAsia="en-US"/>
               </w:rPr>
@@ -506,7 +505,7 @@
           <w:p>
             <w:pPr>
               <w:pStyle w:val="ITEABodyText"/>
-              <w:cnfStyle w:val="100000000000" w:firstRow="1" w:lastRow="0" w:firstColumn="0" w:lastColumn="0" w:oddVBand="0" w:evenVBand="0" w:oddHBand="0" w:evenHBand="0" w:firstRowFirstColumn="0" w:firstRowLastColumn="0" w:lastRowFirstColumn="0" w:lastRowLastColumn="0"/>
+              <w:cnfStyle w:val="100000000000"/>
               <w:rPr>
                 <w:lang w:eastAsia="en-US"/>
               </w:rPr>
@@ -528,11 +527,11 @@
           </w:tblCellMar>
         </w:tblPrEx>
         <w:trPr>
-          <w:cnfStyle w:val="000000100000" w:firstRow="0" w:lastRow="0" w:firstColumn="0" w:lastColumn="0" w:oddVBand="0" w:evenVBand="0" w:oddHBand="1" w:evenHBand="0" w:firstRowFirstColumn="0" w:firstRowLastColumn="0" w:lastRowFirstColumn="0" w:lastRowLastColumn="0"/>
+          <w:cnfStyle w:val="000000100000"/>
         </w:trPr>
         <w:tc>
           <w:tcPr>
-            <w:cnfStyle w:val="001000000000" w:firstRow="0" w:lastRow="0" w:firstColumn="1" w:lastColumn="0" w:oddVBand="0" w:evenVBand="0" w:oddHBand="0" w:evenHBand="0" w:firstRowFirstColumn="0" w:firstRowLastColumn="0" w:lastRowFirstColumn="0" w:lastRowLastColumn="0"/>
+            <w:cnfStyle w:val="001000000000"/>
             <w:tcW w:w="545" w:type="pct"/>
           </w:tcPr>
           <w:p>
@@ -558,7 +557,7 @@
             <w:pPr>
               <w:pStyle w:val="ITEABodyText"/>
               <w:jc w:val="left"/>
-              <w:cnfStyle w:val="000000100000" w:firstRow="0" w:lastRow="0" w:firstColumn="0" w:lastColumn="0" w:oddVBand="0" w:evenVBand="0" w:oddHBand="1" w:evenHBand="0" w:firstRowFirstColumn="0" w:firstRowLastColumn="0" w:lastRowFirstColumn="0" w:lastRowLastColumn="0"/>
+              <w:cnfStyle w:val="000000100000"/>
               <w:rPr>
                 <w:lang w:eastAsia="en-US"/>
               </w:rPr>
@@ -620,7 +619,7 @@
           <w:p>
             <w:pPr>
               <w:pStyle w:val="ITEABodyText"/>
-              <w:cnfStyle w:val="000000100000" w:firstRow="0" w:lastRow="0" w:firstColumn="0" w:lastColumn="0" w:oddVBand="0" w:evenVBand="0" w:oddHBand="1" w:evenHBand="0" w:firstRowFirstColumn="0" w:firstRowLastColumn="0" w:lastRowFirstColumn="0" w:lastRowLastColumn="0"/>
+              <w:cnfStyle w:val="000000100000"/>
               <w:rPr>
                 <w:lang w:eastAsia="en-US"/>
               </w:rPr>
@@ -640,7 +639,7 @@
           <w:p>
             <w:pPr>
               <w:pStyle w:val="ITEABodyText"/>
-              <w:cnfStyle w:val="000000100000" w:firstRow="0" w:lastRow="0" w:firstColumn="0" w:lastColumn="0" w:oddVBand="0" w:evenVBand="0" w:oddHBand="1" w:evenHBand="0" w:firstRowFirstColumn="0" w:firstRowLastColumn="0" w:lastRowFirstColumn="0" w:lastRowLastColumn="0"/>
+              <w:cnfStyle w:val="000000100000"/>
               <w:rPr>
                 <w:lang w:eastAsia="en-US"/>
               </w:rPr>
@@ -662,11 +661,11 @@
           </w:tblCellMar>
         </w:tblPrEx>
         <w:trPr>
-          <w:cnfStyle w:val="000000010000" w:firstRow="0" w:lastRow="0" w:firstColumn="0" w:lastColumn="0" w:oddVBand="0" w:evenVBand="0" w:oddHBand="0" w:evenHBand="1" w:firstRowFirstColumn="0" w:firstRowLastColumn="0" w:lastRowFirstColumn="0" w:lastRowLastColumn="0"/>
+          <w:cnfStyle w:val="000000010000"/>
         </w:trPr>
         <w:tc>
           <w:tcPr>
-            <w:cnfStyle w:val="001000000000" w:firstRow="0" w:lastRow="0" w:firstColumn="1" w:lastColumn="0" w:oddVBand="0" w:evenVBand="0" w:oddHBand="0" w:evenHBand="0" w:firstRowFirstColumn="0" w:firstRowLastColumn="0" w:lastRowFirstColumn="0" w:lastRowLastColumn="0"/>
+            <w:cnfStyle w:val="001000000000"/>
             <w:tcW w:w="545" w:type="pct"/>
           </w:tcPr>
           <w:p>
@@ -691,7 +690,7 @@
           <w:p>
             <w:pPr>
               <w:pStyle w:val="ITEABodyText"/>
-              <w:cnfStyle w:val="000000010000" w:firstRow="0" w:lastRow="0" w:firstColumn="0" w:lastColumn="0" w:oddVBand="0" w:evenVBand="0" w:oddHBand="0" w:evenHBand="1" w:firstRowFirstColumn="0" w:firstRowLastColumn="0" w:lastRowFirstColumn="0" w:lastRowLastColumn="0"/>
+              <w:cnfStyle w:val="000000010000"/>
               <w:rPr>
                 <w:lang w:eastAsia="en-US"/>
               </w:rPr>
@@ -711,7 +710,7 @@
           <w:p>
             <w:pPr>
               <w:pStyle w:val="ITEABodyText"/>
-              <w:cnfStyle w:val="000000010000" w:firstRow="0" w:lastRow="0" w:firstColumn="0" w:lastColumn="0" w:oddVBand="0" w:evenVBand="0" w:oddHBand="0" w:evenHBand="1" w:firstRowFirstColumn="0" w:firstRowLastColumn="0" w:lastRowFirstColumn="0" w:lastRowLastColumn="0"/>
+              <w:cnfStyle w:val="000000010000"/>
               <w:rPr>
                 <w:lang w:eastAsia="en-US"/>
               </w:rPr>
@@ -731,7 +730,7 @@
           <w:p>
             <w:pPr>
               <w:pStyle w:val="ITEABodyText"/>
-              <w:cnfStyle w:val="000000010000" w:firstRow="0" w:lastRow="0" w:firstColumn="0" w:lastColumn="0" w:oddVBand="0" w:evenVBand="0" w:oddHBand="0" w:evenHBand="1" w:firstRowFirstColumn="0" w:firstRowLastColumn="0" w:lastRowFirstColumn="0" w:lastRowLastColumn="0"/>
+              <w:cnfStyle w:val="000000010000"/>
               <w:rPr>
                 <w:lang w:eastAsia="en-US"/>
               </w:rPr>
@@ -753,11 +752,11 @@
           </w:tblCellMar>
         </w:tblPrEx>
         <w:trPr>
-          <w:cnfStyle w:val="000000100000" w:firstRow="0" w:lastRow="0" w:firstColumn="0" w:lastColumn="0" w:oddVBand="0" w:evenVBand="0" w:oddHBand="1" w:evenHBand="0" w:firstRowFirstColumn="0" w:firstRowLastColumn="0" w:lastRowFirstColumn="0" w:lastRowLastColumn="0"/>
+          <w:cnfStyle w:val="000000100000"/>
         </w:trPr>
         <w:tc>
           <w:tcPr>
-            <w:cnfStyle w:val="001000000000" w:firstRow="0" w:lastRow="0" w:firstColumn="1" w:lastColumn="0" w:oddVBand="0" w:evenVBand="0" w:oddHBand="0" w:evenHBand="0" w:firstRowFirstColumn="0" w:firstRowLastColumn="0" w:lastRowFirstColumn="0" w:lastRowLastColumn="0"/>
+            <w:cnfStyle w:val="001000000000"/>
             <w:tcW w:w="545" w:type="pct"/>
           </w:tcPr>
           <w:p>
@@ -776,7 +775,7 @@
           <w:p>
             <w:pPr>
               <w:pStyle w:val="ITEABodyText"/>
-              <w:cnfStyle w:val="000000100000" w:firstRow="0" w:lastRow="0" w:firstColumn="0" w:lastColumn="0" w:oddVBand="0" w:evenVBand="0" w:oddHBand="1" w:evenHBand="0" w:firstRowFirstColumn="0" w:firstRowLastColumn="0" w:lastRowFirstColumn="0" w:lastRowLastColumn="0"/>
+              <w:cnfStyle w:val="000000100000"/>
               <w:rPr>
                 <w:lang w:eastAsia="en-US"/>
               </w:rPr>
@@ -790,7 +789,7 @@
           <w:p>
             <w:pPr>
               <w:pStyle w:val="ITEABodyText"/>
-              <w:cnfStyle w:val="000000100000" w:firstRow="0" w:lastRow="0" w:firstColumn="0" w:lastColumn="0" w:oddVBand="0" w:evenVBand="0" w:oddHBand="1" w:evenHBand="0" w:firstRowFirstColumn="0" w:firstRowLastColumn="0" w:lastRowFirstColumn="0" w:lastRowLastColumn="0"/>
+              <w:cnfStyle w:val="000000100000"/>
               <w:rPr>
                 <w:lang w:eastAsia="en-US"/>
               </w:rPr>
@@ -804,7 +803,7 @@
           <w:p>
             <w:pPr>
               <w:pStyle w:val="ITEABodyText"/>
-              <w:cnfStyle w:val="000000100000" w:firstRow="0" w:lastRow="0" w:firstColumn="0" w:lastColumn="0" w:oddVBand="0" w:evenVBand="0" w:oddHBand="1" w:evenHBand="0" w:firstRowFirstColumn="0" w:firstRowLastColumn="0" w:lastRowFirstColumn="0" w:lastRowLastColumn="0"/>
+              <w:cnfStyle w:val="000000100000"/>
               <w:rPr>
                 <w:lang w:eastAsia="en-US"/>
               </w:rPr>
@@ -829,6 +828,12 @@
         <w:rPr>
           <w:rFonts w:cs="Arial"/>
         </w:rPr>
+        <w:t>0</w:t>
+      </w:r>
+      <w:r>
+        <w:rPr>
+          <w:rFonts w:cs="Arial"/>
+        </w:rPr>
         <w:br w:type="page"/>
       </w:r>
     </w:p>
@@ -851,7 +856,6 @@
         <w:rPr>
           <w:lang w:val="en-GB"/>
         </w:rPr>
-        <w:lastRenderedPageBreak/>
         <w:t>Table of Contents</w:t>
       </w:r>
       <w:bookmarkEnd w:id="6"/>
@@ -873,7 +877,7 @@
           <w:spacing w:val="0"/>
           <w:sz w:val="24"/>
           <w:szCs w:val="24"/>
-          <w:lang w:val="fr-FR" w:eastAsia="ja-JP"/>
+          <w:lang w:val="fr-FR" w:eastAsia="fr-FR"/>
         </w:rPr>
       </w:pPr>
       <w:r>
@@ -907,7 +911,7 @@
         <w:rPr>
           <w:noProof/>
         </w:rPr>
-        <w:instrText xml:space="preserve"> PAGEREF _Toc302998248 \h </w:instrText>
+        <w:instrText xml:space="preserve"> PAGEREF _Toc303258768 \h </w:instrText>
       </w:r>
       <w:r>
         <w:rPr>
@@ -949,7 +953,7 @@
           <w:spacing w:val="0"/>
           <w:sz w:val="24"/>
           <w:szCs w:val="24"/>
-          <w:lang w:val="fr-FR" w:eastAsia="ja-JP"/>
+          <w:lang w:val="fr-FR" w:eastAsia="fr-FR"/>
         </w:rPr>
       </w:pPr>
       <w:r>
@@ -974,7 +978,7 @@
         <w:rPr>
           <w:noProof/>
         </w:rPr>
-        <w:instrText xml:space="preserve"> PAGEREF _Toc302998249 \h </w:instrText>
+        <w:instrText xml:space="preserve"> PAGEREF _Toc303258769 \h </w:instrText>
       </w:r>
       <w:r>
         <w:rPr>
@@ -991,7 +995,7 @@
         <w:rPr>
           <w:noProof/>
         </w:rPr>
-        <w:t>5</w:t>
+        <w:t>6</w:t>
       </w:r>
       <w:r>
         <w:rPr>
@@ -1010,7 +1014,7 @@
           <w:spacing w:val="0"/>
           <w:sz w:val="24"/>
           <w:szCs w:val="24"/>
-          <w:lang w:val="fr-FR" w:eastAsia="ja-JP"/>
+          <w:lang w:val="fr-FR" w:eastAsia="fr-FR"/>
         </w:rPr>
       </w:pPr>
       <w:r>
@@ -1023,13 +1027,7 @@
           <w:u w:color="000000"/>
           <w:bdr w:val="none" w:sz="0" w:space="0" w:color="000000"/>
           <w:shd w:val="clear" w:color="000000" w:fill="000000"/>
-          <w:lang w:val="x-none" w:eastAsia="x-none" w:bidi="x-none"/>
-          <w14:scene3d>
-            <w14:camera w14:prst="orthographicFront"/>
-            <w14:lightRig w14:rig="threePt" w14:dir="t">
-              <w14:rot w14:lat="0" w14:lon="0" w14:rev="0"/>
-            </w14:lightRig>
-          </w14:scene3d>
+          <w:lang/>
         </w:rPr>
         <w:t>1.1.</w:t>
       </w:r>
@@ -1043,13 +1041,13 @@
         <w:fldChar w:fldCharType="begin"/>
       </w:r>
       <w:r>
-        <w:instrText xml:space="preserve"> PAGEREF _Toc302998250 \h </w:instrText>
+        <w:instrText xml:space="preserve"> PAGEREF _Toc303258770 \h </w:instrText>
       </w:r>
       <w:r>
         <w:fldChar w:fldCharType="separate"/>
       </w:r>
       <w:r>
-        <w:t>5</w:t>
+        <w:t>6</w:t>
       </w:r>
       <w:r>
         <w:fldChar w:fldCharType="end"/>
@@ -1065,7 +1063,7 @@
           <w:spacing w:val="0"/>
           <w:sz w:val="24"/>
           <w:szCs w:val="24"/>
-          <w:lang w:val="fr-FR" w:eastAsia="ja-JP"/>
+          <w:lang w:val="fr-FR" w:eastAsia="fr-FR"/>
         </w:rPr>
       </w:pPr>
       <w:r>
@@ -1078,13 +1076,7 @@
           <w:u w:color="000000"/>
           <w:bdr w:val="none" w:sz="0" w:space="0" w:color="000000"/>
           <w:shd w:val="clear" w:color="000000" w:fill="000000"/>
-          <w:lang w:val="x-none" w:eastAsia="x-none" w:bidi="x-none"/>
-          <w14:scene3d>
-            <w14:camera w14:prst="orthographicFront"/>
-            <w14:lightRig w14:rig="threePt" w14:dir="t">
-              <w14:rot w14:lat="0" w14:lon="0" w14:rev="0"/>
-            </w14:lightRig>
-          </w14:scene3d>
+          <w:lang/>
         </w:rPr>
         <w:t>1.2.</w:t>
       </w:r>
@@ -1098,13 +1090,13 @@
         <w:fldChar w:fldCharType="begin"/>
       </w:r>
       <w:r>
-        <w:instrText xml:space="preserve"> PAGEREF _Toc302998251 \h </w:instrText>
+        <w:instrText xml:space="preserve"> PAGEREF _Toc303258771 \h </w:instrText>
       </w:r>
       <w:r>
         <w:fldChar w:fldCharType="separate"/>
       </w:r>
       <w:r>
-        <w:t>5</w:t>
+        <w:t>6</w:t>
       </w:r>
       <w:r>
         <w:fldChar w:fldCharType="end"/>
@@ -1120,7 +1112,7 @@
           <w:spacing w:val="0"/>
           <w:sz w:val="24"/>
           <w:szCs w:val="24"/>
-          <w:lang w:val="fr-FR" w:eastAsia="ja-JP"/>
+          <w:lang w:val="fr-FR" w:eastAsia="fr-FR"/>
         </w:rPr>
       </w:pPr>
       <w:r>
@@ -1133,13 +1125,7 @@
           <w:u w:color="000000"/>
           <w:bdr w:val="none" w:sz="0" w:space="0" w:color="000000"/>
           <w:shd w:val="clear" w:color="000000" w:fill="000000"/>
-          <w:lang w:val="x-none" w:eastAsia="x-none" w:bidi="x-none"/>
-          <w14:scene3d>
-            <w14:camera w14:prst="orthographicFront"/>
-            <w14:lightRig w14:rig="threePt" w14:dir="t">
-              <w14:rot w14:lat="0" w14:lon="0" w14:rev="0"/>
-            </w14:lightRig>
-          </w14:scene3d>
+          <w:lang/>
         </w:rPr>
         <w:t>1.3.</w:t>
       </w:r>
@@ -1153,13 +1139,13 @@
         <w:fldChar w:fldCharType="begin"/>
       </w:r>
       <w:r>
-        <w:instrText xml:space="preserve"> PAGEREF _Toc302998252 \h </w:instrText>
+        <w:instrText xml:space="preserve"> PAGEREF _Toc303258772 \h </w:instrText>
       </w:r>
       <w:r>
         <w:fldChar w:fldCharType="separate"/>
       </w:r>
       <w:r>
-        <w:t>5</w:t>
+        <w:t>6</w:t>
       </w:r>
       <w:r>
         <w:fldChar w:fldCharType="end"/>
@@ -1181,7 +1167,7 @@
           <w:spacing w:val="0"/>
           <w:sz w:val="24"/>
           <w:szCs w:val="24"/>
-          <w:lang w:val="fr-FR" w:eastAsia="ja-JP"/>
+          <w:lang w:val="fr-FR" w:eastAsia="fr-FR"/>
         </w:rPr>
       </w:pPr>
       <w:r>
@@ -1206,7 +1192,7 @@
         <w:rPr>
           <w:noProof/>
         </w:rPr>
-        <w:instrText xml:space="preserve"> PAGEREF _Toc302998253 \h </w:instrText>
+        <w:instrText xml:space="preserve"> PAGEREF _Toc303258773 \h </w:instrText>
       </w:r>
       <w:r>
         <w:rPr>
@@ -1223,7 +1209,7 @@
         <w:rPr>
           <w:noProof/>
         </w:rPr>
-        <w:t>6</w:t>
+        <w:t>7</w:t>
       </w:r>
       <w:r>
         <w:rPr>
@@ -1248,7 +1234,7 @@
           <w:spacing w:val="0"/>
           <w:sz w:val="24"/>
           <w:szCs w:val="24"/>
-          <w:lang w:val="fr-FR" w:eastAsia="ja-JP"/>
+          <w:lang w:val="fr-FR" w:eastAsia="fr-FR"/>
         </w:rPr>
       </w:pPr>
       <w:r>
@@ -1273,7 +1259,7 @@
         <w:rPr>
           <w:noProof/>
         </w:rPr>
-        <w:instrText xml:space="preserve"> PAGEREF _Toc302998254 \h </w:instrText>
+        <w:instrText xml:space="preserve"> PAGEREF _Toc303258774 \h </w:instrText>
       </w:r>
       <w:r>
         <w:rPr>
@@ -1290,7 +1276,7 @@
         <w:rPr>
           <w:noProof/>
         </w:rPr>
-        <w:t>8</w:t>
+        <w:t>9</w:t>
       </w:r>
       <w:r>
         <w:rPr>
@@ -1309,7 +1295,7 @@
           <w:spacing w:val="0"/>
           <w:sz w:val="24"/>
           <w:szCs w:val="24"/>
-          <w:lang w:val="fr-FR" w:eastAsia="ja-JP"/>
+          <w:lang w:val="fr-FR" w:eastAsia="fr-FR"/>
         </w:rPr>
       </w:pPr>
       <w:r>
@@ -1322,13 +1308,7 @@
           <w:u w:color="000000"/>
           <w:bdr w:val="none" w:sz="0" w:space="0" w:color="000000"/>
           <w:shd w:val="clear" w:color="000000" w:fill="000000"/>
-          <w:lang w:val="x-none" w:eastAsia="x-none" w:bidi="x-none"/>
-          <w14:scene3d>
-            <w14:camera w14:prst="orthographicFront"/>
-            <w14:lightRig w14:rig="threePt" w14:dir="t">
-              <w14:rot w14:lat="0" w14:lon="0" w14:rev="0"/>
-            </w14:lightRig>
-          </w14:scene3d>
+          <w:lang/>
         </w:rPr>
         <w:t>3.1.</w:t>
       </w:r>
@@ -1342,13 +1322,13 @@
         <w:fldChar w:fldCharType="begin"/>
       </w:r>
       <w:r>
-        <w:instrText xml:space="preserve"> PAGEREF _Toc302998255 \h </w:instrText>
+        <w:instrText xml:space="preserve"> PAGEREF _Toc303258775 \h </w:instrText>
       </w:r>
       <w:r>
         <w:fldChar w:fldCharType="separate"/>
       </w:r>
       <w:r>
-        <w:t>8</w:t>
+        <w:t>9</w:t>
       </w:r>
       <w:r>
         <w:fldChar w:fldCharType="end"/>
@@ -1364,7 +1344,7 @@
           <w:spacing w:val="0"/>
           <w:sz w:val="24"/>
           <w:szCs w:val="24"/>
-          <w:lang w:val="fr-FR" w:eastAsia="ja-JP"/>
+          <w:lang w:val="fr-FR" w:eastAsia="fr-FR"/>
         </w:rPr>
       </w:pPr>
       <w:r>
@@ -1377,13 +1357,7 @@
           <w:u w:color="000000"/>
           <w:bdr w:val="none" w:sz="0" w:space="0" w:color="000000"/>
           <w:shd w:val="clear" w:color="000000" w:fill="000000"/>
-          <w:lang w:val="x-none" w:eastAsia="x-none" w:bidi="x-none"/>
-          <w14:scene3d>
-            <w14:camera w14:prst="orthographicFront"/>
-            <w14:lightRig w14:rig="threePt" w14:dir="t">
-              <w14:rot w14:lat="0" w14:lon="0" w14:rev="0"/>
-            </w14:lightRig>
-          </w14:scene3d>
+          <w:lang/>
         </w:rPr>
         <w:t>3.2.</w:t>
       </w:r>
@@ -1397,13 +1371,13 @@
         <w:fldChar w:fldCharType="begin"/>
       </w:r>
       <w:r>
-        <w:instrText xml:space="preserve"> PAGEREF _Toc302998256 \h </w:instrText>
+        <w:instrText xml:space="preserve"> PAGEREF _Toc303258776 \h </w:instrText>
       </w:r>
       <w:r>
         <w:fldChar w:fldCharType="separate"/>
       </w:r>
       <w:r>
-        <w:t>9</w:t>
+        <w:t>10</w:t>
       </w:r>
       <w:r>
         <w:fldChar w:fldCharType="end"/>
@@ -1425,7 +1399,7 @@
           <w:spacing w:val="0"/>
           <w:sz w:val="24"/>
           <w:szCs w:val="24"/>
-          <w:lang w:val="fr-FR" w:eastAsia="ja-JP"/>
+          <w:lang w:val="fr-FR" w:eastAsia="fr-FR"/>
         </w:rPr>
       </w:pPr>
       <w:r>
@@ -1450,7 +1424,7 @@
         <w:rPr>
           <w:noProof/>
         </w:rPr>
-        <w:instrText xml:space="preserve"> PAGEREF _Toc302998257 \h </w:instrText>
+        <w:instrText xml:space="preserve"> PAGEREF _Toc303258777 \h </w:instrText>
       </w:r>
       <w:r>
         <w:rPr>
@@ -1467,7 +1441,7 @@
         <w:rPr>
           <w:noProof/>
         </w:rPr>
-        <w:t>12</w:t>
+        <w:t>13</w:t>
       </w:r>
       <w:r>
         <w:rPr>
@@ -1492,15 +1466,14 @@
           <w:spacing w:val="0"/>
           <w:sz w:val="24"/>
           <w:szCs w:val="24"/>
-          <w:lang w:val="fr-FR" w:eastAsia="ja-JP"/>
+          <w:lang w:val="fr-FR" w:eastAsia="fr-FR"/>
         </w:rPr>
       </w:pPr>
       <w:r>
         <w:rPr>
           <w:noProof/>
-          <w:highlight w:val="yellow"/>
         </w:rPr>
-        <w:t>5. Turkish Consortium Data (to be filled by Mantis)</w:t>
+        <w:t>Appendixes</w:t>
       </w:r>
       <w:r>
         <w:rPr>
@@ -1518,7 +1491,7 @@
         <w:rPr>
           <w:noProof/>
         </w:rPr>
-        <w:instrText xml:space="preserve"> PAGEREF _Toc302998258 \h </w:instrText>
+        <w:instrText xml:space="preserve"> PAGEREF _Toc303258778 \h </w:instrText>
       </w:r>
       <w:r>
         <w:rPr>
@@ -1536,73 +1509,6 @@
           <w:noProof/>
         </w:rPr>
         <w:t>17</w:t>
-      </w:r>
-      <w:r>
-        <w:rPr>
-          <w:noProof/>
-        </w:rPr>
-        <w:fldChar w:fldCharType="end"/>
-      </w:r>
-    </w:p>
-    <w:p>
-      <w:pPr>
-        <w:pStyle w:val="TM1"/>
-        <w:tabs>
-          <w:tab w:val="right" w:leader="dot" w:pos="9060"/>
-        </w:tabs>
-        <w:rPr>
-          <w:rFonts w:asciiTheme="minorHAnsi" w:eastAsiaTheme="minorEastAsia" w:hAnsiTheme="minorHAnsi" w:cstheme="minorBidi"/>
-          <w:b w:val="0"/>
-          <w:bCs w:val="0"/>
-          <w:smallCaps w:val="0"/>
-          <w:noProof/>
-          <w:color w:val="auto"/>
-          <w:spacing w:val="0"/>
-          <w:sz w:val="24"/>
-          <w:szCs w:val="24"/>
-          <w:lang w:val="fr-FR" w:eastAsia="ja-JP"/>
-        </w:rPr>
-      </w:pPr>
-      <w:r>
-        <w:rPr>
-          <w:noProof/>
-        </w:rPr>
-        <w:t>Appendixes</w:t>
-      </w:r>
-      <w:r>
-        <w:rPr>
-          <w:noProof/>
-        </w:rPr>
-        <w:tab/>
-      </w:r>
-      <w:r>
-        <w:rPr>
-          <w:noProof/>
-        </w:rPr>
-        <w:fldChar w:fldCharType="begin"/>
-      </w:r>
-      <w:r>
-        <w:rPr>
-          <w:noProof/>
-        </w:rPr>
-        <w:instrText xml:space="preserve"> PAGEREF _Toc302998259 \h </w:instrText>
-      </w:r>
-      <w:r>
-        <w:rPr>
-          <w:noProof/>
-        </w:rPr>
-      </w:r>
-      <w:r>
-        <w:rPr>
-          <w:noProof/>
-        </w:rPr>
-        <w:fldChar w:fldCharType="separate"/>
-      </w:r>
-      <w:r>
-        <w:rPr>
-          <w:noProof/>
-        </w:rPr>
-        <w:t>18</w:t>
       </w:r>
       <w:r>
         <w:rPr>
@@ -1621,7 +1527,7 @@
           <w:spacing w:val="0"/>
           <w:sz w:val="24"/>
           <w:szCs w:val="24"/>
-          <w:lang w:val="fr-FR" w:eastAsia="ja-JP"/>
+          <w:lang w:val="fr-FR" w:eastAsia="fr-FR"/>
         </w:rPr>
       </w:pPr>
       <w:r>
@@ -1637,13 +1543,13 @@
         <w:fldChar w:fldCharType="begin"/>
       </w:r>
       <w:r>
-        <w:instrText xml:space="preserve"> PAGEREF _Toc302998260 \h </w:instrText>
+        <w:instrText xml:space="preserve"> PAGEREF _Toc303258779 \h </w:instrText>
       </w:r>
       <w:r>
         <w:fldChar w:fldCharType="separate"/>
       </w:r>
       <w:r>
-        <w:t>18</w:t>
+        <w:t>17</w:t>
       </w:r>
       <w:r>
         <w:fldChar w:fldCharType="end"/>
@@ -1659,7 +1565,7 @@
           <w:spacing w:val="0"/>
           <w:sz w:val="24"/>
           <w:szCs w:val="24"/>
-          <w:lang w:val="fr-FR" w:eastAsia="ja-JP"/>
+          <w:lang w:val="fr-FR" w:eastAsia="fr-FR"/>
         </w:rPr>
       </w:pPr>
       <w:r>
@@ -1675,13 +1581,13 @@
         <w:fldChar w:fldCharType="begin"/>
       </w:r>
       <w:r>
-        <w:instrText xml:space="preserve"> PAGEREF _Toc302998261 \h </w:instrText>
+        <w:instrText xml:space="preserve"> PAGEREF _Toc303258780 \h </w:instrText>
       </w:r>
       <w:r>
         <w:fldChar w:fldCharType="separate"/>
       </w:r>
       <w:r>
-        <w:t>18</w:t>
+        <w:t>17</w:t>
       </w:r>
       <w:r>
         <w:fldChar w:fldCharType="end"/>
@@ -1689,52 +1595,12 @@
     </w:p>
     <w:p>
       <w:pPr>
-        <w:pStyle w:val="TM2"/>
-        <w:rPr>
-          <w:rFonts w:asciiTheme="minorHAnsi" w:eastAsiaTheme="minorEastAsia" w:hAnsiTheme="minorHAnsi" w:cstheme="minorBidi"/>
-          <w:smallCaps w:val="0"/>
-          <w:color w:val="auto"/>
-          <w:spacing w:val="0"/>
-          <w:sz w:val="24"/>
-          <w:szCs w:val="24"/>
-          <w:lang w:val="fr-FR" w:eastAsia="ja-JP"/>
-        </w:rPr>
-      </w:pPr>
-      <w:r>
-        <w:rPr>
-          <w:highlight w:val="yellow"/>
-          <w:lang w:eastAsia="en-US"/>
-        </w:rPr>
-        <w:t>Appendix 3 Turkish Consortium Data (to be filled by Mantis)</w:t>
-      </w:r>
-      <w:r>
-        <w:tab/>
-      </w:r>
-      <w:r>
-        <w:fldChar w:fldCharType="begin"/>
-      </w:r>
-      <w:r>
-        <w:instrText xml:space="preserve"> PAGEREF _Toc302998262 \h </w:instrText>
-      </w:r>
-      <w:r>
-        <w:fldChar w:fldCharType="separate"/>
-      </w:r>
-      <w:r>
-        <w:t>18</w:t>
-      </w:r>
+        <w:pStyle w:val="ITEAHeading1"/>
+      </w:pPr>
       <w:r>
         <w:fldChar w:fldCharType="end"/>
       </w:r>
-    </w:p>
-    <w:p>
-      <w:pPr>
-        <w:pStyle w:val="ITEAHeading1"/>
-      </w:pPr>
-      <w:r>
-        <w:lastRenderedPageBreak/>
-        <w:fldChar w:fldCharType="end"/>
-      </w:r>
-      <w:bookmarkStart w:id="14" w:name="_Toc302998249"/>
+      <w:bookmarkStart w:id="14" w:name="_Toc303258769"/>
       <w:bookmarkEnd w:id="8"/>
       <w:bookmarkEnd w:id="9"/>
       <w:bookmarkEnd w:id="10"/>
@@ -1750,7 +1616,7 @@
       <w:pPr>
         <w:pStyle w:val="ITEAHeading2"/>
       </w:pPr>
-      <w:bookmarkStart w:id="15" w:name="_Toc302998250"/>
+      <w:bookmarkStart w:id="15" w:name="_Toc303258770"/>
       <w:r>
         <w:t>Role of the deliverable</w:t>
       </w:r>
@@ -1760,8 +1626,31 @@
       <w:pPr>
         <w:pStyle w:val="ITEABodyText"/>
       </w:pPr>
-      <w:r>
-        <w:t xml:space="preserve">This deliverable documents the data used to train, develop and text the NLP components (Semantic Annotator, Semantic Parser, Natural Language Generator) of </w:t>
+      <w:proofErr w:type="gramStart"/>
+      <w:r>
+        <w:t>This deliverable documents</w:t>
+      </w:r>
+      <w:proofErr w:type="gramEnd"/>
+      <w:r>
+        <w:t xml:space="preserve"> the dat</w:t>
+      </w:r>
+      <w:r>
+        <w:t>a used to train, develop and tes</w:t>
+      </w:r>
+      <w:r>
+        <w:t xml:space="preserve">t the </w:t>
+      </w:r>
+      <w:r>
+        <w:t>natural language processing (</w:t>
+      </w:r>
+      <w:r>
+        <w:t>NLP</w:t>
+      </w:r>
+      <w:r>
+        <w:t>)</w:t>
+      </w:r>
+      <w:r>
+        <w:t xml:space="preserve"> components (Semantic Annotator, Semantic Parser, Natural Language Generator) of </w:t>
       </w:r>
       <w:proofErr w:type="spellStart"/>
       <w:r>
@@ -1782,7 +1671,7 @@
       <w:pPr>
         <w:pStyle w:val="ITEAHeading2"/>
       </w:pPr>
-      <w:bookmarkStart w:id="16" w:name="_Toc302998251"/>
+      <w:bookmarkStart w:id="16" w:name="_Toc303258771"/>
       <w:r>
         <w:t>Structure of the document</w:t>
       </w:r>
@@ -1827,7 +1716,7 @@
       <w:pPr>
         <w:pStyle w:val="ITEAHeading2"/>
       </w:pPr>
-      <w:bookmarkStart w:id="17" w:name="_Toc302998252"/>
+      <w:bookmarkStart w:id="17" w:name="_Toc303258772"/>
       <w:r>
         <w:t>Terms, abbreviations and definitions</w:t>
       </w:r>
@@ -1837,7 +1726,7 @@
       <w:tblPr>
         <w:tblStyle w:val="Tramemoyenne1-Accent2"/>
         <w:tblW w:w="0" w:type="auto"/>
-        <w:tblLook w:val="04A0" w:firstRow="1" w:lastRow="0" w:firstColumn="1" w:lastColumn="0" w:noHBand="0" w:noVBand="1"/>
+        <w:tblLook w:val="04A0"/>
       </w:tblPr>
       <w:tblGrid>
         <w:gridCol w:w="1490"/>
@@ -1845,11 +1734,11 @@
       </w:tblGrid>
       <w:tr>
         <w:trPr>
-          <w:cnfStyle w:val="100000000000" w:firstRow="1" w:lastRow="0" w:firstColumn="0" w:lastColumn="0" w:oddVBand="0" w:evenVBand="0" w:oddHBand="0" w:evenHBand="0" w:firstRowFirstColumn="0" w:firstRowLastColumn="0" w:lastRowFirstColumn="0" w:lastRowLastColumn="0"/>
+          <w:cnfStyle w:val="100000000000"/>
         </w:trPr>
         <w:tc>
           <w:tcPr>
-            <w:cnfStyle w:val="001000000000" w:firstRow="0" w:lastRow="0" w:firstColumn="1" w:lastColumn="0" w:oddVBand="0" w:evenVBand="0" w:oddHBand="0" w:evenHBand="0" w:firstRowFirstColumn="0" w:firstRowLastColumn="0" w:lastRowFirstColumn="0" w:lastRowLastColumn="0"/>
+            <w:cnfStyle w:val="001000000000"/>
             <w:tcW w:w="1440" w:type="dxa"/>
           </w:tcPr>
           <w:p>
@@ -1868,7 +1757,7 @@
           <w:p>
             <w:pPr>
               <w:pStyle w:val="ITEABodyText"/>
-              <w:cnfStyle w:val="100000000000" w:firstRow="1" w:lastRow="0" w:firstColumn="0" w:lastColumn="0" w:oddVBand="0" w:evenVBand="0" w:oddHBand="0" w:evenHBand="0" w:firstRowFirstColumn="0" w:firstRowLastColumn="0" w:lastRowFirstColumn="0" w:lastRowLastColumn="0"/>
+              <w:cnfStyle w:val="100000000000"/>
             </w:pPr>
             <w:r>
               <w:rPr>
@@ -1887,11 +1776,11 @@
           </w:tblCellMar>
         </w:tblPrEx>
         <w:trPr>
-          <w:cnfStyle w:val="000000100000" w:firstRow="0" w:lastRow="0" w:firstColumn="0" w:lastColumn="0" w:oddVBand="0" w:evenVBand="0" w:oddHBand="1" w:evenHBand="0" w:firstRowFirstColumn="0" w:firstRowLastColumn="0" w:lastRowFirstColumn="0" w:lastRowLastColumn="0"/>
+          <w:cnfStyle w:val="000000100000"/>
         </w:trPr>
         <w:tc>
           <w:tcPr>
-            <w:cnfStyle w:val="001000000000" w:firstRow="0" w:lastRow="0" w:firstColumn="1" w:lastColumn="0" w:oddVBand="0" w:evenVBand="0" w:oddHBand="0" w:evenHBand="0" w:firstRowFirstColumn="0" w:firstRowLastColumn="0" w:lastRowFirstColumn="0" w:lastRowLastColumn="0"/>
+            <w:cnfStyle w:val="001000000000"/>
             <w:tcW w:w="1440" w:type="dxa"/>
             <w:tcBorders>
               <w:top w:val="single" w:sz="18" w:space="0" w:color="808080" w:themeColor="background1" w:themeShade="80"/>
@@ -1916,7 +1805,7 @@
           <w:p>
             <w:pPr>
               <w:pStyle w:val="ITEABodyText"/>
-              <w:cnfStyle w:val="000000100000" w:firstRow="0" w:lastRow="0" w:firstColumn="0" w:lastColumn="0" w:oddVBand="0" w:evenVBand="0" w:oddHBand="1" w:evenHBand="0" w:firstRowFirstColumn="0" w:firstRowLastColumn="0" w:lastRowFirstColumn="0" w:lastRowLastColumn="0"/>
+              <w:cnfStyle w:val="000000100000"/>
             </w:pPr>
             <w:r>
               <w:rPr>
@@ -1935,11 +1824,11 @@
           </w:tblCellMar>
         </w:tblPrEx>
         <w:trPr>
-          <w:cnfStyle w:val="000000010000" w:firstRow="0" w:lastRow="0" w:firstColumn="0" w:lastColumn="0" w:oddVBand="0" w:evenVBand="0" w:oddHBand="0" w:evenHBand="1" w:firstRowFirstColumn="0" w:firstRowLastColumn="0" w:lastRowFirstColumn="0" w:lastRowLastColumn="0"/>
+          <w:cnfStyle w:val="000000010000"/>
         </w:trPr>
         <w:tc>
           <w:tcPr>
-            <w:cnfStyle w:val="001000000000" w:firstRow="0" w:lastRow="0" w:firstColumn="1" w:lastColumn="0" w:oddVBand="0" w:evenVBand="0" w:oddHBand="0" w:evenHBand="0" w:firstRowFirstColumn="0" w:firstRowLastColumn="0" w:lastRowFirstColumn="0" w:lastRowLastColumn="0"/>
+            <w:cnfStyle w:val="001000000000"/>
             <w:tcW w:w="1440" w:type="dxa"/>
           </w:tcPr>
           <w:p>
@@ -1961,7 +1850,7 @@
           <w:p>
             <w:pPr>
               <w:pStyle w:val="ITEABodyText"/>
-              <w:cnfStyle w:val="000000010000" w:firstRow="0" w:lastRow="0" w:firstColumn="0" w:lastColumn="0" w:oddVBand="0" w:evenVBand="0" w:oddHBand="0" w:evenHBand="1" w:firstRowFirstColumn="0" w:firstRowLastColumn="0" w:lastRowFirstColumn="0" w:lastRowLastColumn="0"/>
+              <w:cnfStyle w:val="000000010000"/>
             </w:pPr>
             <w:r>
               <w:t>Natural Language Processing</w:t>
@@ -1977,11 +1866,11 @@
           </w:tblCellMar>
         </w:tblPrEx>
         <w:trPr>
-          <w:cnfStyle w:val="000000100000" w:firstRow="0" w:lastRow="0" w:firstColumn="0" w:lastColumn="0" w:oddVBand="0" w:evenVBand="0" w:oddHBand="1" w:evenHBand="0" w:firstRowFirstColumn="0" w:firstRowLastColumn="0" w:lastRowFirstColumn="0" w:lastRowLastColumn="0"/>
+          <w:cnfStyle w:val="000000100000"/>
         </w:trPr>
         <w:tc>
           <w:tcPr>
-            <w:cnfStyle w:val="001000000000" w:firstRow="0" w:lastRow="0" w:firstColumn="1" w:lastColumn="0" w:oddVBand="0" w:evenVBand="0" w:oddHBand="0" w:evenHBand="0" w:firstRowFirstColumn="0" w:firstRowLastColumn="0" w:lastRowFirstColumn="0" w:lastRowLastColumn="0"/>
+            <w:cnfStyle w:val="001000000000"/>
             <w:tcW w:w="1440" w:type="dxa"/>
           </w:tcPr>
           <w:p>
@@ -2006,7 +1895,7 @@
           <w:p>
             <w:pPr>
               <w:pStyle w:val="ITEABodyText"/>
-              <w:cnfStyle w:val="000000100000" w:firstRow="0" w:lastRow="0" w:firstColumn="0" w:lastColumn="0" w:oddVBand="0" w:evenVBand="0" w:oddHBand="1" w:evenHBand="0" w:firstRowFirstColumn="0" w:firstRowLastColumn="0" w:lastRowFirstColumn="0" w:lastRowLastColumn="0"/>
+              <w:cnfStyle w:val="000000100000"/>
               <w:rPr>
                 <w:color w:val="000000"/>
               </w:rPr>
@@ -2028,11 +1917,11 @@
           </w:tblCellMar>
         </w:tblPrEx>
         <w:trPr>
-          <w:cnfStyle w:val="000000010000" w:firstRow="0" w:lastRow="0" w:firstColumn="0" w:lastColumn="0" w:oddVBand="0" w:evenVBand="0" w:oddHBand="0" w:evenHBand="1" w:firstRowFirstColumn="0" w:firstRowLastColumn="0" w:lastRowFirstColumn="0" w:lastRowLastColumn="0"/>
+          <w:cnfStyle w:val="000000010000"/>
         </w:trPr>
         <w:tc>
           <w:tcPr>
-            <w:cnfStyle w:val="001000000000" w:firstRow="0" w:lastRow="0" w:firstColumn="1" w:lastColumn="0" w:oddVBand="0" w:evenVBand="0" w:oddHBand="0" w:evenHBand="0" w:firstRowFirstColumn="0" w:firstRowLastColumn="0" w:lastRowFirstColumn="0" w:lastRowLastColumn="0"/>
+            <w:cnfStyle w:val="001000000000"/>
             <w:tcW w:w="1440" w:type="dxa"/>
           </w:tcPr>
           <w:p>
@@ -2057,7 +1946,7 @@
           <w:p>
             <w:pPr>
               <w:pStyle w:val="ITEABodyText"/>
-              <w:cnfStyle w:val="000000010000" w:firstRow="0" w:lastRow="0" w:firstColumn="0" w:lastColumn="0" w:oddVBand="0" w:evenVBand="0" w:oddHBand="0" w:evenHBand="1" w:firstRowFirstColumn="0" w:firstRowLastColumn="0" w:lastRowFirstColumn="0" w:lastRowLastColumn="0"/>
+              <w:cnfStyle w:val="000000010000"/>
               <w:rPr>
                 <w:color w:val="000000"/>
               </w:rPr>
@@ -2079,11 +1968,11 @@
           </w:tblCellMar>
         </w:tblPrEx>
         <w:trPr>
-          <w:cnfStyle w:val="000000100000" w:firstRow="0" w:lastRow="0" w:firstColumn="0" w:lastColumn="0" w:oddVBand="0" w:evenVBand="0" w:oddHBand="1" w:evenHBand="0" w:firstRowFirstColumn="0" w:firstRowLastColumn="0" w:lastRowFirstColumn="0" w:lastRowLastColumn="0"/>
+          <w:cnfStyle w:val="000000100000"/>
         </w:trPr>
         <w:tc>
           <w:tcPr>
-            <w:cnfStyle w:val="001000000000" w:firstRow="0" w:lastRow="0" w:firstColumn="1" w:lastColumn="0" w:oddVBand="0" w:evenVBand="0" w:oddHBand="0" w:evenHBand="0" w:firstRowFirstColumn="0" w:firstRowLastColumn="0" w:lastRowFirstColumn="0" w:lastRowLastColumn="0"/>
+            <w:cnfStyle w:val="001000000000"/>
             <w:tcW w:w="1440" w:type="dxa"/>
           </w:tcPr>
           <w:p>
@@ -2108,7 +1997,7 @@
           <w:p>
             <w:pPr>
               <w:pStyle w:val="ITEABodyText"/>
-              <w:cnfStyle w:val="000000100000" w:firstRow="0" w:lastRow="0" w:firstColumn="0" w:lastColumn="0" w:oddVBand="0" w:evenVBand="0" w:oddHBand="1" w:evenHBand="0" w:firstRowFirstColumn="0" w:firstRowLastColumn="0" w:lastRowFirstColumn="0" w:lastRowLastColumn="0"/>
+              <w:cnfStyle w:val="000000100000"/>
               <w:rPr>
                 <w:color w:val="000000"/>
               </w:rPr>
@@ -2130,11 +2019,11 @@
           </w:tblCellMar>
         </w:tblPrEx>
         <w:trPr>
-          <w:cnfStyle w:val="000000010000" w:firstRow="0" w:lastRow="0" w:firstColumn="0" w:lastColumn="0" w:oddVBand="0" w:evenVBand="0" w:oddHBand="0" w:evenHBand="1" w:firstRowFirstColumn="0" w:firstRowLastColumn="0" w:lastRowFirstColumn="0" w:lastRowLastColumn="0"/>
+          <w:cnfStyle w:val="000000010000"/>
         </w:trPr>
         <w:tc>
           <w:tcPr>
-            <w:cnfStyle w:val="001000000000" w:firstRow="0" w:lastRow="0" w:firstColumn="1" w:lastColumn="0" w:oddVBand="0" w:evenVBand="0" w:oddHBand="0" w:evenHBand="0" w:firstRowFirstColumn="0" w:firstRowLastColumn="0" w:lastRowFirstColumn="0" w:lastRowLastColumn="0"/>
+            <w:cnfStyle w:val="001000000000"/>
             <w:tcW w:w="1440" w:type="dxa"/>
           </w:tcPr>
           <w:p>
@@ -2159,7 +2048,7 @@
           <w:p>
             <w:pPr>
               <w:pStyle w:val="ITEABodyText"/>
-              <w:cnfStyle w:val="000000010000" w:firstRow="0" w:lastRow="0" w:firstColumn="0" w:lastColumn="0" w:oddVBand="0" w:evenVBand="0" w:oddHBand="0" w:evenHBand="1" w:firstRowFirstColumn="0" w:firstRowLastColumn="0" w:lastRowFirstColumn="0" w:lastRowLastColumn="0"/>
+              <w:cnfStyle w:val="000000010000"/>
               <w:rPr>
                 <w:color w:val="000000"/>
               </w:rPr>
@@ -2181,11 +2070,11 @@
           </w:tblCellMar>
         </w:tblPrEx>
         <w:trPr>
-          <w:cnfStyle w:val="000000100000" w:firstRow="0" w:lastRow="0" w:firstColumn="0" w:lastColumn="0" w:oddVBand="0" w:evenVBand="0" w:oddHBand="1" w:evenHBand="0" w:firstRowFirstColumn="0" w:firstRowLastColumn="0" w:lastRowFirstColumn="0" w:lastRowLastColumn="0"/>
+          <w:cnfStyle w:val="000000100000"/>
         </w:trPr>
         <w:tc>
           <w:tcPr>
-            <w:cnfStyle w:val="001000000000" w:firstRow="0" w:lastRow="0" w:firstColumn="1" w:lastColumn="0" w:oddVBand="0" w:evenVBand="0" w:oddHBand="0" w:evenHBand="0" w:firstRowFirstColumn="0" w:firstRowLastColumn="0" w:lastRowFirstColumn="0" w:lastRowLastColumn="0"/>
+            <w:cnfStyle w:val="001000000000"/>
             <w:tcW w:w="1440" w:type="dxa"/>
           </w:tcPr>
           <w:p>
@@ -2210,7 +2099,7 @@
           <w:p>
             <w:pPr>
               <w:pStyle w:val="ITEABodyText"/>
-              <w:cnfStyle w:val="000000100000" w:firstRow="0" w:lastRow="0" w:firstColumn="0" w:lastColumn="0" w:oddVBand="0" w:evenVBand="0" w:oddHBand="1" w:evenHBand="0" w:firstRowFirstColumn="0" w:firstRowLastColumn="0" w:lastRowFirstColumn="0" w:lastRowLastColumn="0"/>
+              <w:cnfStyle w:val="000000100000"/>
               <w:rPr>
                 <w:color w:val="000000"/>
               </w:rPr>
@@ -2232,11 +2121,11 @@
           </w:tblCellMar>
         </w:tblPrEx>
         <w:trPr>
-          <w:cnfStyle w:val="000000010000" w:firstRow="0" w:lastRow="0" w:firstColumn="0" w:lastColumn="0" w:oddVBand="0" w:evenVBand="0" w:oddHBand="0" w:evenHBand="1" w:firstRowFirstColumn="0" w:firstRowLastColumn="0" w:lastRowFirstColumn="0" w:lastRowLastColumn="0"/>
+          <w:cnfStyle w:val="000000010000"/>
         </w:trPr>
         <w:tc>
           <w:tcPr>
-            <w:cnfStyle w:val="001000000000" w:firstRow="0" w:lastRow="0" w:firstColumn="1" w:lastColumn="0" w:oddVBand="0" w:evenVBand="0" w:oddHBand="0" w:evenHBand="0" w:firstRowFirstColumn="0" w:firstRowLastColumn="0" w:lastRowFirstColumn="0" w:lastRowLastColumn="0"/>
+            <w:cnfStyle w:val="001000000000"/>
             <w:tcW w:w="1440" w:type="dxa"/>
           </w:tcPr>
           <w:p>
@@ -2261,7 +2150,7 @@
           <w:p>
             <w:pPr>
               <w:pStyle w:val="ITEABodyText"/>
-              <w:cnfStyle w:val="000000010000" w:firstRow="0" w:lastRow="0" w:firstColumn="0" w:lastColumn="0" w:oddVBand="0" w:evenVBand="0" w:oddHBand="0" w:evenHBand="1" w:firstRowFirstColumn="0" w:firstRowLastColumn="0" w:lastRowFirstColumn="0" w:lastRowLastColumn="0"/>
+              <w:cnfStyle w:val="000000010000"/>
               <w:rPr>
                 <w:color w:val="000000"/>
               </w:rPr>
@@ -2283,11 +2172,11 @@
           </w:tblCellMar>
         </w:tblPrEx>
         <w:trPr>
-          <w:cnfStyle w:val="000000100000" w:firstRow="0" w:lastRow="0" w:firstColumn="0" w:lastColumn="0" w:oddVBand="0" w:evenVBand="0" w:oddHBand="1" w:evenHBand="0" w:firstRowFirstColumn="0" w:firstRowLastColumn="0" w:lastRowFirstColumn="0" w:lastRowLastColumn="0"/>
+          <w:cnfStyle w:val="000000100000"/>
         </w:trPr>
         <w:tc>
           <w:tcPr>
-            <w:cnfStyle w:val="001000000000" w:firstRow="0" w:lastRow="0" w:firstColumn="1" w:lastColumn="0" w:oddVBand="0" w:evenVBand="0" w:oddHBand="0" w:evenHBand="0" w:firstRowFirstColumn="0" w:firstRowLastColumn="0" w:lastRowFirstColumn="0" w:lastRowLastColumn="0"/>
+            <w:cnfStyle w:val="001000000000"/>
             <w:tcW w:w="1440" w:type="dxa"/>
           </w:tcPr>
           <w:p>
@@ -2312,7 +2201,7 @@
           <w:p>
             <w:pPr>
               <w:pStyle w:val="ITEABodyText"/>
-              <w:cnfStyle w:val="000000100000" w:firstRow="0" w:lastRow="0" w:firstColumn="0" w:lastColumn="0" w:oddVBand="0" w:evenVBand="0" w:oddHBand="1" w:evenHBand="0" w:firstRowFirstColumn="0" w:firstRowLastColumn="0" w:lastRowFirstColumn="0" w:lastRowLastColumn="0"/>
+              <w:cnfStyle w:val="000000100000"/>
               <w:rPr>
                 <w:color w:val="000000"/>
               </w:rPr>
@@ -2334,11 +2223,11 @@
           </w:tblCellMar>
         </w:tblPrEx>
         <w:trPr>
-          <w:cnfStyle w:val="000000010000" w:firstRow="0" w:lastRow="0" w:firstColumn="0" w:lastColumn="0" w:oddVBand="0" w:evenVBand="0" w:oddHBand="0" w:evenHBand="1" w:firstRowFirstColumn="0" w:firstRowLastColumn="0" w:lastRowFirstColumn="0" w:lastRowLastColumn="0"/>
+          <w:cnfStyle w:val="000000010000"/>
         </w:trPr>
         <w:tc>
           <w:tcPr>
-            <w:cnfStyle w:val="001000000000" w:firstRow="0" w:lastRow="0" w:firstColumn="1" w:lastColumn="0" w:oddVBand="0" w:evenVBand="0" w:oddHBand="0" w:evenHBand="0" w:firstRowFirstColumn="0" w:firstRowLastColumn="0" w:lastRowFirstColumn="0" w:lastRowLastColumn="0"/>
+            <w:cnfStyle w:val="001000000000"/>
             <w:tcW w:w="1440" w:type="dxa"/>
           </w:tcPr>
           <w:p>
@@ -2363,7 +2252,7 @@
           <w:p>
             <w:pPr>
               <w:pStyle w:val="ITEABodyText"/>
-              <w:cnfStyle w:val="000000010000" w:firstRow="0" w:lastRow="0" w:firstColumn="0" w:lastColumn="0" w:oddVBand="0" w:evenVBand="0" w:oddHBand="0" w:evenHBand="1" w:firstRowFirstColumn="0" w:firstRowLastColumn="0" w:lastRowFirstColumn="0" w:lastRowLastColumn="0"/>
+              <w:cnfStyle w:val="000000010000"/>
               <w:rPr>
                 <w:color w:val="000000"/>
               </w:rPr>
@@ -2385,11 +2274,11 @@
           </w:tblCellMar>
         </w:tblPrEx>
         <w:trPr>
-          <w:cnfStyle w:val="000000100000" w:firstRow="0" w:lastRow="0" w:firstColumn="0" w:lastColumn="0" w:oddVBand="0" w:evenVBand="0" w:oddHBand="1" w:evenHBand="0" w:firstRowFirstColumn="0" w:firstRowLastColumn="0" w:lastRowFirstColumn="0" w:lastRowLastColumn="0"/>
+          <w:cnfStyle w:val="000000100000"/>
         </w:trPr>
         <w:tc>
           <w:tcPr>
-            <w:cnfStyle w:val="001000000000" w:firstRow="0" w:lastRow="0" w:firstColumn="1" w:lastColumn="0" w:oddVBand="0" w:evenVBand="0" w:oddHBand="0" w:evenHBand="0" w:firstRowFirstColumn="0" w:firstRowLastColumn="0" w:lastRowFirstColumn="0" w:lastRowLastColumn="0"/>
+            <w:cnfStyle w:val="001000000000"/>
             <w:tcW w:w="1440" w:type="dxa"/>
           </w:tcPr>
           <w:p>
@@ -2414,7 +2303,7 @@
           <w:p>
             <w:pPr>
               <w:pStyle w:val="ITEABodyText"/>
-              <w:cnfStyle w:val="000000100000" w:firstRow="0" w:lastRow="0" w:firstColumn="0" w:lastColumn="0" w:oddVBand="0" w:evenVBand="0" w:oddHBand="1" w:evenHBand="0" w:firstRowFirstColumn="0" w:firstRowLastColumn="0" w:lastRowFirstColumn="0" w:lastRowLastColumn="0"/>
+              <w:cnfStyle w:val="000000100000"/>
               <w:rPr>
                 <w:color w:val="000000"/>
               </w:rPr>
@@ -2436,11 +2325,11 @@
           </w:tblCellMar>
         </w:tblPrEx>
         <w:trPr>
-          <w:cnfStyle w:val="000000010000" w:firstRow="0" w:lastRow="0" w:firstColumn="0" w:lastColumn="0" w:oddVBand="0" w:evenVBand="0" w:oddHBand="0" w:evenHBand="1" w:firstRowFirstColumn="0" w:firstRowLastColumn="0" w:lastRowFirstColumn="0" w:lastRowLastColumn="0"/>
+          <w:cnfStyle w:val="000000010000"/>
         </w:trPr>
         <w:tc>
           <w:tcPr>
-            <w:cnfStyle w:val="001000000000" w:firstRow="0" w:lastRow="0" w:firstColumn="1" w:lastColumn="0" w:oddVBand="0" w:evenVBand="0" w:oddHBand="0" w:evenHBand="0" w:firstRowFirstColumn="0" w:firstRowLastColumn="0" w:lastRowFirstColumn="0" w:lastRowLastColumn="0"/>
+            <w:cnfStyle w:val="001000000000"/>
             <w:tcW w:w="1440" w:type="dxa"/>
           </w:tcPr>
           <w:p>
@@ -2465,7 +2354,7 @@
           <w:p>
             <w:pPr>
               <w:pStyle w:val="ITEABodyText"/>
-              <w:cnfStyle w:val="000000010000" w:firstRow="0" w:lastRow="0" w:firstColumn="0" w:lastColumn="0" w:oddVBand="0" w:evenVBand="0" w:oddHBand="0" w:evenHBand="1" w:firstRowFirstColumn="0" w:firstRowLastColumn="0" w:lastRowFirstColumn="0" w:lastRowLastColumn="0"/>
+              <w:cnfStyle w:val="000000010000"/>
               <w:rPr>
                 <w:color w:val="000000"/>
               </w:rPr>
@@ -2489,9 +2378,8 @@
       <w:pPr>
         <w:pStyle w:val="ITEAHeading1"/>
       </w:pPr>
-      <w:bookmarkStart w:id="18" w:name="_Toc302998253"/>
-      <w:r>
-        <w:lastRenderedPageBreak/>
+      <w:bookmarkStart w:id="18" w:name="_Toc303258773"/>
+      <w:r>
         <w:t>Introduction</w:t>
       </w:r>
       <w:bookmarkEnd w:id="18"/>
@@ -2502,7 +2390,13 @@
         <w:jc w:val="both"/>
       </w:pPr>
       <w:r>
-        <w:t xml:space="preserve">The development and the evaluation of natural language processing systems required data: for training, for tuning and for testing. In the </w:t>
+        <w:t>The development and the evaluation of natural lang</w:t>
+      </w:r>
+      <w:r>
+        <w:t>uage processing systems require</w:t>
+      </w:r>
+      <w:r>
+        <w:t xml:space="preserve"> data: for training, for tuning and for testing. In the </w:t>
       </w:r>
       <w:proofErr w:type="spellStart"/>
       <w:r>
@@ -2521,11 +2415,118 @@
     </w:p>
     <w:p>
       <w:pPr>
+        <w:pStyle w:val="ITEABodyText"/>
+      </w:pPr>
+      <w:r>
+        <w:t xml:space="preserve">Based on the use cases identified in WP1, we collected data to develop and evaluate three NLP tools necessary to achieve </w:t>
+      </w:r>
+      <w:proofErr w:type="spellStart"/>
+      <w:r>
+        <w:t>ModelWriter</w:t>
+      </w:r>
+      <w:proofErr w:type="spellEnd"/>
+      <w:r>
+        <w:t xml:space="preserve"> goals, namely, a semantic annotator, a semantic parser and a natural language generator.</w:t>
+      </w:r>
+    </w:p>
+    <w:p>
+      <w:pPr>
+        <w:pStyle w:val="ITEABodyText"/>
+      </w:pPr>
+    </w:p>
+    <w:p>
+      <w:pPr>
+        <w:pStyle w:val="ITEABodyText"/>
+      </w:pPr>
+      <w:r>
+        <w:t>The semantic annotator is required to synchronise text and models. Its function is to annotate text with elements of the model or of the KB whereby text elements may differ from model/KB elements with respect to derivational (warn/Warning) or inflectional (pipe/Pipes) morphology, synonymy (pipe/tube) and/or syntax (procedure should be removed/procedure deletion).</w:t>
+      </w:r>
+    </w:p>
+    <w:p>
+      <w:pPr>
+        <w:pStyle w:val="ITEABodyText"/>
+      </w:pPr>
+    </w:p>
+    <w:p>
+      <w:pPr>
+        <w:pStyle w:val="ITEABodyText"/>
+      </w:pPr>
+      <w:r>
+        <w:t xml:space="preserve">A semantic parser converts text into model representations. It can be used to extend the model (by adding to the current model the model expression representing the meaning of the parsed text) or to synchronise complex natural language expressions with one or more model elements. </w:t>
+      </w:r>
+    </w:p>
+    <w:p>
+      <w:pPr>
+        <w:pStyle w:val="ITEABodyText"/>
+      </w:pPr>
+    </w:p>
+    <w:p>
+      <w:pPr>
+        <w:pStyle w:val="ITEABodyText"/>
+      </w:pPr>
+      <w:r>
+        <w:t xml:space="preserve">Conversely, a natural language generator maps model representations to text. It can be used to update a </w:t>
+      </w:r>
+      <w:proofErr w:type="gramStart"/>
+      <w:r>
+        <w:t>text which</w:t>
+      </w:r>
+      <w:proofErr w:type="gramEnd"/>
+      <w:r>
+        <w:t xml:space="preserve"> is synchronised with a model whenever this model is modified/extended.</w:t>
+      </w:r>
+    </w:p>
+    <w:p>
+      <w:pPr>
         <w:pStyle w:val="Corpsdetexte"/>
         <w:jc w:val="both"/>
       </w:pPr>
-      <w:r>
-        <w:t>Three data types are distinguished:</w:t>
+    </w:p>
+    <w:p>
+      <w:pPr>
+        <w:pStyle w:val="Corpsdetexte"/>
+        <w:jc w:val="both"/>
+      </w:pPr>
+    </w:p>
+    <w:p>
+      <w:pPr>
+        <w:pStyle w:val="Corpsdetexte"/>
+        <w:jc w:val="both"/>
+      </w:pPr>
+      <w:r>
+        <w:t xml:space="preserve">During the first year of the </w:t>
+      </w:r>
+      <w:proofErr w:type="spellStart"/>
+      <w:r>
+        <w:t>ModelWriter</w:t>
+      </w:r>
+      <w:proofErr w:type="spellEnd"/>
+      <w:r>
+        <w:t xml:space="preserve"> project</w:t>
+      </w:r>
+      <w:r>
+        <w:t>, we work</w:t>
+      </w:r>
+      <w:r>
+        <w:t>ed</w:t>
+      </w:r>
+      <w:r>
+        <w:t xml:space="preserve"> with and collect</w:t>
+      </w:r>
+      <w:r>
+        <w:t xml:space="preserve">ed </w:t>
+      </w:r>
+      <w:r>
+        <w:t>t</w:t>
+      </w:r>
+      <w:r>
+        <w:t xml:space="preserve">hree </w:t>
+      </w:r>
+      <w:r>
+        <w:t xml:space="preserve">main </w:t>
+      </w:r>
+      <w:r>
+        <w:t>data types:</w:t>
       </w:r>
     </w:p>
     <w:p>
@@ -2544,7 +2545,19 @@
         <w:jc w:val="both"/>
       </w:pPr>
       <w:r>
-        <w:t xml:space="preserve">The texts that are technical documents describing the rules and the services of a company. They can be txt file, </w:t>
+        <w:t>The texts that are technical documents describing the rules and the services of a company. They can be t</w:t>
+      </w:r>
+      <w:r>
+        <w:t>e</w:t>
+      </w:r>
+      <w:r>
+        <w:t>xt file</w:t>
+      </w:r>
+      <w:r>
+        <w:t>s</w:t>
+      </w:r>
+      <w:r>
+        <w:t xml:space="preserve">, </w:t>
       </w:r>
       <w:proofErr w:type="spellStart"/>
       <w:r>
@@ -2552,7 +2565,27 @@
       </w:r>
       <w:proofErr w:type="spellEnd"/>
       <w:r>
-        <w:t xml:space="preserve"> file, java file, etc. and they can contain both text (words, sentences, …) and pictures.</w:t>
+        <w:t xml:space="preserve"> file</w:t>
+      </w:r>
+      <w:r>
+        <w:t>s</w:t>
+      </w:r>
+      <w:r>
+        <w:t>, java file</w:t>
+      </w:r>
+      <w:r>
+        <w:t>s</w:t>
+      </w:r>
+      <w:r>
+        <w:t>, etc. and they can contain both text (words, sentences</w:t>
+      </w:r>
+      <w:proofErr w:type="gramStart"/>
+      <w:r>
+        <w:t>, …)</w:t>
+      </w:r>
+      <w:proofErr w:type="gramEnd"/>
+      <w:r>
+        <w:t xml:space="preserve"> and pictures.</w:t>
       </w:r>
     </w:p>
     <w:p>
@@ -2565,13 +2598,42 @@
         <w:jc w:val="both"/>
       </w:pPr>
       <w:r>
-        <w:t>The models that are formal and structured representation of the technical do</w:t>
+        <w:t>The models that are formal and structured representation</w:t>
+      </w:r>
+      <w:r>
+        <w:t>s</w:t>
+      </w:r>
+      <w:r>
+        <w:t xml:space="preserve"> of the technical do</w:t>
       </w:r>
       <w:r>
         <w:t>cuments (texts). They can be UML</w:t>
       </w:r>
       <w:r>
-        <w:t xml:space="preserve"> diagram, conceptual model, etc. </w:t>
+        <w:t xml:space="preserve"> diagram</w:t>
+      </w:r>
+      <w:r>
+        <w:t>s</w:t>
+      </w:r>
+      <w:r>
+        <w:t>, conceptual model</w:t>
+      </w:r>
+      <w:r>
+        <w:t>s</w:t>
+      </w:r>
+      <w:r>
+        <w:t>,</w:t>
+      </w:r>
+      <w:r>
+        <w:t xml:space="preserve"> </w:t>
+      </w:r>
+      <w:proofErr w:type="spellStart"/>
+      <w:r>
+        <w:t>RDFtriples</w:t>
+      </w:r>
+      <w:proofErr w:type="spellEnd"/>
+      <w:r>
+        <w:t xml:space="preserve"> etc. </w:t>
       </w:r>
     </w:p>
     <w:p>
@@ -2584,16 +2646,151 @@
         <w:jc w:val="both"/>
       </w:pPr>
       <w:r>
-        <w:t>The knowledge bases that are an explicit specification of a conceptualization of a domain. They are a formal representation of domain knowledge and they ca</w:t>
-      </w:r>
-      <w:r>
-        <w:t>n be RDF or OWL</w:t>
-      </w:r>
-      <w:r>
-        <w:t xml:space="preserve"> ontologies. The knowledge bases are used to identify and check the consistency of the links between text and model. They are also used to annotate both the text and model.</w:t>
+        <w:t>The knowledge bases that are an explicit specification of a con</w:t>
+      </w:r>
+      <w:r>
+        <w:t>ceptualization of a domain. The knowledge bases</w:t>
       </w:r>
       <w:r>
         <w:t xml:space="preserve"> </w:t>
+      </w:r>
+      <w:r>
+        <w:t>provide</w:t>
+      </w:r>
+      <w:r>
+        <w:t xml:space="preserve"> a formal representation of domain knowledge and they ca</w:t>
+      </w:r>
+      <w:r>
+        <w:t>n be RDF</w:t>
+      </w:r>
+      <w:r>
+        <w:t>S</w:t>
+      </w:r>
+      <w:r>
+        <w:t xml:space="preserve"> or OWL</w:t>
+      </w:r>
+      <w:r>
+        <w:t xml:space="preserve"> ontologies. </w:t>
+      </w:r>
+    </w:p>
+    <w:p>
+      <w:pPr>
+        <w:pStyle w:val="Corpsdetexte"/>
+        <w:jc w:val="both"/>
+      </w:pPr>
+    </w:p>
+    <w:p>
+      <w:pPr>
+        <w:pStyle w:val="Corpsdetexte"/>
+        <w:jc w:val="both"/>
+      </w:pPr>
+      <w:r>
+        <w:t xml:space="preserve">Depending on the targeted application, texts will be annotated with either model or knowledge base elements. </w:t>
+      </w:r>
+      <w:r>
+        <w:t>Thus</w:t>
+      </w:r>
+      <w:r>
+        <w:t xml:space="preserve">, in the </w:t>
+      </w:r>
+      <w:proofErr w:type="spellStart"/>
+      <w:r>
+        <w:t>Obeo</w:t>
+      </w:r>
+      <w:proofErr w:type="spellEnd"/>
+      <w:r>
+        <w:t xml:space="preserve"> </w:t>
+      </w:r>
+      <w:proofErr w:type="spellStart"/>
+      <w:r>
+        <w:t>usecase</w:t>
+      </w:r>
+      <w:proofErr w:type="spellEnd"/>
+      <w:r>
+        <w:t xml:space="preserve"> (see Section 4), </w:t>
+      </w:r>
+      <w:r>
+        <w:t xml:space="preserve">since </w:t>
+      </w:r>
+      <w:r>
+        <w:t>the aim is to synchronise the code documentation with both the corresp</w:t>
+      </w:r>
+      <w:r>
+        <w:t>onding code and an ECORE model, t</w:t>
+      </w:r>
+      <w:r>
+        <w:t>he semantic annotator developed for this use case annotate</w:t>
+      </w:r>
+      <w:r>
+        <w:t>s</w:t>
+      </w:r>
+      <w:r>
+        <w:t xml:space="preserve"> text (code documentation) with either </w:t>
+      </w:r>
+      <w:proofErr w:type="gramStart"/>
+      <w:r>
+        <w:t>ECORE  or</w:t>
+      </w:r>
+      <w:proofErr w:type="gramEnd"/>
+      <w:r>
+        <w:t xml:space="preserve"> Java concepts. In contrast, in the Airbus case, </w:t>
+      </w:r>
+      <w:r>
+        <w:t xml:space="preserve">because </w:t>
+      </w:r>
+      <w:r>
+        <w:t xml:space="preserve">the aim is to synchronise the system installation design principles (SIDP) documents with an OWL knowledge base describing </w:t>
+      </w:r>
+      <w:proofErr w:type="gramStart"/>
+      <w:r>
+        <w:t xml:space="preserve">the </w:t>
+      </w:r>
+      <w:r>
+        <w:t xml:space="preserve"> rules</w:t>
+      </w:r>
+      <w:proofErr w:type="gramEnd"/>
+      <w:r>
+        <w:t xml:space="preserve"> and the components described by the SIDP documents</w:t>
+      </w:r>
+      <w:r>
+        <w:t>, the semantic annotator annotates text with KB elements</w:t>
+      </w:r>
+      <w:r>
+        <w:t>. In sum, t</w:t>
+      </w:r>
+      <w:r>
+        <w:t>he knowledge bases</w:t>
+      </w:r>
+      <w:r>
+        <w:t xml:space="preserve"> and the models </w:t>
+      </w:r>
+      <w:proofErr w:type="gramStart"/>
+      <w:r>
+        <w:t xml:space="preserve">are </w:t>
+      </w:r>
+      <w:r>
+        <w:t xml:space="preserve"> used</w:t>
+      </w:r>
+      <w:proofErr w:type="gramEnd"/>
+      <w:r>
+        <w:t xml:space="preserve"> to annotate text and later on in the project, to represent the meaning of texts. The knowledge </w:t>
+      </w:r>
+      <w:proofErr w:type="gramStart"/>
+      <w:r>
+        <w:t xml:space="preserve">bases </w:t>
+      </w:r>
+      <w:r>
+        <w:t xml:space="preserve"> are</w:t>
+      </w:r>
+      <w:proofErr w:type="gramEnd"/>
+      <w:r>
+        <w:t xml:space="preserve"> </w:t>
+      </w:r>
+      <w:r>
+        <w:t xml:space="preserve">also </w:t>
+      </w:r>
+      <w:r>
+        <w:t xml:space="preserve">used to identify and check the consistency of the links between text and model. </w:t>
       </w:r>
     </w:p>
     <w:p>
@@ -2625,7 +2822,7 @@
           <w:lang w:val="fr-FR" w:eastAsia="fr-FR"/>
         </w:rPr>
         <w:drawing>
-          <wp:inline distT="0" distB="0" distL="0" distR="0" wp14:anchorId="1CD6EC9D" wp14:editId="7283AE9B">
+          <wp:inline distT="0" distB="0" distL="0" distR="0">
             <wp:extent cx="5753100" cy="2921000"/>
             <wp:effectExtent l="0" t="0" r="12700" b="0"/>
             <wp:docPr id="6" name="Image 6" descr="../../../../../../../../Desktop/Capture%20d’écran%202015-09-02%2"/>
@@ -2642,10 +2839,10 @@
                     </pic:cNvPicPr>
                   </pic:nvPicPr>
                   <pic:blipFill>
-                    <a:blip r:embed="rId12" cstate="print">
+                    <a:blip r:embed="rId11" cstate="print">
                       <a:extLst>
                         <a:ext uri="{28A0092B-C50C-407E-A947-70E740481C1C}">
-                          <a14:useLocalDpi xmlns:a14="http://schemas.microsoft.com/office/drawing/2010/main" val="0"/>
+                          <a14:useLocalDpi xmlns:a14="http://schemas.microsoft.com/office/drawing/2010/main" xmlns:pic="http://schemas.openxmlformats.org/drawingml/2006/picture" xmlns:a="http://schemas.openxmlformats.org/drawingml/2006/main" xmlns:wps="http://schemas.microsoft.com/office/word/2010/wordprocessingShape" xmlns:wne="http://schemas.microsoft.com/office/word/2006/wordml" xmlns:wpi="http://schemas.microsoft.com/office/word/2010/wordprocessingInk" xmlns:wpg="http://schemas.microsoft.com/office/word/2010/wordprocessingGroup" xmlns:w14="http://schemas.microsoft.com/office/word/2010/wordml" xmlns:w="http://schemas.openxmlformats.org/wordprocessingml/2006/main" xmlns:w10="urn:schemas-microsoft-com:office:word" xmlns:wp="http://schemas.openxmlformats.org/drawingml/2006/wordprocessingDrawing" xmlns:wp14="http://schemas.microsoft.com/office/word/2010/wordprocessingDrawing" xmlns:v="urn:schemas-microsoft-com:vml" xmlns:m="http://schemas.openxmlformats.org/officeDocument/2006/math" xmlns:r="http://schemas.openxmlformats.org/officeDocument/2006/relationships" xmlns:o="urn:schemas-microsoft-com:office:office" xmlns:mv="urn:schemas-microsoft-com:mac:vml" xmlns:mc="http://schemas.openxmlformats.org/markup-compatibility/2006" xmlns:mo="http://schemas.microsoft.com/office/mac/office/2008/main" xmlns:wpc="http://schemas.microsoft.com/office/word/2010/wordprocessingCanvas" xmlns="" val="0"/>
                         </a:ext>
                       </a:extLst>
                     </a:blip>
@@ -2698,16 +2895,51 @@
       <w:pPr>
         <w:pStyle w:val="ITEABodyText"/>
       </w:pPr>
-      <w:r>
-        <w:t xml:space="preserve">The rest of this document is organized as follows: section 2 represents the Airbus corpora. The section 3 describes the </w:t>
+    </w:p>
+    <w:p>
+      <w:pPr>
+        <w:pStyle w:val="ITEABodyText"/>
+      </w:pPr>
+      <w:r>
+        <w:t>The data d</w:t>
+      </w:r>
+      <w:r>
+        <w:t>e</w:t>
+      </w:r>
+      <w:r>
+        <w:t xml:space="preserve">scribed in this document </w:t>
+      </w:r>
+      <w:proofErr w:type="gramStart"/>
+      <w:r>
+        <w:t>will  be</w:t>
+      </w:r>
+      <w:proofErr w:type="gramEnd"/>
+      <w:r>
+        <w:t xml:space="preserve"> used to identify the linguistic requirements set by the use cases; to train and test the semantic processors (parser and generator); and to acquire the language models useful for disambiguation (parsing) and fluency ranking (generation). The rest of this document is organized as follows: section 3 describes the Airbus </w:t>
       </w:r>
       <w:proofErr w:type="spellStart"/>
       <w:r>
+        <w:t>corpor</w:t>
+      </w:r>
+      <w:proofErr w:type="spellEnd"/>
+      <w:r>
+        <w:t xml:space="preserve"> </w:t>
+      </w:r>
+      <w:proofErr w:type="gramStart"/>
+      <w:r>
+        <w:t>and  section</w:t>
+      </w:r>
+      <w:proofErr w:type="gramEnd"/>
+      <w:r>
+        <w:t xml:space="preserve"> 4 describes the </w:t>
+      </w:r>
+      <w:proofErr w:type="spellStart"/>
+      <w:r>
         <w:t>Obeo</w:t>
       </w:r>
       <w:proofErr w:type="spellEnd"/>
       <w:r>
-        <w:t xml:space="preserve"> corpora. Finally, the section 4 shows the Turkish corpora. </w:t>
+        <w:t xml:space="preserve"> corpora. </w:t>
       </w:r>
     </w:p>
     <w:p>
@@ -2719,8 +2951,63 @@
       <w:pPr>
         <w:pStyle w:val="ITEABodyText"/>
       </w:pPr>
-      <w:r>
-        <w:t xml:space="preserve">Based on the use cases identified in WP1, we collected data to develop and evaluate three NLP tools necessary to achieve </w:t>
+    </w:p>
+    <w:p>
+      <w:pPr>
+        <w:pStyle w:val="ITEAHeading1"/>
+      </w:pPr>
+      <w:bookmarkStart w:id="19" w:name="_Toc303258774"/>
+      <w:r>
+        <w:t>Airbus Data</w:t>
+      </w:r>
+      <w:bookmarkEnd w:id="19"/>
+    </w:p>
+    <w:p>
+      <w:pPr>
+        <w:pStyle w:val="ITEABodyText"/>
+      </w:pPr>
+      <w:r>
+        <w:t xml:space="preserve">This section describes the Airbus </w:t>
+      </w:r>
+      <w:proofErr w:type="gramStart"/>
+      <w:r>
+        <w:t>corpora which</w:t>
+      </w:r>
+      <w:proofErr w:type="gramEnd"/>
+      <w:r>
+        <w:t xml:space="preserve"> is composed of a set of texts and a knowledge base (the model).</w:t>
+      </w:r>
+    </w:p>
+    <w:p>
+      <w:pPr>
+        <w:pStyle w:val="ITEABodyText"/>
+      </w:pPr>
+    </w:p>
+    <w:p>
+      <w:pPr>
+        <w:pStyle w:val="ITEABodyText"/>
+      </w:pPr>
+      <w:r>
+        <w:t xml:space="preserve">The Airbus use cases UC-FR4 and UC-FR5 target the synchronisation of Airbus SIDP (e.g. System Installation Design Principles) documents with an RDFS model. </w:t>
+      </w:r>
+    </w:p>
+    <w:p>
+      <w:pPr>
+        <w:pStyle w:val="ITEABodyText"/>
+      </w:pPr>
+    </w:p>
+    <w:p>
+      <w:pPr>
+        <w:pStyle w:val="ITEABodyText"/>
+      </w:pPr>
+      <w:r>
+        <w:t xml:space="preserve">The overall driving need for these two use cases is to reduce the time and the burden for the designers to consult a large set of regulation documents in order to retrieve design rules. Due to reasons such as technology push, process changes, </w:t>
+      </w:r>
+      <w:r>
+        <w:t>etc.</w:t>
+      </w:r>
+      <w:r>
+        <w:t xml:space="preserve"> an increasing number of different regulation documents are issued by different stakeholders. They contain a high number of informal rules and the designers have difficulties following the information cascade and retrieving or rebuilding the correct information. This situation results in time waste, suboptimal designs and higher risks of error. In </w:t>
       </w:r>
       <w:proofErr w:type="spellStart"/>
       <w:r>
@@ -2728,128 +3015,13 @@
       </w:r>
       <w:proofErr w:type="spellEnd"/>
       <w:r>
-        <w:t xml:space="preserve"> goals namely, a semantic annotator, a semantic parser and a natural language generator.</w:t>
-      </w:r>
-    </w:p>
-    <w:p>
-      <w:pPr>
-        <w:pStyle w:val="ITEABodyText"/>
-      </w:pPr>
-    </w:p>
-    <w:p>
-      <w:pPr>
-        <w:pStyle w:val="ITEABodyText"/>
-      </w:pPr>
-      <w:r>
-        <w:t xml:space="preserve">The semantic annotator is required to synchronised text and models. Its function is to annotate text with elements of the model whereby text elements may differ from model elements with </w:t>
-      </w:r>
-      <w:r>
-        <w:lastRenderedPageBreak/>
-        <w:t>respect to derivational (warn/Warning) or inflectional (pipe/Pipes) morphology, synonymy (pipe/tube) and/or syntax (procedure should be removed/procedure deletion).</w:t>
-      </w:r>
-    </w:p>
-    <w:p>
-      <w:pPr>
-        <w:pStyle w:val="ITEABodyText"/>
-      </w:pPr>
-    </w:p>
-    <w:p>
-      <w:pPr>
-        <w:pStyle w:val="ITEABodyText"/>
-      </w:pPr>
-      <w:r>
-        <w:t>This data will then be used to identify the linguistic requirements set by the use cases; to train and test the semantic processors (parser and generator); and to acquire the language models useful for disambiguation (parsing) and fluency ranking (generation).</w:t>
-      </w:r>
-    </w:p>
-    <w:p>
-      <w:pPr>
-        <w:pStyle w:val="ITEABodyText"/>
-      </w:pPr>
-    </w:p>
-    <w:p>
-      <w:pPr>
-        <w:pStyle w:val="ITEABodyText"/>
-      </w:pPr>
-      <w:r>
-        <w:t xml:space="preserve">A semantic parser converts text into model representations. It can be used to extend the model (by adding to the current model the model expression representing the meaning of the parsed text) or to synchronise complex natural language expression with one or more model elements. </w:t>
-      </w:r>
-    </w:p>
-    <w:p>
-      <w:pPr>
-        <w:pStyle w:val="ITEABodyText"/>
-      </w:pPr>
-      <w:r>
-        <w:t>Conversely, a natural language generator maps model representations to text. It can be used to update a text which is synchronised with a model whenever this model is modified/extended.</w:t>
-      </w:r>
-    </w:p>
-    <w:p>
-      <w:pPr>
-        <w:pStyle w:val="ITEAHeading1"/>
-      </w:pPr>
-      <w:bookmarkStart w:id="19" w:name="_Toc302998254"/>
-      <w:r>
-        <w:lastRenderedPageBreak/>
-        <w:t>Airbus Data</w:t>
-      </w:r>
-      <w:bookmarkEnd w:id="19"/>
-    </w:p>
-    <w:p>
-      <w:pPr>
-        <w:pStyle w:val="ITEABodyText"/>
-      </w:pPr>
-      <w:r>
-        <w:t>S</w:t>
-      </w:r>
-      <w:r>
-        <w:t xml:space="preserve">ome </w:t>
-      </w:r>
-      <w:proofErr w:type="gramStart"/>
-      <w:r>
-        <w:t>This</w:t>
-      </w:r>
-      <w:proofErr w:type="gramEnd"/>
-      <w:r>
-        <w:t xml:space="preserve"> section describes the Airbus corpora which is composed of a set of texts and a knowledge base (the model).</w:t>
-      </w:r>
-    </w:p>
-    <w:p>
-      <w:pPr>
-        <w:pStyle w:val="ITEABodyText"/>
-      </w:pPr>
-    </w:p>
-    <w:p>
-      <w:pPr>
-        <w:pStyle w:val="ITEABodyText"/>
-      </w:pPr>
-      <w:r>
-        <w:t xml:space="preserve">The Airbus use cases UC-FR4 and UC-FR5 target the synchronisation of Airbus SIDP (e.g. System Installation Design Principles) documents with an RDFS model. </w:t>
-      </w:r>
-    </w:p>
-    <w:p>
-      <w:pPr>
-        <w:pStyle w:val="ITEABodyText"/>
-      </w:pPr>
-    </w:p>
-    <w:p>
-      <w:pPr>
-        <w:pStyle w:val="ITEABodyText"/>
-      </w:pPr>
-      <w:r>
-        <w:t xml:space="preserve">The overall driving need for these two use cases is to reduce the time and the burden for the designers to consult a large set of regulation documents in order to retrieve design rules. Due to reasons such as technology push, process changes, </w:t>
-      </w:r>
-      <w:r>
-        <w:t>etc.</w:t>
-      </w:r>
-      <w:r>
-        <w:t xml:space="preserve"> an increasing number of different regulation documents are issued by different stakeholders. They contain a high number of informal rules and the designers have difficulties following the information cascade and retrieving or rebuilding the correct information. This situation results in time waste, suboptimal designs and higher risks of error. In </w:t>
-      </w:r>
-      <w:proofErr w:type="spellStart"/>
-      <w:r>
-        <w:t>ModelWriter</w:t>
-      </w:r>
-      <w:proofErr w:type="spellEnd"/>
-      <w:r>
-        <w:t>, our ultimate goal is to remedy this shortcoming by providing a synchronization mechanism between these documents and a model encoding the rules contained in these documents This is an ambitious goal which in effect, requires building a semantic parser and a generator that can map arbitrary text into formal rules and vice versa. To achieve these goals, we gathered the following data.</w:t>
+        <w:t>, our ultimate goal is to remedy this shortcoming by providing a synchronization mechanism between these documents and a model encoding the rules contained in these documents This is an ambitious goal which in effect, requires building a semantic parser and a generator that can map arbitrary text into formal rules and vice versa. To achieve these goals, we</w:t>
+      </w:r>
+      <w:r>
+        <w:t xml:space="preserve"> started by gathering </w:t>
+      </w:r>
+      <w:r>
+        <w:t>the following data.</w:t>
       </w:r>
     </w:p>
     <w:p>
@@ -2861,7 +3033,7 @@
           <w:sz w:val="20"/>
         </w:rPr>
       </w:pPr>
-      <w:bookmarkStart w:id="20" w:name="_Toc302998255"/>
+      <w:bookmarkStart w:id="20" w:name="_Toc303258775"/>
       <w:r>
         <w:t>Text</w:t>
       </w:r>
@@ -2905,7 +3077,7 @@
           <w:lang w:val="fr-FR" w:eastAsia="fr-FR"/>
         </w:rPr>
         <w:drawing>
-          <wp:inline distT="0" distB="0" distL="0" distR="0" wp14:anchorId="04ECA2A7" wp14:editId="02C0BF07">
+          <wp:inline distT="0" distB="0" distL="0" distR="0">
             <wp:extent cx="5759450" cy="2547177"/>
             <wp:effectExtent l="0" t="0" r="6350" b="0"/>
             <wp:docPr id="1" name="Image 1"/>
@@ -2922,10 +3094,10 @@
                     </pic:cNvPicPr>
                   </pic:nvPicPr>
                   <pic:blipFill>
-                    <a:blip r:embed="rId13">
+                    <a:blip r:embed="rId12">
                       <a:extLst>
                         <a:ext uri="{28A0092B-C50C-407E-A947-70E740481C1C}">
-                          <a14:useLocalDpi xmlns:a14="http://schemas.microsoft.com/office/drawing/2010/main" val="0"/>
+                          <a14:useLocalDpi xmlns:a14="http://schemas.microsoft.com/office/drawing/2010/main" xmlns:pic="http://schemas.openxmlformats.org/drawingml/2006/picture" xmlns:a="http://schemas.openxmlformats.org/drawingml/2006/main" xmlns:wps="http://schemas.microsoft.com/office/word/2010/wordprocessingShape" xmlns:wne="http://schemas.microsoft.com/office/word/2006/wordml" xmlns:wpi="http://schemas.microsoft.com/office/word/2010/wordprocessingInk" xmlns:wpg="http://schemas.microsoft.com/office/word/2010/wordprocessingGroup" xmlns:w14="http://schemas.microsoft.com/office/word/2010/wordml" xmlns:w="http://schemas.openxmlformats.org/wordprocessingml/2006/main" xmlns:w10="urn:schemas-microsoft-com:office:word" xmlns:wp="http://schemas.openxmlformats.org/drawingml/2006/wordprocessingDrawing" xmlns:wp14="http://schemas.microsoft.com/office/word/2010/wordprocessingDrawing" xmlns:v="urn:schemas-microsoft-com:vml" xmlns:m="http://schemas.openxmlformats.org/officeDocument/2006/math" xmlns:r="http://schemas.openxmlformats.org/officeDocument/2006/relationships" xmlns:o="urn:schemas-microsoft-com:office:office" xmlns:mv="urn:schemas-microsoft-com:mac:vml" xmlns:mc="http://schemas.openxmlformats.org/markup-compatibility/2006" xmlns:mo="http://schemas.microsoft.com/office/mac/office/2008/main" xmlns:wpc="http://schemas.microsoft.com/office/word/2010/wordprocessingCanvas" xmlns="" val="0"/>
                         </a:ext>
                       </a:extLst>
                     </a:blip>
@@ -3013,15 +3185,13 @@
         </w:numPr>
       </w:pPr>
       <w:r>
-        <w:t xml:space="preserve">Semi-Structured SIDP rules. The Airbus System Installation team has built an SQL database of SIDP rules which encodes installation rules in a semi-structured format. In effect these rules provide a simplified, semi-normalised version of the rules contained in the SIDP documents thereby facilitating natural language processing (less diversity in the syntactic structures and lexicon, less ambiguity, rules formulated as one sentence rather than across several sentences, fewer anaphoric references </w:t>
-      </w:r>
-      <w:proofErr w:type="spellStart"/>
-      <w:r>
-        <w:t>etc</w:t>
-      </w:r>
-      <w:proofErr w:type="spellEnd"/>
-      <w:r>
-        <w:t xml:space="preserve">). Table 1 shows an example of a tuple extracted from the database. It is a rule describing a segregation constraint holding between a pipe and an electrical route. This constraint is specified by Rule 1 and applies in Zone 1 of the functional area ATA38 (i.e., the water waste system).  </w:t>
+        <w:t>Semi-Structured SIDP rules. The Airbus System Installation team has built an SQL database of SIDP rules which encodes installation rules in a semi-structured format. In effect these rules provide a simplified, semi-normalised version of the rules contained in the SIDP documents thereby facilitating natural language processing (less diversity in the syntactic structures and lexicon, less ambiguity, rules formulated as one sentence rather than across several sentences, fewer anaphoric references etc)</w:t>
+      </w:r>
+      <w:r>
+        <w:t xml:space="preserve">. Table 1 shows an example of an SIDP rule </w:t>
+      </w:r>
+      <w:r>
+        <w:t xml:space="preserve">extracted from the database. It is a rule describing a segregation constraint holding between a pipe and an electrical route. This constraint is specified by Rule 1 and applies in Zone 1 of the functional area ATA38 (i.e., the water waste system).  </w:t>
       </w:r>
     </w:p>
     <w:p>
@@ -3046,7 +3216,7 @@
       <w:tblPr>
         <w:tblStyle w:val="Tramemoyenne1-Accent2"/>
         <w:tblW w:w="0" w:type="auto"/>
-        <w:tblLook w:val="04A0" w:firstRow="1" w:lastRow="0" w:firstColumn="1" w:lastColumn="0" w:noHBand="0" w:noVBand="1"/>
+        <w:tblLook w:val="04A0"/>
       </w:tblPr>
       <w:tblGrid>
         <w:gridCol w:w="1113"/>
@@ -3060,11 +3230,11 @@
       </w:tblGrid>
       <w:tr>
         <w:trPr>
-          <w:cnfStyle w:val="100000000000" w:firstRow="1" w:lastRow="0" w:firstColumn="0" w:lastColumn="0" w:oddVBand="0" w:evenVBand="0" w:oddHBand="0" w:evenHBand="0" w:firstRowFirstColumn="0" w:firstRowLastColumn="0" w:lastRowFirstColumn="0" w:lastRowLastColumn="0"/>
+          <w:cnfStyle w:val="100000000000"/>
         </w:trPr>
         <w:tc>
           <w:tcPr>
-            <w:cnfStyle w:val="001000000000" w:firstRow="0" w:lastRow="0" w:firstColumn="1" w:lastColumn="0" w:oddVBand="0" w:evenVBand="0" w:oddHBand="0" w:evenHBand="0" w:firstRowFirstColumn="0" w:firstRowLastColumn="0" w:lastRowFirstColumn="0" w:lastRowLastColumn="0"/>
+            <w:cnfStyle w:val="001000000000"/>
             <w:tcW w:w="1113" w:type="dxa"/>
           </w:tcPr>
           <w:p>
@@ -3083,7 +3253,7 @@
           <w:p>
             <w:pPr>
               <w:pStyle w:val="Pieddepage"/>
-              <w:cnfStyle w:val="100000000000" w:firstRow="1" w:lastRow="0" w:firstColumn="0" w:lastColumn="0" w:oddVBand="0" w:evenVBand="0" w:oddHBand="0" w:evenHBand="0" w:firstRowFirstColumn="0" w:firstRowLastColumn="0" w:lastRowFirstColumn="0" w:lastRowLastColumn="0"/>
+              <w:cnfStyle w:val="100000000000"/>
             </w:pPr>
             <w:r>
               <w:t>Zone</w:t>
@@ -3097,7 +3267,7 @@
           <w:p>
             <w:pPr>
               <w:pStyle w:val="Pieddepage"/>
-              <w:cnfStyle w:val="100000000000" w:firstRow="1" w:lastRow="0" w:firstColumn="0" w:lastColumn="0" w:oddVBand="0" w:evenVBand="0" w:oddHBand="0" w:evenHBand="0" w:firstRowFirstColumn="0" w:firstRowLastColumn="0" w:lastRowFirstColumn="0" w:lastRowLastColumn="0"/>
+              <w:cnfStyle w:val="100000000000"/>
             </w:pPr>
             <w:r>
               <w:t>Rule</w:t>
@@ -3111,7 +3281,7 @@
           <w:p>
             <w:pPr>
               <w:pStyle w:val="Pieddepage"/>
-              <w:cnfStyle w:val="100000000000" w:firstRow="1" w:lastRow="0" w:firstColumn="0" w:lastColumn="0" w:oddVBand="0" w:evenVBand="0" w:oddHBand="0" w:evenHBand="0" w:firstRowFirstColumn="0" w:firstRowLastColumn="0" w:lastRowFirstColumn="0" w:lastRowLastColumn="0"/>
+              <w:cnfStyle w:val="100000000000"/>
             </w:pPr>
             <w:r>
               <w:t>Object</w:t>
@@ -3125,7 +3295,7 @@
           <w:p>
             <w:pPr>
               <w:pStyle w:val="Pieddepage"/>
-              <w:cnfStyle w:val="100000000000" w:firstRow="1" w:lastRow="0" w:firstColumn="0" w:lastColumn="0" w:oddVBand="0" w:evenVBand="0" w:oddHBand="0" w:evenHBand="0" w:firstRowFirstColumn="0" w:firstRowLastColumn="0" w:lastRowFirstColumn="0" w:lastRowLastColumn="0"/>
+              <w:cnfStyle w:val="100000000000"/>
             </w:pPr>
             <w:r>
               <w:t>Auxiliary</w:t>
@@ -3139,7 +3309,7 @@
           <w:p>
             <w:pPr>
               <w:pStyle w:val="Pieddepage"/>
-              <w:cnfStyle w:val="100000000000" w:firstRow="1" w:lastRow="0" w:firstColumn="0" w:lastColumn="0" w:oddVBand="0" w:evenVBand="0" w:oddHBand="0" w:evenHBand="0" w:firstRowFirstColumn="0" w:firstRowLastColumn="0" w:lastRowFirstColumn="0" w:lastRowLastColumn="0"/>
+              <w:cnfStyle w:val="100000000000"/>
             </w:pPr>
             <w:r>
               <w:t>Action Verb</w:t>
@@ -3153,7 +3323,7 @@
           <w:p>
             <w:pPr>
               <w:pStyle w:val="Pieddepage"/>
-              <w:cnfStyle w:val="100000000000" w:firstRow="1" w:lastRow="0" w:firstColumn="0" w:lastColumn="0" w:oddVBand="0" w:evenVBand="0" w:oddHBand="0" w:evenHBand="0" w:firstRowFirstColumn="0" w:firstRowLastColumn="0" w:lastRowFirstColumn="0" w:lastRowLastColumn="0"/>
+              <w:cnfStyle w:val="100000000000"/>
             </w:pPr>
             <w:r>
               <w:t>Prep</w:t>
@@ -3167,7 +3337,7 @@
           <w:p>
             <w:pPr>
               <w:pStyle w:val="Pieddepage"/>
-              <w:cnfStyle w:val="100000000000" w:firstRow="1" w:lastRow="0" w:firstColumn="0" w:lastColumn="0" w:oddVBand="0" w:evenVBand="0" w:oddHBand="0" w:evenHBand="0" w:firstRowFirstColumn="0" w:firstRowLastColumn="0" w:lastRowFirstColumn="0" w:lastRowLastColumn="0"/>
+              <w:cnfStyle w:val="100000000000"/>
             </w:pPr>
             <w:r>
               <w:t>Object 2</w:t>
@@ -3183,11 +3353,11 @@
           </w:tblCellMar>
         </w:tblPrEx>
         <w:trPr>
-          <w:cnfStyle w:val="000000100000" w:firstRow="0" w:lastRow="0" w:firstColumn="0" w:lastColumn="0" w:oddVBand="0" w:evenVBand="0" w:oddHBand="1" w:evenHBand="0" w:firstRowFirstColumn="0" w:firstRowLastColumn="0" w:lastRowFirstColumn="0" w:lastRowLastColumn="0"/>
+          <w:cnfStyle w:val="000000100000"/>
         </w:trPr>
         <w:tc>
           <w:tcPr>
-            <w:cnfStyle w:val="001000000000" w:firstRow="0" w:lastRow="0" w:firstColumn="1" w:lastColumn="0" w:oddVBand="0" w:evenVBand="0" w:oddHBand="0" w:evenHBand="0" w:firstRowFirstColumn="0" w:firstRowLastColumn="0" w:lastRowFirstColumn="0" w:lastRowLastColumn="0"/>
+            <w:cnfStyle w:val="001000000000"/>
             <w:tcW w:w="1113" w:type="dxa"/>
           </w:tcPr>
           <w:p>
@@ -3206,7 +3376,7 @@
           <w:p>
             <w:pPr>
               <w:pStyle w:val="Pieddepage"/>
-              <w:cnfStyle w:val="000000100000" w:firstRow="0" w:lastRow="0" w:firstColumn="0" w:lastColumn="0" w:oddVBand="0" w:evenVBand="0" w:oddHBand="1" w:evenHBand="0" w:firstRowFirstColumn="0" w:firstRowLastColumn="0" w:lastRowFirstColumn="0" w:lastRowLastColumn="0"/>
+              <w:cnfStyle w:val="000000100000"/>
             </w:pPr>
             <w:r>
               <w:t>1</w:t>
@@ -3220,7 +3390,7 @@
           <w:p>
             <w:pPr>
               <w:pStyle w:val="Pieddepage"/>
-              <w:cnfStyle w:val="000000100000" w:firstRow="0" w:lastRow="0" w:firstColumn="0" w:lastColumn="0" w:oddVBand="0" w:evenVBand="0" w:oddHBand="1" w:evenHBand="0" w:firstRowFirstColumn="0" w:firstRowLastColumn="0" w:lastRowFirstColumn="0" w:lastRowLastColumn="0"/>
+              <w:cnfStyle w:val="000000100000"/>
             </w:pPr>
             <w:r>
               <w:t>1</w:t>
@@ -3234,7 +3404,7 @@
           <w:p>
             <w:pPr>
               <w:pStyle w:val="Pieddepage"/>
-              <w:cnfStyle w:val="000000100000" w:firstRow="0" w:lastRow="0" w:firstColumn="0" w:lastColumn="0" w:oddVBand="0" w:evenVBand="0" w:oddHBand="1" w:evenHBand="0" w:firstRowFirstColumn="0" w:firstRowLastColumn="0" w:lastRowFirstColumn="0" w:lastRowLastColumn="0"/>
+              <w:cnfStyle w:val="000000100000"/>
             </w:pPr>
             <w:r>
               <w:t>pipe</w:t>
@@ -3248,7 +3418,7 @@
           <w:p>
             <w:pPr>
               <w:pStyle w:val="Pieddepage"/>
-              <w:cnfStyle w:val="000000100000" w:firstRow="0" w:lastRow="0" w:firstColumn="0" w:lastColumn="0" w:oddVBand="0" w:evenVBand="0" w:oddHBand="1" w:evenHBand="0" w:firstRowFirstColumn="0" w:firstRowLastColumn="0" w:lastRowFirstColumn="0" w:lastRowLastColumn="0"/>
+              <w:cnfStyle w:val="000000100000"/>
             </w:pPr>
             <w:r>
               <w:t>shall be</w:t>
@@ -3262,7 +3432,7 @@
           <w:p>
             <w:pPr>
               <w:pStyle w:val="Pieddepage"/>
-              <w:cnfStyle w:val="000000100000" w:firstRow="0" w:lastRow="0" w:firstColumn="0" w:lastColumn="0" w:oddVBand="0" w:evenVBand="0" w:oddHBand="1" w:evenHBand="0" w:firstRowFirstColumn="0" w:firstRowLastColumn="0" w:lastRowFirstColumn="0" w:lastRowLastColumn="0"/>
+              <w:cnfStyle w:val="000000100000"/>
             </w:pPr>
             <w:r>
               <w:t>segregated</w:t>
@@ -3276,7 +3446,7 @@
           <w:p>
             <w:pPr>
               <w:pStyle w:val="Pieddepage"/>
-              <w:cnfStyle w:val="000000100000" w:firstRow="0" w:lastRow="0" w:firstColumn="0" w:lastColumn="0" w:oddVBand="0" w:evenVBand="0" w:oddHBand="1" w:evenHBand="0" w:firstRowFirstColumn="0" w:firstRowLastColumn="0" w:lastRowFirstColumn="0" w:lastRowLastColumn="0"/>
+              <w:cnfStyle w:val="000000100000"/>
             </w:pPr>
             <w:r>
               <w:t>from</w:t>
@@ -3290,7 +3460,7 @@
           <w:p>
             <w:pPr>
               <w:pStyle w:val="Pieddepage"/>
-              <w:cnfStyle w:val="000000100000" w:firstRow="0" w:lastRow="0" w:firstColumn="0" w:lastColumn="0" w:oddVBand="0" w:evenVBand="0" w:oddHBand="1" w:evenHBand="0" w:firstRowFirstColumn="0" w:firstRowLastColumn="0" w:lastRowFirstColumn="0" w:lastRowLastColumn="0"/>
+              <w:cnfStyle w:val="000000100000"/>
             </w:pPr>
             <w:r>
               <w:t>electrical route</w:t>
@@ -3328,11 +3498,14 @@
           <w:sz w:val="20"/>
         </w:rPr>
       </w:pPr>
-      <w:bookmarkStart w:id="21" w:name="_Toc302998256"/>
+      <w:bookmarkStart w:id="21" w:name="_Toc303258776"/>
       <w:r>
         <w:t>Model</w:t>
       </w:r>
       <w:bookmarkEnd w:id="21"/>
+      <w:r>
+        <w:t>s</w:t>
+      </w:r>
     </w:p>
     <w:p>
       <w:pPr>
@@ -3340,37 +3513,61 @@
         <w:jc w:val="both"/>
       </w:pPr>
       <w:r>
-        <w:t xml:space="preserve">Semantic Parsing maps text to meaning representations which can then be queried and synchronisation links text and model elements via semantic annotation To support both KB querying and synchronisation, Airbus manually developed a knowledge base modelling the domain of SIDP92A001V namely the domain of the electrical and optical system installation. </w:t>
-      </w:r>
-    </w:p>
-    <w:p>
-      <w:pPr>
-        <w:pStyle w:val="Pieddepage"/>
-        <w:jc w:val="both"/>
-      </w:pPr>
-    </w:p>
-    <w:p>
-      <w:pPr>
-        <w:pStyle w:val="Pieddepage"/>
-        <w:jc w:val="both"/>
-      </w:pPr>
-      <w:r>
-        <w:t xml:space="preserve">This knowledge base is composed of a set of OWL ontologies manually constructing by experts working in Airbus company. The ontologies are represented by both OWL and SKOS (Simple Knowledge Organization Systems) languages. </w:t>
-      </w:r>
-    </w:p>
-    <w:p>
-      <w:pPr>
-        <w:pStyle w:val="Pieddepage"/>
-        <w:jc w:val="both"/>
-      </w:pPr>
-    </w:p>
-    <w:p>
-      <w:pPr>
-        <w:pStyle w:val="Pieddepage"/>
-        <w:jc w:val="both"/>
-      </w:pPr>
-      <w:r>
-        <w:t>Currently two ontologies are fully developed (Rule and Component ontology), the others are under development.</w:t>
+        <w:t xml:space="preserve">To support </w:t>
+      </w:r>
+      <w:r>
+        <w:t xml:space="preserve">extended </w:t>
+      </w:r>
+      <w:r>
+        <w:t xml:space="preserve">KB querying and synchronisation, Airbus </w:t>
+      </w:r>
+      <w:r>
+        <w:t>further</w:t>
+      </w:r>
+      <w:r>
+        <w:t xml:space="preserve"> developed a knowledge base modelling the SIDP92A001V </w:t>
+      </w:r>
+      <w:r>
+        <w:t xml:space="preserve">domain, </w:t>
+      </w:r>
+      <w:r>
+        <w:t xml:space="preserve">namely the domain of the electrical and optical system installation. This knowledge base is composed of </w:t>
+      </w:r>
+      <w:r>
+        <w:t>two</w:t>
+      </w:r>
+      <w:r>
+        <w:t xml:space="preserve"> OWL </w:t>
+      </w:r>
+      <w:r>
+        <w:t xml:space="preserve">knowledge bases </w:t>
+      </w:r>
+      <w:r>
+        <w:t>(Rule and Component ontology), specified</w:t>
+      </w:r>
+      <w:r>
+        <w:t xml:space="preserve"> </w:t>
+      </w:r>
+      <w:r>
+        <w:t>using</w:t>
+      </w:r>
+      <w:r>
+        <w:t xml:space="preserve"> </w:t>
+      </w:r>
+      <w:r>
+        <w:t xml:space="preserve">the </w:t>
+      </w:r>
+      <w:r>
+        <w:t>OWL and</w:t>
+      </w:r>
+      <w:r>
+        <w:t xml:space="preserve"> the</w:t>
+      </w:r>
+      <w:r>
+        <w:t xml:space="preserve"> SKOS (Simple Knowledge O</w:t>
+      </w:r>
+      <w:r>
+        <w:t>rganization Systems) languages:</w:t>
       </w:r>
     </w:p>
     <w:p>
@@ -3389,7 +3586,66 @@
         <w:jc w:val="both"/>
       </w:pPr>
       <w:r>
-        <w:t xml:space="preserve">The Rules ontology represents the SIDP rules concepts. It is an OWL-DL ontology and it is composed of more than 2400 concepts. </w:t>
+        <w:t>The Rules ontology represents the SIDP rules concepts</w:t>
+      </w:r>
+      <w:r>
+        <w:t xml:space="preserve"> and was automatically derived from the semi-structured rules mentioned </w:t>
+      </w:r>
+      <w:commentRangeStart w:id="22"/>
+      <w:r>
+        <w:t>above</w:t>
+      </w:r>
+      <w:commentRangeEnd w:id="22"/>
+      <w:r>
+        <w:rPr>
+          <w:rStyle w:val="Marquedannotation"/>
+          <w:vanish/>
+        </w:rPr>
+        <w:commentReference w:id="22"/>
+      </w:r>
+      <w:r>
+        <w:t xml:space="preserve">. It is </w:t>
+      </w:r>
+      <w:proofErr w:type="gramStart"/>
+      <w:r>
+        <w:t>an OWL</w:t>
+      </w:r>
+      <w:proofErr w:type="gramEnd"/>
+      <w:r>
+        <w:t xml:space="preserve">-DL ontology and it is composed of more than 2400 </w:t>
+      </w:r>
+      <w:commentRangeStart w:id="23"/>
+      <w:commentRangeStart w:id="24"/>
+      <w:commentRangeStart w:id="25"/>
+      <w:r>
+        <w:t>concepts</w:t>
+      </w:r>
+      <w:commentRangeEnd w:id="23"/>
+      <w:r>
+        <w:rPr>
+          <w:rStyle w:val="Marquedannotation"/>
+          <w:vanish/>
+        </w:rPr>
+        <w:commentReference w:id="23"/>
+      </w:r>
+      <w:commentRangeEnd w:id="24"/>
+      <w:commentRangeEnd w:id="25"/>
+      <w:r>
+        <w:rPr>
+          <w:rStyle w:val="Marquedannotation"/>
+          <w:vanish/>
+        </w:rPr>
+        <w:commentReference w:id="25"/>
+      </w:r>
+      <w:r>
+        <w:rPr>
+          <w:rStyle w:val="Marquedannotation"/>
+          <w:vanish/>
+        </w:rPr>
+        <w:commentReference w:id="24"/>
+      </w:r>
+      <w:r>
+        <w:t xml:space="preserve">. </w:t>
       </w:r>
     </w:p>
     <w:p>
@@ -3409,8 +3665,43 @@
         <w:jc w:val="both"/>
       </w:pPr>
       <w:r>
-        <w:lastRenderedPageBreak/>
-        <w:t>The Component ontology represents the system installation components used by Airbus. It is an OWL-DL ontology and it is composed of more than 2200 concepts. Figure 3 presents an extract from this ontology.</w:t>
+        <w:t>The Component ontology represents the system installation components used by Airbus</w:t>
+      </w:r>
+      <w:r>
+        <w:t xml:space="preserve"> </w:t>
+      </w:r>
+      <w:proofErr w:type="spellStart"/>
+      <w:r>
+        <w:t>ontologies</w:t>
+      </w:r>
+      <w:proofErr w:type="spellEnd"/>
+      <w:r>
+        <w:t xml:space="preserve"> </w:t>
+      </w:r>
+      <w:r>
+        <w:t xml:space="preserve">and was </w:t>
+      </w:r>
+      <w:r>
+        <w:t xml:space="preserve">manually constructed by experts working at the Airbus </w:t>
+      </w:r>
+      <w:proofErr w:type="gramStart"/>
+      <w:r>
+        <w:t>company</w:t>
+      </w:r>
+      <w:proofErr w:type="gramEnd"/>
+      <w:r>
+        <w:t xml:space="preserve">. </w:t>
+      </w:r>
+      <w:r>
+        <w:t xml:space="preserve">It is </w:t>
+      </w:r>
+      <w:proofErr w:type="gramStart"/>
+      <w:r>
+        <w:t>an OWL</w:t>
+      </w:r>
+      <w:proofErr w:type="gramEnd"/>
+      <w:r>
+        <w:t>-DL ontology and it is composed of more than 2200 concepts. Figure 3 presents an extract from this ontology.</w:t>
       </w:r>
     </w:p>
     <w:p>
@@ -3430,7 +3721,7 @@
           <w:lang w:val="fr-FR" w:eastAsia="fr-FR"/>
         </w:rPr>
         <w:drawing>
-          <wp:inline distT="0" distB="0" distL="0" distR="0" wp14:anchorId="48270253" wp14:editId="04A05A33">
+          <wp:inline distT="0" distB="0" distL="0" distR="0">
             <wp:extent cx="5759450" cy="3783498"/>
             <wp:effectExtent l="0" t="0" r="6350" b="1270"/>
             <wp:docPr id="7" name="Image 2"/>
@@ -3450,7 +3741,7 @@
                     <a:blip r:embed="rId14">
                       <a:extLst>
                         <a:ext uri="{28A0092B-C50C-407E-A947-70E740481C1C}">
-                          <a14:useLocalDpi xmlns:a14="http://schemas.microsoft.com/office/drawing/2010/main" val="0"/>
+                          <a14:useLocalDpi xmlns:a14="http://schemas.microsoft.com/office/drawing/2010/main" xmlns:pic="http://schemas.openxmlformats.org/drawingml/2006/picture" xmlns:a="http://schemas.openxmlformats.org/drawingml/2006/main" xmlns:wps="http://schemas.microsoft.com/office/word/2010/wordprocessingShape" xmlns:wne="http://schemas.microsoft.com/office/word/2006/wordml" xmlns:wpi="http://schemas.microsoft.com/office/word/2010/wordprocessingInk" xmlns:wpg="http://schemas.microsoft.com/office/word/2010/wordprocessingGroup" xmlns:w14="http://schemas.microsoft.com/office/word/2010/wordml" xmlns:w="http://schemas.openxmlformats.org/wordprocessingml/2006/main" xmlns:w10="urn:schemas-microsoft-com:office:word" xmlns:wp="http://schemas.openxmlformats.org/drawingml/2006/wordprocessingDrawing" xmlns:wp14="http://schemas.microsoft.com/office/word/2010/wordprocessingDrawing" xmlns:v="urn:schemas-microsoft-com:vml" xmlns:m="http://schemas.openxmlformats.org/officeDocument/2006/math" xmlns:r="http://schemas.openxmlformats.org/officeDocument/2006/relationships" xmlns:o="urn:schemas-microsoft-com:office:office" xmlns:mv="urn:schemas-microsoft-com:mac:vml" xmlns:mc="http://schemas.openxmlformats.org/markup-compatibility/2006" xmlns:mo="http://schemas.microsoft.com/office/mac/office/2008/main" xmlns:wpc="http://schemas.microsoft.com/office/word/2010/wordprocessingCanvas" xmlns="" val="0"/>
                         </a:ext>
                       </a:extLst>
                     </a:blip>
@@ -3506,7 +3797,24 @@
         <w:jc w:val="both"/>
       </w:pPr>
       <w:r>
-        <w:t xml:space="preserve">The knowledge base is used in different tasks. Firstly, it identifies the semantic links between the text and model (e.g. link is synonym to attach). This is based on </w:t>
+        <w:t>This</w:t>
+      </w:r>
+      <w:r>
+        <w:t xml:space="preserve"> knowledge base is used in different tasks. Firstly, it </w:t>
+      </w:r>
+      <w:r>
+        <w:t xml:space="preserve">provides </w:t>
+      </w:r>
+      <w:proofErr w:type="gramStart"/>
+      <w:r>
+        <w:t xml:space="preserve">some </w:t>
+      </w:r>
+      <w:r>
+        <w:t xml:space="preserve"> semantic</w:t>
+      </w:r>
+      <w:proofErr w:type="gramEnd"/>
+      <w:r>
+        <w:t xml:space="preserve"> links between text and model (e.g. link is synonym to attach). This is based on </w:t>
       </w:r>
       <w:proofErr w:type="spellStart"/>
       <w:r>
@@ -3538,7 +3846,13 @@
       </w:r>
       <w:proofErr w:type="spellEnd"/>
       <w:r>
-        <w:t xml:space="preserve">).  Secondly, the knowledge base ensures the consistency checking of the created links using the ontologies axioms (e.g. </w:t>
+        <w:t xml:space="preserve">).  Secondly, the knowledge base </w:t>
+      </w:r>
+      <w:r>
+        <w:t>is used to verify</w:t>
+      </w:r>
+      <w:r>
+        <w:t xml:space="preserve"> the consistency of the created links using the ontologies axioms (e.g. </w:t>
       </w:r>
       <w:proofErr w:type="spellStart"/>
       <w:r>
@@ -3565,26 +3879,51 @@
     </w:p>
     <w:p>
       <w:pPr>
+        <w:pStyle w:val="ITEAHeading2"/>
+        <w:rPr>
+          <w:rFonts w:eastAsia="Times New Roman" w:cs="Times New Roman"/>
+          <w:color w:val="000000" w:themeColor="text1"/>
+          <w:sz w:val="20"/>
+        </w:rPr>
+      </w:pPr>
+      <w:r>
+        <w:t>Exploiting the Data</w:t>
+      </w:r>
+    </w:p>
+    <w:p>
+      <w:pPr>
         <w:pStyle w:val="Pieddepage"/>
         <w:jc w:val="both"/>
       </w:pPr>
-      <w:r>
-        <w:t xml:space="preserve">Because of confidentiality issues, the Airbus data could only be shared after a Non Disclosure Agreement was signed by all interested parties namely, all French partners. This agreement was finalised on June 1st and access to the data was given shortly thereafter. </w:t>
-      </w:r>
     </w:p>
     <w:p>
       <w:pPr>
         <w:pStyle w:val="Pieddepage"/>
         <w:jc w:val="both"/>
       </w:pPr>
+      <w:r>
+        <w:t xml:space="preserve">Because of confidentiality issues, the Airbus data could only be shared after a Non Disclosure Agreement was signed by all interested parties namely, all French partners. This agreement was finalised on June 1st and access to the data was given shortly thereafter. </w:t>
+      </w:r>
     </w:p>
     <w:p>
       <w:pPr>
         <w:pStyle w:val="Pieddepage"/>
         <w:jc w:val="both"/>
       </w:pPr>
-      <w:r>
-        <w:t>During the first year of the project, we used this data as follows:</w:t>
+    </w:p>
+    <w:p>
+      <w:pPr>
+        <w:pStyle w:val="Pieddepage"/>
+        <w:jc w:val="both"/>
+      </w:pPr>
+      <w:r>
+        <w:t>During the first year of the project, we used th</w:t>
+      </w:r>
+      <w:r>
+        <w:t>e</w:t>
+      </w:r>
+      <w:r>
+        <w:t xml:space="preserve"> data as follows:</w:t>
       </w:r>
     </w:p>
     <w:p>
@@ -3603,7 +3942,32 @@
         <w:jc w:val="both"/>
       </w:pPr>
       <w:r>
-        <w:t>The SIDP semi-structured rules were processed by CNRS/LORIA and by AIRBUS to automatically construct an RDFS knowledge base encoding the content of these rules.</w:t>
+        <w:t xml:space="preserve">Semantic Parsing maps text to meaning </w:t>
+      </w:r>
+      <w:proofErr w:type="gramStart"/>
+      <w:r>
+        <w:t>representations which can then be queried</w:t>
+      </w:r>
+      <w:proofErr w:type="gramEnd"/>
+      <w:r>
+        <w:t xml:space="preserve"> and synchronisation links text and model elements via semantic annotation. CNRS/LORIA developed a first prototype implementing a complete processing chain for mapping text to RDF, combining the resulting RDF database with RDFS schema modelling the domain ontology and querying the resulting RDFS </w:t>
+      </w:r>
+      <w:proofErr w:type="spellStart"/>
+      <w:r>
+        <w:t>Knowldege</w:t>
+      </w:r>
+      <w:proofErr w:type="spellEnd"/>
+      <w:r>
+        <w:t xml:space="preserve"> Base</w:t>
+      </w:r>
+      <w:r>
+        <w:rPr>
+          <w:rStyle w:val="Marquenotebasdepage"/>
+        </w:rPr>
+        <w:footnoteReference w:id="2"/>
+      </w:r>
+      <w:r>
+        <w:t xml:space="preserve">. </w:t>
       </w:r>
     </w:p>
     <w:p>
@@ -3616,7 +3980,16 @@
         <w:jc w:val="both"/>
       </w:pPr>
       <w:r>
-        <w:t xml:space="preserve">The domain specific KB was used by CNRS/LORIA for the semantic annotation of the SIDP rules. More generally, the current version of the semantic annotator can annotate arbitrary text with concepts from the domain specific KB developed by Airbus. </w:t>
+        <w:t xml:space="preserve">The SIDP semi-structured rules were processed by </w:t>
+      </w:r>
+      <w:r>
+        <w:t xml:space="preserve">AIRBUS to automatically construct an </w:t>
+      </w:r>
+      <w:r>
+        <w:t xml:space="preserve">extensive OWL </w:t>
+      </w:r>
+      <w:r>
+        <w:t>knowledge base encoding the content of these rules.</w:t>
       </w:r>
     </w:p>
     <w:p>
@@ -3629,6 +4002,31 @@
         <w:jc w:val="both"/>
       </w:pPr>
       <w:r>
+        <w:t xml:space="preserve">The domain specific KB </w:t>
+      </w:r>
+      <w:r>
+        <w:t xml:space="preserve">manually developed by AIRBUS </w:t>
+      </w:r>
+      <w:r>
+        <w:t xml:space="preserve">was used by CNRS/LORIA for the semantic annotation of the SIDP rules. </w:t>
+      </w:r>
+      <w:r>
+        <w:t>The</w:t>
+      </w:r>
+      <w:r>
+        <w:t xml:space="preserve"> current version of the semantic annotator can annotate arbitrary text with concepts from the domain specific KB developed by Airbus. </w:t>
+      </w:r>
+    </w:p>
+    <w:p>
+      <w:pPr>
+        <w:pStyle w:val="Pieddepage"/>
+        <w:numPr>
+          <w:ilvl w:val="0"/>
+          <w:numId w:val="30"/>
+        </w:numPr>
+        <w:jc w:val="both"/>
+      </w:pPr>
+      <w:r>
         <w:t>The domain specific KB is also used to support SPARQL queries on the RDFS knowledge base automatically derived from the SIDP semi structured rules by allowing for e.g., subclass information to be taken into account. Suppose for instance that the KB includes the knowledge that hose pipes, electrical pipes and water pipes are all pipes, then  a query asking for all SIDP rules involving a pipe will return rules involving not only pipes but also all rules involving hose pipes, electrical pipes and water pipes.</w:t>
       </w:r>
     </w:p>
@@ -3644,15 +4042,13 @@
         <w:jc w:val="both"/>
       </w:pPr>
       <w:r>
-        <w:t xml:space="preserve">For the second year of the </w:t>
-      </w:r>
-      <w:proofErr w:type="spellStart"/>
-      <w:r>
-        <w:t>projet</w:t>
-      </w:r>
-      <w:proofErr w:type="spellEnd"/>
-      <w:r>
-        <w:t>, the aim is twofold.</w:t>
+        <w:t>For the second year of the proje</w:t>
+      </w:r>
+      <w:r>
+        <w:t>c</w:t>
+      </w:r>
+      <w:r>
+        <w:t>t, the aim is twofold.</w:t>
       </w:r>
     </w:p>
     <w:p>
@@ -3660,47 +4056,74 @@
         <w:pStyle w:val="Pieddepage"/>
         <w:jc w:val="both"/>
       </w:pPr>
-      <w:r>
-        <w:lastRenderedPageBreak/>
-        <w:t xml:space="preserve">First, we plan to use the semantic annotator to annotate arbitrary text with KB concepts. The resulting annotated text will then be used as a basis to develop a semantic parser and a generator. </w:t>
-      </w:r>
     </w:p>
     <w:p>
       <w:pPr>
         <w:pStyle w:val="Pieddepage"/>
         <w:jc w:val="both"/>
       </w:pPr>
+      <w:r>
+        <w:t xml:space="preserve">First, we plan to use the semantic annotator to </w:t>
+      </w:r>
+      <w:proofErr w:type="gramStart"/>
+      <w:r>
+        <w:t xml:space="preserve">annotate </w:t>
+      </w:r>
+      <w:r>
+        <w:t xml:space="preserve"> SIDP</w:t>
+      </w:r>
+      <w:proofErr w:type="gramEnd"/>
+      <w:r>
+        <w:t xml:space="preserve"> documents</w:t>
+      </w:r>
+      <w:r>
+        <w:t xml:space="preserve"> with KB concepts. The resulting annotated text will then be used to develop a semantic parser and a generator. </w:t>
+      </w:r>
     </w:p>
     <w:p>
       <w:pPr>
         <w:pStyle w:val="Pieddepage"/>
         <w:jc w:val="both"/>
       </w:pPr>
-      <w:r>
-        <w:t>Second, we will investigate whether the parallel data-text corpus build for the SIDP semi structured rules can be used to train/develop a semantic parser capable of mapping SIDP rules contained in SIDP documents to RDFS models.</w:t>
-      </w:r>
     </w:p>
     <w:p>
       <w:pPr>
         <w:pStyle w:val="Pieddepage"/>
         <w:jc w:val="both"/>
       </w:pPr>
+      <w:r>
+        <w:t xml:space="preserve">Second, we will investigate whether the parallel data-text corpus build for the SIDP semi structured rules </w:t>
+      </w:r>
+      <w:r>
+        <w:t xml:space="preserve">by converting them to OWL </w:t>
+      </w:r>
+      <w:r>
+        <w:t>can be used to train/develop a semantic parser capable of mapping SIDP rules contained in SIDP documents to RDFS models.</w:t>
+      </w:r>
+      <w:r>
+        <w:t xml:space="preserve"> </w:t>
+      </w:r>
+    </w:p>
+    <w:p>
+      <w:pPr>
+        <w:pStyle w:val="Pieddepage"/>
+        <w:jc w:val="both"/>
+      </w:pPr>
     </w:p>
     <w:p>
       <w:pPr>
         <w:pStyle w:val="ITEAHeading1"/>
       </w:pPr>
-      <w:bookmarkStart w:id="22" w:name="_Toc302998257"/>
+      <w:bookmarkStart w:id="26" w:name="_Toc303258777"/>
       <w:proofErr w:type="spellStart"/>
       <w:r>
-        <w:lastRenderedPageBreak/>
         <w:t>Obeo</w:t>
       </w:r>
       <w:proofErr w:type="spellEnd"/>
       <w:r>
         <w:t xml:space="preserve"> Data</w:t>
       </w:r>
-      <w:bookmarkEnd w:id="22"/>
+      <w:bookmarkEnd w:id="26"/>
     </w:p>
     <w:p>
       <w:pPr>
@@ -4012,9 +4435,8 @@
           <w:noProof/>
           <w:lang w:val="fr-FR" w:eastAsia="fr-FR"/>
         </w:rPr>
-        <w:lastRenderedPageBreak/>
         <w:drawing>
-          <wp:inline distT="0" distB="0" distL="0" distR="0" wp14:anchorId="44605694" wp14:editId="610C409D">
+          <wp:inline distT="0" distB="0" distL="0" distR="0">
             <wp:extent cx="5759450" cy="3478293"/>
             <wp:effectExtent l="0" t="0" r="6350" b="1905"/>
             <wp:docPr id="8" name="Image 3"/>
@@ -4034,7 +4456,7 @@
                     <a:blip r:embed="rId15">
                       <a:extLst>
                         <a:ext uri="{28A0092B-C50C-407E-A947-70E740481C1C}">
-                          <a14:useLocalDpi xmlns:a14="http://schemas.microsoft.com/office/drawing/2010/main" val="0"/>
+                          <a14:useLocalDpi xmlns:a14="http://schemas.microsoft.com/office/drawing/2010/main" xmlns:pic="http://schemas.openxmlformats.org/drawingml/2006/picture" xmlns:a="http://schemas.openxmlformats.org/drawingml/2006/main" xmlns:wps="http://schemas.microsoft.com/office/word/2010/wordprocessingShape" xmlns:wne="http://schemas.microsoft.com/office/word/2006/wordml" xmlns:wpi="http://schemas.microsoft.com/office/word/2010/wordprocessingInk" xmlns:wpg="http://schemas.microsoft.com/office/word/2010/wordprocessingGroup" xmlns:w14="http://schemas.microsoft.com/office/word/2010/wordml" xmlns:w="http://schemas.openxmlformats.org/wordprocessingml/2006/main" xmlns:w10="urn:schemas-microsoft-com:office:word" xmlns:wp="http://schemas.openxmlformats.org/drawingml/2006/wordprocessingDrawing" xmlns:wp14="http://schemas.microsoft.com/office/word/2010/wordprocessingDrawing" xmlns:v="urn:schemas-microsoft-com:vml" xmlns:m="http://schemas.openxmlformats.org/officeDocument/2006/math" xmlns:r="http://schemas.openxmlformats.org/officeDocument/2006/relationships" xmlns:o="urn:schemas-microsoft-com:office:office" xmlns:mv="urn:schemas-microsoft-com:mac:vml" xmlns:mc="http://schemas.openxmlformats.org/markup-compatibility/2006" xmlns:mo="http://schemas.microsoft.com/office/mac/office/2008/main" xmlns:wpc="http://schemas.microsoft.com/office/word/2010/wordprocessingCanvas" xmlns="" val="0"/>
                         </a:ext>
                       </a:extLst>
                     </a:blip>
@@ -4197,7 +4619,7 @@
         <w:rPr>
           <w:rStyle w:val="Marquenotebasdepage"/>
         </w:rPr>
-        <w:footnoteReference w:id="1"/>
+        <w:footnoteReference w:id="3"/>
       </w:r>
       <w:r>
         <w:t>:</w:t>
@@ -4236,7 +4658,7 @@
           <w:lang w:val="fr-FR" w:eastAsia="fr-FR"/>
         </w:rPr>
         <w:drawing>
-          <wp:inline distT="0" distB="0" distL="0" distR="0" wp14:anchorId="404E3205" wp14:editId="12E1CCBA">
+          <wp:inline distT="0" distB="0" distL="0" distR="0">
             <wp:extent cx="5753100" cy="1574800"/>
             <wp:effectExtent l="0" t="0" r="12700" b="0"/>
             <wp:docPr id="12" name="Image 12" descr="Macintosh HD:Users:samuel:Desktop:Capture d’écran 2015-09-03 à 16.37.11.png"/>
@@ -4256,7 +4678,7 @@
                     <a:blip r:embed="rId16">
                       <a:extLst>
                         <a:ext uri="{28A0092B-C50C-407E-A947-70E740481C1C}">
-                          <a14:useLocalDpi xmlns:a14="http://schemas.microsoft.com/office/drawing/2010/main" val="0"/>
+                          <a14:useLocalDpi xmlns:a14="http://schemas.microsoft.com/office/drawing/2010/main" xmlns:pic="http://schemas.openxmlformats.org/drawingml/2006/picture" xmlns:a="http://schemas.openxmlformats.org/drawingml/2006/main" xmlns:wps="http://schemas.microsoft.com/office/word/2010/wordprocessingShape" xmlns:wne="http://schemas.microsoft.com/office/word/2006/wordml" xmlns:wpi="http://schemas.microsoft.com/office/word/2010/wordprocessingInk" xmlns:wpg="http://schemas.microsoft.com/office/word/2010/wordprocessingGroup" xmlns:w14="http://schemas.microsoft.com/office/word/2010/wordml" xmlns:w="http://schemas.openxmlformats.org/wordprocessingml/2006/main" xmlns:w10="urn:schemas-microsoft-com:office:word" xmlns:wp="http://schemas.openxmlformats.org/drawingml/2006/wordprocessingDrawing" xmlns:wp14="http://schemas.microsoft.com/office/word/2010/wordprocessingDrawing" xmlns:v="urn:schemas-microsoft-com:vml" xmlns:m="http://schemas.openxmlformats.org/officeDocument/2006/math" xmlns:r="http://schemas.openxmlformats.org/officeDocument/2006/relationships" xmlns:o="urn:schemas-microsoft-com:office:office" xmlns:mv="urn:schemas-microsoft-com:mac:vml" xmlns:mc="http://schemas.openxmlformats.org/markup-compatibility/2006" xmlns:mo="http://schemas.microsoft.com/office/mac/office/2008/main" xmlns:wpc="http://schemas.microsoft.com/office/word/2010/wordprocessingCanvas" xmlns="" val="0"/>
                         </a:ext>
                       </a:extLst>
                     </a:blip>
@@ -4316,9 +4738,8 @@
           <w:noProof/>
           <w:lang w:val="fr-FR" w:eastAsia="fr-FR"/>
         </w:rPr>
-        <w:lastRenderedPageBreak/>
         <w:drawing>
-          <wp:inline distT="0" distB="0" distL="0" distR="0" wp14:anchorId="25291558" wp14:editId="33DFBC15">
+          <wp:inline distT="0" distB="0" distL="0" distR="0">
             <wp:extent cx="4220897" cy="4109085"/>
             <wp:effectExtent l="0" t="0" r="0" b="5715"/>
             <wp:docPr id="10" name="Image 10" descr="Macintosh HD:Users:samuel:Desktop:Capture d’écran 2015-09-03 à 16.18.48.png"/>
@@ -4338,7 +4759,7 @@
                     <a:blip r:embed="rId17">
                       <a:extLst>
                         <a:ext uri="{28A0092B-C50C-407E-A947-70E740481C1C}">
-                          <a14:useLocalDpi xmlns:a14="http://schemas.microsoft.com/office/drawing/2010/main" val="0"/>
+                          <a14:useLocalDpi xmlns:a14="http://schemas.microsoft.com/office/drawing/2010/main" xmlns:pic="http://schemas.openxmlformats.org/drawingml/2006/picture" xmlns:a="http://schemas.openxmlformats.org/drawingml/2006/main" xmlns:wps="http://schemas.microsoft.com/office/word/2010/wordprocessingShape" xmlns:wne="http://schemas.microsoft.com/office/word/2006/wordml" xmlns:wpi="http://schemas.microsoft.com/office/word/2010/wordprocessingInk" xmlns:wpg="http://schemas.microsoft.com/office/word/2010/wordprocessingGroup" xmlns:w14="http://schemas.microsoft.com/office/word/2010/wordml" xmlns:w="http://schemas.openxmlformats.org/wordprocessingml/2006/main" xmlns:w10="urn:schemas-microsoft-com:office:word" xmlns:wp="http://schemas.openxmlformats.org/drawingml/2006/wordprocessingDrawing" xmlns:wp14="http://schemas.microsoft.com/office/word/2010/wordprocessingDrawing" xmlns:v="urn:schemas-microsoft-com:vml" xmlns:m="http://schemas.openxmlformats.org/officeDocument/2006/math" xmlns:r="http://schemas.openxmlformats.org/officeDocument/2006/relationships" xmlns:o="urn:schemas-microsoft-com:office:office" xmlns:mv="urn:schemas-microsoft-com:mac:vml" xmlns:mc="http://schemas.openxmlformats.org/markup-compatibility/2006" xmlns:mo="http://schemas.microsoft.com/office/mac/office/2008/main" xmlns:wpc="http://schemas.microsoft.com/office/word/2010/wordprocessingCanvas" xmlns="" val="0"/>
                         </a:ext>
                       </a:extLst>
                     </a:blip>
@@ -4416,7 +4837,7 @@
           <w:lang w:val="fr-FR" w:eastAsia="fr-FR"/>
         </w:rPr>
         <w:drawing>
-          <wp:inline distT="0" distB="0" distL="0" distR="0" wp14:anchorId="506F38C3" wp14:editId="2A196820">
+          <wp:inline distT="0" distB="0" distL="0" distR="0">
             <wp:extent cx="5157306" cy="3677285"/>
             <wp:effectExtent l="0" t="0" r="0" b="5715"/>
             <wp:docPr id="14" name="Image 14" descr="Macintosh HD:Users:samuel:Desktop:Capture d’écran 2015-09-03 à 16.45.49.png"/>
@@ -4436,7 +4857,7 @@
                     <a:blip r:embed="rId18">
                       <a:extLst>
                         <a:ext uri="{28A0092B-C50C-407E-A947-70E740481C1C}">
-                          <a14:useLocalDpi xmlns:a14="http://schemas.microsoft.com/office/drawing/2010/main" val="0"/>
+                          <a14:useLocalDpi xmlns:a14="http://schemas.microsoft.com/office/drawing/2010/main" xmlns:pic="http://schemas.openxmlformats.org/drawingml/2006/picture" xmlns:a="http://schemas.openxmlformats.org/drawingml/2006/main" xmlns:wps="http://schemas.microsoft.com/office/word/2010/wordprocessingShape" xmlns:wne="http://schemas.microsoft.com/office/word/2006/wordml" xmlns:wpi="http://schemas.microsoft.com/office/word/2010/wordprocessingInk" xmlns:wpg="http://schemas.microsoft.com/office/word/2010/wordprocessingGroup" xmlns:w14="http://schemas.microsoft.com/office/word/2010/wordml" xmlns:w="http://schemas.openxmlformats.org/wordprocessingml/2006/main" xmlns:w10="urn:schemas-microsoft-com:office:word" xmlns:wp="http://schemas.openxmlformats.org/drawingml/2006/wordprocessingDrawing" xmlns:wp14="http://schemas.microsoft.com/office/word/2010/wordprocessingDrawing" xmlns:v="urn:schemas-microsoft-com:vml" xmlns:m="http://schemas.openxmlformats.org/officeDocument/2006/math" xmlns:r="http://schemas.openxmlformats.org/officeDocument/2006/relationships" xmlns:o="urn:schemas-microsoft-com:office:office" xmlns:mv="urn:schemas-microsoft-com:mac:vml" xmlns:mc="http://schemas.openxmlformats.org/markup-compatibility/2006" xmlns:mo="http://schemas.microsoft.com/office/mac/office/2008/main" xmlns:wpc="http://schemas.microsoft.com/office/word/2010/wordprocessingCanvas" xmlns="" val="0"/>
                         </a:ext>
                       </a:extLst>
                     </a:blip>
@@ -4551,8 +4972,8 @@
       <w:r>
         <w:t>)</w:t>
       </w:r>
-      <w:bookmarkStart w:id="23" w:name="_GoBack"/>
-      <w:bookmarkEnd w:id="23"/>
+      <w:bookmarkStart w:id="27" w:name="_GoBack"/>
+      <w:bookmarkEnd w:id="27"/>
       <w:r>
         <w:t>.</w:t>
       </w:r>
@@ -4574,7 +4995,7 @@
           <w:lang w:val="fr-FR" w:eastAsia="fr-FR"/>
         </w:rPr>
         <w:drawing>
-          <wp:inline distT="0" distB="0" distL="0" distR="0" wp14:anchorId="3D916B51" wp14:editId="1280CD59">
+          <wp:inline distT="0" distB="0" distL="0" distR="0">
             <wp:extent cx="5753100" cy="3098800"/>
             <wp:effectExtent l="0" t="0" r="12700" b="0"/>
             <wp:docPr id="16" name="Image 16" descr="Macintosh HD:Users:samuel:Desktop:Capture d’écran 2015-09-03 à 17.07.24.png"/>
@@ -4594,7 +5015,7 @@
                     <a:blip r:embed="rId20">
                       <a:extLst>
                         <a:ext uri="{28A0092B-C50C-407E-A947-70E740481C1C}">
-                          <a14:useLocalDpi xmlns:a14="http://schemas.microsoft.com/office/drawing/2010/main" val="0"/>
+                          <a14:useLocalDpi xmlns:a14="http://schemas.microsoft.com/office/drawing/2010/main" xmlns:pic="http://schemas.openxmlformats.org/drawingml/2006/picture" xmlns:a="http://schemas.openxmlformats.org/drawingml/2006/main" xmlns:wps="http://schemas.microsoft.com/office/word/2010/wordprocessingShape" xmlns:wne="http://schemas.microsoft.com/office/word/2006/wordml" xmlns:wpi="http://schemas.microsoft.com/office/word/2010/wordprocessingInk" xmlns:wpg="http://schemas.microsoft.com/office/word/2010/wordprocessingGroup" xmlns:w14="http://schemas.microsoft.com/office/word/2010/wordml" xmlns:w="http://schemas.openxmlformats.org/wordprocessingml/2006/main" xmlns:w10="urn:schemas-microsoft-com:office:word" xmlns:wp="http://schemas.openxmlformats.org/drawingml/2006/wordprocessingDrawing" xmlns:wp14="http://schemas.microsoft.com/office/word/2010/wordprocessingDrawing" xmlns:v="urn:schemas-microsoft-com:vml" xmlns:m="http://schemas.openxmlformats.org/officeDocument/2006/math" xmlns:r="http://schemas.openxmlformats.org/officeDocument/2006/relationships" xmlns:o="urn:schemas-microsoft-com:office:office" xmlns:mv="urn:schemas-microsoft-com:mac:vml" xmlns:mc="http://schemas.openxmlformats.org/markup-compatibility/2006" xmlns:mo="http://schemas.microsoft.com/office/mac/office/2008/main" xmlns:wpc="http://schemas.microsoft.com/office/word/2010/wordprocessingCanvas" xmlns="" val="0"/>
                         </a:ext>
                       </a:extLst>
                     </a:blip>
@@ -4694,7 +5115,7 @@
           <w:lang w:val="fr-FR" w:eastAsia="fr-FR"/>
         </w:rPr>
         <w:drawing>
-          <wp:inline distT="0" distB="0" distL="0" distR="0" wp14:anchorId="0D285FAC" wp14:editId="7B28617F">
+          <wp:inline distT="0" distB="0" distL="0" distR="0">
             <wp:extent cx="5753100" cy="3162300"/>
             <wp:effectExtent l="0" t="0" r="12700" b="12700"/>
             <wp:docPr id="17" name="Image 17" descr="Macintosh HD:Users:samuel:Desktop:Capture d’écran 2015-09-03 à 17.19.45.png"/>
@@ -4714,7 +5135,7 @@
                     <a:blip r:embed="rId21">
                       <a:extLst>
                         <a:ext uri="{28A0092B-C50C-407E-A947-70E740481C1C}">
-                          <a14:useLocalDpi xmlns:a14="http://schemas.microsoft.com/office/drawing/2010/main" val="0"/>
+                          <a14:useLocalDpi xmlns:a14="http://schemas.microsoft.com/office/drawing/2010/main" xmlns:pic="http://schemas.openxmlformats.org/drawingml/2006/picture" xmlns:a="http://schemas.openxmlformats.org/drawingml/2006/main" xmlns:wps="http://schemas.microsoft.com/office/word/2010/wordprocessingShape" xmlns:wne="http://schemas.microsoft.com/office/word/2006/wordml" xmlns:wpi="http://schemas.microsoft.com/office/word/2010/wordprocessingInk" xmlns:wpg="http://schemas.microsoft.com/office/word/2010/wordprocessingGroup" xmlns:w14="http://schemas.microsoft.com/office/word/2010/wordml" xmlns:w="http://schemas.openxmlformats.org/wordprocessingml/2006/main" xmlns:w10="urn:schemas-microsoft-com:office:word" xmlns:wp="http://schemas.openxmlformats.org/drawingml/2006/wordprocessingDrawing" xmlns:wp14="http://schemas.microsoft.com/office/word/2010/wordprocessingDrawing" xmlns:v="urn:schemas-microsoft-com:vml" xmlns:m="http://schemas.openxmlformats.org/officeDocument/2006/math" xmlns:r="http://schemas.openxmlformats.org/officeDocument/2006/relationships" xmlns:o="urn:schemas-microsoft-com:office:office" xmlns:mv="urn:schemas-microsoft-com:mac:vml" xmlns:mc="http://schemas.openxmlformats.org/markup-compatibility/2006" xmlns:mo="http://schemas.microsoft.com/office/mac/office/2008/main" xmlns:wpc="http://schemas.microsoft.com/office/word/2010/wordprocessingCanvas" xmlns="" val="0"/>
                         </a:ext>
                       </a:extLst>
                     </a:blip>
@@ -4769,58 +5190,8 @@
     <w:p>
       <w:pPr>
         <w:pStyle w:val="Pieddepage"/>
-        <w:jc w:val="center"/>
-      </w:pPr>
-    </w:p>
-    <w:p>
-      <w:pPr>
-        <w:pStyle w:val="Pieddepage"/>
         <w:jc w:val="both"/>
       </w:pPr>
-    </w:p>
-    <w:p>
-      <w:pPr>
-        <w:pStyle w:val="Pieddepage"/>
-        <w:jc w:val="both"/>
-      </w:pPr>
-    </w:p>
-    <w:p>
-      <w:pPr>
-        <w:pStyle w:val="ITEAHeading1"/>
-        <w:rPr>
-          <w:highlight w:val="yellow"/>
-        </w:rPr>
-      </w:pPr>
-      <w:bookmarkStart w:id="24" w:name="_Toc302998258"/>
-      <w:r>
-        <w:rPr>
-          <w:highlight w:val="yellow"/>
-        </w:rPr>
-        <w:lastRenderedPageBreak/>
-        <w:t>Turkish</w:t>
-      </w:r>
-      <w:r>
-        <w:rPr>
-          <w:highlight w:val="yellow"/>
-        </w:rPr>
-        <w:t xml:space="preserve"> Consortium</w:t>
-      </w:r>
-      <w:r>
-        <w:rPr>
-          <w:highlight w:val="yellow"/>
-        </w:rPr>
-        <w:t xml:space="preserve"> Data (to be filled by Mantis)</w:t>
-      </w:r>
-      <w:bookmarkEnd w:id="24"/>
-    </w:p>
-    <w:p>
-      <w:pPr>
-        <w:pStyle w:val="Pieddepage"/>
-        <w:jc w:val="both"/>
-      </w:pPr>
-      <w:r>
-        <w:t>(…)</w:t>
-      </w:r>
     </w:p>
     <w:p>
       <w:pPr>
@@ -4830,12 +5201,11 @@
           <w:numId w:val="0"/>
         </w:numPr>
       </w:pPr>
-      <w:bookmarkStart w:id="25" w:name="_Toc302998259"/>
-      <w:r>
-        <w:lastRenderedPageBreak/>
+      <w:bookmarkStart w:id="28" w:name="_Toc303258778"/>
+      <w:r>
         <w:t>Appendixes</w:t>
       </w:r>
-      <w:bookmarkEnd w:id="25"/>
+      <w:bookmarkEnd w:id="28"/>
     </w:p>
     <w:p>
       <w:pPr>
@@ -4848,7 +5218,7 @@
           <w:lang w:eastAsia="en-US"/>
         </w:rPr>
       </w:pPr>
-      <w:bookmarkStart w:id="26" w:name="_Toc302998260"/>
+      <w:bookmarkStart w:id="29" w:name="_Toc303258779"/>
       <w:r>
         <w:rPr>
           <w:lang w:eastAsia="en-US"/>
@@ -4861,7 +5231,7 @@
         </w:rPr>
         <w:t xml:space="preserve"> Airbus Data</w:t>
       </w:r>
-      <w:bookmarkEnd w:id="26"/>
+      <w:bookmarkEnd w:id="29"/>
     </w:p>
     <w:p>
       <w:pPr>
@@ -5060,7 +5430,7 @@
           <w:lang w:eastAsia="en-US"/>
         </w:rPr>
       </w:pPr>
-      <w:bookmarkStart w:id="27" w:name="_Toc302998261"/>
+      <w:bookmarkStart w:id="30" w:name="_Toc303258780"/>
       <w:r>
         <w:rPr>
           <w:lang w:eastAsia="en-US"/>
@@ -5081,7 +5451,7 @@
         </w:rPr>
         <w:t xml:space="preserve"> Data</w:t>
       </w:r>
-      <w:bookmarkEnd w:id="27"/>
+      <w:bookmarkEnd w:id="30"/>
     </w:p>
     <w:p>
       <w:pPr>
@@ -5223,39 +5593,7 @@
     <w:p>
       <w:pPr>
         <w:pStyle w:val="ITEABodyText"/>
-        <w:rPr>
-          <w:lang w:eastAsia="en-US"/>
-        </w:rPr>
-      </w:pPr>
-    </w:p>
-    <w:p>
-      <w:pPr>
-        <w:pStyle w:val="ITEAHeading2"/>
-        <w:numPr>
-          <w:ilvl w:val="0"/>
-          <w:numId w:val="0"/>
-        </w:numPr>
-        <w:rPr>
-          <w:lang w:eastAsia="en-US"/>
-        </w:rPr>
-      </w:pPr>
-      <w:bookmarkStart w:id="28" w:name="_Toc302998262"/>
-      <w:r>
-        <w:rPr>
-          <w:highlight w:val="yellow"/>
-          <w:lang w:eastAsia="en-US"/>
-        </w:rPr>
-        <w:t>Appendix 3 Turkish Consortium Data (to be filled by Mantis)</w:t>
-      </w:r>
-      <w:bookmarkEnd w:id="28"/>
-    </w:p>
-    <w:p>
-      <w:pPr>
-        <w:pStyle w:val="ITEABodyText"/>
-      </w:pPr>
-      <w:r>
-        <w:t>(…)</w:t>
-      </w:r>
+      </w:pPr>
     </w:p>
     <w:p>
       <w:pPr>
@@ -5280,16 +5618,189 @@
 </w:document>
 </file>
 
+<file path=word/comments.xml><?xml version="1.0" encoding="utf-8"?>
+<w:comments xmlns:mv="urn:schemas-microsoft-com:mac:vml" xmlns:mo="http://schemas.microsoft.com/office/mac/office/2008/main" xmlns:ve="http://schemas.openxmlformats.org/markup-compatibility/2006" xmlns:o="urn:schemas-microsoft-com:office:office" xmlns:r="http://schemas.openxmlformats.org/officeDocument/2006/relationships" xmlns:m="http://schemas.openxmlformats.org/officeDocument/2006/math" xmlns:v="urn:schemas-microsoft-com:vml" xmlns:w10="urn:schemas-microsoft-com:office:word" xmlns:w="http://schemas.openxmlformats.org/wordprocessingml/2006/main" xmlns:wne="http://schemas.microsoft.com/office/word/2006/wordml" xmlns:wp="http://schemas.openxmlformats.org/drawingml/2006/wordprocessingDrawing">
+  <w:comment w:id="22" w:author="Claire Gardent" w:date="2015-09-07T16:24:00Z" w:initials="CG">
+    <w:p>
+      <w:pPr>
+        <w:pStyle w:val="Commentaire"/>
+      </w:pPr>
+      <w:r>
+        <w:rPr>
+          <w:rStyle w:val="Marquedannotation"/>
+        </w:rPr>
+        <w:annotationRef/>
+      </w:r>
+      <w:r>
+        <w:t xml:space="preserve">Is this </w:t>
+      </w:r>
+      <w:proofErr w:type="gramStart"/>
+      <w:r>
+        <w:t>correct ?</w:t>
+      </w:r>
+      <w:proofErr w:type="gramEnd"/>
+      <w:r>
+        <w:t xml:space="preserve"> </w:t>
+      </w:r>
+      <w:proofErr w:type="gramStart"/>
+      <w:r>
+        <w:t>or</w:t>
+      </w:r>
+      <w:proofErr w:type="gramEnd"/>
+      <w:r>
+        <w:t xml:space="preserve"> were the rules derived from the SQL database ?</w:t>
+      </w:r>
+    </w:p>
+  </w:comment>
+  <w:comment w:id="23" w:author="Claire Gardent" w:date="2015-09-07T16:15:00Z" w:initials="CG">
+    <w:p>
+      <w:pPr>
+        <w:pStyle w:val="Commentaire"/>
+      </w:pPr>
+      <w:r>
+        <w:rPr>
+          <w:rStyle w:val="Marquedannotation"/>
+        </w:rPr>
+        <w:annotationRef/>
+      </w:r>
+      <w:r>
+        <w:t xml:space="preserve">Donner le </w:t>
+      </w:r>
+      <w:proofErr w:type="spellStart"/>
+      <w:r>
+        <w:t>nombre</w:t>
+      </w:r>
+      <w:proofErr w:type="spellEnd"/>
+      <w:r>
+        <w:t xml:space="preserve"> de data properties, object properties and concepts en </w:t>
+      </w:r>
+      <w:proofErr w:type="spellStart"/>
+      <w:r>
+        <w:t>faisant</w:t>
+      </w:r>
+      <w:proofErr w:type="spellEnd"/>
+      <w:r>
+        <w:t xml:space="preserve"> la distinction entre </w:t>
+      </w:r>
+      <w:proofErr w:type="spellStart"/>
+      <w:r>
+        <w:t>ceux</w:t>
+      </w:r>
+      <w:proofErr w:type="spellEnd"/>
+      <w:r>
+        <w:t xml:space="preserve"> </w:t>
+      </w:r>
+      <w:proofErr w:type="spellStart"/>
+      <w:r>
+        <w:t>entres</w:t>
+      </w:r>
+      <w:proofErr w:type="spellEnd"/>
+      <w:r>
+        <w:t xml:space="preserve"> </w:t>
+      </w:r>
+      <w:proofErr w:type="spellStart"/>
+      <w:r>
+        <w:t>manuellement</w:t>
+      </w:r>
+      <w:proofErr w:type="spellEnd"/>
+      <w:r>
+        <w:t xml:space="preserve"> et </w:t>
+      </w:r>
+      <w:proofErr w:type="spellStart"/>
+      <w:r>
+        <w:t>ceux</w:t>
+      </w:r>
+      <w:proofErr w:type="spellEnd"/>
+      <w:r>
+        <w:t xml:space="preserve"> </w:t>
+      </w:r>
+      <w:proofErr w:type="spellStart"/>
+      <w:r>
+        <w:t>venant</w:t>
+      </w:r>
+      <w:proofErr w:type="spellEnd"/>
+      <w:r>
+        <w:t xml:space="preserve"> de QUDT. </w:t>
+      </w:r>
+    </w:p>
+    <w:p>
+      <w:pPr>
+        <w:pStyle w:val="Commentaire"/>
+      </w:pPr>
+      <w:r>
+        <w:t xml:space="preserve">Donner </w:t>
+      </w:r>
+      <w:proofErr w:type="spellStart"/>
+      <w:r>
+        <w:t>une</w:t>
+      </w:r>
+      <w:proofErr w:type="spellEnd"/>
+      <w:r>
+        <w:t xml:space="preserve"> </w:t>
+      </w:r>
+      <w:proofErr w:type="spellStart"/>
+      <w:r>
+        <w:t>breve</w:t>
+      </w:r>
+      <w:proofErr w:type="spellEnd"/>
+      <w:r>
+        <w:t xml:space="preserve"> explication de QUDT.</w:t>
+      </w:r>
+    </w:p>
+  </w:comment>
+  <w:comment w:id="25" w:author="Claire Gardent" w:date="2015-09-07T16:26:00Z" w:initials="CG">
+    <w:p>
+      <w:pPr>
+        <w:pStyle w:val="Commentaire"/>
+      </w:pPr>
+      <w:r>
+        <w:rPr>
+          <w:rStyle w:val="Marquedannotation"/>
+        </w:rPr>
+        <w:annotationRef/>
+      </w:r>
+      <w:r>
+        <w:t>Insert extract of OWL database for rules</w:t>
+      </w:r>
+    </w:p>
+  </w:comment>
+  <w:comment w:id="24" w:author="Claire Gardent" w:date="2015-09-07T16:25:00Z" w:initials="CG">
+    <w:p>
+      <w:pPr>
+        <w:pStyle w:val="Commentaire"/>
+      </w:pPr>
+      <w:r>
+        <w:rPr>
+          <w:rStyle w:val="Marquedannotation"/>
+        </w:rPr>
+        <w:annotationRef/>
+      </w:r>
+      <w:r>
+        <w:t xml:space="preserve">Donner le </w:t>
+      </w:r>
+      <w:proofErr w:type="spellStart"/>
+      <w:r>
+        <w:t>nombre</w:t>
+      </w:r>
+      <w:proofErr w:type="spellEnd"/>
+      <w:r>
+        <w:t xml:space="preserve"> de data properties, object properties and concepts</w:t>
+      </w:r>
+    </w:p>
+  </w:comment>
+</w:comments>
+</file>
+
 <file path=word/endnotes.xml><?xml version="1.0" encoding="utf-8"?>
-<w:endnotes xmlns:wpc="http://schemas.microsoft.com/office/word/2010/wordprocessingCanvas" xmlns:mo="http://schemas.microsoft.com/office/mac/office/2008/main" xmlns:mc="http://schemas.openxmlformats.org/markup-compatibility/2006" xmlns:mv="urn:schemas-microsoft-com:mac:vml" xmlns:o="urn:schemas-microsoft-com:office:office" xmlns:r="http://schemas.openxmlformats.org/officeDocument/2006/relationships" xmlns:m="http://schemas.openxmlformats.org/officeDocument/2006/math" xmlns:v="urn:schemas-microsoft-com:vml" xmlns:wp14="http://schemas.microsoft.com/office/word/2010/wordprocessingDrawing" xmlns:wp="http://schemas.openxmlformats.org/drawingml/2006/wordprocessingDrawing" xmlns:w10="urn:schemas-microsoft-com:office:word" xmlns:w="http://schemas.openxmlformats.org/wordprocessingml/2006/main" xmlns:w14="http://schemas.microsoft.com/office/word/2010/wordml" xmlns:wpg="http://schemas.microsoft.com/office/word/2010/wordprocessingGroup" xmlns:wpi="http://schemas.microsoft.com/office/word/2010/wordprocessingInk" xmlns:wne="http://schemas.microsoft.com/office/word/2006/wordml" xmlns:wps="http://schemas.microsoft.com/office/word/2010/wordprocessingShape" mc:Ignorable="w14 wp14">
-  <w:endnote w:type="separator" w:id="-1">
+<w:endnotes xmlns:mv="urn:schemas-microsoft-com:mac:vml" xmlns:mo="http://schemas.microsoft.com/office/mac/office/2008/main" xmlns:ve="http://schemas.openxmlformats.org/markup-compatibility/2006" xmlns:o="urn:schemas-microsoft-com:office:office" xmlns:r="http://schemas.openxmlformats.org/officeDocument/2006/relationships" xmlns:m="http://schemas.openxmlformats.org/officeDocument/2006/math" xmlns:v="urn:schemas-microsoft-com:vml" xmlns:w10="urn:schemas-microsoft-com:office:word" xmlns:w="http://schemas.openxmlformats.org/wordprocessingml/2006/main" xmlns:wne="http://schemas.microsoft.com/office/word/2006/wordml" xmlns:wp="http://schemas.openxmlformats.org/drawingml/2006/wordprocessingDrawing">
+  <w:endnote w:type="separator" w:id="0">
     <w:p>
       <w:r>
         <w:separator/>
       </w:r>
     </w:p>
   </w:endnote>
-  <w:endnote w:type="continuationSeparator" w:id="0">
+  <w:endnote w:type="continuationSeparator" w:id="1">
     <w:p>
       <w:r>
         <w:continuationSeparator/>
@@ -5300,11 +5811,11 @@
 </file>
 
 <file path=word/footer1.xml><?xml version="1.0" encoding="utf-8"?>
-<w:ftr xmlns:wpc="http://schemas.microsoft.com/office/word/2010/wordprocessingCanvas" xmlns:mo="http://schemas.microsoft.com/office/mac/office/2008/main" xmlns:mc="http://schemas.openxmlformats.org/markup-compatibility/2006" xmlns:mv="urn:schemas-microsoft-com:mac:vml" xmlns:o="urn:schemas-microsoft-com:office:office" xmlns:r="http://schemas.openxmlformats.org/officeDocument/2006/relationships" xmlns:m="http://schemas.openxmlformats.org/officeDocument/2006/math" xmlns:v="urn:schemas-microsoft-com:vml" xmlns:wp14="http://schemas.microsoft.com/office/word/2010/wordprocessingDrawing" xmlns:wp="http://schemas.openxmlformats.org/drawingml/2006/wordprocessingDrawing" xmlns:w10="urn:schemas-microsoft-com:office:word" xmlns:w="http://schemas.openxmlformats.org/wordprocessingml/2006/main" xmlns:w14="http://schemas.microsoft.com/office/word/2010/wordml" xmlns:wpg="http://schemas.microsoft.com/office/word/2010/wordprocessingGroup" xmlns:wpi="http://schemas.microsoft.com/office/word/2010/wordprocessingInk" xmlns:wne="http://schemas.microsoft.com/office/word/2006/wordml" xmlns:wps="http://schemas.microsoft.com/office/word/2010/wordprocessingShape" mc:Ignorable="w14 wp14">
+<w:ftr xmlns:mv="urn:schemas-microsoft-com:mac:vml" xmlns:mo="http://schemas.microsoft.com/office/mac/office/2008/main" xmlns:ve="http://schemas.openxmlformats.org/markup-compatibility/2006" xmlns:o="urn:schemas-microsoft-com:office:office" xmlns:r="http://schemas.openxmlformats.org/officeDocument/2006/relationships" xmlns:m="http://schemas.openxmlformats.org/officeDocument/2006/math" xmlns:v="urn:schemas-microsoft-com:vml" xmlns:w10="urn:schemas-microsoft-com:office:word" xmlns:w="http://schemas.openxmlformats.org/wordprocessingml/2006/main" xmlns:wne="http://schemas.microsoft.com/office/word/2006/wordml" xmlns:wp="http://schemas.openxmlformats.org/drawingml/2006/wordprocessingDrawing">
   <w:tbl>
     <w:tblPr>
       <w:tblW w:w="0" w:type="auto"/>
-      <w:tblLook w:val="04A0" w:firstRow="1" w:lastRow="0" w:firstColumn="1" w:lastColumn="0" w:noHBand="0" w:noVBand="1"/>
+      <w:tblLook w:val="04A0"/>
     </w:tblPr>
     <w:tblGrid>
       <w:gridCol w:w="1809"/>
@@ -5332,7 +5843,7 @@
               <w:lang w:val="fr-FR" w:eastAsia="fr-FR"/>
             </w:rPr>
             <w:drawing>
-              <wp:anchor distT="0" distB="0" distL="114300" distR="114300" simplePos="0" relativeHeight="251659264" behindDoc="1" locked="0" layoutInCell="1" allowOverlap="1" wp14:anchorId="2AB3973E" wp14:editId="46BDFC5E">
+              <wp:anchor distT="0" distB="0" distL="114300" distR="114300" simplePos="0" relativeHeight="251659264" behindDoc="1" locked="0" layoutInCell="1" allowOverlap="1">
                 <wp:simplePos x="0" y="0"/>
                 <wp:positionH relativeFrom="page">
                   <wp:posOffset>4962875</wp:posOffset>
@@ -5409,7 +5920,7 @@
               <w:noProof/>
               <w:szCs w:val="20"/>
             </w:rPr>
-            <w:t>18</w:t>
+            <w:t>10</w:t>
           </w:r>
           <w:r>
             <w:rPr>
@@ -5461,7 +5972,7 @@
               <w:noProof/>
               <w:szCs w:val="20"/>
             </w:rPr>
-            <w:t>18</w:t>
+            <w:t>17</w:t>
           </w:r>
           <w:r>
             <w:rPr>
@@ -5511,7 +6022,7 @@
 </file>
 
 <file path=word/footer2.xml><?xml version="1.0" encoding="utf-8"?>
-<w:ftr xmlns:wpc="http://schemas.microsoft.com/office/word/2010/wordprocessingCanvas" xmlns:mo="http://schemas.microsoft.com/office/mac/office/2008/main" xmlns:mc="http://schemas.openxmlformats.org/markup-compatibility/2006" xmlns:mv="urn:schemas-microsoft-com:mac:vml" xmlns:o="urn:schemas-microsoft-com:office:office" xmlns:r="http://schemas.openxmlformats.org/officeDocument/2006/relationships" xmlns:m="http://schemas.openxmlformats.org/officeDocument/2006/math" xmlns:v="urn:schemas-microsoft-com:vml" xmlns:wp14="http://schemas.microsoft.com/office/word/2010/wordprocessingDrawing" xmlns:wp="http://schemas.openxmlformats.org/drawingml/2006/wordprocessingDrawing" xmlns:w10="urn:schemas-microsoft-com:office:word" xmlns:w="http://schemas.openxmlformats.org/wordprocessingml/2006/main" xmlns:w14="http://schemas.microsoft.com/office/word/2010/wordml" xmlns:wpg="http://schemas.microsoft.com/office/word/2010/wordprocessingGroup" xmlns:wpi="http://schemas.microsoft.com/office/word/2010/wordprocessingInk" xmlns:wne="http://schemas.microsoft.com/office/word/2006/wordml" xmlns:wps="http://schemas.microsoft.com/office/word/2010/wordprocessingShape" mc:Ignorable="w14 wp14">
+<w:ftr xmlns:mv="urn:schemas-microsoft-com:mac:vml" xmlns:mo="http://schemas.microsoft.com/office/mac/office/2008/main" xmlns:ve="http://schemas.openxmlformats.org/markup-compatibility/2006" xmlns:o="urn:schemas-microsoft-com:office:office" xmlns:r="http://schemas.openxmlformats.org/officeDocument/2006/relationships" xmlns:m="http://schemas.openxmlformats.org/officeDocument/2006/math" xmlns:v="urn:schemas-microsoft-com:vml" xmlns:w10="urn:schemas-microsoft-com:office:word" xmlns:w="http://schemas.openxmlformats.org/wordprocessingml/2006/main" xmlns:wne="http://schemas.microsoft.com/office/word/2006/wordml" xmlns:wp="http://schemas.openxmlformats.org/drawingml/2006/wordprocessingDrawing">
   <w:p>
     <w:pPr>
       <w:pStyle w:val="Pieddepage"/>
@@ -5522,7 +6033,7 @@
         <w:lang w:val="fr-FR" w:eastAsia="fr-FR"/>
       </w:rPr>
       <w:drawing>
-        <wp:anchor distT="0" distB="0" distL="114300" distR="114300" simplePos="0" relativeHeight="251657216" behindDoc="1" locked="0" layoutInCell="1" allowOverlap="1" wp14:anchorId="791E584E" wp14:editId="1C2E9955">
+        <wp:anchor distT="0" distB="0" distL="114300" distR="114300" simplePos="0" relativeHeight="251657216" behindDoc="1" locked="0" layoutInCell="1" allowOverlap="1">
           <wp:simplePos x="0" y="0"/>
           <wp:positionH relativeFrom="page">
             <wp:posOffset>4928235</wp:posOffset>
@@ -5570,22 +6081,78 @@
 </file>
 
 <file path=word/footnotes.xml><?xml version="1.0" encoding="utf-8"?>
-<w:footnotes xmlns:wpc="http://schemas.microsoft.com/office/word/2010/wordprocessingCanvas" xmlns:mo="http://schemas.microsoft.com/office/mac/office/2008/main" xmlns:mc="http://schemas.openxmlformats.org/markup-compatibility/2006" xmlns:mv="urn:schemas-microsoft-com:mac:vml" xmlns:o="urn:schemas-microsoft-com:office:office" xmlns:r="http://schemas.openxmlformats.org/officeDocument/2006/relationships" xmlns:m="http://schemas.openxmlformats.org/officeDocument/2006/math" xmlns:v="urn:schemas-microsoft-com:vml" xmlns:wp14="http://schemas.microsoft.com/office/word/2010/wordprocessingDrawing" xmlns:wp="http://schemas.openxmlformats.org/drawingml/2006/wordprocessingDrawing" xmlns:w10="urn:schemas-microsoft-com:office:word" xmlns:w="http://schemas.openxmlformats.org/wordprocessingml/2006/main" xmlns:w14="http://schemas.microsoft.com/office/word/2010/wordml" xmlns:wpg="http://schemas.microsoft.com/office/word/2010/wordprocessingGroup" xmlns:wpi="http://schemas.microsoft.com/office/word/2010/wordprocessingInk" xmlns:wne="http://schemas.microsoft.com/office/word/2006/wordml" xmlns:wps="http://schemas.microsoft.com/office/word/2010/wordprocessingShape" mc:Ignorable="w14 wp14">
-  <w:footnote w:type="separator" w:id="-1">
+<w:footnotes xmlns:mv="urn:schemas-microsoft-com:mac:vml" xmlns:mo="http://schemas.microsoft.com/office/mac/office/2008/main" xmlns:ve="http://schemas.openxmlformats.org/markup-compatibility/2006" xmlns:o="urn:schemas-microsoft-com:office:office" xmlns:r="http://schemas.openxmlformats.org/officeDocument/2006/relationships" xmlns:m="http://schemas.openxmlformats.org/officeDocument/2006/math" xmlns:v="urn:schemas-microsoft-com:vml" xmlns:w10="urn:schemas-microsoft-com:office:word" xmlns:w="http://schemas.openxmlformats.org/wordprocessingml/2006/main" xmlns:wne="http://schemas.microsoft.com/office/word/2006/wordml" xmlns:wp="http://schemas.openxmlformats.org/drawingml/2006/wordprocessingDrawing">
+  <w:footnote w:type="separator" w:id="0">
     <w:p>
       <w:r>
         <w:separator/>
       </w:r>
     </w:p>
   </w:footnote>
-  <w:footnote w:type="continuationSeparator" w:id="0">
+  <w:footnote w:type="continuationSeparator" w:id="1">
     <w:p>
       <w:r>
         <w:continuationSeparator/>
       </w:r>
     </w:p>
   </w:footnote>
-  <w:footnote w:id="1">
+  <w:footnote w:id="2">
+    <w:p>
+      <w:pPr>
+        <w:pStyle w:val="Notedebasdepage"/>
+      </w:pPr>
+      <w:r>
+        <w:rPr>
+          <w:rStyle w:val="Marquenotebasdepage"/>
+        </w:rPr>
+        <w:footnoteRef/>
+      </w:r>
+      <w:r>
+        <w:t xml:space="preserve"> This first prototype is described in a paper that will be presented as a poster at SEPLN 2015. </w:t>
+      </w:r>
+      <w:proofErr w:type="gramStart"/>
+      <w:r>
+        <w:t xml:space="preserve">“Parsing Text into RDF”, </w:t>
+      </w:r>
+      <w:proofErr w:type="spellStart"/>
+      <w:r>
+        <w:t>Brahim</w:t>
+      </w:r>
+      <w:proofErr w:type="spellEnd"/>
+      <w:r>
+        <w:t xml:space="preserve"> </w:t>
+      </w:r>
+      <w:proofErr w:type="spellStart"/>
+      <w:r>
+        <w:t>Batouche</w:t>
+      </w:r>
+      <w:proofErr w:type="spellEnd"/>
+      <w:r>
+        <w:t xml:space="preserve">, Claire </w:t>
+      </w:r>
+      <w:proofErr w:type="spellStart"/>
+      <w:r>
+        <w:t>Gardent</w:t>
+      </w:r>
+      <w:proofErr w:type="spellEnd"/>
+      <w:r>
+        <w:t xml:space="preserve"> and Anne </w:t>
+      </w:r>
+      <w:proofErr w:type="spellStart"/>
+      <w:r>
+        <w:t>Monceaux</w:t>
+      </w:r>
+      <w:proofErr w:type="spellEnd"/>
+      <w:r>
+        <w:t>.</w:t>
+      </w:r>
+      <w:proofErr w:type="gramEnd"/>
+      <w:r>
+        <w:t xml:space="preserve"> </w:t>
+      </w:r>
+    </w:p>
+  </w:footnote>
+  <w:footnote w:id="3">
     <w:p>
       <w:pPr>
         <w:pStyle w:val="Notedebasdepage"/>
@@ -5611,7 +6178,7 @@
 </file>
 
 <file path=word/header1.xml><?xml version="1.0" encoding="utf-8"?>
-<w:hdr xmlns:wpc="http://schemas.microsoft.com/office/word/2010/wordprocessingCanvas" xmlns:mo="http://schemas.microsoft.com/office/mac/office/2008/main" xmlns:mc="http://schemas.openxmlformats.org/markup-compatibility/2006" xmlns:mv="urn:schemas-microsoft-com:mac:vml" xmlns:o="urn:schemas-microsoft-com:office:office" xmlns:r="http://schemas.openxmlformats.org/officeDocument/2006/relationships" xmlns:m="http://schemas.openxmlformats.org/officeDocument/2006/math" xmlns:v="urn:schemas-microsoft-com:vml" xmlns:wp14="http://schemas.microsoft.com/office/word/2010/wordprocessingDrawing" xmlns:wp="http://schemas.openxmlformats.org/drawingml/2006/wordprocessingDrawing" xmlns:w10="urn:schemas-microsoft-com:office:word" xmlns:w="http://schemas.openxmlformats.org/wordprocessingml/2006/main" xmlns:w14="http://schemas.microsoft.com/office/word/2010/wordml" xmlns:wpg="http://schemas.microsoft.com/office/word/2010/wordprocessingGroup" xmlns:wpi="http://schemas.microsoft.com/office/word/2010/wordprocessingInk" xmlns:wne="http://schemas.microsoft.com/office/word/2006/wordml" xmlns:wps="http://schemas.microsoft.com/office/word/2010/wordprocessingShape" mc:Ignorable="w14 wp14">
+<w:hdr xmlns:mv="urn:schemas-microsoft-com:mac:vml" xmlns:mo="http://schemas.microsoft.com/office/mac/office/2008/main" xmlns:ve="http://schemas.openxmlformats.org/markup-compatibility/2006" xmlns:o="urn:schemas-microsoft-com:office:office" xmlns:r="http://schemas.openxmlformats.org/officeDocument/2006/relationships" xmlns:m="http://schemas.openxmlformats.org/officeDocument/2006/math" xmlns:v="urn:schemas-microsoft-com:vml" xmlns:w10="urn:schemas-microsoft-com:office:word" xmlns:w="http://schemas.openxmlformats.org/wordprocessingml/2006/main" xmlns:wne="http://schemas.microsoft.com/office/word/2006/wordml" xmlns:wp="http://schemas.openxmlformats.org/drawingml/2006/wordprocessingDrawing">
   <w:sdt>
     <w:sdtPr>
       <w:id w:val="665063517"/>
@@ -5620,7 +6187,6 @@
         <w:docPartUnique/>
       </w:docPartObj>
     </w:sdtPr>
-    <w:sdtEndPr/>
     <w:sdtContent>
       <w:p>
         <w:pPr>
@@ -5631,34 +6197,21 @@
             <w:szCs w:val="12"/>
           </w:rPr>
         </w:pPr>
-        <w:r>
-          <w:fldChar w:fldCharType="begin"/>
-        </w:r>
-        <w:r>
-          <w:instrText xml:space="preserve"> PAGE   \* MERGEFORMAT </w:instrText>
-        </w:r>
-        <w:r>
-          <w:fldChar w:fldCharType="separate"/>
-        </w:r>
-        <w:r>
-          <w:rPr>
-            <w:noProof/>
-          </w:rPr>
-          <w:t>18</w:t>
-        </w:r>
-        <w:r>
-          <w:rPr>
-            <w:noProof/>
-          </w:rPr>
-          <w:fldChar w:fldCharType="end"/>
-        </w:r>
+        <w:fldSimple w:instr=" PAGE   \* MERGEFORMAT ">
+          <w:r>
+            <w:rPr>
+              <w:noProof/>
+            </w:rPr>
+            <w:t>10</w:t>
+          </w:r>
+        </w:fldSimple>
         <w:r>
           <w:rPr>
             <w:noProof/>
             <w:lang w:val="fr-FR" w:eastAsia="fr-FR"/>
           </w:rPr>
           <w:drawing>
-            <wp:anchor distT="0" distB="0" distL="114300" distR="114300" simplePos="0" relativeHeight="251660288" behindDoc="1" locked="0" layoutInCell="1" allowOverlap="1" wp14:anchorId="1E77FF9F" wp14:editId="7C963D1E">
+            <wp:anchor distT="0" distB="0" distL="114300" distR="114300" simplePos="0" relativeHeight="251660288" behindDoc="1" locked="0" layoutInCell="1" allowOverlap="1">
               <wp:simplePos x="0" y="0"/>
               <wp:positionH relativeFrom="page">
                 <wp:align>left</wp:align>
@@ -5789,7 +6342,7 @@
 </file>
 
 <file path=word/header2.xml><?xml version="1.0" encoding="utf-8"?>
-<w:hdr xmlns:wpc="http://schemas.microsoft.com/office/word/2010/wordprocessingCanvas" xmlns:mo="http://schemas.microsoft.com/office/mac/office/2008/main" xmlns:mc="http://schemas.openxmlformats.org/markup-compatibility/2006" xmlns:mv="urn:schemas-microsoft-com:mac:vml" xmlns:o="urn:schemas-microsoft-com:office:office" xmlns:r="http://schemas.openxmlformats.org/officeDocument/2006/relationships" xmlns:m="http://schemas.openxmlformats.org/officeDocument/2006/math" xmlns:v="urn:schemas-microsoft-com:vml" xmlns:wp14="http://schemas.microsoft.com/office/word/2010/wordprocessingDrawing" xmlns:wp="http://schemas.openxmlformats.org/drawingml/2006/wordprocessingDrawing" xmlns:w10="urn:schemas-microsoft-com:office:word" xmlns:w="http://schemas.openxmlformats.org/wordprocessingml/2006/main" xmlns:w14="http://schemas.microsoft.com/office/word/2010/wordml" xmlns:wpg="http://schemas.microsoft.com/office/word/2010/wordprocessingGroup" xmlns:wpi="http://schemas.microsoft.com/office/word/2010/wordprocessingInk" xmlns:wne="http://schemas.microsoft.com/office/word/2006/wordml" xmlns:wps="http://schemas.microsoft.com/office/word/2010/wordprocessingShape" mc:Ignorable="w14 wp14">
+<w:hdr xmlns:mv="urn:schemas-microsoft-com:mac:vml" xmlns:mo="http://schemas.microsoft.com/office/mac/office/2008/main" xmlns:ve="http://schemas.openxmlformats.org/markup-compatibility/2006" xmlns:o="urn:schemas-microsoft-com:office:office" xmlns:r="http://schemas.openxmlformats.org/officeDocument/2006/relationships" xmlns:m="http://schemas.openxmlformats.org/officeDocument/2006/math" xmlns:v="urn:schemas-microsoft-com:vml" xmlns:w10="urn:schemas-microsoft-com:office:word" xmlns:w="http://schemas.openxmlformats.org/wordprocessingml/2006/main" xmlns:wne="http://schemas.microsoft.com/office/word/2006/wordml" xmlns:wp="http://schemas.openxmlformats.org/drawingml/2006/wordprocessingDrawing">
   <w:p>
     <w:pPr>
       <w:pStyle w:val="En-tte"/>
@@ -5800,7 +6353,7 @@
         <w:lang w:val="fr-FR" w:eastAsia="fr-FR"/>
       </w:rPr>
       <w:drawing>
-        <wp:anchor distT="0" distB="0" distL="114300" distR="114300" simplePos="0" relativeHeight="251656192" behindDoc="1" locked="0" layoutInCell="1" allowOverlap="1" wp14:anchorId="018769A2" wp14:editId="42EC2A44">
+        <wp:anchor distT="0" distB="0" distL="114300" distR="114300" simplePos="0" relativeHeight="251656192" behindDoc="1" locked="0" layoutInCell="1" allowOverlap="1">
           <wp:simplePos x="0" y="0"/>
           <wp:positionH relativeFrom="page">
             <wp:posOffset>32675</wp:posOffset>
@@ -5848,7 +6401,7 @@
 </file>
 
 <file path=word/numbering.xml><?xml version="1.0" encoding="utf-8"?>
-<w:numbering xmlns:wpc="http://schemas.microsoft.com/office/word/2010/wordprocessingCanvas" xmlns:mo="http://schemas.microsoft.com/office/mac/office/2008/main" xmlns:mc="http://schemas.openxmlformats.org/markup-compatibility/2006" xmlns:mv="urn:schemas-microsoft-com:mac:vml" xmlns:o="urn:schemas-microsoft-com:office:office" xmlns:r="http://schemas.openxmlformats.org/officeDocument/2006/relationships" xmlns:m="http://schemas.openxmlformats.org/officeDocument/2006/math" xmlns:v="urn:schemas-microsoft-com:vml" xmlns:wp14="http://schemas.microsoft.com/office/word/2010/wordprocessingDrawing" xmlns:wp="http://schemas.openxmlformats.org/drawingml/2006/wordprocessingDrawing" xmlns:w10="urn:schemas-microsoft-com:office:word" xmlns:w="http://schemas.openxmlformats.org/wordprocessingml/2006/main" xmlns:w14="http://schemas.microsoft.com/office/word/2010/wordml" xmlns:wpg="http://schemas.microsoft.com/office/word/2010/wordprocessingGroup" xmlns:wpi="http://schemas.microsoft.com/office/word/2010/wordprocessingInk" xmlns:wne="http://schemas.microsoft.com/office/word/2006/wordml" xmlns:wps="http://schemas.microsoft.com/office/word/2010/wordprocessingShape" mc:Ignorable="w14 wp14">
+<w:numbering xmlns:mv="urn:schemas-microsoft-com:mac:vml" xmlns:mo="http://schemas.microsoft.com/office/mac/office/2008/main" xmlns:ve="http://schemas.openxmlformats.org/markup-compatibility/2006" xmlns:o="urn:schemas-microsoft-com:office:office" xmlns:r="http://schemas.openxmlformats.org/officeDocument/2006/relationships" xmlns:m="http://schemas.openxmlformats.org/officeDocument/2006/math" xmlns:v="urn:schemas-microsoft-com:vml" xmlns:w10="urn:schemas-microsoft-com:office:word" xmlns:w="http://schemas.openxmlformats.org/wordprocessingml/2006/main" xmlns:wne="http://schemas.microsoft.com/office/word/2006/wordml" xmlns:wp="http://schemas.openxmlformats.org/drawingml/2006/wordprocessingDrawing">
   <w:abstractNum w:abstractNumId="0">
     <w:nsid w:val="03E34902"/>
     <w:multiLevelType w:val="hybridMultilevel"/>
@@ -8050,32 +8603,8 @@
         <w:shd w:val="clear" w:color="000000" w:fill="000000"/>
         <w:vertAlign w:val="baseline"/>
         <w:em w:val="none"/>
-        <w:lang w:val="x-none" w:eastAsia="x-none" w:bidi="x-none"/>
+        <w:lang/>
         <w:specVanish w:val="0"/>
-        <w14:glow w14:rad="0">
-          <w14:srgbClr w14:val="000000"/>
-        </w14:glow>
-        <w14:shadow w14:blurRad="0" w14:dist="0" w14:dir="0" w14:sx="0" w14:sy="0" w14:kx="0" w14:ky="0" w14:algn="none">
-          <w14:srgbClr w14:val="000000"/>
-        </w14:shadow>
-        <w14:reflection w14:blurRad="0" w14:stA="0" w14:stPos="0" w14:endA="0" w14:endPos="0" w14:dist="0" w14:dir="0" w14:fadeDir="0" w14:sx="0" w14:sy="0" w14:kx="0" w14:ky="0" w14:algn="none"/>
-        <w14:textOutline w14:w="0" w14:cap="rnd" w14:cmpd="sng" w14:algn="ctr">
-          <w14:noFill/>
-          <w14:prstDash w14:val="solid"/>
-          <w14:bevel/>
-        </w14:textOutline>
-        <w14:scene3d>
-          <w14:camera w14:prst="orthographicFront"/>
-          <w14:lightRig w14:rig="threePt" w14:dir="t">
-            <w14:rot w14:lat="0" w14:lon="0" w14:rev="0"/>
-          </w14:lightRig>
-        </w14:scene3d>
-        <w14:props3d w14:extrusionH="0" w14:contourW="0" w14:prstMaterial="none"/>
-        <w14:ligatures w14:val="none"/>
-        <w14:numForm w14:val="default"/>
-        <w14:numSpacing w14:val="default"/>
-        <w14:stylisticSets/>
-        <w14:cntxtAlts w14:val="0"/>
       </w:rPr>
     </w:lvl>
     <w:lvl w:ilvl="2">
@@ -8123,30 +8652,6 @@
         <w:vertAlign w:val="baseline"/>
         <w:em w:val="none"/>
         <w:specVanish w:val="0"/>
-        <w14:glow w14:rad="0">
-          <w14:srgbClr w14:val="000000"/>
-        </w14:glow>
-        <w14:shadow w14:blurRad="0" w14:dist="0" w14:dir="0" w14:sx="0" w14:sy="0" w14:kx="0" w14:ky="0" w14:algn="none">
-          <w14:srgbClr w14:val="000000"/>
-        </w14:shadow>
-        <w14:reflection w14:blurRad="0" w14:stA="0" w14:stPos="0" w14:endA="0" w14:endPos="0" w14:dist="0" w14:dir="0" w14:fadeDir="0" w14:sx="0" w14:sy="0" w14:kx="0" w14:ky="0" w14:algn="none"/>
-        <w14:textOutline w14:w="0" w14:cap="rnd" w14:cmpd="sng" w14:algn="ctr">
-          <w14:noFill/>
-          <w14:prstDash w14:val="solid"/>
-          <w14:bevel/>
-        </w14:textOutline>
-        <w14:scene3d>
-          <w14:camera w14:prst="orthographicFront"/>
-          <w14:lightRig w14:rig="threePt" w14:dir="t">
-            <w14:rot w14:lat="0" w14:lon="0" w14:rev="0"/>
-          </w14:lightRig>
-        </w14:scene3d>
-        <w14:props3d w14:extrusionH="0" w14:contourW="0" w14:prstMaterial="none"/>
-        <w14:ligatures w14:val="none"/>
-        <w14:numForm w14:val="default"/>
-        <w14:numSpacing w14:val="default"/>
-        <w14:stylisticSets/>
-        <w14:cntxtAlts w14:val="0"/>
       </w:rPr>
     </w:lvl>
     <w:lvl w:ilvl="4">
@@ -9243,7 +9748,7 @@
 </file>
 
 <file path=word/styles.xml><?xml version="1.0" encoding="utf-8"?>
-<w:styles xmlns:mc="http://schemas.openxmlformats.org/markup-compatibility/2006" xmlns:r="http://schemas.openxmlformats.org/officeDocument/2006/relationships" xmlns:w="http://schemas.openxmlformats.org/wordprocessingml/2006/main" xmlns:w14="http://schemas.microsoft.com/office/word/2010/wordml" mc:Ignorable="w14">
+<w:styles xmlns:r="http://schemas.openxmlformats.org/officeDocument/2006/relationships" xmlns:w="http://schemas.openxmlformats.org/wordprocessingml/2006/main">
   <w:docDefaults>
     <w:rPrDefault>
       <w:rPr>
@@ -9635,15 +10140,14 @@
   </w:style>
   <w:style w:type="character" w:default="1" w:styleId="Policepardfaut">
     <w:name w:val="Default Paragraph Font"/>
-    <w:uiPriority w:val="1"/>
     <w:semiHidden/>
     <w:unhideWhenUsed/>
   </w:style>
   <w:style w:type="table" w:default="1" w:styleId="TableauNormal">
     <w:name w:val="Normal Table"/>
-    <w:uiPriority w:val="99"/>
     <w:semiHidden/>
     <w:unhideWhenUsed/>
+    <w:qFormat/>
     <w:tblPr>
       <w:tblInd w:w="0" w:type="dxa"/>
       <w:tblCellMar>
@@ -9656,7 +10160,6 @@
   </w:style>
   <w:style w:type="numbering" w:default="1" w:styleId="Aucuneliste">
     <w:name w:val="No List"/>
-    <w:uiPriority w:val="99"/>
     <w:semiHidden/>
     <w:unhideWhenUsed/>
   </w:style>
@@ -11723,7 +12226,7 @@
         <w:suppressLineNumbers w:val="0"/>
         <w:suppressAutoHyphens w:val="0"/>
         <w:wordWrap/>
-        <w:spacing w:beforeLines="0" w:before="0" w:beforeAutospacing="0" w:afterLines="0" w:after="0" w:afterAutospacing="0" w:line="240" w:lineRule="auto"/>
+        <w:spacing w:beforeLines="0" w:beforeAutospacing="0" w:afterLines="0" w:afterAutospacing="0" w:line="240" w:lineRule="auto"/>
         <w:ind w:leftChars="0" w:left="0" w:rightChars="0" w:right="0" w:firstLineChars="0" w:firstLine="0"/>
         <w:contextualSpacing w:val="0"/>
         <w:jc w:val="center"/>

</xml_diff>

<commit_message>
integrated Anne's comments and pix
</commit_message>
<xml_diff>
--- a/WP2/D2.1.2_Documentation_of_the_Corpora.docx
+++ b/WP2/D2.1.2_Documentation_of_the_Corpora.docx
@@ -1,6 +1,6 @@
 
 <file path=word/document.xml><?xml version="1.0" encoding="utf-8"?>
-<w:document xmlns:mv="urn:schemas-microsoft-com:mac:vml" xmlns:mo="http://schemas.microsoft.com/office/mac/office/2008/main" xmlns:ve="http://schemas.openxmlformats.org/markup-compatibility/2006" xmlns:o="urn:schemas-microsoft-com:office:office" xmlns:r="http://schemas.openxmlformats.org/officeDocument/2006/relationships" xmlns:m="http://schemas.openxmlformats.org/officeDocument/2006/math" xmlns:v="urn:schemas-microsoft-com:vml" xmlns:w10="urn:schemas-microsoft-com:office:word" xmlns:w="http://schemas.openxmlformats.org/wordprocessingml/2006/main" xmlns:wne="http://schemas.microsoft.com/office/word/2006/wordml" xmlns:wp="http://schemas.openxmlformats.org/drawingml/2006/wordprocessingDrawing" ve:Ignorable="mv" ve:PreserveAttributes="mv:*">
+<w:document xmlns:wpc="http://schemas.microsoft.com/office/word/2010/wordprocessingCanvas" xmlns:mo="http://schemas.microsoft.com/office/mac/office/2008/main" xmlns:mc="http://schemas.openxmlformats.org/markup-compatibility/2006" xmlns:mv="urn:schemas-microsoft-com:mac:vml" xmlns:o="urn:schemas-microsoft-com:office:office" xmlns:r="http://schemas.openxmlformats.org/officeDocument/2006/relationships" xmlns:m="http://schemas.openxmlformats.org/officeDocument/2006/math" xmlns:v="urn:schemas-microsoft-com:vml" xmlns:wp14="http://schemas.microsoft.com/office/word/2010/wordprocessingDrawing" xmlns:wp="http://schemas.openxmlformats.org/drawingml/2006/wordprocessingDrawing" xmlns:w10="urn:schemas-microsoft-com:office:word" xmlns:w="http://schemas.openxmlformats.org/wordprocessingml/2006/main" xmlns:w14="http://schemas.microsoft.com/office/word/2010/wordml" xmlns:wpg="http://schemas.microsoft.com/office/word/2010/wordprocessingGroup" xmlns:wpi="http://schemas.microsoft.com/office/word/2010/wordprocessingInk" xmlns:wne="http://schemas.microsoft.com/office/word/2006/wordml" xmlns:wps="http://schemas.microsoft.com/office/word/2010/wordprocessingShape" mc:Ignorable="w14 wp14">
   <w:body>
     <w:p>
       <w:pPr>
@@ -56,11 +56,9 @@
       <w:pPr>
         <w:pStyle w:val="ITEASubTitle"/>
       </w:pPr>
-      <w:proofErr w:type="spellStart"/>
       <w:r>
         <w:t>ModelWriter</w:t>
       </w:r>
-      <w:proofErr w:type="spellEnd"/>
     </w:p>
     <w:p>
       <w:pPr>
@@ -190,13 +188,8 @@
         <w:ind w:left="709"/>
       </w:pPr>
       <w:r>
-        <w:t xml:space="preserve">Claire </w:t>
-      </w:r>
-      <w:proofErr w:type="spellStart"/>
-      <w:r>
-        <w:t>Gardent</w:t>
-      </w:r>
-      <w:proofErr w:type="spellEnd"/>
+        <w:t>Claire Gardent</w:t>
+      </w:r>
       <w:r>
         <w:t xml:space="preserve"> &lt;</w:t>
       </w:r>
@@ -217,30 +210,32 @@
       <w:pPr>
         <w:pStyle w:val="Corpsdetexte"/>
         <w:ind w:left="709"/>
-      </w:pPr>
-      <w:proofErr w:type="spellStart"/>
-      <w:r>
-        <w:t>Mariem</w:t>
-      </w:r>
-      <w:proofErr w:type="spellEnd"/>
-      <w:r>
-        <w:t xml:space="preserve"> </w:t>
-      </w:r>
-      <w:proofErr w:type="spellStart"/>
-      <w:r>
-        <w:t>Mahfoudh</w:t>
-      </w:r>
-      <w:proofErr w:type="spellEnd"/>
-      <w:r>
-        <w:t xml:space="preserve"> &lt;mariem.mahfoudh@loria.fr</w:t>
-      </w:r>
-      <w:r>
+        <w:rPr>
+          <w:lang w:val="fr-FR"/>
+        </w:rPr>
+      </w:pPr>
+      <w:r>
+        <w:rPr>
+          <w:lang w:val="fr-FR"/>
+        </w:rPr>
+        <w:t>Mariem Mahfoudh &lt;mariem.mahfoudh@loria.fr</w:t>
+      </w:r>
+      <w:r>
+        <w:rPr>
+          <w:lang w:val="fr-FR"/>
+        </w:rPr>
         <w:t>&gt;</w:t>
       </w:r>
       <w:r>
+        <w:rPr>
+          <w:lang w:val="fr-FR"/>
+        </w:rPr>
         <w:t xml:space="preserve"> (CNRS / LORIA</w:t>
       </w:r>
       <w:r>
+        <w:rPr>
+          <w:lang w:val="fr-FR"/>
+        </w:rPr>
         <w:t>)</w:t>
       </w:r>
     </w:p>
@@ -248,10 +243,77 @@
       <w:pPr>
         <w:pStyle w:val="Corpsdetexte"/>
         <w:ind w:left="709"/>
+        <w:rPr>
+          <w:ins w:id="0" w:author="Claire Gardent" w:date="2015-09-08T18:23:00Z"/>
+        </w:rPr>
       </w:pPr>
       <w:r>
         <w:t>Samuel Cruz-Lara &lt;samuel.cruz-lara@loria.fr&gt; (University of Lorraine / LORIA)</w:t>
       </w:r>
+    </w:p>
+    <w:p>
+      <w:pPr>
+        <w:pStyle w:val="Corpsdetexte"/>
+        <w:ind w:left="709"/>
+      </w:pPr>
+      <w:ins w:id="1" w:author="Claire Gardent" w:date="2015-09-08T18:23:00Z">
+        <w:r>
+          <w:t xml:space="preserve">Anne </w:t>
+        </w:r>
+        <w:proofErr w:type="spellStart"/>
+        <w:r>
+          <w:t>Monceaux</w:t>
+        </w:r>
+        <w:proofErr w:type="spellEnd"/>
+        <w:r>
+          <w:t xml:space="preserve"> </w:t>
+        </w:r>
+      </w:ins>
+      <w:ins w:id="2" w:author="Claire Gardent" w:date="2015-09-08T18:35:00Z">
+        <w:r>
+          <w:t>&lt;</w:t>
+        </w:r>
+        <w:bookmarkStart w:id="3" w:name="_GoBack"/>
+        <w:bookmarkEnd w:id="3"/>
+        <w:r>
+          <w:fldChar w:fldCharType="begin"/>
+        </w:r>
+        <w:r>
+          <w:instrText xml:space="preserve"> HYPERLINK "mailto:</w:instrText>
+        </w:r>
+      </w:ins>
+      <w:ins w:id="4" w:author="Claire Gardent" w:date="2015-09-08T18:23:00Z">
+        <w:r>
+          <w:instrText>anne.monceaux@airbus.com</w:instrText>
+        </w:r>
+      </w:ins>
+      <w:ins w:id="5" w:author="Claire Gardent" w:date="2015-09-08T18:35:00Z">
+        <w:r>
+          <w:instrText xml:space="preserve">" </w:instrText>
+        </w:r>
+        <w:r>
+          <w:fldChar w:fldCharType="separate"/>
+        </w:r>
+      </w:ins>
+      <w:ins w:id="6" w:author="Claire Gardent" w:date="2015-09-08T18:23:00Z">
+        <w:r>
+          <w:rPr>
+            <w:rStyle w:val="Lienhypertexte"/>
+          </w:rPr>
+          <w:t>anne.monceaux@airbus.com</w:t>
+        </w:r>
+      </w:ins>
+      <w:ins w:id="7" w:author="Claire Gardent" w:date="2015-09-08T18:35:00Z">
+        <w:r>
+          <w:fldChar w:fldCharType="end"/>
+        </w:r>
+        <w:r>
+          <w:t>&gt;</w:t>
+        </w:r>
+        <w:r>
+          <w:t xml:space="preserve"> (AIRBUS Group)</w:t>
+        </w:r>
+      </w:ins>
     </w:p>
     <w:p>
       <w:pPr>
@@ -346,6 +408,7 @@
         <w:jc w:val="center"/>
       </w:pPr>
       <w:r>
+        <w:lastRenderedPageBreak/>
         <w:t xml:space="preserve">Apart from the </w:t>
       </w:r>
       <w:r>
@@ -384,16 +447,17 @@
           <w:lang w:val="en-GB"/>
         </w:rPr>
       </w:pPr>
-      <w:bookmarkStart w:id="0" w:name="_Toc397002644"/>
-      <w:bookmarkStart w:id="1" w:name="_Toc397002678"/>
-      <w:bookmarkStart w:id="2" w:name="_Toc397003061"/>
-      <w:bookmarkStart w:id="3" w:name="_Toc397004129"/>
-      <w:bookmarkStart w:id="4" w:name="_Toc397005047"/>
-      <w:bookmarkStart w:id="5" w:name="_Toc303258768"/>
+      <w:bookmarkStart w:id="8" w:name="_Toc397002644"/>
+      <w:bookmarkStart w:id="9" w:name="_Toc397002678"/>
+      <w:bookmarkStart w:id="10" w:name="_Toc397003061"/>
+      <w:bookmarkStart w:id="11" w:name="_Toc397004129"/>
+      <w:bookmarkStart w:id="12" w:name="_Toc397005047"/>
+      <w:bookmarkStart w:id="13" w:name="_Toc303258768"/>
       <w:r>
         <w:rPr>
           <w:lang w:val="en-GB"/>
         </w:rPr>
+        <w:lastRenderedPageBreak/>
         <w:t>D</w:t>
       </w:r>
       <w:r>
@@ -408,24 +472,24 @@
         </w:rPr>
         <w:t xml:space="preserve"> </w:t>
       </w:r>
-      <w:bookmarkEnd w:id="0"/>
-      <w:bookmarkEnd w:id="1"/>
-      <w:bookmarkEnd w:id="2"/>
-      <w:bookmarkEnd w:id="3"/>
-      <w:bookmarkEnd w:id="4"/>
+      <w:bookmarkEnd w:id="8"/>
+      <w:bookmarkEnd w:id="9"/>
+      <w:bookmarkEnd w:id="10"/>
+      <w:bookmarkEnd w:id="11"/>
+      <w:bookmarkEnd w:id="12"/>
       <w:r>
         <w:rPr>
           <w:lang w:val="en-GB"/>
         </w:rPr>
         <w:t>History</w:t>
       </w:r>
-      <w:bookmarkEnd w:id="5"/>
+      <w:bookmarkEnd w:id="13"/>
     </w:p>
     <w:tbl>
       <w:tblPr>
         <w:tblStyle w:val="Tramemoyenne1-Accent2"/>
         <w:tblW w:w="5000" w:type="pct"/>
-        <w:tblLook w:val="04A0"/>
+        <w:tblLook w:val="04A0" w:firstRow="1" w:lastRow="0" w:firstColumn="1" w:lastColumn="0" w:noHBand="0" w:noVBand="1"/>
       </w:tblPr>
       <w:tblGrid>
         <w:gridCol w:w="1012"/>
@@ -435,11 +499,11 @@
       </w:tblGrid>
       <w:tr>
         <w:trPr>
-          <w:cnfStyle w:val="100000000000"/>
+          <w:cnfStyle w:val="100000000000" w:firstRow="1" w:lastRow="0" w:firstColumn="0" w:lastColumn="0" w:oddVBand="0" w:evenVBand="0" w:oddHBand="0" w:evenHBand="0" w:firstRowFirstColumn="0" w:firstRowLastColumn="0" w:lastRowFirstColumn="0" w:lastRowLastColumn="0"/>
         </w:trPr>
         <w:tc>
           <w:tcPr>
-            <w:cnfStyle w:val="001000000000"/>
+            <w:cnfStyle w:val="001000000000" w:firstRow="0" w:lastRow="0" w:firstColumn="1" w:lastColumn="0" w:oddVBand="0" w:evenVBand="0" w:oddHBand="0" w:evenHBand="0" w:firstRowFirstColumn="0" w:firstRowLastColumn="0" w:lastRowFirstColumn="0" w:lastRowLastColumn="0"/>
             <w:tcW w:w="545" w:type="pct"/>
           </w:tcPr>
           <w:p>
@@ -465,7 +529,7 @@
           <w:p>
             <w:pPr>
               <w:pStyle w:val="ITEABodyText"/>
-              <w:cnfStyle w:val="100000000000"/>
+              <w:cnfStyle w:val="100000000000" w:firstRow="1" w:lastRow="0" w:firstColumn="0" w:lastColumn="0" w:oddVBand="0" w:evenVBand="0" w:oddHBand="0" w:evenHBand="0" w:firstRowFirstColumn="0" w:firstRowLastColumn="0" w:lastRowFirstColumn="0" w:lastRowLastColumn="0"/>
               <w:rPr>
                 <w:lang w:eastAsia="en-US"/>
               </w:rPr>
@@ -485,7 +549,7 @@
           <w:p>
             <w:pPr>
               <w:pStyle w:val="ITEABodyText"/>
-              <w:cnfStyle w:val="100000000000"/>
+              <w:cnfStyle w:val="100000000000" w:firstRow="1" w:lastRow="0" w:firstColumn="0" w:lastColumn="0" w:oddVBand="0" w:evenVBand="0" w:oddHBand="0" w:evenHBand="0" w:firstRowFirstColumn="0" w:firstRowLastColumn="0" w:lastRowFirstColumn="0" w:lastRowLastColumn="0"/>
               <w:rPr>
                 <w:lang w:eastAsia="en-US"/>
               </w:rPr>
@@ -505,7 +569,7 @@
           <w:p>
             <w:pPr>
               <w:pStyle w:val="ITEABodyText"/>
-              <w:cnfStyle w:val="100000000000"/>
+              <w:cnfStyle w:val="100000000000" w:firstRow="1" w:lastRow="0" w:firstColumn="0" w:lastColumn="0" w:oddVBand="0" w:evenVBand="0" w:oddHBand="0" w:evenHBand="0" w:firstRowFirstColumn="0" w:firstRowLastColumn="0" w:lastRowFirstColumn="0" w:lastRowLastColumn="0"/>
               <w:rPr>
                 <w:lang w:eastAsia="en-US"/>
               </w:rPr>
@@ -527,11 +591,11 @@
           </w:tblCellMar>
         </w:tblPrEx>
         <w:trPr>
-          <w:cnfStyle w:val="000000100000"/>
+          <w:cnfStyle w:val="000000100000" w:firstRow="0" w:lastRow="0" w:firstColumn="0" w:lastColumn="0" w:oddVBand="0" w:evenVBand="0" w:oddHBand="1" w:evenHBand="0" w:firstRowFirstColumn="0" w:firstRowLastColumn="0" w:lastRowFirstColumn="0" w:lastRowLastColumn="0"/>
         </w:trPr>
         <w:tc>
           <w:tcPr>
-            <w:cnfStyle w:val="001000000000"/>
+            <w:cnfStyle w:val="001000000000" w:firstRow="0" w:lastRow="0" w:firstColumn="1" w:lastColumn="0" w:oddVBand="0" w:evenVBand="0" w:oddHBand="0" w:evenHBand="0" w:firstRowFirstColumn="0" w:firstRowLastColumn="0" w:lastRowFirstColumn="0" w:lastRowLastColumn="0"/>
             <w:tcW w:w="545" w:type="pct"/>
           </w:tcPr>
           <w:p>
@@ -557,59 +621,50 @@
             <w:pPr>
               <w:pStyle w:val="ITEABodyText"/>
               <w:jc w:val="left"/>
-              <w:cnfStyle w:val="000000100000"/>
+              <w:cnfStyle w:val="000000100000" w:firstRow="0" w:lastRow="0" w:firstColumn="0" w:lastColumn="0" w:oddVBand="0" w:evenVBand="0" w:oddHBand="1" w:evenHBand="0" w:firstRowFirstColumn="0" w:firstRowLastColumn="0" w:lastRowFirstColumn="0" w:lastRowLastColumn="0"/>
               <w:rPr>
-                <w:lang w:eastAsia="en-US"/>
+                <w:ins w:id="14" w:author="Claire Gardent" w:date="2015-09-08T18:24:00Z"/>
+                <w:lang w:val="fr-FR" w:eastAsia="en-US"/>
               </w:rPr>
             </w:pPr>
             <w:r>
               <w:rPr>
-                <w:lang w:eastAsia="en-US"/>
+                <w:lang w:val="fr-FR" w:eastAsia="en-US"/>
               </w:rPr>
               <w:t xml:space="preserve">Claire </w:t>
             </w:r>
-            <w:proofErr w:type="spellStart"/>
+            <w:proofErr w:type="gramStart"/>
             <w:r>
               <w:rPr>
-                <w:lang w:eastAsia="en-US"/>
+                <w:lang w:val="fr-FR" w:eastAsia="en-US"/>
               </w:rPr>
               <w:t>Gardent</w:t>
             </w:r>
-            <w:proofErr w:type="spellEnd"/>
+            <w:proofErr w:type="gramEnd"/>
             <w:r>
               <w:rPr>
-                <w:lang w:eastAsia="en-US"/>
+                <w:lang w:val="fr-FR" w:eastAsia="en-US"/>
               </w:rPr>
-              <w:t xml:space="preserve">, </w:t>
+              <w:t>, Mariem Mahfoudh, Samuel Cruz-Lara</w:t>
             </w:r>
-            <w:proofErr w:type="spellStart"/>
-            <w:r>
+          </w:p>
+          <w:p>
+            <w:pPr>
+              <w:pStyle w:val="ITEABodyText"/>
+              <w:jc w:val="left"/>
+              <w:cnfStyle w:val="000000100000" w:firstRow="0" w:lastRow="0" w:firstColumn="0" w:lastColumn="0" w:oddVBand="0" w:evenVBand="0" w:oddHBand="1" w:evenHBand="0" w:firstRowFirstColumn="0" w:firstRowLastColumn="0" w:lastRowFirstColumn="0" w:lastRowLastColumn="0"/>
               <w:rPr>
-                <w:lang w:eastAsia="en-US"/>
+                <w:lang w:val="fr-FR" w:eastAsia="en-US"/>
               </w:rPr>
-              <w:t>Mariem</w:t>
-            </w:r>
-            <w:proofErr w:type="spellEnd"/>
-            <w:r>
-              <w:rPr>
-                <w:lang w:eastAsia="en-US"/>
-              </w:rPr>
-              <w:t xml:space="preserve"> </w:t>
-            </w:r>
-            <w:proofErr w:type="spellStart"/>
-            <w:r>
-              <w:rPr>
-                <w:lang w:eastAsia="en-US"/>
-              </w:rPr>
-              <w:t>Mahfoudh</w:t>
-            </w:r>
-            <w:proofErr w:type="spellEnd"/>
-            <w:r>
-              <w:rPr>
-                <w:lang w:eastAsia="en-US"/>
-              </w:rPr>
-              <w:t>, Samuel Cruz-Lara</w:t>
-            </w:r>
+            </w:pPr>
+            <w:ins w:id="15" w:author="Claire Gardent" w:date="2015-09-08T18:24:00Z">
+              <w:r>
+                <w:rPr>
+                  <w:lang w:val="fr-FR" w:eastAsia="en-US"/>
+                </w:rPr>
+                <w:t>Anne Monceaux</w:t>
+              </w:r>
+            </w:ins>
           </w:p>
         </w:tc>
         <w:tc>
@@ -619,7 +674,7 @@
           <w:p>
             <w:pPr>
               <w:pStyle w:val="ITEABodyText"/>
-              <w:cnfStyle w:val="000000100000"/>
+              <w:cnfStyle w:val="000000100000" w:firstRow="0" w:lastRow="0" w:firstColumn="0" w:lastColumn="0" w:oddVBand="0" w:evenVBand="0" w:oddHBand="1" w:evenHBand="0" w:firstRowFirstColumn="0" w:firstRowLastColumn="0" w:lastRowFirstColumn="0" w:lastRowLastColumn="0"/>
               <w:rPr>
                 <w:lang w:eastAsia="en-US"/>
               </w:rPr>
@@ -639,7 +694,7 @@
           <w:p>
             <w:pPr>
               <w:pStyle w:val="ITEABodyText"/>
-              <w:cnfStyle w:val="000000100000"/>
+              <w:cnfStyle w:val="000000100000" w:firstRow="0" w:lastRow="0" w:firstColumn="0" w:lastColumn="0" w:oddVBand="0" w:evenVBand="0" w:oddHBand="1" w:evenHBand="0" w:firstRowFirstColumn="0" w:firstRowLastColumn="0" w:lastRowFirstColumn="0" w:lastRowLastColumn="0"/>
               <w:rPr>
                 <w:lang w:eastAsia="en-US"/>
               </w:rPr>
@@ -661,11 +716,11 @@
           </w:tblCellMar>
         </w:tblPrEx>
         <w:trPr>
-          <w:cnfStyle w:val="000000010000"/>
+          <w:cnfStyle w:val="000000010000" w:firstRow="0" w:lastRow="0" w:firstColumn="0" w:lastColumn="0" w:oddVBand="0" w:evenVBand="0" w:oddHBand="0" w:evenHBand="1" w:firstRowFirstColumn="0" w:firstRowLastColumn="0" w:lastRowFirstColumn="0" w:lastRowLastColumn="0"/>
         </w:trPr>
         <w:tc>
           <w:tcPr>
-            <w:cnfStyle w:val="001000000000"/>
+            <w:cnfStyle w:val="001000000000" w:firstRow="0" w:lastRow="0" w:firstColumn="1" w:lastColumn="0" w:oddVBand="0" w:evenVBand="0" w:oddHBand="0" w:evenHBand="0" w:firstRowFirstColumn="0" w:firstRowLastColumn="0" w:lastRowFirstColumn="0" w:lastRowLastColumn="0"/>
             <w:tcW w:w="545" w:type="pct"/>
           </w:tcPr>
           <w:p>
@@ -690,17 +745,94 @@
           <w:p>
             <w:pPr>
               <w:pStyle w:val="ITEABodyText"/>
-              <w:cnfStyle w:val="000000010000"/>
+              <w:jc w:val="left"/>
+              <w:cnfStyle w:val="000000010000" w:firstRow="0" w:lastRow="0" w:firstColumn="0" w:lastColumn="0" w:oddVBand="0" w:evenVBand="0" w:oddHBand="0" w:evenHBand="1" w:firstRowFirstColumn="0" w:firstRowLastColumn="0" w:lastRowFirstColumn="0" w:lastRowLastColumn="0"/>
+              <w:rPr>
+                <w:ins w:id="16" w:author="Claire Gardent" w:date="2015-09-08T18:24:00Z"/>
+                <w:lang w:val="fr-FR" w:eastAsia="en-US"/>
+              </w:rPr>
+            </w:pPr>
+            <w:ins w:id="17" w:author="Claire Gardent" w:date="2015-09-08T18:24:00Z">
+              <w:r>
+                <w:rPr>
+                  <w:lang w:val="fr-FR" w:eastAsia="en-US"/>
+                </w:rPr>
+                <w:t xml:space="preserve">Claire </w:t>
+              </w:r>
+              <w:proofErr w:type="gramStart"/>
+              <w:r>
+                <w:rPr>
+                  <w:lang w:val="fr-FR" w:eastAsia="en-US"/>
+                </w:rPr>
+                <w:t>Gardent</w:t>
+              </w:r>
+              <w:proofErr w:type="gramEnd"/>
+              <w:r>
+                <w:rPr>
+                  <w:lang w:val="fr-FR" w:eastAsia="en-US"/>
+                </w:rPr>
+                <w:t xml:space="preserve">, </w:t>
+              </w:r>
+              <w:proofErr w:type="spellStart"/>
+              <w:r>
+                <w:rPr>
+                  <w:lang w:val="fr-FR" w:eastAsia="en-US"/>
+                </w:rPr>
+                <w:t>Mariem</w:t>
+              </w:r>
+              <w:proofErr w:type="spellEnd"/>
+              <w:r>
+                <w:rPr>
+                  <w:lang w:val="fr-FR" w:eastAsia="en-US"/>
+                </w:rPr>
+                <w:t xml:space="preserve"> </w:t>
+              </w:r>
+              <w:proofErr w:type="spellStart"/>
+              <w:r>
+                <w:rPr>
+                  <w:lang w:val="fr-FR" w:eastAsia="en-US"/>
+                </w:rPr>
+                <w:t>Mahfoudh</w:t>
+              </w:r>
+              <w:proofErr w:type="spellEnd"/>
+              <w:r>
+                <w:rPr>
+                  <w:lang w:val="fr-FR" w:eastAsia="en-US"/>
+                </w:rPr>
+                <w:t>, Samuel Cruz-Lara</w:t>
+              </w:r>
+            </w:ins>
+          </w:p>
+          <w:p>
+            <w:pPr>
+              <w:pStyle w:val="ITEABodyText"/>
+              <w:cnfStyle w:val="000000010000" w:firstRow="0" w:lastRow="0" w:firstColumn="0" w:lastColumn="0" w:oddVBand="0" w:evenVBand="0" w:oddHBand="0" w:evenHBand="1" w:firstRowFirstColumn="0" w:firstRowLastColumn="0" w:lastRowFirstColumn="0" w:lastRowLastColumn="0"/>
               <w:rPr>
                 <w:lang w:eastAsia="en-US"/>
               </w:rPr>
             </w:pPr>
-            <w:r>
-              <w:rPr>
-                <w:lang w:eastAsia="en-US"/>
-              </w:rPr>
-              <w:t>&lt;name&gt;</w:t>
-            </w:r>
+            <w:ins w:id="18" w:author="Claire Gardent" w:date="2015-09-08T18:24:00Z">
+              <w:r>
+                <w:rPr>
+                  <w:lang w:val="fr-FR" w:eastAsia="en-US"/>
+                </w:rPr>
+                <w:t>Anne Monceaux</w:t>
+              </w:r>
+              <w:r>
+                <w:rPr>
+                  <w:lang w:eastAsia="en-US"/>
+                </w:rPr>
+                <w:t xml:space="preserve"> </w:t>
+              </w:r>
+            </w:ins>
+            <w:del w:id="19" w:author="Claire Gardent" w:date="2015-09-08T18:24:00Z">
+              <w:r>
+                <w:rPr>
+                  <w:lang w:eastAsia="en-US"/>
+                </w:rPr>
+                <w:delText>&lt;name&gt;</w:delText>
+              </w:r>
+            </w:del>
           </w:p>
         </w:tc>
         <w:tc>
@@ -710,17 +842,27 @@
           <w:p>
             <w:pPr>
               <w:pStyle w:val="ITEABodyText"/>
-              <w:cnfStyle w:val="000000010000"/>
+              <w:cnfStyle w:val="000000010000" w:firstRow="0" w:lastRow="0" w:firstColumn="0" w:lastColumn="0" w:oddVBand="0" w:evenVBand="0" w:oddHBand="0" w:evenHBand="1" w:firstRowFirstColumn="0" w:firstRowLastColumn="0" w:lastRowFirstColumn="0" w:lastRowLastColumn="0"/>
               <w:rPr>
                 <w:lang w:eastAsia="en-US"/>
               </w:rPr>
             </w:pPr>
-            <w:r>
-              <w:rPr>
-                <w:lang w:eastAsia="en-US"/>
-              </w:rPr>
-              <w:t>&lt;date&gt;</w:t>
-            </w:r>
+            <w:ins w:id="20" w:author="Claire Gardent" w:date="2015-09-08T18:24:00Z">
+              <w:r>
+                <w:t>9-</w:t>
+              </w:r>
+              <w:r>
+                <w:t>Sept-2015</w:t>
+              </w:r>
+            </w:ins>
+            <w:del w:id="21" w:author="Claire Gardent" w:date="2015-09-08T18:24:00Z">
+              <w:r>
+                <w:rPr>
+                  <w:lang w:eastAsia="en-US"/>
+                </w:rPr>
+                <w:delText>&lt;date&gt;</w:delText>
+              </w:r>
+            </w:del>
           </w:p>
         </w:tc>
         <w:tc>
@@ -730,7 +872,7 @@
           <w:p>
             <w:pPr>
               <w:pStyle w:val="ITEABodyText"/>
-              <w:cnfStyle w:val="000000010000"/>
+              <w:cnfStyle w:val="000000010000" w:firstRow="0" w:lastRow="0" w:firstColumn="0" w:lastColumn="0" w:oddVBand="0" w:evenVBand="0" w:oddHBand="0" w:evenHBand="1" w:firstRowFirstColumn="0" w:firstRowLastColumn="0" w:lastRowFirstColumn="0" w:lastRowLastColumn="0"/>
               <w:rPr>
                 <w:lang w:eastAsia="en-US"/>
               </w:rPr>
@@ -752,11 +894,11 @@
           </w:tblCellMar>
         </w:tblPrEx>
         <w:trPr>
-          <w:cnfStyle w:val="000000100000"/>
+          <w:cnfStyle w:val="000000100000" w:firstRow="0" w:lastRow="0" w:firstColumn="0" w:lastColumn="0" w:oddVBand="0" w:evenVBand="0" w:oddHBand="1" w:evenHBand="0" w:firstRowFirstColumn="0" w:firstRowLastColumn="0" w:lastRowFirstColumn="0" w:lastRowLastColumn="0"/>
         </w:trPr>
         <w:tc>
           <w:tcPr>
-            <w:cnfStyle w:val="001000000000"/>
+            <w:cnfStyle w:val="001000000000" w:firstRow="0" w:lastRow="0" w:firstColumn="1" w:lastColumn="0" w:oddVBand="0" w:evenVBand="0" w:oddHBand="0" w:evenHBand="0" w:firstRowFirstColumn="0" w:firstRowLastColumn="0" w:lastRowFirstColumn="0" w:lastRowLastColumn="0"/>
             <w:tcW w:w="545" w:type="pct"/>
           </w:tcPr>
           <w:p>
@@ -775,7 +917,7 @@
           <w:p>
             <w:pPr>
               <w:pStyle w:val="ITEABodyText"/>
-              <w:cnfStyle w:val="000000100000"/>
+              <w:cnfStyle w:val="000000100000" w:firstRow="0" w:lastRow="0" w:firstColumn="0" w:lastColumn="0" w:oddVBand="0" w:evenVBand="0" w:oddHBand="1" w:evenHBand="0" w:firstRowFirstColumn="0" w:firstRowLastColumn="0" w:lastRowFirstColumn="0" w:lastRowLastColumn="0"/>
               <w:rPr>
                 <w:lang w:eastAsia="en-US"/>
               </w:rPr>
@@ -789,7 +931,7 @@
           <w:p>
             <w:pPr>
               <w:pStyle w:val="ITEABodyText"/>
-              <w:cnfStyle w:val="000000100000"/>
+              <w:cnfStyle w:val="000000100000" w:firstRow="0" w:lastRow="0" w:firstColumn="0" w:lastColumn="0" w:oddVBand="0" w:evenVBand="0" w:oddHBand="1" w:evenHBand="0" w:firstRowFirstColumn="0" w:firstRowLastColumn="0" w:lastRowFirstColumn="0" w:lastRowLastColumn="0"/>
               <w:rPr>
                 <w:lang w:eastAsia="en-US"/>
               </w:rPr>
@@ -803,7 +945,7 @@
           <w:p>
             <w:pPr>
               <w:pStyle w:val="ITEABodyText"/>
-              <w:cnfStyle w:val="000000100000"/>
+              <w:cnfStyle w:val="000000100000" w:firstRow="0" w:lastRow="0" w:firstColumn="0" w:lastColumn="0" w:oddVBand="0" w:evenVBand="0" w:oddHBand="1" w:evenHBand="0" w:firstRowFirstColumn="0" w:firstRowLastColumn="0" w:lastRowFirstColumn="0" w:lastRowLastColumn="0"/>
               <w:rPr>
                 <w:lang w:eastAsia="en-US"/>
               </w:rPr>
@@ -844,22 +986,23 @@
           <w:lang w:val="en-GB"/>
         </w:rPr>
       </w:pPr>
-      <w:bookmarkStart w:id="6" w:name="_Toc389043586"/>
-      <w:bookmarkStart w:id="7" w:name="_Toc389569496"/>
-      <w:bookmarkStart w:id="8" w:name="_Toc396999121"/>
-      <w:bookmarkStart w:id="9" w:name="_Toc397002645"/>
-      <w:bookmarkStart w:id="10" w:name="_Toc397002679"/>
-      <w:bookmarkStart w:id="11" w:name="_Toc397003062"/>
-      <w:bookmarkStart w:id="12" w:name="_Toc397004130"/>
-      <w:bookmarkStart w:id="13" w:name="_Toc397005048"/>
+      <w:bookmarkStart w:id="22" w:name="_Toc389043586"/>
+      <w:bookmarkStart w:id="23" w:name="_Toc389569496"/>
+      <w:bookmarkStart w:id="24" w:name="_Toc396999121"/>
+      <w:bookmarkStart w:id="25" w:name="_Toc397002645"/>
+      <w:bookmarkStart w:id="26" w:name="_Toc397002679"/>
+      <w:bookmarkStart w:id="27" w:name="_Toc397003062"/>
+      <w:bookmarkStart w:id="28" w:name="_Toc397004130"/>
+      <w:bookmarkStart w:id="29" w:name="_Toc397005048"/>
       <w:r>
         <w:rPr>
           <w:lang w:val="en-GB"/>
         </w:rPr>
+        <w:lastRenderedPageBreak/>
         <w:t>Table of Contents</w:t>
       </w:r>
-      <w:bookmarkEnd w:id="6"/>
-      <w:bookmarkEnd w:id="7"/>
+      <w:bookmarkEnd w:id="22"/>
+      <w:bookmarkEnd w:id="23"/>
     </w:p>
     <w:p>
       <w:pPr>
@@ -991,12 +1134,22 @@
         </w:rPr>
         <w:fldChar w:fldCharType="separate"/>
       </w:r>
-      <w:r>
-        <w:rPr>
-          <w:noProof/>
-        </w:rPr>
-        <w:t>6</w:t>
-      </w:r>
+      <w:ins w:id="30" w:author="Claire Gardent" w:date="2015-09-08T18:36:00Z">
+        <w:r>
+          <w:rPr>
+            <w:noProof/>
+          </w:rPr>
+          <w:t>5</w:t>
+        </w:r>
+      </w:ins>
+      <w:del w:id="31" w:author="Claire Gardent" w:date="2015-09-08T18:30:00Z">
+        <w:r>
+          <w:rPr>
+            <w:noProof/>
+          </w:rPr>
+          <w:delText>6</w:delText>
+        </w:r>
+      </w:del>
       <w:r>
         <w:rPr>
           <w:noProof/>
@@ -1027,7 +1180,6 @@
           <w:u w:color="000000"/>
           <w:bdr w:val="none" w:sz="0" w:space="0" w:color="000000"/>
           <w:shd w:val="clear" w:color="000000" w:fill="000000"/>
-          <w:lang/>
         </w:rPr>
         <w:t>1.1.</w:t>
       </w:r>
@@ -1046,9 +1198,16 @@
       <w:r>
         <w:fldChar w:fldCharType="separate"/>
       </w:r>
-      <w:r>
-        <w:t>6</w:t>
-      </w:r>
+      <w:ins w:id="32" w:author="Claire Gardent" w:date="2015-09-08T18:36:00Z">
+        <w:r>
+          <w:t>5</w:t>
+        </w:r>
+      </w:ins>
+      <w:del w:id="33" w:author="Claire Gardent" w:date="2015-09-08T18:30:00Z">
+        <w:r>
+          <w:delText>6</w:delText>
+        </w:r>
+      </w:del>
       <w:r>
         <w:fldChar w:fldCharType="end"/>
       </w:r>
@@ -1076,7 +1235,6 @@
           <w:u w:color="000000"/>
           <w:bdr w:val="none" w:sz="0" w:space="0" w:color="000000"/>
           <w:shd w:val="clear" w:color="000000" w:fill="000000"/>
-          <w:lang/>
         </w:rPr>
         <w:t>1.2.</w:t>
       </w:r>
@@ -1095,9 +1253,16 @@
       <w:r>
         <w:fldChar w:fldCharType="separate"/>
       </w:r>
-      <w:r>
-        <w:t>6</w:t>
-      </w:r>
+      <w:ins w:id="34" w:author="Claire Gardent" w:date="2015-09-08T18:36:00Z">
+        <w:r>
+          <w:t>5</w:t>
+        </w:r>
+      </w:ins>
+      <w:del w:id="35" w:author="Claire Gardent" w:date="2015-09-08T18:30:00Z">
+        <w:r>
+          <w:delText>6</w:delText>
+        </w:r>
+      </w:del>
       <w:r>
         <w:fldChar w:fldCharType="end"/>
       </w:r>
@@ -1125,7 +1290,6 @@
           <w:u w:color="000000"/>
           <w:bdr w:val="none" w:sz="0" w:space="0" w:color="000000"/>
           <w:shd w:val="clear" w:color="000000" w:fill="000000"/>
-          <w:lang/>
         </w:rPr>
         <w:t>1.3.</w:t>
       </w:r>
@@ -1144,9 +1308,16 @@
       <w:r>
         <w:fldChar w:fldCharType="separate"/>
       </w:r>
-      <w:r>
-        <w:t>6</w:t>
-      </w:r>
+      <w:ins w:id="36" w:author="Claire Gardent" w:date="2015-09-08T18:36:00Z">
+        <w:r>
+          <w:t>5</w:t>
+        </w:r>
+      </w:ins>
+      <w:del w:id="37" w:author="Claire Gardent" w:date="2015-09-08T18:30:00Z">
+        <w:r>
+          <w:delText>6</w:delText>
+        </w:r>
+      </w:del>
       <w:r>
         <w:fldChar w:fldCharType="end"/>
       </w:r>
@@ -1205,12 +1376,22 @@
         </w:rPr>
         <w:fldChar w:fldCharType="separate"/>
       </w:r>
-      <w:r>
-        <w:rPr>
-          <w:noProof/>
-        </w:rPr>
-        <w:t>7</w:t>
-      </w:r>
+      <w:ins w:id="38" w:author="Claire Gardent" w:date="2015-09-08T18:36:00Z">
+        <w:r>
+          <w:rPr>
+            <w:noProof/>
+          </w:rPr>
+          <w:t>6</w:t>
+        </w:r>
+      </w:ins>
+      <w:del w:id="39" w:author="Claire Gardent" w:date="2015-09-08T18:30:00Z">
+        <w:r>
+          <w:rPr>
+            <w:noProof/>
+          </w:rPr>
+          <w:delText>7</w:delText>
+        </w:r>
+      </w:del>
       <w:r>
         <w:rPr>
           <w:noProof/>
@@ -1272,12 +1453,22 @@
         </w:rPr>
         <w:fldChar w:fldCharType="separate"/>
       </w:r>
-      <w:r>
-        <w:rPr>
-          <w:noProof/>
-        </w:rPr>
-        <w:t>9</w:t>
-      </w:r>
+      <w:ins w:id="40" w:author="Claire Gardent" w:date="2015-09-08T18:36:00Z">
+        <w:r>
+          <w:rPr>
+            <w:noProof/>
+          </w:rPr>
+          <w:t>8</w:t>
+        </w:r>
+      </w:ins>
+      <w:del w:id="41" w:author="Claire Gardent" w:date="2015-09-08T18:30:00Z">
+        <w:r>
+          <w:rPr>
+            <w:noProof/>
+          </w:rPr>
+          <w:delText>9</w:delText>
+        </w:r>
+      </w:del>
       <w:r>
         <w:rPr>
           <w:noProof/>
@@ -1308,7 +1499,6 @@
           <w:u w:color="000000"/>
           <w:bdr w:val="none" w:sz="0" w:space="0" w:color="000000"/>
           <w:shd w:val="clear" w:color="000000" w:fill="000000"/>
-          <w:lang/>
         </w:rPr>
         <w:t>3.1.</w:t>
       </w:r>
@@ -1327,9 +1517,16 @@
       <w:r>
         <w:fldChar w:fldCharType="separate"/>
       </w:r>
-      <w:r>
-        <w:t>9</w:t>
-      </w:r>
+      <w:ins w:id="42" w:author="Claire Gardent" w:date="2015-09-08T18:36:00Z">
+        <w:r>
+          <w:t>8</w:t>
+        </w:r>
+      </w:ins>
+      <w:del w:id="43" w:author="Claire Gardent" w:date="2015-09-08T18:30:00Z">
+        <w:r>
+          <w:delText>9</w:delText>
+        </w:r>
+      </w:del>
       <w:r>
         <w:fldChar w:fldCharType="end"/>
       </w:r>
@@ -1357,7 +1554,6 @@
           <w:u w:color="000000"/>
           <w:bdr w:val="none" w:sz="0" w:space="0" w:color="000000"/>
           <w:shd w:val="clear" w:color="000000" w:fill="000000"/>
-          <w:lang/>
         </w:rPr>
         <w:t>3.2.</w:t>
       </w:r>
@@ -1376,9 +1572,16 @@
       <w:r>
         <w:fldChar w:fldCharType="separate"/>
       </w:r>
-      <w:r>
-        <w:t>10</w:t>
-      </w:r>
+      <w:ins w:id="44" w:author="Claire Gardent" w:date="2015-09-08T18:36:00Z">
+        <w:r>
+          <w:t>9</w:t>
+        </w:r>
+      </w:ins>
+      <w:del w:id="45" w:author="Claire Gardent" w:date="2015-09-08T18:30:00Z">
+        <w:r>
+          <w:delText>10</w:delText>
+        </w:r>
+      </w:del>
       <w:r>
         <w:fldChar w:fldCharType="end"/>
       </w:r>
@@ -1437,12 +1640,22 @@
         </w:rPr>
         <w:fldChar w:fldCharType="separate"/>
       </w:r>
-      <w:r>
-        <w:rPr>
-          <w:noProof/>
-        </w:rPr>
-        <w:t>13</w:t>
-      </w:r>
+      <w:ins w:id="46" w:author="Claire Gardent" w:date="2015-09-08T18:36:00Z">
+        <w:r>
+          <w:rPr>
+            <w:noProof/>
+          </w:rPr>
+          <w:t>14</w:t>
+        </w:r>
+      </w:ins>
+      <w:del w:id="47" w:author="Claire Gardent" w:date="2015-09-08T18:30:00Z">
+        <w:r>
+          <w:rPr>
+            <w:noProof/>
+          </w:rPr>
+          <w:delText>13</w:delText>
+        </w:r>
+      </w:del>
       <w:r>
         <w:rPr>
           <w:noProof/>
@@ -1504,12 +1717,22 @@
         </w:rPr>
         <w:fldChar w:fldCharType="separate"/>
       </w:r>
-      <w:r>
-        <w:rPr>
-          <w:noProof/>
-        </w:rPr>
-        <w:t>17</w:t>
-      </w:r>
+      <w:ins w:id="48" w:author="Claire Gardent" w:date="2015-09-08T18:36:00Z">
+        <w:r>
+          <w:rPr>
+            <w:noProof/>
+          </w:rPr>
+          <w:t>18</w:t>
+        </w:r>
+      </w:ins>
+      <w:del w:id="49" w:author="Claire Gardent" w:date="2015-09-08T18:30:00Z">
+        <w:r>
+          <w:rPr>
+            <w:noProof/>
+          </w:rPr>
+          <w:delText>17</w:delText>
+        </w:r>
+      </w:del>
       <w:r>
         <w:rPr>
           <w:noProof/>
@@ -1548,9 +1771,16 @@
       <w:r>
         <w:fldChar w:fldCharType="separate"/>
       </w:r>
-      <w:r>
-        <w:t>17</w:t>
-      </w:r>
+      <w:ins w:id="50" w:author="Claire Gardent" w:date="2015-09-08T18:36:00Z">
+        <w:r>
+          <w:t>18</w:t>
+        </w:r>
+      </w:ins>
+      <w:del w:id="51" w:author="Claire Gardent" w:date="2015-09-08T18:30:00Z">
+        <w:r>
+          <w:delText>17</w:delText>
+        </w:r>
+      </w:del>
       <w:r>
         <w:fldChar w:fldCharType="end"/>
       </w:r>
@@ -1586,9 +1816,16 @@
       <w:r>
         <w:fldChar w:fldCharType="separate"/>
       </w:r>
-      <w:r>
-        <w:t>17</w:t>
-      </w:r>
+      <w:ins w:id="52" w:author="Claire Gardent" w:date="2015-09-08T18:36:00Z">
+        <w:r>
+          <w:t>18</w:t>
+        </w:r>
+      </w:ins>
+      <w:del w:id="53" w:author="Claire Gardent" w:date="2015-09-08T18:30:00Z">
+        <w:r>
+          <w:delText>17</w:delText>
+        </w:r>
+      </w:del>
       <w:r>
         <w:fldChar w:fldCharType="end"/>
       </w:r>
@@ -1598,41 +1835,37 @@
         <w:pStyle w:val="ITEAHeading1"/>
       </w:pPr>
       <w:r>
+        <w:lastRenderedPageBreak/>
         <w:fldChar w:fldCharType="end"/>
       </w:r>
-      <w:bookmarkStart w:id="14" w:name="_Toc303258769"/>
-      <w:bookmarkEnd w:id="8"/>
-      <w:bookmarkEnd w:id="9"/>
-      <w:bookmarkEnd w:id="10"/>
-      <w:bookmarkEnd w:id="11"/>
-      <w:bookmarkEnd w:id="12"/>
-      <w:bookmarkEnd w:id="13"/>
+      <w:bookmarkStart w:id="54" w:name="_Toc303258769"/>
+      <w:bookmarkEnd w:id="24"/>
+      <w:bookmarkEnd w:id="25"/>
+      <w:bookmarkEnd w:id="26"/>
+      <w:bookmarkEnd w:id="27"/>
+      <w:bookmarkEnd w:id="28"/>
+      <w:bookmarkEnd w:id="29"/>
       <w:r>
         <w:t>Introduction</w:t>
       </w:r>
-      <w:bookmarkEnd w:id="14"/>
+      <w:bookmarkEnd w:id="54"/>
     </w:p>
     <w:p>
       <w:pPr>
         <w:pStyle w:val="ITEAHeading2"/>
       </w:pPr>
-      <w:bookmarkStart w:id="15" w:name="_Toc303258770"/>
+      <w:bookmarkStart w:id="55" w:name="_Toc303258770"/>
       <w:r>
         <w:t>Role of the deliverable</w:t>
       </w:r>
-      <w:bookmarkEnd w:id="15"/>
+      <w:bookmarkEnd w:id="55"/>
     </w:p>
     <w:p>
       <w:pPr>
         <w:pStyle w:val="ITEABodyText"/>
       </w:pPr>
-      <w:proofErr w:type="gramStart"/>
-      <w:r>
-        <w:t>This deliverable documents</w:t>
-      </w:r>
-      <w:proofErr w:type="gramEnd"/>
-      <w:r>
-        <w:t xml:space="preserve"> the dat</w:t>
+      <w:r>
+        <w:t>This deliverable documents the dat</w:t>
       </w:r>
       <w:r>
         <w:t>a used to train, develop and tes</w:t>
@@ -1650,15 +1883,7 @@
         <w:t>)</w:t>
       </w:r>
       <w:r>
-        <w:t xml:space="preserve"> components (Semantic Annotator, Semantic Parser, Natural Language Generator) of </w:t>
-      </w:r>
-      <w:proofErr w:type="spellStart"/>
-      <w:r>
-        <w:t>ModelWriter</w:t>
-      </w:r>
-      <w:proofErr w:type="spellEnd"/>
-      <w:r>
-        <w:t>. It might be updated during the project in case</w:t>
+        <w:t xml:space="preserve"> components (Semantic Annotator, Semantic Parser, Natural Language Generator) of ModelWriter. It might be updated during the project in case</w:t>
       </w:r>
       <w:r>
         <w:t xml:space="preserve"> additional data is worked with</w:t>
@@ -1671,11 +1896,11 @@
       <w:pPr>
         <w:pStyle w:val="ITEAHeading2"/>
       </w:pPr>
-      <w:bookmarkStart w:id="16" w:name="_Toc303258771"/>
+      <w:bookmarkStart w:id="56" w:name="_Toc303258771"/>
       <w:r>
         <w:t>Structure of the document</w:t>
       </w:r>
-      <w:bookmarkEnd w:id="16"/>
+      <w:bookmarkEnd w:id="56"/>
     </w:p>
     <w:p>
       <w:pPr>
@@ -1716,17 +1941,17 @@
       <w:pPr>
         <w:pStyle w:val="ITEAHeading2"/>
       </w:pPr>
-      <w:bookmarkStart w:id="17" w:name="_Toc303258772"/>
+      <w:bookmarkStart w:id="57" w:name="_Toc303258772"/>
       <w:r>
         <w:t>Terms, abbreviations and definitions</w:t>
       </w:r>
-      <w:bookmarkEnd w:id="17"/>
+      <w:bookmarkEnd w:id="57"/>
     </w:p>
     <w:tbl>
       <w:tblPr>
         <w:tblStyle w:val="Tramemoyenne1-Accent2"/>
         <w:tblW w:w="0" w:type="auto"/>
-        <w:tblLook w:val="04A0"/>
+        <w:tblLook w:val="04A0" w:firstRow="1" w:lastRow="0" w:firstColumn="1" w:lastColumn="0" w:noHBand="0" w:noVBand="1"/>
       </w:tblPr>
       <w:tblGrid>
         <w:gridCol w:w="1490"/>
@@ -1734,11 +1959,11 @@
       </w:tblGrid>
       <w:tr>
         <w:trPr>
-          <w:cnfStyle w:val="100000000000"/>
+          <w:cnfStyle w:val="100000000000" w:firstRow="1" w:lastRow="0" w:firstColumn="0" w:lastColumn="0" w:oddVBand="0" w:evenVBand="0" w:oddHBand="0" w:evenHBand="0" w:firstRowFirstColumn="0" w:firstRowLastColumn="0" w:lastRowFirstColumn="0" w:lastRowLastColumn="0"/>
         </w:trPr>
         <w:tc>
           <w:tcPr>
-            <w:cnfStyle w:val="001000000000"/>
+            <w:cnfStyle w:val="001000000000" w:firstRow="0" w:lastRow="0" w:firstColumn="1" w:lastColumn="0" w:oddVBand="0" w:evenVBand="0" w:oddHBand="0" w:evenHBand="0" w:firstRowFirstColumn="0" w:firstRowLastColumn="0" w:lastRowFirstColumn="0" w:lastRowLastColumn="0"/>
             <w:tcW w:w="1440" w:type="dxa"/>
           </w:tcPr>
           <w:p>
@@ -1757,7 +1982,7 @@
           <w:p>
             <w:pPr>
               <w:pStyle w:val="ITEABodyText"/>
-              <w:cnfStyle w:val="100000000000"/>
+              <w:cnfStyle w:val="100000000000" w:firstRow="1" w:lastRow="0" w:firstColumn="0" w:lastColumn="0" w:oddVBand="0" w:evenVBand="0" w:oddHBand="0" w:evenHBand="0" w:firstRowFirstColumn="0" w:firstRowLastColumn="0" w:lastRowFirstColumn="0" w:lastRowLastColumn="0"/>
             </w:pPr>
             <w:r>
               <w:rPr>
@@ -1776,11 +2001,11 @@
           </w:tblCellMar>
         </w:tblPrEx>
         <w:trPr>
-          <w:cnfStyle w:val="000000100000"/>
+          <w:cnfStyle w:val="000000100000" w:firstRow="0" w:lastRow="0" w:firstColumn="0" w:lastColumn="0" w:oddVBand="0" w:evenVBand="0" w:oddHBand="1" w:evenHBand="0" w:firstRowFirstColumn="0" w:firstRowLastColumn="0" w:lastRowFirstColumn="0" w:lastRowLastColumn="0"/>
         </w:trPr>
         <w:tc>
           <w:tcPr>
-            <w:cnfStyle w:val="001000000000"/>
+            <w:cnfStyle w:val="001000000000" w:firstRow="0" w:lastRow="0" w:firstColumn="1" w:lastColumn="0" w:oddVBand="0" w:evenVBand="0" w:oddHBand="0" w:evenHBand="0" w:firstRowFirstColumn="0" w:firstRowLastColumn="0" w:lastRowFirstColumn="0" w:lastRowLastColumn="0"/>
             <w:tcW w:w="1440" w:type="dxa"/>
             <w:tcBorders>
               <w:top w:val="single" w:sz="18" w:space="0" w:color="808080" w:themeColor="background1" w:themeShade="80"/>
@@ -1805,7 +2030,7 @@
           <w:p>
             <w:pPr>
               <w:pStyle w:val="ITEABodyText"/>
-              <w:cnfStyle w:val="000000100000"/>
+              <w:cnfStyle w:val="000000100000" w:firstRow="0" w:lastRow="0" w:firstColumn="0" w:lastColumn="0" w:oddVBand="0" w:evenVBand="0" w:oddHBand="1" w:evenHBand="0" w:firstRowFirstColumn="0" w:firstRowLastColumn="0" w:lastRowFirstColumn="0" w:lastRowLastColumn="0"/>
             </w:pPr>
             <w:r>
               <w:rPr>
@@ -1824,11 +2049,11 @@
           </w:tblCellMar>
         </w:tblPrEx>
         <w:trPr>
-          <w:cnfStyle w:val="000000010000"/>
+          <w:cnfStyle w:val="000000010000" w:firstRow="0" w:lastRow="0" w:firstColumn="0" w:lastColumn="0" w:oddVBand="0" w:evenVBand="0" w:oddHBand="0" w:evenHBand="1" w:firstRowFirstColumn="0" w:firstRowLastColumn="0" w:lastRowFirstColumn="0" w:lastRowLastColumn="0"/>
         </w:trPr>
         <w:tc>
           <w:tcPr>
-            <w:cnfStyle w:val="001000000000"/>
+            <w:cnfStyle w:val="001000000000" w:firstRow="0" w:lastRow="0" w:firstColumn="1" w:lastColumn="0" w:oddVBand="0" w:evenVBand="0" w:oddHBand="0" w:evenHBand="0" w:firstRowFirstColumn="0" w:firstRowLastColumn="0" w:lastRowFirstColumn="0" w:lastRowLastColumn="0"/>
             <w:tcW w:w="1440" w:type="dxa"/>
           </w:tcPr>
           <w:p>
@@ -1850,7 +2075,7 @@
           <w:p>
             <w:pPr>
               <w:pStyle w:val="ITEABodyText"/>
-              <w:cnfStyle w:val="000000010000"/>
+              <w:cnfStyle w:val="000000010000" w:firstRow="0" w:lastRow="0" w:firstColumn="0" w:lastColumn="0" w:oddVBand="0" w:evenVBand="0" w:oddHBand="0" w:evenHBand="1" w:firstRowFirstColumn="0" w:firstRowLastColumn="0" w:lastRowFirstColumn="0" w:lastRowLastColumn="0"/>
             </w:pPr>
             <w:r>
               <w:t>Natural Language Processing</w:t>
@@ -1866,11 +2091,11 @@
           </w:tblCellMar>
         </w:tblPrEx>
         <w:trPr>
-          <w:cnfStyle w:val="000000100000"/>
+          <w:cnfStyle w:val="000000100000" w:firstRow="0" w:lastRow="0" w:firstColumn="0" w:lastColumn="0" w:oddVBand="0" w:evenVBand="0" w:oddHBand="1" w:evenHBand="0" w:firstRowFirstColumn="0" w:firstRowLastColumn="0" w:lastRowFirstColumn="0" w:lastRowLastColumn="0"/>
         </w:trPr>
         <w:tc>
           <w:tcPr>
-            <w:cnfStyle w:val="001000000000"/>
+            <w:cnfStyle w:val="001000000000" w:firstRow="0" w:lastRow="0" w:firstColumn="1" w:lastColumn="0" w:oddVBand="0" w:evenVBand="0" w:oddHBand="0" w:evenHBand="0" w:firstRowFirstColumn="0" w:firstRowLastColumn="0" w:lastRowFirstColumn="0" w:lastRowLastColumn="0"/>
             <w:tcW w:w="1440" w:type="dxa"/>
           </w:tcPr>
           <w:p>
@@ -1895,7 +2120,7 @@
           <w:p>
             <w:pPr>
               <w:pStyle w:val="ITEABodyText"/>
-              <w:cnfStyle w:val="000000100000"/>
+              <w:cnfStyle w:val="000000100000" w:firstRow="0" w:lastRow="0" w:firstColumn="0" w:lastColumn="0" w:oddVBand="0" w:evenVBand="0" w:oddHBand="1" w:evenHBand="0" w:firstRowFirstColumn="0" w:firstRowLastColumn="0" w:lastRowFirstColumn="0" w:lastRowLastColumn="0"/>
               <w:rPr>
                 <w:color w:val="000000"/>
               </w:rPr>
@@ -1917,11 +2142,11 @@
           </w:tblCellMar>
         </w:tblPrEx>
         <w:trPr>
-          <w:cnfStyle w:val="000000010000"/>
+          <w:cnfStyle w:val="000000010000" w:firstRow="0" w:lastRow="0" w:firstColumn="0" w:lastColumn="0" w:oddVBand="0" w:evenVBand="0" w:oddHBand="0" w:evenHBand="1" w:firstRowFirstColumn="0" w:firstRowLastColumn="0" w:lastRowFirstColumn="0" w:lastRowLastColumn="0"/>
         </w:trPr>
         <w:tc>
           <w:tcPr>
-            <w:cnfStyle w:val="001000000000"/>
+            <w:cnfStyle w:val="001000000000" w:firstRow="0" w:lastRow="0" w:firstColumn="1" w:lastColumn="0" w:oddVBand="0" w:evenVBand="0" w:oddHBand="0" w:evenHBand="0" w:firstRowFirstColumn="0" w:firstRowLastColumn="0" w:lastRowFirstColumn="0" w:lastRowLastColumn="0"/>
             <w:tcW w:w="1440" w:type="dxa"/>
           </w:tcPr>
           <w:p>
@@ -1946,7 +2171,7 @@
           <w:p>
             <w:pPr>
               <w:pStyle w:val="ITEABodyText"/>
-              <w:cnfStyle w:val="000000010000"/>
+              <w:cnfStyle w:val="000000010000" w:firstRow="0" w:lastRow="0" w:firstColumn="0" w:lastColumn="0" w:oddVBand="0" w:evenVBand="0" w:oddHBand="0" w:evenHBand="1" w:firstRowFirstColumn="0" w:firstRowLastColumn="0" w:lastRowFirstColumn="0" w:lastRowLastColumn="0"/>
               <w:rPr>
                 <w:color w:val="000000"/>
               </w:rPr>
@@ -1968,11 +2193,11 @@
           </w:tblCellMar>
         </w:tblPrEx>
         <w:trPr>
-          <w:cnfStyle w:val="000000100000"/>
+          <w:cnfStyle w:val="000000100000" w:firstRow="0" w:lastRow="0" w:firstColumn="0" w:lastColumn="0" w:oddVBand="0" w:evenVBand="0" w:oddHBand="1" w:evenHBand="0" w:firstRowFirstColumn="0" w:firstRowLastColumn="0" w:lastRowFirstColumn="0" w:lastRowLastColumn="0"/>
         </w:trPr>
         <w:tc>
           <w:tcPr>
-            <w:cnfStyle w:val="001000000000"/>
+            <w:cnfStyle w:val="001000000000" w:firstRow="0" w:lastRow="0" w:firstColumn="1" w:lastColumn="0" w:oddVBand="0" w:evenVBand="0" w:oddHBand="0" w:evenHBand="0" w:firstRowFirstColumn="0" w:firstRowLastColumn="0" w:lastRowFirstColumn="0" w:lastRowLastColumn="0"/>
             <w:tcW w:w="1440" w:type="dxa"/>
           </w:tcPr>
           <w:p>
@@ -1997,7 +2222,7 @@
           <w:p>
             <w:pPr>
               <w:pStyle w:val="ITEABodyText"/>
-              <w:cnfStyle w:val="000000100000"/>
+              <w:cnfStyle w:val="000000100000" w:firstRow="0" w:lastRow="0" w:firstColumn="0" w:lastColumn="0" w:oddVBand="0" w:evenVBand="0" w:oddHBand="1" w:evenHBand="0" w:firstRowFirstColumn="0" w:firstRowLastColumn="0" w:lastRowFirstColumn="0" w:lastRowLastColumn="0"/>
               <w:rPr>
                 <w:color w:val="000000"/>
               </w:rPr>
@@ -2019,11 +2244,11 @@
           </w:tblCellMar>
         </w:tblPrEx>
         <w:trPr>
-          <w:cnfStyle w:val="000000010000"/>
+          <w:cnfStyle w:val="000000010000" w:firstRow="0" w:lastRow="0" w:firstColumn="0" w:lastColumn="0" w:oddVBand="0" w:evenVBand="0" w:oddHBand="0" w:evenHBand="1" w:firstRowFirstColumn="0" w:firstRowLastColumn="0" w:lastRowFirstColumn="0" w:lastRowLastColumn="0"/>
         </w:trPr>
         <w:tc>
           <w:tcPr>
-            <w:cnfStyle w:val="001000000000"/>
+            <w:cnfStyle w:val="001000000000" w:firstRow="0" w:lastRow="0" w:firstColumn="1" w:lastColumn="0" w:oddVBand="0" w:evenVBand="0" w:oddHBand="0" w:evenHBand="0" w:firstRowFirstColumn="0" w:firstRowLastColumn="0" w:lastRowFirstColumn="0" w:lastRowLastColumn="0"/>
             <w:tcW w:w="1440" w:type="dxa"/>
           </w:tcPr>
           <w:p>
@@ -2048,7 +2273,7 @@
           <w:p>
             <w:pPr>
               <w:pStyle w:val="ITEABodyText"/>
-              <w:cnfStyle w:val="000000010000"/>
+              <w:cnfStyle w:val="000000010000" w:firstRow="0" w:lastRow="0" w:firstColumn="0" w:lastColumn="0" w:oddVBand="0" w:evenVBand="0" w:oddHBand="0" w:evenHBand="1" w:firstRowFirstColumn="0" w:firstRowLastColumn="0" w:lastRowFirstColumn="0" w:lastRowLastColumn="0"/>
               <w:rPr>
                 <w:color w:val="000000"/>
               </w:rPr>
@@ -2070,11 +2295,11 @@
           </w:tblCellMar>
         </w:tblPrEx>
         <w:trPr>
-          <w:cnfStyle w:val="000000100000"/>
+          <w:cnfStyle w:val="000000100000" w:firstRow="0" w:lastRow="0" w:firstColumn="0" w:lastColumn="0" w:oddVBand="0" w:evenVBand="0" w:oddHBand="1" w:evenHBand="0" w:firstRowFirstColumn="0" w:firstRowLastColumn="0" w:lastRowFirstColumn="0" w:lastRowLastColumn="0"/>
         </w:trPr>
         <w:tc>
           <w:tcPr>
-            <w:cnfStyle w:val="001000000000"/>
+            <w:cnfStyle w:val="001000000000" w:firstRow="0" w:lastRow="0" w:firstColumn="1" w:lastColumn="0" w:oddVBand="0" w:evenVBand="0" w:oddHBand="0" w:evenHBand="0" w:firstRowFirstColumn="0" w:firstRowLastColumn="0" w:lastRowFirstColumn="0" w:lastRowLastColumn="0"/>
             <w:tcW w:w="1440" w:type="dxa"/>
           </w:tcPr>
           <w:p>
@@ -2099,7 +2324,7 @@
           <w:p>
             <w:pPr>
               <w:pStyle w:val="ITEABodyText"/>
-              <w:cnfStyle w:val="000000100000"/>
+              <w:cnfStyle w:val="000000100000" w:firstRow="0" w:lastRow="0" w:firstColumn="0" w:lastColumn="0" w:oddVBand="0" w:evenVBand="0" w:oddHBand="1" w:evenHBand="0" w:firstRowFirstColumn="0" w:firstRowLastColumn="0" w:lastRowFirstColumn="0" w:lastRowLastColumn="0"/>
               <w:rPr>
                 <w:color w:val="000000"/>
               </w:rPr>
@@ -2121,11 +2346,11 @@
           </w:tblCellMar>
         </w:tblPrEx>
         <w:trPr>
-          <w:cnfStyle w:val="000000010000"/>
+          <w:cnfStyle w:val="000000010000" w:firstRow="0" w:lastRow="0" w:firstColumn="0" w:lastColumn="0" w:oddVBand="0" w:evenVBand="0" w:oddHBand="0" w:evenHBand="1" w:firstRowFirstColumn="0" w:firstRowLastColumn="0" w:lastRowFirstColumn="0" w:lastRowLastColumn="0"/>
         </w:trPr>
         <w:tc>
           <w:tcPr>
-            <w:cnfStyle w:val="001000000000"/>
+            <w:cnfStyle w:val="001000000000" w:firstRow="0" w:lastRow="0" w:firstColumn="1" w:lastColumn="0" w:oddVBand="0" w:evenVBand="0" w:oddHBand="0" w:evenHBand="0" w:firstRowFirstColumn="0" w:firstRowLastColumn="0" w:lastRowFirstColumn="0" w:lastRowLastColumn="0"/>
             <w:tcW w:w="1440" w:type="dxa"/>
           </w:tcPr>
           <w:p>
@@ -2150,7 +2375,7 @@
           <w:p>
             <w:pPr>
               <w:pStyle w:val="ITEABodyText"/>
-              <w:cnfStyle w:val="000000010000"/>
+              <w:cnfStyle w:val="000000010000" w:firstRow="0" w:lastRow="0" w:firstColumn="0" w:lastColumn="0" w:oddVBand="0" w:evenVBand="0" w:oddHBand="0" w:evenHBand="1" w:firstRowFirstColumn="0" w:firstRowLastColumn="0" w:lastRowFirstColumn="0" w:lastRowLastColumn="0"/>
               <w:rPr>
                 <w:color w:val="000000"/>
               </w:rPr>
@@ -2172,11 +2397,11 @@
           </w:tblCellMar>
         </w:tblPrEx>
         <w:trPr>
-          <w:cnfStyle w:val="000000100000"/>
+          <w:cnfStyle w:val="000000100000" w:firstRow="0" w:lastRow="0" w:firstColumn="0" w:lastColumn="0" w:oddVBand="0" w:evenVBand="0" w:oddHBand="1" w:evenHBand="0" w:firstRowFirstColumn="0" w:firstRowLastColumn="0" w:lastRowFirstColumn="0" w:lastRowLastColumn="0"/>
         </w:trPr>
         <w:tc>
           <w:tcPr>
-            <w:cnfStyle w:val="001000000000"/>
+            <w:cnfStyle w:val="001000000000" w:firstRow="0" w:lastRow="0" w:firstColumn="1" w:lastColumn="0" w:oddVBand="0" w:evenVBand="0" w:oddHBand="0" w:evenHBand="0" w:firstRowFirstColumn="0" w:firstRowLastColumn="0" w:lastRowFirstColumn="0" w:lastRowLastColumn="0"/>
             <w:tcW w:w="1440" w:type="dxa"/>
           </w:tcPr>
           <w:p>
@@ -2201,7 +2426,7 @@
           <w:p>
             <w:pPr>
               <w:pStyle w:val="ITEABodyText"/>
-              <w:cnfStyle w:val="000000100000"/>
+              <w:cnfStyle w:val="000000100000" w:firstRow="0" w:lastRow="0" w:firstColumn="0" w:lastColumn="0" w:oddVBand="0" w:evenVBand="0" w:oddHBand="1" w:evenHBand="0" w:firstRowFirstColumn="0" w:firstRowLastColumn="0" w:lastRowFirstColumn="0" w:lastRowLastColumn="0"/>
               <w:rPr>
                 <w:color w:val="000000"/>
               </w:rPr>
@@ -2223,11 +2448,11 @@
           </w:tblCellMar>
         </w:tblPrEx>
         <w:trPr>
-          <w:cnfStyle w:val="000000010000"/>
+          <w:cnfStyle w:val="000000010000" w:firstRow="0" w:lastRow="0" w:firstColumn="0" w:lastColumn="0" w:oddVBand="0" w:evenVBand="0" w:oddHBand="0" w:evenHBand="1" w:firstRowFirstColumn="0" w:firstRowLastColumn="0" w:lastRowFirstColumn="0" w:lastRowLastColumn="0"/>
         </w:trPr>
         <w:tc>
           <w:tcPr>
-            <w:cnfStyle w:val="001000000000"/>
+            <w:cnfStyle w:val="001000000000" w:firstRow="0" w:lastRow="0" w:firstColumn="1" w:lastColumn="0" w:oddVBand="0" w:evenVBand="0" w:oddHBand="0" w:evenHBand="0" w:firstRowFirstColumn="0" w:firstRowLastColumn="0" w:lastRowFirstColumn="0" w:lastRowLastColumn="0"/>
             <w:tcW w:w="1440" w:type="dxa"/>
           </w:tcPr>
           <w:p>
@@ -2252,7 +2477,7 @@
           <w:p>
             <w:pPr>
               <w:pStyle w:val="ITEABodyText"/>
-              <w:cnfStyle w:val="000000010000"/>
+              <w:cnfStyle w:val="000000010000" w:firstRow="0" w:lastRow="0" w:firstColumn="0" w:lastColumn="0" w:oddVBand="0" w:evenVBand="0" w:oddHBand="0" w:evenHBand="1" w:firstRowFirstColumn="0" w:firstRowLastColumn="0" w:lastRowFirstColumn="0" w:lastRowLastColumn="0"/>
               <w:rPr>
                 <w:color w:val="000000"/>
               </w:rPr>
@@ -2274,11 +2499,11 @@
           </w:tblCellMar>
         </w:tblPrEx>
         <w:trPr>
-          <w:cnfStyle w:val="000000100000"/>
+          <w:cnfStyle w:val="000000100000" w:firstRow="0" w:lastRow="0" w:firstColumn="0" w:lastColumn="0" w:oddVBand="0" w:evenVBand="0" w:oddHBand="1" w:evenHBand="0" w:firstRowFirstColumn="0" w:firstRowLastColumn="0" w:lastRowFirstColumn="0" w:lastRowLastColumn="0"/>
         </w:trPr>
         <w:tc>
           <w:tcPr>
-            <w:cnfStyle w:val="001000000000"/>
+            <w:cnfStyle w:val="001000000000" w:firstRow="0" w:lastRow="0" w:firstColumn="1" w:lastColumn="0" w:oddVBand="0" w:evenVBand="0" w:oddHBand="0" w:evenHBand="0" w:firstRowFirstColumn="0" w:firstRowLastColumn="0" w:lastRowFirstColumn="0" w:lastRowLastColumn="0"/>
             <w:tcW w:w="1440" w:type="dxa"/>
           </w:tcPr>
           <w:p>
@@ -2303,7 +2528,7 @@
           <w:p>
             <w:pPr>
               <w:pStyle w:val="ITEABodyText"/>
-              <w:cnfStyle w:val="000000100000"/>
+              <w:cnfStyle w:val="000000100000" w:firstRow="0" w:lastRow="0" w:firstColumn="0" w:lastColumn="0" w:oddVBand="0" w:evenVBand="0" w:oddHBand="1" w:evenHBand="0" w:firstRowFirstColumn="0" w:firstRowLastColumn="0" w:lastRowFirstColumn="0" w:lastRowLastColumn="0"/>
               <w:rPr>
                 <w:color w:val="000000"/>
               </w:rPr>
@@ -2325,11 +2550,11 @@
           </w:tblCellMar>
         </w:tblPrEx>
         <w:trPr>
-          <w:cnfStyle w:val="000000010000"/>
+          <w:cnfStyle w:val="000000010000" w:firstRow="0" w:lastRow="0" w:firstColumn="0" w:lastColumn="0" w:oddVBand="0" w:evenVBand="0" w:oddHBand="0" w:evenHBand="1" w:firstRowFirstColumn="0" w:firstRowLastColumn="0" w:lastRowFirstColumn="0" w:lastRowLastColumn="0"/>
         </w:trPr>
         <w:tc>
           <w:tcPr>
-            <w:cnfStyle w:val="001000000000"/>
+            <w:cnfStyle w:val="001000000000" w:firstRow="0" w:lastRow="0" w:firstColumn="1" w:lastColumn="0" w:oddVBand="0" w:evenVBand="0" w:oddHBand="0" w:evenHBand="0" w:firstRowFirstColumn="0" w:firstRowLastColumn="0" w:lastRowFirstColumn="0" w:lastRowLastColumn="0"/>
             <w:tcW w:w="1440" w:type="dxa"/>
           </w:tcPr>
           <w:p>
@@ -2354,7 +2579,7 @@
           <w:p>
             <w:pPr>
               <w:pStyle w:val="ITEABodyText"/>
-              <w:cnfStyle w:val="000000010000"/>
+              <w:cnfStyle w:val="000000010000" w:firstRow="0" w:lastRow="0" w:firstColumn="0" w:lastColumn="0" w:oddVBand="0" w:evenVBand="0" w:oddHBand="0" w:evenHBand="1" w:firstRowFirstColumn="0" w:firstRowLastColumn="0" w:lastRowFirstColumn="0" w:lastRowLastColumn="0"/>
               <w:rPr>
                 <w:color w:val="000000"/>
               </w:rPr>
@@ -2378,11 +2603,12 @@
       <w:pPr>
         <w:pStyle w:val="ITEAHeading1"/>
       </w:pPr>
-      <w:bookmarkStart w:id="18" w:name="_Toc303258773"/>
-      <w:r>
+      <w:bookmarkStart w:id="58" w:name="_Toc303258773"/>
+      <w:r>
+        <w:lastRenderedPageBreak/>
         <w:t>Introduction</w:t>
       </w:r>
-      <w:bookmarkEnd w:id="18"/>
+      <w:bookmarkEnd w:id="58"/>
     </w:p>
     <w:p>
       <w:pPr>
@@ -2396,15 +2622,7 @@
         <w:t>uage processing systems require</w:t>
       </w:r>
       <w:r>
-        <w:t xml:space="preserve"> data: for training, for tuning and for testing. In the </w:t>
-      </w:r>
-      <w:proofErr w:type="spellStart"/>
-      <w:r>
-        <w:t>ModelWriter</w:t>
-      </w:r>
-      <w:proofErr w:type="spellEnd"/>
-      <w:r>
-        <w:t xml:space="preserve"> project, this includes textual data, knowledge data and ideally bi-texts i.e., aligned corpora of text and their corresponding knowledge representation.  </w:t>
+        <w:t xml:space="preserve"> data: for training, for tuning and for testing. In the ModelWriter project, this includes textual data, knowledge data and ideally bi-texts i.e., aligned corpora of text and their corresponding knowledge representation.  </w:t>
       </w:r>
     </w:p>
     <w:p>
@@ -2418,15 +2636,7 @@
         <w:pStyle w:val="ITEABodyText"/>
       </w:pPr>
       <w:r>
-        <w:t xml:space="preserve">Based on the use cases identified in WP1, we collected data to develop and evaluate three NLP tools necessary to achieve </w:t>
-      </w:r>
-      <w:proofErr w:type="spellStart"/>
-      <w:r>
-        <w:t>ModelWriter</w:t>
-      </w:r>
-      <w:proofErr w:type="spellEnd"/>
-      <w:r>
-        <w:t xml:space="preserve"> goals, namely, a semantic annotator, a semantic parser and a natural language generator.</w:t>
+        <w:t>Based on the use cases identified in WP1, we collected data to develop and evaluate three NLP tools necessary to achieve ModelWriter goals, namely, a semantic annotator, a semantic parser and a natural language generator.</w:t>
       </w:r>
     </w:p>
     <w:p>
@@ -2465,15 +2675,7 @@
         <w:pStyle w:val="ITEABodyText"/>
       </w:pPr>
       <w:r>
-        <w:t xml:space="preserve">Conversely, a natural language generator maps model representations to text. It can be used to update a </w:t>
-      </w:r>
-      <w:proofErr w:type="gramStart"/>
-      <w:r>
-        <w:t>text which</w:t>
-      </w:r>
-      <w:proofErr w:type="gramEnd"/>
-      <w:r>
-        <w:t xml:space="preserve"> is synchronised with a model whenever this model is modified/extended.</w:t>
+        <w:t>Conversely, a natural language generator maps model representations to text. It can be used to update a text which is synchronised with a model whenever this model is modified/extended.</w:t>
       </w:r>
     </w:p>
     <w:p>
@@ -2494,15 +2696,7 @@
         <w:jc w:val="both"/>
       </w:pPr>
       <w:r>
-        <w:t xml:space="preserve">During the first year of the </w:t>
-      </w:r>
-      <w:proofErr w:type="spellStart"/>
-      <w:r>
-        <w:t>ModelWriter</w:t>
-      </w:r>
-      <w:proofErr w:type="spellEnd"/>
-      <w:r>
-        <w:t xml:space="preserve"> project</w:t>
+        <w:t>During the first year of the ModelWriter project</w:t>
       </w:r>
       <w:r>
         <w:t>, we work</w:t>
@@ -2557,15 +2751,7 @@
         <w:t>s</w:t>
       </w:r>
       <w:r>
-        <w:t xml:space="preserve">, </w:t>
-      </w:r>
-      <w:proofErr w:type="spellStart"/>
-      <w:r>
-        <w:t>pdf</w:t>
-      </w:r>
-      <w:proofErr w:type="spellEnd"/>
-      <w:r>
-        <w:t xml:space="preserve"> file</w:t>
+        <w:t>, pdf file</w:t>
       </w:r>
       <w:r>
         <w:t>s</w:t>
@@ -2577,15 +2763,7 @@
         <w:t>s</w:t>
       </w:r>
       <w:r>
-        <w:t>, etc. and they can contain both text (words, sentences</w:t>
-      </w:r>
-      <w:proofErr w:type="gramStart"/>
-      <w:r>
-        <w:t>, …)</w:t>
-      </w:r>
-      <w:proofErr w:type="gramEnd"/>
-      <w:r>
-        <w:t xml:space="preserve"> and pictures.</w:t>
+        <w:t>, etc. and they can contain both text (words, sentences, …) and pictures.</w:t>
       </w:r>
     </w:p>
     <w:p>
@@ -2725,32 +2903,16 @@
         <w:t>s</w:t>
       </w:r>
       <w:r>
-        <w:t xml:space="preserve"> text (code documentation) with either </w:t>
-      </w:r>
-      <w:proofErr w:type="gramStart"/>
-      <w:r>
-        <w:t>ECORE  or</w:t>
-      </w:r>
-      <w:proofErr w:type="gramEnd"/>
-      <w:r>
-        <w:t xml:space="preserve"> Java concepts. In contrast, in the Airbus case, </w:t>
+        <w:t xml:space="preserve"> text (code documentation) with either ECORE  or Java concepts. In contrast, in the Airbus case, </w:t>
       </w:r>
       <w:r>
         <w:t xml:space="preserve">because </w:t>
       </w:r>
       <w:r>
-        <w:t xml:space="preserve">the aim is to synchronise the system installation design principles (SIDP) documents with an OWL knowledge base describing </w:t>
-      </w:r>
-      <w:proofErr w:type="gramStart"/>
-      <w:r>
-        <w:t xml:space="preserve">the </w:t>
-      </w:r>
-      <w:r>
-        <w:t xml:space="preserve"> rules</w:t>
-      </w:r>
-      <w:proofErr w:type="gramEnd"/>
-      <w:r>
-        <w:t xml:space="preserve"> and the components described by the SIDP documents</w:t>
+        <w:t xml:space="preserve">the aim is to synchronise the system installation design principles (SIDP) documents with an OWL knowledge base describing the </w:t>
+      </w:r>
+      <w:r>
+        <w:t xml:space="preserve"> rules and the components described by the SIDP documents</w:t>
       </w:r>
       <w:r>
         <w:t>, the semantic annotator annotates text with KB elements</w:t>
@@ -2764,27 +2926,14 @@
       <w:r>
         <w:t xml:space="preserve"> and the models </w:t>
       </w:r>
-      <w:proofErr w:type="gramStart"/>
       <w:r>
         <w:t xml:space="preserve">are </w:t>
       </w:r>
       <w:r>
-        <w:t xml:space="preserve"> used</w:t>
-      </w:r>
-      <w:proofErr w:type="gramEnd"/>
-      <w:r>
-        <w:t xml:space="preserve"> to annotate text and later on in the project, to represent the meaning of texts. The knowledge </w:t>
-      </w:r>
-      <w:proofErr w:type="gramStart"/>
-      <w:r>
-        <w:t xml:space="preserve">bases </w:t>
-      </w:r>
-      <w:r>
-        <w:t xml:space="preserve"> are</w:t>
-      </w:r>
-      <w:proofErr w:type="gramEnd"/>
-      <w:r>
-        <w:t xml:space="preserve"> </w:t>
+        <w:t xml:space="preserve"> used to annotate text and later on in the project, to represent the meaning of texts. The knowledge bases </w:t>
+      </w:r>
+      <w:r>
+        <w:t xml:space="preserve"> are </w:t>
       </w:r>
       <w:r>
         <w:t xml:space="preserve">also </w:t>
@@ -2822,7 +2971,7 @@
           <w:lang w:val="fr-FR" w:eastAsia="fr-FR"/>
         </w:rPr>
         <w:drawing>
-          <wp:inline distT="0" distB="0" distL="0" distR="0">
+          <wp:inline distT="0" distB="0" distL="0" distR="0" wp14:anchorId="7C84F7DC" wp14:editId="1425B467">
             <wp:extent cx="5753100" cy="2921000"/>
             <wp:effectExtent l="0" t="0" r="12700" b="0"/>
             <wp:docPr id="6" name="Image 6" descr="../../../../../../../../Desktop/Capture%20d’écran%202015-09-02%2"/>
@@ -2839,10 +2988,10 @@
                     </pic:cNvPicPr>
                   </pic:nvPicPr>
                   <pic:blipFill>
-                    <a:blip r:embed="rId11" cstate="print">
+                    <a:blip r:embed="rId12" cstate="print">
                       <a:extLst>
                         <a:ext uri="{28A0092B-C50C-407E-A947-70E740481C1C}">
-                          <a14:useLocalDpi xmlns:a14="http://schemas.microsoft.com/office/drawing/2010/main" xmlns:pic="http://schemas.openxmlformats.org/drawingml/2006/picture" xmlns:a="http://schemas.openxmlformats.org/drawingml/2006/main" xmlns:wps="http://schemas.microsoft.com/office/word/2010/wordprocessingShape" xmlns:wne="http://schemas.microsoft.com/office/word/2006/wordml" xmlns:wpi="http://schemas.microsoft.com/office/word/2010/wordprocessingInk" xmlns:wpg="http://schemas.microsoft.com/office/word/2010/wordprocessingGroup" xmlns:w14="http://schemas.microsoft.com/office/word/2010/wordml" xmlns:w="http://schemas.openxmlformats.org/wordprocessingml/2006/main" xmlns:w10="urn:schemas-microsoft-com:office:word" xmlns:wp="http://schemas.openxmlformats.org/drawingml/2006/wordprocessingDrawing" xmlns:wp14="http://schemas.microsoft.com/office/word/2010/wordprocessingDrawing" xmlns:v="urn:schemas-microsoft-com:vml" xmlns:m="http://schemas.openxmlformats.org/officeDocument/2006/math" xmlns:r="http://schemas.openxmlformats.org/officeDocument/2006/relationships" xmlns:o="urn:schemas-microsoft-com:office:office" xmlns:mv="urn:schemas-microsoft-com:mac:vml" xmlns:mc="http://schemas.openxmlformats.org/markup-compatibility/2006" xmlns:mo="http://schemas.microsoft.com/office/mac/office/2008/main" xmlns:wpc="http://schemas.microsoft.com/office/word/2010/wordprocessingCanvas" xmlns="" val="0"/>
+                          <a14:useLocalDpi xmlns:a14="http://schemas.microsoft.com/office/drawing/2010/main" val="0"/>
                         </a:ext>
                       </a:extLst>
                     </a:blip>
@@ -2877,13 +3026,26 @@
         <w:jc w:val="center"/>
       </w:pPr>
       <w:r>
-        <w:t>Figure 1: T</w:t>
-      </w:r>
-      <w:r>
-        <w:t xml:space="preserve">he relationship between </w:t>
-      </w:r>
-      <w:r>
-        <w:t>the data constituting the corpora.</w:t>
+        <w:t xml:space="preserve">Figure 1: </w:t>
+      </w:r>
+      <w:ins w:id="59" w:author="Claire Gardent" w:date="2015-09-08T18:25:00Z">
+        <w:r>
+          <w:t>Text, Model and Knowledge Base</w:t>
+        </w:r>
+      </w:ins>
+      <w:del w:id="60" w:author="Claire Gardent" w:date="2015-09-08T18:25:00Z">
+        <w:r>
+          <w:delText>T</w:delText>
+        </w:r>
+        <w:r>
+          <w:delText xml:space="preserve">he relationship between </w:delText>
+        </w:r>
+        <w:r>
+          <w:delText>the data constituting the corpora</w:delText>
+        </w:r>
+      </w:del>
+      <w:r>
+        <w:t>.</w:t>
       </w:r>
     </w:p>
     <w:p>
@@ -2907,39 +3069,63 @@
         <w:t>e</w:t>
       </w:r>
       <w:r>
-        <w:t xml:space="preserve">scribed in this document </w:t>
+        <w:t>scribed in this document will  be used to identify the linguistic requirements set by the use cases; to train and test the semantic processors (parser and generator); and to acquire the language models useful for disambiguation (parsing) and fluency ranking (generation). The rest of this document is organized as follows: section 3 describes the Airbus corpor</w:t>
+      </w:r>
+      <w:ins w:id="61" w:author="Monceaux, Anne" w:date="2015-09-07T23:27:00Z">
+        <w:r>
+          <w:t>a</w:t>
+        </w:r>
+      </w:ins>
+      <w:r>
+        <w:t xml:space="preserve"> </w:t>
+      </w:r>
+      <w:r>
+        <w:t xml:space="preserve"> and  section 4 describes the </w:t>
+      </w:r>
+      <w:proofErr w:type="spellStart"/>
+      <w:r>
+        <w:t>Obeo</w:t>
+      </w:r>
+      <w:proofErr w:type="spellEnd"/>
+      <w:r>
+        <w:t xml:space="preserve"> corpora. </w:t>
+      </w:r>
+    </w:p>
+    <w:p>
+      <w:pPr>
+        <w:pStyle w:val="ITEABodyText"/>
+      </w:pPr>
+    </w:p>
+    <w:p>
+      <w:pPr>
+        <w:pStyle w:val="ITEABodyText"/>
+      </w:pPr>
+    </w:p>
+    <w:p>
+      <w:pPr>
+        <w:pStyle w:val="ITEAHeading1"/>
+      </w:pPr>
+      <w:bookmarkStart w:id="62" w:name="_Toc303258774"/>
+      <w:r>
+        <w:lastRenderedPageBreak/>
+        <w:t>Airbus Data</w:t>
+      </w:r>
+      <w:bookmarkEnd w:id="62"/>
+    </w:p>
+    <w:p>
+      <w:pPr>
+        <w:pStyle w:val="ITEABodyText"/>
+      </w:pPr>
+      <w:r>
+        <w:t xml:space="preserve">This section describes the Airbus </w:t>
       </w:r>
       <w:proofErr w:type="gramStart"/>
       <w:r>
-        <w:t>will  be</w:t>
+        <w:t>corpora which is</w:t>
       </w:r>
       <w:proofErr w:type="gramEnd"/>
       <w:r>
-        <w:t xml:space="preserve"> used to identify the linguistic requirements set by the use cases; to train and test the semantic processors (parser and generator); and to acquire the language models useful for disambiguation (parsing) and fluency ranking (generation). The rest of this document is organized as follows: section 3 describes the Airbus </w:t>
-      </w:r>
-      <w:proofErr w:type="spellStart"/>
-      <w:r>
-        <w:t>corpor</w:t>
-      </w:r>
-      <w:proofErr w:type="spellEnd"/>
-      <w:r>
-        <w:t xml:space="preserve"> </w:t>
-      </w:r>
-      <w:proofErr w:type="gramStart"/>
-      <w:r>
-        <w:t>and  section</w:t>
-      </w:r>
-      <w:proofErr w:type="gramEnd"/>
-      <w:r>
-        <w:t xml:space="preserve"> 4 describes the </w:t>
-      </w:r>
-      <w:proofErr w:type="spellStart"/>
-      <w:r>
-        <w:t>Obeo</w:t>
-      </w:r>
-      <w:proofErr w:type="spellEnd"/>
-      <w:r>
-        <w:t xml:space="preserve"> corpora. </w:t>
+        <w:t xml:space="preserve"> composed of a set of texts and a knowledge base (the model).</w:t>
       </w:r>
     </w:p>
     <w:p>
@@ -2951,55 +3137,32 @@
       <w:pPr>
         <w:pStyle w:val="ITEABodyText"/>
       </w:pPr>
-    </w:p>
-    <w:p>
-      <w:pPr>
-        <w:pStyle w:val="ITEAHeading1"/>
-      </w:pPr>
-      <w:bookmarkStart w:id="19" w:name="_Toc303258774"/>
-      <w:r>
-        <w:t>Airbus Data</w:t>
-      </w:r>
-      <w:bookmarkEnd w:id="19"/>
+      <w:r>
+        <w:t xml:space="preserve">The Airbus use cases UC-FR4 and UC-FR5 target the synchronisation of Airbus SIDP (e.g. System Installation Design Principles) documents with an </w:t>
+      </w:r>
+      <w:del w:id="63" w:author="Monceaux, Anne" w:date="2015-09-07T23:28:00Z">
+        <w:r>
+          <w:delText xml:space="preserve">RDFS </w:delText>
+        </w:r>
+      </w:del>
+      <w:ins w:id="64" w:author="Monceaux, Anne" w:date="2015-09-07T23:28:00Z">
+        <w:r>
+          <w:t xml:space="preserve">OWL </w:t>
+        </w:r>
+      </w:ins>
+      <w:r>
+        <w:t xml:space="preserve">model. </w:t>
+      </w:r>
     </w:p>
     <w:p>
       <w:pPr>
         <w:pStyle w:val="ITEABodyText"/>
       </w:pPr>
-      <w:r>
-        <w:t xml:space="preserve">This section describes the Airbus </w:t>
-      </w:r>
-      <w:proofErr w:type="gramStart"/>
-      <w:r>
-        <w:t>corpora which</w:t>
-      </w:r>
-      <w:proofErr w:type="gramEnd"/>
-      <w:r>
-        <w:t xml:space="preserve"> is composed of a set of texts and a knowledge base (the model).</w:t>
-      </w:r>
     </w:p>
     <w:p>
       <w:pPr>
         <w:pStyle w:val="ITEABodyText"/>
       </w:pPr>
-    </w:p>
-    <w:p>
-      <w:pPr>
-        <w:pStyle w:val="ITEABodyText"/>
-      </w:pPr>
-      <w:r>
-        <w:t xml:space="preserve">The Airbus use cases UC-FR4 and UC-FR5 target the synchronisation of Airbus SIDP (e.g. System Installation Design Principles) documents with an RDFS model. </w:t>
-      </w:r>
-    </w:p>
-    <w:p>
-      <w:pPr>
-        <w:pStyle w:val="ITEABodyText"/>
-      </w:pPr>
-    </w:p>
-    <w:p>
-      <w:pPr>
-        <w:pStyle w:val="ITEABodyText"/>
-      </w:pPr>
       <w:r>
         <w:t xml:space="preserve">The overall driving need for these two use cases is to reduce the time and the burden for the designers to consult a large set of regulation documents in order to retrieve design rules. Due to reasons such as technology push, process changes, </w:t>
       </w:r>
@@ -3007,15 +3170,7 @@
         <w:t>etc.</w:t>
       </w:r>
       <w:r>
-        <w:t xml:space="preserve"> an increasing number of different regulation documents are issued by different stakeholders. They contain a high number of informal rules and the designers have difficulties following the information cascade and retrieving or rebuilding the correct information. This situation results in time waste, suboptimal designs and higher risks of error. In </w:t>
-      </w:r>
-      <w:proofErr w:type="spellStart"/>
-      <w:r>
-        <w:t>ModelWriter</w:t>
-      </w:r>
-      <w:proofErr w:type="spellEnd"/>
-      <w:r>
-        <w:t>, our ultimate goal is to remedy this shortcoming by providing a synchronization mechanism between these documents and a model encoding the rules contained in these documents This is an ambitious goal which in effect, requires building a semantic parser and a generator that can map arbitrary text into formal rules and vice versa. To achieve these goals, we</w:t>
+        <w:t xml:space="preserve"> an increasing number of different regulation documents are issued by different stakeholders. They contain a high number of informal rules and the designers have difficulties following the information cascade and retrieving or rebuilding the correct information. This situation results in time waste, suboptimal designs and higher risks of error. In ModelWriter, our ultimate goal is to remedy this shortcoming by providing a synchronization mechanism between these documents and a model encoding the rules contained in these documents This is an ambitious goal which in effect, requires building a semantic parser and a generator that can map arbitrary text into formal rules and vice versa. To achieve these goals, we</w:t>
       </w:r>
       <w:r>
         <w:t xml:space="preserve"> started by gathering </w:t>
@@ -3033,11 +3188,11 @@
           <w:sz w:val="20"/>
         </w:rPr>
       </w:pPr>
-      <w:bookmarkStart w:id="20" w:name="_Toc303258775"/>
+      <w:bookmarkStart w:id="65" w:name="_Toc303258775"/>
       <w:r>
         <w:t>Text</w:t>
       </w:r>
-      <w:bookmarkEnd w:id="20"/>
+      <w:bookmarkEnd w:id="65"/>
     </w:p>
     <w:p>
       <w:pPr>
@@ -3077,7 +3232,7 @@
           <w:lang w:val="fr-FR" w:eastAsia="fr-FR"/>
         </w:rPr>
         <w:drawing>
-          <wp:inline distT="0" distB="0" distL="0" distR="0">
+          <wp:inline distT="0" distB="0" distL="0" distR="0" wp14:anchorId="0586821A" wp14:editId="1439D925">
             <wp:extent cx="5759450" cy="2547177"/>
             <wp:effectExtent l="0" t="0" r="6350" b="0"/>
             <wp:docPr id="1" name="Image 1"/>
@@ -3094,10 +3249,10 @@
                     </pic:cNvPicPr>
                   </pic:nvPicPr>
                   <pic:blipFill>
-                    <a:blip r:embed="rId12">
+                    <a:blip r:embed="rId13">
                       <a:extLst>
                         <a:ext uri="{28A0092B-C50C-407E-A947-70E740481C1C}">
-                          <a14:useLocalDpi xmlns:a14="http://schemas.microsoft.com/office/drawing/2010/main" xmlns:pic="http://schemas.openxmlformats.org/drawingml/2006/picture" xmlns:a="http://schemas.openxmlformats.org/drawingml/2006/main" xmlns:wps="http://schemas.microsoft.com/office/word/2010/wordprocessingShape" xmlns:wne="http://schemas.microsoft.com/office/word/2006/wordml" xmlns:wpi="http://schemas.microsoft.com/office/word/2010/wordprocessingInk" xmlns:wpg="http://schemas.microsoft.com/office/word/2010/wordprocessingGroup" xmlns:w14="http://schemas.microsoft.com/office/word/2010/wordml" xmlns:w="http://schemas.openxmlformats.org/wordprocessingml/2006/main" xmlns:w10="urn:schemas-microsoft-com:office:word" xmlns:wp="http://schemas.openxmlformats.org/drawingml/2006/wordprocessingDrawing" xmlns:wp14="http://schemas.microsoft.com/office/word/2010/wordprocessingDrawing" xmlns:v="urn:schemas-microsoft-com:vml" xmlns:m="http://schemas.openxmlformats.org/officeDocument/2006/math" xmlns:r="http://schemas.openxmlformats.org/officeDocument/2006/relationships" xmlns:o="urn:schemas-microsoft-com:office:office" xmlns:mv="urn:schemas-microsoft-com:mac:vml" xmlns:mc="http://schemas.openxmlformats.org/markup-compatibility/2006" xmlns:mo="http://schemas.microsoft.com/office/mac/office/2008/main" xmlns:wpc="http://schemas.microsoft.com/office/word/2010/wordprocessingCanvas" xmlns="" val="0"/>
+                          <a14:useLocalDpi xmlns:a14="http://schemas.microsoft.com/office/drawing/2010/main" val="0"/>
                         </a:ext>
                       </a:extLst>
                     </a:blip>
@@ -3165,10 +3320,60 @@
           <w:ilvl w:val="0"/>
           <w:numId w:val="28"/>
         </w:numPr>
-      </w:pPr>
-      <w:r>
-        <w:t>SIDP document SIDP 92A001V. This SIDP document contains the system installation design principles applicable to the electrical and optical system installation. It provides an example of how design rules are formulated in SIDP documents and of how these documents are structured. The SIDP document SIDP 92A001 includes text and graphics and contains 6311 word forms. It is available in French-Consortium/airbus/text/SIDP92A001V.docx</w:t>
-      </w:r>
+        <w:rPr>
+          <w:ins w:id="66" w:author="Claire Gardent" w:date="2015-09-08T18:26:00Z"/>
+        </w:rPr>
+        <w:pPrChange w:id="67" w:author="Claire Gardent" w:date="2015-09-08T18:26:00Z">
+          <w:pPr>
+            <w:pStyle w:val="ITEABodyText"/>
+            <w:ind w:left="360"/>
+          </w:pPr>
+        </w:pPrChange>
+      </w:pPr>
+      <w:r>
+        <w:t xml:space="preserve">SIDP document SIDP 92A001V. This SIDP document contains the system installation design principles applicable to the electrical and optical system installation. It provides an example of how design rules are formulated in SIDP documents and of how these documents are structured. The SIDP document SIDP 92A001 includes text and graphics and contains 6311 word forms. It is </w:t>
+      </w:r>
+      <w:ins w:id="68" w:author="Monceaux, Anne" w:date="2015-09-07T23:31:00Z">
+        <w:r>
+          <w:t xml:space="preserve">a confidential document, made </w:t>
+        </w:r>
+      </w:ins>
+      <w:r>
+        <w:t xml:space="preserve">available </w:t>
+      </w:r>
+      <w:ins w:id="69" w:author="Monceaux, Anne" w:date="2015-09-07T23:32:00Z">
+        <w:r>
+          <w:t xml:space="preserve">under NDA only. </w:t>
+        </w:r>
+      </w:ins>
+      <w:del w:id="70" w:author="Monceaux, Anne" w:date="2015-09-07T23:32:00Z">
+        <w:r>
+          <w:delText xml:space="preserve">in </w:delText>
+        </w:r>
+      </w:del>
+    </w:p>
+    <w:p>
+      <w:pPr>
+        <w:pStyle w:val="ITEABodyText"/>
+        <w:ind w:left="360"/>
+        <w:rPr>
+          <w:del w:id="71" w:author="Claire Gardent" w:date="2015-09-08T18:26:00Z"/>
+        </w:rPr>
+        <w:pPrChange w:id="72" w:author="Claire Gardent" w:date="2015-09-08T18:26:00Z">
+          <w:pPr>
+            <w:pStyle w:val="ITEABodyText"/>
+            <w:numPr>
+              <w:numId w:val="28"/>
+            </w:numPr>
+            <w:ind w:left="360" w:hanging="360"/>
+          </w:pPr>
+        </w:pPrChange>
+      </w:pPr>
+      <w:del w:id="73" w:author="Claire Gardent" w:date="2015-09-08T18:26:00Z">
+        <w:r>
+          <w:delText>French-Consortium/airbus/text/SIDP92A001V.docx</w:delText>
+        </w:r>
+      </w:del>
     </w:p>
     <w:p>
       <w:pPr>
@@ -3191,7 +3396,70 @@
         <w:t xml:space="preserve">. Table 1 shows an example of an SIDP rule </w:t>
       </w:r>
       <w:r>
-        <w:t xml:space="preserve">extracted from the database. It is a rule describing a segregation constraint holding between a pipe and an electrical route. This constraint is specified by Rule 1 and applies in Zone 1 of the functional area ATA38 (i.e., the water waste system).  </w:t>
+        <w:t xml:space="preserve">extracted from the database. It is a rule describing a segregation constraint holding between a pipe and an electrical route. This constraint is specified by Rule 1 and applies in </w:t>
+      </w:r>
+      <w:del w:id="74" w:author="Monceaux, Anne" w:date="2015-09-07T23:34:00Z">
+        <w:r>
+          <w:delText xml:space="preserve">Zone 1 of </w:delText>
+        </w:r>
+      </w:del>
+      <w:r>
+        <w:t>the functional area ATA38 (i.e., the water waste system)</w:t>
+      </w:r>
+      <w:ins w:id="75" w:author="Monceaux, Anne" w:date="2015-09-07T23:34:00Z">
+        <w:r>
+          <w:t xml:space="preserve"> and in </w:t>
+        </w:r>
+      </w:ins>
+      <w:ins w:id="76" w:author="Monceaux, Anne" w:date="2015-09-07T23:35:00Z">
+        <w:r>
+          <w:t xml:space="preserve">aircraft </w:t>
+        </w:r>
+      </w:ins>
+      <w:ins w:id="77" w:author="Monceaux, Anne" w:date="2015-09-07T23:34:00Z">
+        <w:r>
+          <w:t>Zone 1</w:t>
+        </w:r>
+      </w:ins>
+      <w:ins w:id="78" w:author="Monceaux, Anne" w:date="2015-09-07T23:36:00Z">
+        <w:r>
+          <w:t xml:space="preserve"> (</w:t>
+        </w:r>
+      </w:ins>
+      <w:proofErr w:type="spellStart"/>
+      <w:ins w:id="79" w:author="Monceaux, Anne" w:date="2015-09-07T23:37:00Z">
+        <w:r>
+          <w:t>i.</w:t>
+        </w:r>
+      </w:ins>
+      <w:ins w:id="80" w:author="Monceaux, Anne" w:date="2015-09-07T23:38:00Z">
+        <w:r>
+          <w:t>e</w:t>
+        </w:r>
+      </w:ins>
+      <w:proofErr w:type="spellEnd"/>
+      <w:ins w:id="81" w:author="Monceaux, Anne" w:date="2015-09-07T23:36:00Z">
+        <w:r>
+          <w:t xml:space="preserve"> </w:t>
+        </w:r>
+      </w:ins>
+      <w:ins w:id="82" w:author="Monceaux, Anne" w:date="2015-09-08T06:57:00Z">
+        <w:r>
+          <w:t xml:space="preserve">this refers to </w:t>
+        </w:r>
+      </w:ins>
+      <w:ins w:id="83" w:author="Monceaux, Anne" w:date="2015-09-07T23:36:00Z">
+        <w:r>
+          <w:t xml:space="preserve">a zonal </w:t>
+        </w:r>
+      </w:ins>
+      <w:ins w:id="84" w:author="Monceaux, Anne" w:date="2015-09-07T23:37:00Z">
+        <w:r>
+          <w:t>safety breakdown of the aircraft)</w:t>
+        </w:r>
+      </w:ins>
+      <w:r>
+        <w:t xml:space="preserve">.  </w:t>
       </w:r>
     </w:p>
     <w:p>
@@ -3204,7 +3472,20 @@
         <w:pStyle w:val="ITEABodyText"/>
       </w:pPr>
       <w:r>
-        <w:t>We gathered these rules to develop a first version of the NLP tools (semantic annotator, semantic parser and text generator) that works on these semi-structured rules. Currently, the semi-structured rules available to the French consortium consists of 986 rules and 13178 word forms. These rules are available in two formats: an excel file whose columns are used to label each part of the rule (French-Consortium/airbus/text/rules.xls) and a text file where this labelling is ignored. (French-Consortium/airbus/text/rules.txt). The excel file is used to automatically construct an RDFS version of the rules while the text file is used to test the NLP tools.</w:t>
+        <w:t xml:space="preserve">We gathered these rules to develop a first version of the NLP tools (semantic annotator, semantic parser and text generator) that works on these semi-structured rules. Currently, the semi-structured rules available to the French consortium consists of 986 rules and 13178 word forms. These rules are available in two formats: an excel file whose columns are used to label each part of the rule (French-Consortium/airbus/text/rules.xls) and a text file where this labelling is ignored. (French-Consortium/airbus/text/rules.txt). The excel file is used to automatically construct an </w:t>
+      </w:r>
+      <w:del w:id="85" w:author="Monceaux, Anne" w:date="2015-09-07T23:38:00Z">
+        <w:r>
+          <w:delText xml:space="preserve">RDFS </w:delText>
+        </w:r>
+      </w:del>
+      <w:ins w:id="86" w:author="Monceaux, Anne" w:date="2015-09-07T23:38:00Z">
+        <w:r>
+          <w:t xml:space="preserve">OWL </w:t>
+        </w:r>
+      </w:ins>
+      <w:r>
+        <w:t>version of the rules while the text file is used to test the NLP tools.</w:t>
       </w:r>
     </w:p>
     <w:p>
@@ -3216,7 +3497,7 @@
       <w:tblPr>
         <w:tblStyle w:val="Tramemoyenne1-Accent2"/>
         <w:tblW w:w="0" w:type="auto"/>
-        <w:tblLook w:val="04A0"/>
+        <w:tblLook w:val="04A0" w:firstRow="1" w:lastRow="0" w:firstColumn="1" w:lastColumn="0" w:noHBand="0" w:noVBand="1"/>
       </w:tblPr>
       <w:tblGrid>
         <w:gridCol w:w="1113"/>
@@ -3230,11 +3511,11 @@
       </w:tblGrid>
       <w:tr>
         <w:trPr>
-          <w:cnfStyle w:val="100000000000"/>
+          <w:cnfStyle w:val="100000000000" w:firstRow="1" w:lastRow="0" w:firstColumn="0" w:lastColumn="0" w:oddVBand="0" w:evenVBand="0" w:oddHBand="0" w:evenHBand="0" w:firstRowFirstColumn="0" w:firstRowLastColumn="0" w:lastRowFirstColumn="0" w:lastRowLastColumn="0"/>
         </w:trPr>
         <w:tc>
           <w:tcPr>
-            <w:cnfStyle w:val="001000000000"/>
+            <w:cnfStyle w:val="001000000000" w:firstRow="0" w:lastRow="0" w:firstColumn="1" w:lastColumn="0" w:oddVBand="0" w:evenVBand="0" w:oddHBand="0" w:evenHBand="0" w:firstRowFirstColumn="0" w:firstRowLastColumn="0" w:lastRowFirstColumn="0" w:lastRowLastColumn="0"/>
             <w:tcW w:w="1113" w:type="dxa"/>
           </w:tcPr>
           <w:p>
@@ -3253,7 +3534,7 @@
           <w:p>
             <w:pPr>
               <w:pStyle w:val="Pieddepage"/>
-              <w:cnfStyle w:val="100000000000"/>
+              <w:cnfStyle w:val="100000000000" w:firstRow="1" w:lastRow="0" w:firstColumn="0" w:lastColumn="0" w:oddVBand="0" w:evenVBand="0" w:oddHBand="0" w:evenHBand="0" w:firstRowFirstColumn="0" w:firstRowLastColumn="0" w:lastRowFirstColumn="0" w:lastRowLastColumn="0"/>
             </w:pPr>
             <w:r>
               <w:t>Zone</w:t>
@@ -3267,7 +3548,7 @@
           <w:p>
             <w:pPr>
               <w:pStyle w:val="Pieddepage"/>
-              <w:cnfStyle w:val="100000000000"/>
+              <w:cnfStyle w:val="100000000000" w:firstRow="1" w:lastRow="0" w:firstColumn="0" w:lastColumn="0" w:oddVBand="0" w:evenVBand="0" w:oddHBand="0" w:evenHBand="0" w:firstRowFirstColumn="0" w:firstRowLastColumn="0" w:lastRowFirstColumn="0" w:lastRowLastColumn="0"/>
             </w:pPr>
             <w:r>
               <w:t>Rule</w:t>
@@ -3281,7 +3562,7 @@
           <w:p>
             <w:pPr>
               <w:pStyle w:val="Pieddepage"/>
-              <w:cnfStyle w:val="100000000000"/>
+              <w:cnfStyle w:val="100000000000" w:firstRow="1" w:lastRow="0" w:firstColumn="0" w:lastColumn="0" w:oddVBand="0" w:evenVBand="0" w:oddHBand="0" w:evenHBand="0" w:firstRowFirstColumn="0" w:firstRowLastColumn="0" w:lastRowFirstColumn="0" w:lastRowLastColumn="0"/>
             </w:pPr>
             <w:r>
               <w:t>Object</w:t>
@@ -3295,7 +3576,7 @@
           <w:p>
             <w:pPr>
               <w:pStyle w:val="Pieddepage"/>
-              <w:cnfStyle w:val="100000000000"/>
+              <w:cnfStyle w:val="100000000000" w:firstRow="1" w:lastRow="0" w:firstColumn="0" w:lastColumn="0" w:oddVBand="0" w:evenVBand="0" w:oddHBand="0" w:evenHBand="0" w:firstRowFirstColumn="0" w:firstRowLastColumn="0" w:lastRowFirstColumn="0" w:lastRowLastColumn="0"/>
             </w:pPr>
             <w:r>
               <w:t>Auxiliary</w:t>
@@ -3309,7 +3590,7 @@
           <w:p>
             <w:pPr>
               <w:pStyle w:val="Pieddepage"/>
-              <w:cnfStyle w:val="100000000000"/>
+              <w:cnfStyle w:val="100000000000" w:firstRow="1" w:lastRow="0" w:firstColumn="0" w:lastColumn="0" w:oddVBand="0" w:evenVBand="0" w:oddHBand="0" w:evenHBand="0" w:firstRowFirstColumn="0" w:firstRowLastColumn="0" w:lastRowFirstColumn="0" w:lastRowLastColumn="0"/>
             </w:pPr>
             <w:r>
               <w:t>Action Verb</w:t>
@@ -3323,7 +3604,7 @@
           <w:p>
             <w:pPr>
               <w:pStyle w:val="Pieddepage"/>
-              <w:cnfStyle w:val="100000000000"/>
+              <w:cnfStyle w:val="100000000000" w:firstRow="1" w:lastRow="0" w:firstColumn="0" w:lastColumn="0" w:oddVBand="0" w:evenVBand="0" w:oddHBand="0" w:evenHBand="0" w:firstRowFirstColumn="0" w:firstRowLastColumn="0" w:lastRowFirstColumn="0" w:lastRowLastColumn="0"/>
             </w:pPr>
             <w:r>
               <w:t>Prep</w:t>
@@ -3337,7 +3618,7 @@
           <w:p>
             <w:pPr>
               <w:pStyle w:val="Pieddepage"/>
-              <w:cnfStyle w:val="100000000000"/>
+              <w:cnfStyle w:val="100000000000" w:firstRow="1" w:lastRow="0" w:firstColumn="0" w:lastColumn="0" w:oddVBand="0" w:evenVBand="0" w:oddHBand="0" w:evenHBand="0" w:firstRowFirstColumn="0" w:firstRowLastColumn="0" w:lastRowFirstColumn="0" w:lastRowLastColumn="0"/>
             </w:pPr>
             <w:r>
               <w:t>Object 2</w:t>
@@ -3353,11 +3634,11 @@
           </w:tblCellMar>
         </w:tblPrEx>
         <w:trPr>
-          <w:cnfStyle w:val="000000100000"/>
+          <w:cnfStyle w:val="000000100000" w:firstRow="0" w:lastRow="0" w:firstColumn="0" w:lastColumn="0" w:oddVBand="0" w:evenVBand="0" w:oddHBand="1" w:evenHBand="0" w:firstRowFirstColumn="0" w:firstRowLastColumn="0" w:lastRowFirstColumn="0" w:lastRowLastColumn="0"/>
         </w:trPr>
         <w:tc>
           <w:tcPr>
-            <w:cnfStyle w:val="001000000000"/>
+            <w:cnfStyle w:val="001000000000" w:firstRow="0" w:lastRow="0" w:firstColumn="1" w:lastColumn="0" w:oddVBand="0" w:evenVBand="0" w:oddHBand="0" w:evenHBand="0" w:firstRowFirstColumn="0" w:firstRowLastColumn="0" w:lastRowFirstColumn="0" w:lastRowLastColumn="0"/>
             <w:tcW w:w="1113" w:type="dxa"/>
           </w:tcPr>
           <w:p>
@@ -3376,7 +3657,7 @@
           <w:p>
             <w:pPr>
               <w:pStyle w:val="Pieddepage"/>
-              <w:cnfStyle w:val="000000100000"/>
+              <w:cnfStyle w:val="000000100000" w:firstRow="0" w:lastRow="0" w:firstColumn="0" w:lastColumn="0" w:oddVBand="0" w:evenVBand="0" w:oddHBand="1" w:evenHBand="0" w:firstRowFirstColumn="0" w:firstRowLastColumn="0" w:lastRowFirstColumn="0" w:lastRowLastColumn="0"/>
             </w:pPr>
             <w:r>
               <w:t>1</w:t>
@@ -3390,7 +3671,7 @@
           <w:p>
             <w:pPr>
               <w:pStyle w:val="Pieddepage"/>
-              <w:cnfStyle w:val="000000100000"/>
+              <w:cnfStyle w:val="000000100000" w:firstRow="0" w:lastRow="0" w:firstColumn="0" w:lastColumn="0" w:oddVBand="0" w:evenVBand="0" w:oddHBand="1" w:evenHBand="0" w:firstRowFirstColumn="0" w:firstRowLastColumn="0" w:lastRowFirstColumn="0" w:lastRowLastColumn="0"/>
             </w:pPr>
             <w:r>
               <w:t>1</w:t>
@@ -3404,7 +3685,7 @@
           <w:p>
             <w:pPr>
               <w:pStyle w:val="Pieddepage"/>
-              <w:cnfStyle w:val="000000100000"/>
+              <w:cnfStyle w:val="000000100000" w:firstRow="0" w:lastRow="0" w:firstColumn="0" w:lastColumn="0" w:oddVBand="0" w:evenVBand="0" w:oddHBand="1" w:evenHBand="0" w:firstRowFirstColumn="0" w:firstRowLastColumn="0" w:lastRowFirstColumn="0" w:lastRowLastColumn="0"/>
             </w:pPr>
             <w:r>
               <w:t>pipe</w:t>
@@ -3418,7 +3699,7 @@
           <w:p>
             <w:pPr>
               <w:pStyle w:val="Pieddepage"/>
-              <w:cnfStyle w:val="000000100000"/>
+              <w:cnfStyle w:val="000000100000" w:firstRow="0" w:lastRow="0" w:firstColumn="0" w:lastColumn="0" w:oddVBand="0" w:evenVBand="0" w:oddHBand="1" w:evenHBand="0" w:firstRowFirstColumn="0" w:firstRowLastColumn="0" w:lastRowFirstColumn="0" w:lastRowLastColumn="0"/>
             </w:pPr>
             <w:r>
               <w:t>shall be</w:t>
@@ -3432,7 +3713,7 @@
           <w:p>
             <w:pPr>
               <w:pStyle w:val="Pieddepage"/>
-              <w:cnfStyle w:val="000000100000"/>
+              <w:cnfStyle w:val="000000100000" w:firstRow="0" w:lastRow="0" w:firstColumn="0" w:lastColumn="0" w:oddVBand="0" w:evenVBand="0" w:oddHBand="1" w:evenHBand="0" w:firstRowFirstColumn="0" w:firstRowLastColumn="0" w:lastRowFirstColumn="0" w:lastRowLastColumn="0"/>
             </w:pPr>
             <w:r>
               <w:t>segregated</w:t>
@@ -3446,7 +3727,7 @@
           <w:p>
             <w:pPr>
               <w:pStyle w:val="Pieddepage"/>
-              <w:cnfStyle w:val="000000100000"/>
+              <w:cnfStyle w:val="000000100000" w:firstRow="0" w:lastRow="0" w:firstColumn="0" w:lastColumn="0" w:oddVBand="0" w:evenVBand="0" w:oddHBand="1" w:evenHBand="0" w:firstRowFirstColumn="0" w:firstRowLastColumn="0" w:lastRowFirstColumn="0" w:lastRowLastColumn="0"/>
             </w:pPr>
             <w:r>
               <w:t>from</w:t>
@@ -3460,7 +3741,7 @@
           <w:p>
             <w:pPr>
               <w:pStyle w:val="Pieddepage"/>
-              <w:cnfStyle w:val="000000100000"/>
+              <w:cnfStyle w:val="000000100000" w:firstRow="0" w:lastRow="0" w:firstColumn="0" w:lastColumn="0" w:oddVBand="0" w:evenVBand="0" w:oddHBand="1" w:evenHBand="0" w:firstRowFirstColumn="0" w:firstRowLastColumn="0" w:lastRowFirstColumn="0" w:lastRowLastColumn="0"/>
             </w:pPr>
             <w:r>
               <w:t>electrical route</w:t>
@@ -3498,11 +3779,11 @@
           <w:sz w:val="20"/>
         </w:rPr>
       </w:pPr>
-      <w:bookmarkStart w:id="21" w:name="_Toc303258776"/>
+      <w:bookmarkStart w:id="87" w:name="_Toc303258776"/>
       <w:r>
         <w:t>Model</w:t>
       </w:r>
-      <w:bookmarkEnd w:id="21"/>
+      <w:bookmarkEnd w:id="87"/>
       <w:r>
         <w:t>s</w:t>
       </w:r>
@@ -3586,74 +3867,431 @@
         <w:jc w:val="both"/>
       </w:pPr>
       <w:r>
-        <w:t>The Rules ontology represents the SIDP rules concepts</w:t>
-      </w:r>
-      <w:r>
-        <w:t xml:space="preserve"> and was automatically derived from the semi-structured rules mentioned </w:t>
-      </w:r>
-      <w:commentRangeStart w:id="22"/>
+        <w:t>The Rule</w:t>
+      </w:r>
+      <w:del w:id="88" w:author="Monceaux, Anne" w:date="2015-09-08T06:52:00Z">
+        <w:r>
+          <w:delText>s</w:delText>
+        </w:r>
+      </w:del>
+      <w:r>
+        <w:t xml:space="preserve"> ontology represents the SIDP rules concepts</w:t>
+      </w:r>
+      <w:ins w:id="89" w:author="Monceaux, Anne" w:date="2015-09-08T07:03:00Z">
+        <w:r>
+          <w:t xml:space="preserve">. </w:t>
+        </w:r>
+      </w:ins>
+      <w:ins w:id="90" w:author="Monceaux, Anne" w:date="2015-09-08T07:04:00Z">
+        <w:r>
+          <w:t>It was manually constructed</w:t>
+        </w:r>
+      </w:ins>
+      <w:r>
+        <w:t xml:space="preserve"> and </w:t>
+      </w:r>
+      <w:del w:id="91" w:author="Monceaux, Anne" w:date="2015-09-08T07:04:00Z">
+        <w:r>
+          <w:delText xml:space="preserve">was automatically </w:delText>
+        </w:r>
+      </w:del>
+      <w:r>
+        <w:t xml:space="preserve">derived from </w:t>
+      </w:r>
+      <w:ins w:id="92" w:author="Monceaux, Anne" w:date="2015-09-08T07:05:00Z">
+        <w:r>
+          <w:t xml:space="preserve">the </w:t>
+        </w:r>
+      </w:ins>
+      <w:ins w:id="93" w:author="Monceaux, Anne" w:date="2015-09-08T07:01:00Z">
+        <w:r>
+          <w:t xml:space="preserve">underlying data structure of </w:t>
+        </w:r>
+      </w:ins>
+      <w:r>
+        <w:t xml:space="preserve">the </w:t>
+      </w:r>
+      <w:ins w:id="94" w:author="Monceaux, Anne" w:date="2015-09-08T07:01:00Z">
+        <w:r>
+          <w:t xml:space="preserve">SQL </w:t>
+        </w:r>
+      </w:ins>
+      <w:r>
+        <w:t xml:space="preserve">semi-structured rules mentioned </w:t>
+      </w:r>
+      <w:commentRangeStart w:id="95"/>
       <w:r>
         <w:t>above</w:t>
       </w:r>
-      <w:commentRangeEnd w:id="22"/>
+      <w:commentRangeEnd w:id="95"/>
       <w:r>
         <w:rPr>
           <w:rStyle w:val="Marquedannotation"/>
           <w:vanish/>
         </w:rPr>
-        <w:commentReference w:id="22"/>
-      </w:r>
-      <w:r>
-        <w:t xml:space="preserve">. It is </w:t>
-      </w:r>
-      <w:proofErr w:type="gramStart"/>
-      <w:r>
-        <w:t>an OWL</w:t>
-      </w:r>
-      <w:proofErr w:type="gramEnd"/>
-      <w:r>
-        <w:t xml:space="preserve">-DL ontology and it is composed of more than 2400 </w:t>
-      </w:r>
-      <w:commentRangeStart w:id="23"/>
-      <w:commentRangeStart w:id="24"/>
-      <w:commentRangeStart w:id="25"/>
-      <w:r>
-        <w:t>concepts</w:t>
-      </w:r>
-      <w:commentRangeEnd w:id="23"/>
+        <w:commentReference w:id="95"/>
+      </w:r>
+      <w:r>
+        <w:t xml:space="preserve">. It is an OWL-DL ontology composed of </w:t>
+      </w:r>
+      <w:ins w:id="96" w:author="Monceaux, Anne" w:date="2015-09-08T07:02:00Z">
+        <w:r>
+          <w:t xml:space="preserve">30 classes, </w:t>
+        </w:r>
+        <w:r>
+          <w:t xml:space="preserve">35 </w:t>
+        </w:r>
+        <w:proofErr w:type="spellStart"/>
+        <w:r>
+          <w:t>objectProperties</w:t>
+        </w:r>
+        <w:proofErr w:type="spellEnd"/>
+        <w:r>
+          <w:t xml:space="preserve"> and </w:t>
+        </w:r>
+      </w:ins>
+      <w:ins w:id="97" w:author="Monceaux, Anne" w:date="2015-09-08T07:03:00Z">
+        <w:r>
+          <w:t xml:space="preserve">54 </w:t>
+        </w:r>
+        <w:proofErr w:type="spellStart"/>
+        <w:r>
+          <w:t>data</w:t>
+        </w:r>
+      </w:ins>
+      <w:ins w:id="98" w:author="Monceaux, Anne" w:date="2015-09-08T07:05:00Z">
+        <w:r>
+          <w:t>P</w:t>
+        </w:r>
+      </w:ins>
+      <w:ins w:id="99" w:author="Monceaux, Anne" w:date="2015-09-08T07:03:00Z">
+        <w:r>
+          <w:t>roperties</w:t>
+        </w:r>
+        <w:proofErr w:type="spellEnd"/>
+        <w:r>
+          <w:t>.</w:t>
+        </w:r>
+      </w:ins>
+      <w:ins w:id="100" w:author="Monceaux, Anne" w:date="2015-09-08T07:05:00Z">
+        <w:r>
+          <w:t xml:space="preserve"> It can be automatically populated with </w:t>
+        </w:r>
+      </w:ins>
+      <w:ins w:id="101" w:author="Monceaux, Anne" w:date="2015-09-08T07:09:00Z">
+        <w:r>
+          <w:t xml:space="preserve">data </w:t>
+        </w:r>
+      </w:ins>
+      <w:ins w:id="102" w:author="Monceaux, Anne" w:date="2015-09-08T07:05:00Z">
+        <w:r>
+          <w:t>exported from the SQL database</w:t>
+        </w:r>
+      </w:ins>
+      <w:ins w:id="103" w:author="Monceaux, Anne" w:date="2015-09-08T07:07:00Z">
+        <w:r>
+          <w:t xml:space="preserve"> </w:t>
+        </w:r>
+      </w:ins>
+      <w:ins w:id="104" w:author="Monceaux, Anne" w:date="2015-09-08T07:09:00Z">
+        <w:r>
+          <w:t xml:space="preserve">(Excel file) </w:t>
+        </w:r>
+      </w:ins>
+      <w:ins w:id="105" w:author="Monceaux, Anne" w:date="2015-09-08T07:07:00Z">
+        <w:r>
+          <w:t>and</w:t>
+        </w:r>
+      </w:ins>
+      <w:ins w:id="106" w:author="Monceaux, Anne" w:date="2015-09-08T07:05:00Z">
+        <w:r>
+          <w:t xml:space="preserve"> the resulting knowledge base co</w:t>
+        </w:r>
+      </w:ins>
+      <w:ins w:id="107" w:author="Monceaux, Anne" w:date="2015-09-08T07:06:00Z">
+        <w:r>
+          <w:t>n</w:t>
+        </w:r>
+      </w:ins>
+      <w:ins w:id="108" w:author="Monceaux, Anne" w:date="2015-09-08T07:05:00Z">
+        <w:r>
+          <w:t>tains</w:t>
+        </w:r>
+      </w:ins>
+      <w:ins w:id="109" w:author="Monceaux, Anne" w:date="2015-09-08T07:03:00Z">
+        <w:r>
+          <w:t xml:space="preserve"> </w:t>
+        </w:r>
+      </w:ins>
+      <w:ins w:id="110" w:author="Monceaux, Anne" w:date="2015-09-08T07:07:00Z">
+        <w:r>
+          <w:t xml:space="preserve">45781 triples. </w:t>
+        </w:r>
+      </w:ins>
+      <w:del w:id="111" w:author="Monceaux, Anne" w:date="2015-09-08T07:05:00Z">
+        <w:r>
+          <w:delText xml:space="preserve">more than 2400 </w:delText>
+        </w:r>
+        <w:commentRangeStart w:id="112"/>
+        <w:commentRangeStart w:id="113"/>
+        <w:commentRangeStart w:id="114"/>
+        <w:commentRangeStart w:id="115"/>
+        <w:r>
+          <w:delText>concepts</w:delText>
+        </w:r>
+        <w:commentRangeEnd w:id="112"/>
+        <w:r>
+          <w:rPr>
+            <w:rStyle w:val="Marquedannotation"/>
+            <w:vanish/>
+          </w:rPr>
+          <w:commentReference w:id="112"/>
+        </w:r>
+      </w:del>
+      <w:commentRangeEnd w:id="113"/>
+      <w:commentRangeEnd w:id="114"/>
+      <w:commentRangeEnd w:id="115"/>
+      <w:r>
+        <w:rPr>
+          <w:rStyle w:val="Marquedannotation"/>
+        </w:rPr>
+        <w:commentReference w:id="113"/>
+      </w:r>
       <w:r>
         <w:rPr>
           <w:rStyle w:val="Marquedannotation"/>
           <w:vanish/>
         </w:rPr>
-        <w:commentReference w:id="23"/>
-      </w:r>
-      <w:commentRangeEnd w:id="24"/>
-      <w:commentRangeEnd w:id="25"/>
+        <w:commentReference w:id="114"/>
+      </w:r>
       <w:r>
         <w:rPr>
           <w:rStyle w:val="Marquedannotation"/>
           <w:vanish/>
         </w:rPr>
-        <w:commentReference w:id="25"/>
-      </w:r>
-      <w:r>
+        <w:commentReference w:id="115"/>
+      </w:r>
+      <w:r>
+        <w:t xml:space="preserve">. </w:t>
+      </w:r>
+    </w:p>
+    <w:p>
+      <w:pPr>
+        <w:pStyle w:val="Lgende"/>
         <w:rPr>
-          <w:rStyle w:val="Marquedannotation"/>
-          <w:vanish/>
+          <w:ins w:id="116" w:author="Monceaux, Anne" w:date="2015-09-08T08:23:00Z"/>
         </w:rPr>
-        <w:commentReference w:id="24"/>
-      </w:r>
-      <w:r>
-        <w:t xml:space="preserve">. </w:t>
-      </w:r>
+      </w:pPr>
+      <w:ins w:id="117" w:author="Monceaux, Anne" w:date="2015-09-08T08:38:00Z">
+        <w:r>
+          <w:rPr>
+            <w:noProof/>
+            <w:lang w:val="fr-FR" w:eastAsia="fr-FR"/>
+            <w:rPrChange w:id="118">
+              <w:rPr>
+                <w:bCs w:val="0"/>
+                <w:i w:val="0"/>
+                <w:noProof/>
+                <w:color w:val="000000" w:themeColor="text1"/>
+                <w:spacing w:val="4"/>
+                <w:szCs w:val="24"/>
+                <w:lang w:val="fr-FR" w:eastAsia="fr-FR"/>
+              </w:rPr>
+            </w:rPrChange>
+          </w:rPr>
+          <w:lastRenderedPageBreak/>
+          <w:drawing>
+            <wp:inline distT="0" distB="0" distL="0" distR="0" wp14:anchorId="0A4C0EAD" wp14:editId="22DBB919">
+              <wp:extent cx="5759450" cy="4079866"/>
+              <wp:effectExtent l="0" t="0" r="0" b="0"/>
+              <wp:docPr id="19" name="Picture 19"/>
+              <wp:cNvGraphicFramePr>
+                <a:graphicFrameLocks xmlns:a="http://schemas.openxmlformats.org/drawingml/2006/main" noChangeAspect="1"/>
+              </wp:cNvGraphicFramePr>
+              <a:graphic xmlns:a="http://schemas.openxmlformats.org/drawingml/2006/main">
+                <a:graphicData uri="http://schemas.openxmlformats.org/drawingml/2006/picture">
+                  <pic:pic xmlns:pic="http://schemas.openxmlformats.org/drawingml/2006/picture">
+                    <pic:nvPicPr>
+                      <pic:cNvPr id="0" name=""/>
+                      <pic:cNvPicPr/>
+                    </pic:nvPicPr>
+                    <pic:blipFill>
+                      <a:blip r:embed="rId15"/>
+                      <a:stretch>
+                        <a:fillRect/>
+                      </a:stretch>
+                    </pic:blipFill>
+                    <pic:spPr>
+                      <a:xfrm>
+                        <a:off x="0" y="0"/>
+                        <a:ext cx="5759450" cy="4079866"/>
+                      </a:xfrm>
+                      <a:prstGeom prst="rect">
+                        <a:avLst/>
+                      </a:prstGeom>
+                    </pic:spPr>
+                  </pic:pic>
+                </a:graphicData>
+              </a:graphic>
+            </wp:inline>
+          </w:drawing>
+        </w:r>
+      </w:ins>
+      <w:ins w:id="119" w:author="Monceaux, Anne" w:date="2015-09-08T08:37:00Z">
+        <w:r>
+          <w:t xml:space="preserve">Figure </w:t>
+        </w:r>
+        <w:r>
+          <w:fldChar w:fldCharType="begin"/>
+        </w:r>
+        <w:r>
+          <w:instrText xml:space="preserve"> SEQ Figure \* ARABIC </w:instrText>
+        </w:r>
+      </w:ins>
+      <w:r>
+        <w:fldChar w:fldCharType="separate"/>
+      </w:r>
+      <w:ins w:id="120" w:author="Claire Gardent" w:date="2015-09-08T18:36:00Z">
+        <w:r>
+          <w:rPr>
+            <w:noProof/>
+          </w:rPr>
+          <w:t>1</w:t>
+        </w:r>
+      </w:ins>
+      <w:ins w:id="121" w:author="Monceaux, Anne" w:date="2015-09-08T08:37:00Z">
+        <w:r>
+          <w:fldChar w:fldCharType="end"/>
+        </w:r>
+        <w:r>
+          <w:t xml:space="preserve"> - Screen shot of Rule ontology</w:t>
+        </w:r>
+      </w:ins>
     </w:p>
     <w:p>
       <w:pPr>
         <w:pStyle w:val="Pieddepage"/>
+        <w:keepNext/>
         <w:ind w:left="360"/>
         <w:jc w:val="both"/>
-      </w:pPr>
+        <w:rPr>
+          <w:ins w:id="122" w:author="Monceaux, Anne" w:date="2015-09-08T08:29:00Z"/>
+        </w:rPr>
+      </w:pPr>
+      <w:ins w:id="123" w:author="Monceaux, Anne" w:date="2015-09-08T08:28:00Z">
+        <w:r>
+          <w:rPr>
+            <w:noProof/>
+            <w:lang w:val="fr-FR" w:eastAsia="fr-FR"/>
+          </w:rPr>
+          <w:drawing>
+            <wp:inline distT="0" distB="0" distL="0" distR="0" wp14:anchorId="6258BB0A" wp14:editId="010C4900">
+              <wp:extent cx="5452281" cy="3689760"/>
+              <wp:effectExtent l="0" t="0" r="0" b="6350"/>
+              <wp:docPr id="15" name="Picture 15"/>
+              <wp:cNvGraphicFramePr>
+                <a:graphicFrameLocks xmlns:a="http://schemas.openxmlformats.org/drawingml/2006/main" noChangeAspect="1"/>
+              </wp:cNvGraphicFramePr>
+              <a:graphic xmlns:a="http://schemas.openxmlformats.org/drawingml/2006/main">
+                <a:graphicData uri="http://schemas.openxmlformats.org/drawingml/2006/picture">
+                  <pic:pic xmlns:pic="http://schemas.openxmlformats.org/drawingml/2006/picture">
+                    <pic:nvPicPr>
+                      <pic:cNvPr id="0" name=""/>
+                      <pic:cNvPicPr/>
+                    </pic:nvPicPr>
+                    <pic:blipFill>
+                      <a:blip r:embed="rId16"/>
+                      <a:stretch>
+                        <a:fillRect/>
+                      </a:stretch>
+                    </pic:blipFill>
+                    <pic:spPr>
+                      <a:xfrm>
+                        <a:off x="0" y="0"/>
+                        <a:ext cx="5452370" cy="3689820"/>
+                      </a:xfrm>
+                      <a:prstGeom prst="rect">
+                        <a:avLst/>
+                      </a:prstGeom>
+                    </pic:spPr>
+                  </pic:pic>
+                </a:graphicData>
+              </a:graphic>
+            </wp:inline>
+          </w:drawing>
+        </w:r>
+      </w:ins>
+    </w:p>
+    <w:p>
+      <w:pPr>
+        <w:pStyle w:val="Lgende"/>
+        <w:rPr>
+          <w:del w:id="124" w:author="Monceaux, Anne" w:date="2015-09-08T08:29:00Z"/>
+        </w:rPr>
+      </w:pPr>
+      <w:ins w:id="125" w:author="Monceaux, Anne" w:date="2015-09-08T08:29:00Z">
+        <w:r>
+          <w:t xml:space="preserve">Figure </w:t>
+        </w:r>
+        <w:r>
+          <w:rPr>
+            <w:bCs w:val="0"/>
+            <w:i w:val="0"/>
+          </w:rPr>
+          <w:fldChar w:fldCharType="begin"/>
+        </w:r>
+        <w:r>
+          <w:instrText xml:space="preserve"> SEQ Figure \* ARABIC </w:instrText>
+        </w:r>
+      </w:ins>
+      <w:r>
+        <w:rPr>
+          <w:bCs w:val="0"/>
+          <w:i w:val="0"/>
+        </w:rPr>
+        <w:fldChar w:fldCharType="separate"/>
+      </w:r>
+      <w:ins w:id="126" w:author="Claire Gardent" w:date="2015-09-08T18:36:00Z">
+        <w:r>
+          <w:rPr>
+            <w:noProof/>
+          </w:rPr>
+          <w:t>2</w:t>
+        </w:r>
+      </w:ins>
+      <w:ins w:id="127" w:author="Monceaux, Anne" w:date="2015-09-08T08:29:00Z">
+        <w:r>
+          <w:rPr>
+            <w:bCs w:val="0"/>
+            <w:i w:val="0"/>
+          </w:rPr>
+          <w:fldChar w:fldCharType="end"/>
+        </w:r>
+        <w:r>
+          <w:t xml:space="preserve"> - Screen </w:t>
+        </w:r>
+      </w:ins>
+      <w:ins w:id="128" w:author="Monceaux, Anne" w:date="2015-09-08T08:37:00Z">
+        <w:r>
+          <w:t>shot</w:t>
+        </w:r>
+      </w:ins>
+      <w:ins w:id="129" w:author="Monceaux, Anne" w:date="2015-09-08T08:29:00Z">
+        <w:r>
+          <w:rPr>
+            <w:noProof/>
+          </w:rPr>
+          <w:t xml:space="preserve"> of the populated Rule ontology</w:t>
+        </w:r>
+      </w:ins>
+      <w:ins w:id="130" w:author="Monceaux, Anne" w:date="2015-09-08T08:39:00Z">
+        <w:r>
+          <w:rPr>
+            <w:noProof/>
+          </w:rPr>
+          <w:t xml:space="preserve"> (ie the OWL database)</w:t>
+        </w:r>
+      </w:ins>
     </w:p>
     <w:p>
       <w:pPr>
@@ -3663,52 +4301,327 @@
           <w:numId w:val="29"/>
         </w:numPr>
         <w:jc w:val="both"/>
-      </w:pPr>
-      <w:r>
-        <w:t>The Component ontology represents the system installation components used by Airbus</w:t>
-      </w:r>
+        <w:rPr>
+          <w:ins w:id="131" w:author="Monceaux, Anne" w:date="2015-09-08T07:30:00Z"/>
+        </w:rPr>
+      </w:pPr>
+      <w:r>
+        <w:t xml:space="preserve">The Component ontology represents the </w:t>
+      </w:r>
+      <w:ins w:id="132" w:author="Monceaux, Anne" w:date="2015-09-08T07:21:00Z">
+        <w:r>
+          <w:t xml:space="preserve">concepts and </w:t>
+        </w:r>
+      </w:ins>
+      <w:ins w:id="133" w:author="Monceaux, Anne" w:date="2015-09-08T07:23:00Z">
+        <w:r>
+          <w:t xml:space="preserve">the </w:t>
+        </w:r>
+      </w:ins>
+      <w:ins w:id="134" w:author="Monceaux, Anne" w:date="2015-09-08T07:11:00Z">
+        <w:r>
+          <w:t xml:space="preserve">vocabulary used in </w:t>
+        </w:r>
+      </w:ins>
+      <w:r>
+        <w:t xml:space="preserve">system installation </w:t>
+      </w:r>
+      <w:ins w:id="135" w:author="Monceaux, Anne" w:date="2015-09-08T07:11:00Z">
+        <w:r>
+          <w:t>rules to refer to</w:t>
+        </w:r>
+      </w:ins>
+      <w:ins w:id="136" w:author="Monceaux, Anne" w:date="2015-09-08T07:12:00Z">
+        <w:r>
+          <w:t xml:space="preserve"> </w:t>
+        </w:r>
+      </w:ins>
+      <w:ins w:id="137" w:author="Monceaux, Anne" w:date="2015-09-08T07:27:00Z">
+        <w:r>
+          <w:t xml:space="preserve">both </w:t>
+        </w:r>
+      </w:ins>
+      <w:ins w:id="138" w:author="Monceaux, Anne" w:date="2015-09-08T07:12:00Z">
+        <w:r>
+          <w:t>the</w:t>
+        </w:r>
+      </w:ins>
+      <w:ins w:id="139" w:author="Monceaux, Anne" w:date="2015-09-08T07:11:00Z">
+        <w:r>
+          <w:t xml:space="preserve"> </w:t>
+        </w:r>
+      </w:ins>
+      <w:r>
+        <w:t xml:space="preserve">components </w:t>
+      </w:r>
+      <w:ins w:id="140" w:author="Monceaux, Anne" w:date="2015-09-08T07:12:00Z">
+        <w:r>
+          <w:t xml:space="preserve">to be installed </w:t>
+        </w:r>
+      </w:ins>
+      <w:ins w:id="141" w:author="Monceaux, Anne" w:date="2015-09-08T07:13:00Z">
+        <w:r>
+          <w:t>such as</w:t>
+        </w:r>
+      </w:ins>
+      <w:ins w:id="142" w:author="Monceaux, Anne" w:date="2015-09-08T07:26:00Z">
+        <w:r>
+          <w:t xml:space="preserve"> </w:t>
+        </w:r>
+        <w:r>
+          <w:t>pipes</w:t>
+        </w:r>
+      </w:ins>
+      <w:ins w:id="143" w:author="Monceaux, Anne" w:date="2015-09-08T07:13:00Z">
+        <w:r>
+          <w:t xml:space="preserve">, </w:t>
+        </w:r>
+      </w:ins>
+      <w:ins w:id="144" w:author="Monceaux, Anne" w:date="2015-09-08T07:26:00Z">
+        <w:r>
+          <w:t xml:space="preserve">wires </w:t>
+        </w:r>
+      </w:ins>
+      <w:ins w:id="145" w:author="Monceaux, Anne" w:date="2015-09-08T07:27:00Z">
+        <w:r>
+          <w:t xml:space="preserve">or </w:t>
+        </w:r>
+      </w:ins>
+      <w:ins w:id="146" w:author="Monceaux, Anne" w:date="2015-09-08T07:13:00Z">
+        <w:r>
+          <w:t xml:space="preserve">equipment, </w:t>
+        </w:r>
+      </w:ins>
+      <w:ins w:id="147" w:author="Monceaux, Anne" w:date="2015-09-08T07:25:00Z">
+        <w:r>
+          <w:t xml:space="preserve">and the </w:t>
+        </w:r>
+      </w:ins>
+      <w:ins w:id="148" w:author="Monceaux, Anne" w:date="2015-09-08T07:27:00Z">
+        <w:r>
+          <w:t xml:space="preserve">means </w:t>
+        </w:r>
+        <w:r>
+          <w:lastRenderedPageBreak/>
+          <w:t xml:space="preserve">used for </w:t>
+        </w:r>
+      </w:ins>
+      <w:ins w:id="149" w:author="Monceaux, Anne" w:date="2015-09-08T07:26:00Z">
+        <w:r>
+          <w:t xml:space="preserve">routing, </w:t>
+        </w:r>
+      </w:ins>
+      <w:ins w:id="150" w:author="Monceaux, Anne" w:date="2015-09-08T07:28:00Z">
+        <w:r>
+          <w:t>connecting</w:t>
+        </w:r>
+      </w:ins>
+      <w:ins w:id="151" w:author="Monceaux, Anne" w:date="2015-09-08T07:26:00Z">
+        <w:r>
+          <w:t xml:space="preserve">, </w:t>
+        </w:r>
+      </w:ins>
+      <w:ins w:id="152" w:author="Monceaux, Anne" w:date="2015-09-08T07:28:00Z">
+        <w:r>
+          <w:t>isolating</w:t>
+        </w:r>
+      </w:ins>
+      <w:ins w:id="153" w:author="Monceaux, Anne" w:date="2015-09-08T07:26:00Z">
+        <w:r>
+          <w:t xml:space="preserve"> </w:t>
+        </w:r>
+      </w:ins>
+      <w:ins w:id="154" w:author="Monceaux, Anne" w:date="2015-09-08T07:27:00Z">
+        <w:r>
+          <w:t xml:space="preserve">these components </w:t>
+        </w:r>
+      </w:ins>
+      <w:ins w:id="155" w:author="Monceaux, Anne" w:date="2015-09-08T07:26:00Z">
+        <w:r>
+          <w:t xml:space="preserve">such as bolts, clamps, </w:t>
+        </w:r>
+      </w:ins>
+      <w:ins w:id="156" w:author="Monceaux, Anne" w:date="2015-09-08T07:13:00Z">
+        <w:r>
+          <w:t xml:space="preserve">etc. </w:t>
+        </w:r>
+      </w:ins>
+      <w:del w:id="157" w:author="Monceaux, Anne" w:date="2015-09-08T07:12:00Z">
+        <w:r>
+          <w:delText>used by Airbus</w:delText>
+        </w:r>
+        <w:r>
+          <w:delText xml:space="preserve"> ontologies </w:delText>
+        </w:r>
+      </w:del>
+      <w:del w:id="158" w:author="Monceaux, Anne" w:date="2015-09-08T07:13:00Z">
+        <w:r>
+          <w:delText xml:space="preserve">and </w:delText>
+        </w:r>
+      </w:del>
+      <w:ins w:id="159" w:author="Monceaux, Anne" w:date="2015-09-08T07:13:00Z">
+        <w:r>
+          <w:t>This ontology</w:t>
+        </w:r>
+      </w:ins>
+      <w:ins w:id="160" w:author="Monceaux, Anne" w:date="2015-09-08T08:00:00Z">
+        <w:r>
+          <w:t xml:space="preserve"> is</w:t>
+        </w:r>
+      </w:ins>
+      <w:del w:id="161" w:author="Monceaux, Anne" w:date="2015-09-08T08:00:00Z">
+        <w:r>
+          <w:delText>was</w:delText>
+        </w:r>
+      </w:del>
       <w:r>
         <w:t xml:space="preserve"> </w:t>
       </w:r>
+      <w:r>
+        <w:t xml:space="preserve">manually constructed by experts working at the Airbus company. </w:t>
+      </w:r>
+      <w:r>
+        <w:t xml:space="preserve">It is an OWL-DL ontology and it is composed </w:t>
+      </w:r>
+      <w:ins w:id="162" w:author="Monceaux, Anne" w:date="2015-09-08T07:15:00Z">
+        <w:r>
+          <w:t xml:space="preserve">in its current version </w:t>
+        </w:r>
+      </w:ins>
+      <w:r>
+        <w:t xml:space="preserve">of </w:t>
+      </w:r>
+      <w:ins w:id="163" w:author="Monceaux, Anne" w:date="2015-09-08T07:31:00Z">
+        <w:r>
+          <w:t xml:space="preserve">476 classes, </w:t>
+        </w:r>
+      </w:ins>
+      <w:ins w:id="164" w:author="Monceaux, Anne" w:date="2015-09-08T07:18:00Z">
+        <w:r>
+          <w:t xml:space="preserve">21 </w:t>
+        </w:r>
+        <w:proofErr w:type="spellStart"/>
+        <w:r>
+          <w:t>ObjectProperties</w:t>
+        </w:r>
+      </w:ins>
+      <w:proofErr w:type="spellEnd"/>
+      <w:ins w:id="165" w:author="Monceaux, Anne" w:date="2015-09-08T07:31:00Z">
+        <w:r>
+          <w:t xml:space="preserve"> and</w:t>
+        </w:r>
+      </w:ins>
+      <w:ins w:id="166" w:author="Monceaux, Anne" w:date="2015-09-08T07:18:00Z">
+        <w:r>
+          <w:t xml:space="preserve"> 35 </w:t>
+        </w:r>
+      </w:ins>
       <w:proofErr w:type="spellStart"/>
-      <w:r>
-        <w:t>ontologies</w:t>
+      <w:ins w:id="167" w:author="Monceaux, Anne" w:date="2015-09-08T07:31:00Z">
+        <w:r>
+          <w:t>D</w:t>
+        </w:r>
+      </w:ins>
+      <w:ins w:id="168" w:author="Monceaux, Anne" w:date="2015-09-08T07:18:00Z">
+        <w:r>
+          <w:t>ataProperties</w:t>
+        </w:r>
+      </w:ins>
+      <w:ins w:id="169" w:author="Monceaux, Anne" w:date="2015-09-08T07:32:00Z">
+        <w:r>
+          <w:t>.</w:t>
+        </w:r>
+      </w:ins>
+      <w:del w:id="170" w:author="Monceaux, Anne" w:date="2015-09-08T07:19:00Z">
+        <w:r>
+          <w:delText xml:space="preserve"> than 2200 concepts</w:delText>
+        </w:r>
+      </w:del>
+      <w:del w:id="171" w:author="Monceaux, Anne" w:date="2015-09-08T08:45:00Z">
+        <w:r>
+          <w:delText xml:space="preserve">. </w:delText>
+        </w:r>
+      </w:del>
+      <w:r>
+        <w:t>Figure</w:t>
       </w:r>
       <w:proofErr w:type="spellEnd"/>
       <w:r>
-        <w:t xml:space="preserve"> </w:t>
-      </w:r>
-      <w:r>
-        <w:t xml:space="preserve">and was </w:t>
-      </w:r>
-      <w:r>
-        <w:t xml:space="preserve">manually constructed by experts working at the Airbus </w:t>
-      </w:r>
-      <w:proofErr w:type="gramStart"/>
-      <w:r>
-        <w:t>company</w:t>
-      </w:r>
-      <w:proofErr w:type="gramEnd"/>
-      <w:r>
-        <w:t xml:space="preserve">. </w:t>
-      </w:r>
-      <w:r>
-        <w:t xml:space="preserve">It is </w:t>
-      </w:r>
-      <w:proofErr w:type="gramStart"/>
-      <w:r>
-        <w:t>an OWL</w:t>
-      </w:r>
-      <w:proofErr w:type="gramEnd"/>
-      <w:r>
-        <w:t>-DL ontology and it is composed of more than 2200 concepts. Figure 3 presents an extract from this ontology.</w:t>
-      </w:r>
+        <w:t xml:space="preserve"> 3 presents an extract from this ontology.</w:t>
+      </w:r>
+    </w:p>
+    <w:p>
+      <w:pPr>
+        <w:pStyle w:val="Paragraphedeliste"/>
+        <w:rPr>
+          <w:ins w:id="172" w:author="Monceaux, Anne" w:date="2015-09-08T07:30:00Z"/>
+        </w:rPr>
+      </w:pPr>
+    </w:p>
+    <w:p>
+      <w:pPr>
+        <w:pStyle w:val="Pieddepage"/>
+        <w:ind w:left="360"/>
+      </w:pPr>
     </w:p>
     <w:p>
       <w:pPr>
         <w:pStyle w:val="Pieddepage"/>
         <w:jc w:val="both"/>
       </w:pPr>
+      <w:commentRangeStart w:id="173"/>
+      <w:ins w:id="174" w:author="Monceaux, Anne" w:date="2015-09-08T08:43:00Z">
+        <w:r>
+          <w:rPr>
+            <w:noProof/>
+            <w:lang w:val="fr-FR" w:eastAsia="fr-FR"/>
+          </w:rPr>
+          <w:drawing>
+            <wp:inline distT="0" distB="0" distL="0" distR="0" wp14:anchorId="4F593AB9" wp14:editId="2D2EAE1D">
+              <wp:extent cx="4953000" cy="5400675"/>
+              <wp:effectExtent l="0" t="0" r="0" b="9525"/>
+              <wp:docPr id="20" name="Picture 20"/>
+              <wp:cNvGraphicFramePr>
+                <a:graphicFrameLocks xmlns:a="http://schemas.openxmlformats.org/drawingml/2006/main" noChangeAspect="1"/>
+              </wp:cNvGraphicFramePr>
+              <a:graphic xmlns:a="http://schemas.openxmlformats.org/drawingml/2006/main">
+                <a:graphicData uri="http://schemas.openxmlformats.org/drawingml/2006/picture">
+                  <pic:pic xmlns:pic="http://schemas.openxmlformats.org/drawingml/2006/picture">
+                    <pic:nvPicPr>
+                      <pic:cNvPr id="0" name=""/>
+                      <pic:cNvPicPr/>
+                    </pic:nvPicPr>
+                    <pic:blipFill>
+                      <a:blip r:embed="rId17"/>
+                      <a:stretch>
+                        <a:fillRect/>
+                      </a:stretch>
+                    </pic:blipFill>
+                    <pic:spPr>
+                      <a:xfrm>
+                        <a:off x="0" y="0"/>
+                        <a:ext cx="4953000" cy="5400675"/>
+                      </a:xfrm>
+                      <a:prstGeom prst="rect">
+                        <a:avLst/>
+                      </a:prstGeom>
+                    </pic:spPr>
+                  </pic:pic>
+                </a:graphicData>
+              </a:graphic>
+            </wp:inline>
+          </w:drawing>
+        </w:r>
+      </w:ins>
+      <w:commentRangeEnd w:id="173"/>
+      <w:ins w:id="175" w:author="Monceaux, Anne" w:date="2015-09-08T08:44:00Z">
+        <w:r>
+          <w:rPr>
+            <w:rStyle w:val="Marquedannotation"/>
+          </w:rPr>
+          <w:commentReference w:id="173"/>
+        </w:r>
+      </w:ins>
     </w:p>
     <w:p>
       <w:pPr>
@@ -3720,8 +4633,9 @@
           <w:noProof/>
           <w:lang w:val="fr-FR" w:eastAsia="fr-FR"/>
         </w:rPr>
+        <w:lastRenderedPageBreak/>
         <w:drawing>
-          <wp:inline distT="0" distB="0" distL="0" distR="0">
+          <wp:inline distT="0" distB="0" distL="0" distR="0" wp14:anchorId="72DA6AD8" wp14:editId="4041D848">
             <wp:extent cx="5759450" cy="3783498"/>
             <wp:effectExtent l="0" t="0" r="6350" b="1270"/>
             <wp:docPr id="7" name="Image 2"/>
@@ -3738,10 +4652,10 @@
                     </pic:cNvPicPr>
                   </pic:nvPicPr>
                   <pic:blipFill>
-                    <a:blip r:embed="rId14">
+                    <a:blip r:embed="rId18">
                       <a:extLst>
                         <a:ext uri="{28A0092B-C50C-407E-A947-70E740481C1C}">
-                          <a14:useLocalDpi xmlns:a14="http://schemas.microsoft.com/office/drawing/2010/main" xmlns:pic="http://schemas.openxmlformats.org/drawingml/2006/picture" xmlns:a="http://schemas.openxmlformats.org/drawingml/2006/main" xmlns:wps="http://schemas.microsoft.com/office/word/2010/wordprocessingShape" xmlns:wne="http://schemas.microsoft.com/office/word/2006/wordml" xmlns:wpi="http://schemas.microsoft.com/office/word/2010/wordprocessingInk" xmlns:wpg="http://schemas.microsoft.com/office/word/2010/wordprocessingGroup" xmlns:w14="http://schemas.microsoft.com/office/word/2010/wordml" xmlns:w="http://schemas.openxmlformats.org/wordprocessingml/2006/main" xmlns:w10="urn:schemas-microsoft-com:office:word" xmlns:wp="http://schemas.openxmlformats.org/drawingml/2006/wordprocessingDrawing" xmlns:wp14="http://schemas.microsoft.com/office/word/2010/wordprocessingDrawing" xmlns:v="urn:schemas-microsoft-com:vml" xmlns:m="http://schemas.openxmlformats.org/officeDocument/2006/math" xmlns:r="http://schemas.openxmlformats.org/officeDocument/2006/relationships" xmlns:o="urn:schemas-microsoft-com:office:office" xmlns:mv="urn:schemas-microsoft-com:mac:vml" xmlns:mc="http://schemas.openxmlformats.org/markup-compatibility/2006" xmlns:mo="http://schemas.microsoft.com/office/mac/office/2008/main" xmlns:wpc="http://schemas.microsoft.com/office/word/2010/wordprocessingCanvas" xmlns="" val="0"/>
+                          <a14:useLocalDpi xmlns:a14="http://schemas.microsoft.com/office/drawing/2010/main" val="0"/>
                         </a:ext>
                       </a:extLst>
                     </a:blip>
@@ -3805,16 +4719,58 @@
       <w:r>
         <w:t xml:space="preserve">provides </w:t>
       </w:r>
-      <w:proofErr w:type="gramStart"/>
+      <w:ins w:id="176" w:author="Monceaux, Anne" w:date="2015-09-08T08:47:00Z">
+        <w:r>
+          <w:t xml:space="preserve">terminological information that can be used when proposing </w:t>
+        </w:r>
+      </w:ins>
       <w:r>
         <w:t xml:space="preserve">some </w:t>
       </w:r>
       <w:r>
-        <w:t xml:space="preserve"> semantic</w:t>
-      </w:r>
-      <w:proofErr w:type="gramEnd"/>
-      <w:r>
-        <w:t xml:space="preserve"> links between text and model (e.g. link is synonym to attach). This is based on </w:t>
+        <w:t xml:space="preserve"> semantic links between text and model (e.g. </w:t>
+      </w:r>
+      <w:r>
+        <w:rPr>
+          <w:i/>
+          <w:rPrChange w:id="177" w:author="Monceaux, Anne" w:date="2015-09-08T08:48:00Z">
+            <w:rPr/>
+          </w:rPrChange>
+        </w:rPr>
+        <w:t>link</w:t>
+      </w:r>
+      <w:r>
+        <w:t xml:space="preserve"> is </w:t>
+      </w:r>
+      <w:ins w:id="178" w:author="Monceaux, Anne" w:date="2015-09-08T08:48:00Z">
+        <w:r>
+          <w:t xml:space="preserve">a </w:t>
+        </w:r>
+      </w:ins>
+      <w:r>
+        <w:t xml:space="preserve">synonym </w:t>
+      </w:r>
+      <w:del w:id="179" w:author="Monceaux, Anne" w:date="2015-09-08T08:48:00Z">
+        <w:r>
+          <w:delText xml:space="preserve">to </w:delText>
+        </w:r>
+      </w:del>
+      <w:ins w:id="180" w:author="Monceaux, Anne" w:date="2015-09-08T08:48:00Z">
+        <w:r>
+          <w:t xml:space="preserve">for </w:t>
+        </w:r>
+      </w:ins>
+      <w:r>
+        <w:rPr>
+          <w:i/>
+          <w:rPrChange w:id="181" w:author="Monceaux, Anne" w:date="2015-09-08T08:48:00Z">
+            <w:rPr/>
+          </w:rPrChange>
+        </w:rPr>
+        <w:t>attach</w:t>
+      </w:r>
+      <w:r>
+        <w:t xml:space="preserve">). This is based on </w:t>
       </w:r>
       <w:proofErr w:type="spellStart"/>
       <w:r>
@@ -3833,16 +4789,42 @@
         <w:t xml:space="preserve"> label (</w:t>
       </w:r>
       <w:proofErr w:type="spellStart"/>
-      <w:r>
-        <w:t>ref:label</w:t>
+      <w:ins w:id="182" w:author="Monceaux, Anne" w:date="2015-09-07T23:43:00Z">
+        <w:r>
+          <w:t>skos:p</w:t>
+        </w:r>
+      </w:ins>
+      <w:r>
+        <w:t>ref</w:t>
+      </w:r>
+      <w:del w:id="183" w:author="Monceaux, Anne" w:date="2015-09-07T23:43:00Z">
+        <w:r>
+          <w:delText>:</w:delText>
+        </w:r>
+      </w:del>
+      <w:r>
+        <w:t>label</w:t>
       </w:r>
       <w:proofErr w:type="spellEnd"/>
       <w:r>
         <w:t xml:space="preserve"> and </w:t>
       </w:r>
       <w:proofErr w:type="spellStart"/>
-      <w:r>
-        <w:t>alt:label</w:t>
+      <w:ins w:id="184" w:author="Monceaux, Anne" w:date="2015-09-07T23:43:00Z">
+        <w:r>
+          <w:t>skos:</w:t>
+        </w:r>
+      </w:ins>
+      <w:r>
+        <w:t>alt</w:t>
+      </w:r>
+      <w:del w:id="185" w:author="Monceaux, Anne" w:date="2015-09-07T23:43:00Z">
+        <w:r>
+          <w:delText>:</w:delText>
+        </w:r>
+      </w:del>
+      <w:r>
+        <w:t>label</w:t>
       </w:r>
       <w:proofErr w:type="spellEnd"/>
       <w:r>
@@ -3942,15 +4924,7 @@
         <w:jc w:val="both"/>
       </w:pPr>
       <w:r>
-        <w:t xml:space="preserve">Semantic Parsing maps text to meaning </w:t>
-      </w:r>
-      <w:proofErr w:type="gramStart"/>
-      <w:r>
-        <w:t>representations which can then be queried</w:t>
-      </w:r>
-      <w:proofErr w:type="gramEnd"/>
-      <w:r>
-        <w:t xml:space="preserve"> and synchronisation links text and model elements via semantic annotation. CNRS/LORIA developed a first prototype implementing a complete processing chain for mapping text to RDF, combining the resulting RDF database with RDFS schema modelling the domain ontology and querying the resulting RDFS </w:t>
+        <w:t xml:space="preserve">Semantic Parsing maps text to meaning representations which can then be queried and synchronisation links text and model elements via semantic annotation. CNRS/LORIA developed a first prototype implementing a complete processing chain for mapping text to RDF, combining the resulting RDF database with RDFS schema modelling the domain ontology and querying the resulting RDFS </w:t>
       </w:r>
       <w:proofErr w:type="spellStart"/>
       <w:r>
@@ -3964,7 +4938,7 @@
         <w:rPr>
           <w:rStyle w:val="Marquenotebasdepage"/>
         </w:rPr>
-        <w:footnoteReference w:id="2"/>
+        <w:footnoteReference w:id="1"/>
       </w:r>
       <w:r>
         <w:t xml:space="preserve">. </w:t>
@@ -4002,6 +4976,7 @@
         <w:jc w:val="both"/>
       </w:pPr>
       <w:r>
+        <w:lastRenderedPageBreak/>
         <w:t xml:space="preserve">The domain specific KB </w:t>
       </w:r>
       <w:r>
@@ -4063,18 +5038,10 @@
         <w:jc w:val="both"/>
       </w:pPr>
       <w:r>
-        <w:t xml:space="preserve">First, we plan to use the semantic annotator to </w:t>
-      </w:r>
-      <w:proofErr w:type="gramStart"/>
-      <w:r>
-        <w:t xml:space="preserve">annotate </w:t>
-      </w:r>
-      <w:r>
-        <w:t xml:space="preserve"> SIDP</w:t>
-      </w:r>
-      <w:proofErr w:type="gramEnd"/>
-      <w:r>
-        <w:t xml:space="preserve"> documents</w:t>
+        <w:t xml:space="preserve">First, we plan to use the semantic annotator to annotate </w:t>
+      </w:r>
+      <w:r>
+        <w:t xml:space="preserve"> SIDP documents</w:t>
       </w:r>
       <w:r>
         <w:t xml:space="preserve"> with KB concepts. The resulting annotated text will then be used to develop a semantic parser and a generator. </w:t>
@@ -4114,16 +5081,17 @@
       <w:pPr>
         <w:pStyle w:val="ITEAHeading1"/>
       </w:pPr>
-      <w:bookmarkStart w:id="26" w:name="_Toc303258777"/>
+      <w:bookmarkStart w:id="186" w:name="_Toc303258777"/>
       <w:proofErr w:type="spellStart"/>
       <w:r>
+        <w:lastRenderedPageBreak/>
         <w:t>Obeo</w:t>
       </w:r>
       <w:proofErr w:type="spellEnd"/>
       <w:r>
         <w:t xml:space="preserve"> Data</w:t>
       </w:r>
-      <w:bookmarkEnd w:id="26"/>
+      <w:bookmarkEnd w:id="186"/>
     </w:p>
     <w:p>
       <w:pPr>
@@ -4227,15 +5195,7 @@
         <w:jc w:val="both"/>
       </w:pPr>
       <w:r>
-        <w:t xml:space="preserve">EMF - The core EMF framework includes a </w:t>
-      </w:r>
-      <w:proofErr w:type="gramStart"/>
-      <w:r>
-        <w:t>meta</w:t>
-      </w:r>
-      <w:proofErr w:type="gramEnd"/>
-      <w:r>
-        <w:t xml:space="preserve"> model (</w:t>
+        <w:t>EMF - The core EMF framework includes a meta model (</w:t>
       </w:r>
       <w:proofErr w:type="spellStart"/>
       <w:r>
@@ -4435,8 +5395,9 @@
           <w:noProof/>
           <w:lang w:val="fr-FR" w:eastAsia="fr-FR"/>
         </w:rPr>
+        <w:lastRenderedPageBreak/>
         <w:drawing>
-          <wp:inline distT="0" distB="0" distL="0" distR="0">
+          <wp:inline distT="0" distB="0" distL="0" distR="0" wp14:anchorId="391306B7" wp14:editId="29F57C0A">
             <wp:extent cx="5759450" cy="3478293"/>
             <wp:effectExtent l="0" t="0" r="6350" b="1905"/>
             <wp:docPr id="8" name="Image 3"/>
@@ -4453,10 +5414,10 @@
                     </pic:cNvPicPr>
                   </pic:nvPicPr>
                   <pic:blipFill>
-                    <a:blip r:embed="rId15">
+                    <a:blip r:embed="rId19">
                       <a:extLst>
                         <a:ext uri="{28A0092B-C50C-407E-A947-70E740481C1C}">
-                          <a14:useLocalDpi xmlns:a14="http://schemas.microsoft.com/office/drawing/2010/main" xmlns:pic="http://schemas.openxmlformats.org/drawingml/2006/picture" xmlns:a="http://schemas.openxmlformats.org/drawingml/2006/main" xmlns:wps="http://schemas.microsoft.com/office/word/2010/wordprocessingShape" xmlns:wne="http://schemas.microsoft.com/office/word/2006/wordml" xmlns:wpi="http://schemas.microsoft.com/office/word/2010/wordprocessingInk" xmlns:wpg="http://schemas.microsoft.com/office/word/2010/wordprocessingGroup" xmlns:w14="http://schemas.microsoft.com/office/word/2010/wordml" xmlns:w="http://schemas.openxmlformats.org/wordprocessingml/2006/main" xmlns:w10="urn:schemas-microsoft-com:office:word" xmlns:wp="http://schemas.openxmlformats.org/drawingml/2006/wordprocessingDrawing" xmlns:wp14="http://schemas.microsoft.com/office/word/2010/wordprocessingDrawing" xmlns:v="urn:schemas-microsoft-com:vml" xmlns:m="http://schemas.openxmlformats.org/officeDocument/2006/math" xmlns:r="http://schemas.openxmlformats.org/officeDocument/2006/relationships" xmlns:o="urn:schemas-microsoft-com:office:office" xmlns:mv="urn:schemas-microsoft-com:mac:vml" xmlns:mc="http://schemas.openxmlformats.org/markup-compatibility/2006" xmlns:mo="http://schemas.microsoft.com/office/mac/office/2008/main" xmlns:wpc="http://schemas.microsoft.com/office/word/2010/wordprocessingCanvas" xmlns="" val="0"/>
+                          <a14:useLocalDpi xmlns:a14="http://schemas.microsoft.com/office/drawing/2010/main" val="0"/>
                         </a:ext>
                       </a:extLst>
                     </a:blip>
@@ -4619,7 +5580,7 @@
         <w:rPr>
           <w:rStyle w:val="Marquenotebasdepage"/>
         </w:rPr>
-        <w:footnoteReference w:id="3"/>
+        <w:footnoteReference w:id="2"/>
       </w:r>
       <w:r>
         <w:t>:</w:t>
@@ -4658,7 +5619,7 @@
           <w:lang w:val="fr-FR" w:eastAsia="fr-FR"/>
         </w:rPr>
         <w:drawing>
-          <wp:inline distT="0" distB="0" distL="0" distR="0">
+          <wp:inline distT="0" distB="0" distL="0" distR="0" wp14:anchorId="49A45224" wp14:editId="3FF005FF">
             <wp:extent cx="5753100" cy="1574800"/>
             <wp:effectExtent l="0" t="0" r="12700" b="0"/>
             <wp:docPr id="12" name="Image 12" descr="Macintosh HD:Users:samuel:Desktop:Capture d’écran 2015-09-03 à 16.37.11.png"/>
@@ -4675,10 +5636,10 @@
                     </pic:cNvPicPr>
                   </pic:nvPicPr>
                   <pic:blipFill>
-                    <a:blip r:embed="rId16">
+                    <a:blip r:embed="rId20" cstate="print">
                       <a:extLst>
                         <a:ext uri="{28A0092B-C50C-407E-A947-70E740481C1C}">
-                          <a14:useLocalDpi xmlns:a14="http://schemas.microsoft.com/office/drawing/2010/main" xmlns:pic="http://schemas.openxmlformats.org/drawingml/2006/picture" xmlns:a="http://schemas.openxmlformats.org/drawingml/2006/main" xmlns:wps="http://schemas.microsoft.com/office/word/2010/wordprocessingShape" xmlns:wne="http://schemas.microsoft.com/office/word/2006/wordml" xmlns:wpi="http://schemas.microsoft.com/office/word/2010/wordprocessingInk" xmlns:wpg="http://schemas.microsoft.com/office/word/2010/wordprocessingGroup" xmlns:w14="http://schemas.microsoft.com/office/word/2010/wordml" xmlns:w="http://schemas.openxmlformats.org/wordprocessingml/2006/main" xmlns:w10="urn:schemas-microsoft-com:office:word" xmlns:wp="http://schemas.openxmlformats.org/drawingml/2006/wordprocessingDrawing" xmlns:wp14="http://schemas.microsoft.com/office/word/2010/wordprocessingDrawing" xmlns:v="urn:schemas-microsoft-com:vml" xmlns:m="http://schemas.openxmlformats.org/officeDocument/2006/math" xmlns:r="http://schemas.openxmlformats.org/officeDocument/2006/relationships" xmlns:o="urn:schemas-microsoft-com:office:office" xmlns:mv="urn:schemas-microsoft-com:mac:vml" xmlns:mc="http://schemas.openxmlformats.org/markup-compatibility/2006" xmlns:mo="http://schemas.microsoft.com/office/mac/office/2008/main" xmlns:wpc="http://schemas.microsoft.com/office/word/2010/wordprocessingCanvas" xmlns="" val="0"/>
+                          <a14:useLocalDpi xmlns:a14="http://schemas.microsoft.com/office/drawing/2010/main" val="0"/>
                         </a:ext>
                       </a:extLst>
                     </a:blip>
@@ -4738,8 +5699,9 @@
           <w:noProof/>
           <w:lang w:val="fr-FR" w:eastAsia="fr-FR"/>
         </w:rPr>
+        <w:lastRenderedPageBreak/>
         <w:drawing>
-          <wp:inline distT="0" distB="0" distL="0" distR="0">
+          <wp:inline distT="0" distB="0" distL="0" distR="0" wp14:anchorId="7622D615" wp14:editId="317BEAA7">
             <wp:extent cx="4220897" cy="4109085"/>
             <wp:effectExtent l="0" t="0" r="0" b="5715"/>
             <wp:docPr id="10" name="Image 10" descr="Macintosh HD:Users:samuel:Desktop:Capture d’écran 2015-09-03 à 16.18.48.png"/>
@@ -4756,10 +5718,10 @@
                     </pic:cNvPicPr>
                   </pic:nvPicPr>
                   <pic:blipFill>
-                    <a:blip r:embed="rId17">
+                    <a:blip r:embed="rId21" cstate="print">
                       <a:extLst>
                         <a:ext uri="{28A0092B-C50C-407E-A947-70E740481C1C}">
-                          <a14:useLocalDpi xmlns:a14="http://schemas.microsoft.com/office/drawing/2010/main" xmlns:pic="http://schemas.openxmlformats.org/drawingml/2006/picture" xmlns:a="http://schemas.openxmlformats.org/drawingml/2006/main" xmlns:wps="http://schemas.microsoft.com/office/word/2010/wordprocessingShape" xmlns:wne="http://schemas.microsoft.com/office/word/2006/wordml" xmlns:wpi="http://schemas.microsoft.com/office/word/2010/wordprocessingInk" xmlns:wpg="http://schemas.microsoft.com/office/word/2010/wordprocessingGroup" xmlns:w14="http://schemas.microsoft.com/office/word/2010/wordml" xmlns:w="http://schemas.openxmlformats.org/wordprocessingml/2006/main" xmlns:w10="urn:schemas-microsoft-com:office:word" xmlns:wp="http://schemas.openxmlformats.org/drawingml/2006/wordprocessingDrawing" xmlns:wp14="http://schemas.microsoft.com/office/word/2010/wordprocessingDrawing" xmlns:v="urn:schemas-microsoft-com:vml" xmlns:m="http://schemas.openxmlformats.org/officeDocument/2006/math" xmlns:r="http://schemas.openxmlformats.org/officeDocument/2006/relationships" xmlns:o="urn:schemas-microsoft-com:office:office" xmlns:mv="urn:schemas-microsoft-com:mac:vml" xmlns:mc="http://schemas.openxmlformats.org/markup-compatibility/2006" xmlns:mo="http://schemas.microsoft.com/office/mac/office/2008/main" xmlns:wpc="http://schemas.microsoft.com/office/word/2010/wordprocessingCanvas" xmlns="" val="0"/>
+                          <a14:useLocalDpi xmlns:a14="http://schemas.microsoft.com/office/drawing/2010/main" val="0"/>
                         </a:ext>
                       </a:extLst>
                     </a:blip>
@@ -4837,7 +5799,7 @@
           <w:lang w:val="fr-FR" w:eastAsia="fr-FR"/>
         </w:rPr>
         <w:drawing>
-          <wp:inline distT="0" distB="0" distL="0" distR="0">
+          <wp:inline distT="0" distB="0" distL="0" distR="0" wp14:anchorId="79E5C86E" wp14:editId="7F4713E6">
             <wp:extent cx="5157306" cy="3677285"/>
             <wp:effectExtent l="0" t="0" r="0" b="5715"/>
             <wp:docPr id="14" name="Image 14" descr="Macintosh HD:Users:samuel:Desktop:Capture d’écran 2015-09-03 à 16.45.49.png"/>
@@ -4854,10 +5816,10 @@
                     </pic:cNvPicPr>
                   </pic:nvPicPr>
                   <pic:blipFill>
-                    <a:blip r:embed="rId18">
+                    <a:blip r:embed="rId22">
                       <a:extLst>
                         <a:ext uri="{28A0092B-C50C-407E-A947-70E740481C1C}">
-                          <a14:useLocalDpi xmlns:a14="http://schemas.microsoft.com/office/drawing/2010/main" xmlns:pic="http://schemas.openxmlformats.org/drawingml/2006/picture" xmlns:a="http://schemas.openxmlformats.org/drawingml/2006/main" xmlns:wps="http://schemas.microsoft.com/office/word/2010/wordprocessingShape" xmlns:wne="http://schemas.microsoft.com/office/word/2006/wordml" xmlns:wpi="http://schemas.microsoft.com/office/word/2010/wordprocessingInk" xmlns:wpg="http://schemas.microsoft.com/office/word/2010/wordprocessingGroup" xmlns:w14="http://schemas.microsoft.com/office/word/2010/wordml" xmlns:w="http://schemas.openxmlformats.org/wordprocessingml/2006/main" xmlns:w10="urn:schemas-microsoft-com:office:word" xmlns:wp="http://schemas.openxmlformats.org/drawingml/2006/wordprocessingDrawing" xmlns:wp14="http://schemas.microsoft.com/office/word/2010/wordprocessingDrawing" xmlns:v="urn:schemas-microsoft-com:vml" xmlns:m="http://schemas.openxmlformats.org/officeDocument/2006/math" xmlns:r="http://schemas.openxmlformats.org/officeDocument/2006/relationships" xmlns:o="urn:schemas-microsoft-com:office:office" xmlns:mv="urn:schemas-microsoft-com:mac:vml" xmlns:mc="http://schemas.openxmlformats.org/markup-compatibility/2006" xmlns:mo="http://schemas.microsoft.com/office/mac/office/2008/main" xmlns:wpc="http://schemas.microsoft.com/office/word/2010/wordprocessingCanvas" xmlns="" val="0"/>
+                          <a14:useLocalDpi xmlns:a14="http://schemas.microsoft.com/office/drawing/2010/main" val="0"/>
                         </a:ext>
                       </a:extLst>
                     </a:blip>
@@ -4896,16 +5858,28 @@
       <w:pPr>
         <w:pStyle w:val="Pieddepage"/>
         <w:jc w:val="center"/>
-      </w:pPr>
-      <w:r>
+        <w:rPr>
+          <w:lang w:val="fr-FR"/>
+        </w:rPr>
+      </w:pPr>
+      <w:r>
+        <w:rPr>
+          <w:lang w:val="fr-FR"/>
+        </w:rPr>
         <w:t>Figure 7: A “</w:t>
       </w:r>
       <w:proofErr w:type="spellStart"/>
       <w:r>
+        <w:rPr>
+          <w:lang w:val="fr-FR"/>
+        </w:rPr>
         <w:t>TxStyle</w:t>
       </w:r>
       <w:proofErr w:type="spellEnd"/>
       <w:r>
+        <w:rPr>
+          <w:lang w:val="fr-FR"/>
+        </w:rPr>
         <w:t>” file (fragment).</w:t>
       </w:r>
     </w:p>
@@ -4913,6 +5887,9 @@
       <w:pPr>
         <w:pStyle w:val="Pieddepage"/>
         <w:jc w:val="center"/>
+        <w:rPr>
+          <w:lang w:val="fr-FR"/>
+        </w:rPr>
       </w:pPr>
     </w:p>
     <w:p>
@@ -4921,15 +5898,7 @@
         <w:jc w:val="both"/>
       </w:pPr>
       <w:r>
-        <w:t xml:space="preserve">By now, what we have developed is a basic prototype allowing </w:t>
-      </w:r>
-      <w:proofErr w:type="gramStart"/>
-      <w:r>
-        <w:t>to annotate</w:t>
-      </w:r>
-      <w:proofErr w:type="gramEnd"/>
-      <w:r>
-        <w:t xml:space="preserve"> the “</w:t>
+        <w:t>By now, what we have developed is a basic prototype allowing to annotate the “</w:t>
       </w:r>
       <w:proofErr w:type="spellStart"/>
       <w:r>
@@ -4948,20 +5917,12 @@
         <w:t xml:space="preserve"> Concepts. Figure 8 shows how the annotation process is performed.</w:t>
       </w:r>
       <w:r>
-        <w:t xml:space="preserve"> The prototype can be accessed on the </w:t>
-      </w:r>
-      <w:proofErr w:type="spellStart"/>
-      <w:r>
-        <w:t>GitHub</w:t>
-      </w:r>
-      <w:proofErr w:type="spellEnd"/>
-      <w:r>
-        <w:t xml:space="preserve"> Model Writer repository</w:t>
+        <w:t xml:space="preserve"> The prototype can be accessed on the GitHub Model Writer repository</w:t>
       </w:r>
       <w:r>
         <w:t xml:space="preserve"> (</w:t>
       </w:r>
-      <w:hyperlink r:id="rId19" w:history="1">
+      <w:hyperlink r:id="rId23" w:history="1">
         <w:r>
           <w:rPr>
             <w:rStyle w:val="Lienhypertexte"/>
@@ -4972,8 +5933,6 @@
       <w:r>
         <w:t>)</w:t>
       </w:r>
-      <w:bookmarkStart w:id="27" w:name="_GoBack"/>
-      <w:bookmarkEnd w:id="27"/>
       <w:r>
         <w:t>.</w:t>
       </w:r>
@@ -4995,7 +5954,7 @@
           <w:lang w:val="fr-FR" w:eastAsia="fr-FR"/>
         </w:rPr>
         <w:drawing>
-          <wp:inline distT="0" distB="0" distL="0" distR="0">
+          <wp:inline distT="0" distB="0" distL="0" distR="0" wp14:anchorId="64D36D24" wp14:editId="1E0EF165">
             <wp:extent cx="5753100" cy="3098800"/>
             <wp:effectExtent l="0" t="0" r="12700" b="0"/>
             <wp:docPr id="16" name="Image 16" descr="Macintosh HD:Users:samuel:Desktop:Capture d’écran 2015-09-03 à 17.07.24.png"/>
@@ -5012,10 +5971,10 @@
                     </pic:cNvPicPr>
                   </pic:nvPicPr>
                   <pic:blipFill>
-                    <a:blip r:embed="rId20">
+                    <a:blip r:embed="rId24" cstate="print">
                       <a:extLst>
                         <a:ext uri="{28A0092B-C50C-407E-A947-70E740481C1C}">
-                          <a14:useLocalDpi xmlns:a14="http://schemas.microsoft.com/office/drawing/2010/main" xmlns:pic="http://schemas.openxmlformats.org/drawingml/2006/picture" xmlns:a="http://schemas.openxmlformats.org/drawingml/2006/main" xmlns:wps="http://schemas.microsoft.com/office/word/2010/wordprocessingShape" xmlns:wne="http://schemas.microsoft.com/office/word/2006/wordml" xmlns:wpi="http://schemas.microsoft.com/office/word/2010/wordprocessingInk" xmlns:wpg="http://schemas.microsoft.com/office/word/2010/wordprocessingGroup" xmlns:w14="http://schemas.microsoft.com/office/word/2010/wordml" xmlns:w="http://schemas.openxmlformats.org/wordprocessingml/2006/main" xmlns:w10="urn:schemas-microsoft-com:office:word" xmlns:wp="http://schemas.openxmlformats.org/drawingml/2006/wordprocessingDrawing" xmlns:wp14="http://schemas.microsoft.com/office/word/2010/wordprocessingDrawing" xmlns:v="urn:schemas-microsoft-com:vml" xmlns:m="http://schemas.openxmlformats.org/officeDocument/2006/math" xmlns:r="http://schemas.openxmlformats.org/officeDocument/2006/relationships" xmlns:o="urn:schemas-microsoft-com:office:office" xmlns:mv="urn:schemas-microsoft-com:mac:vml" xmlns:mc="http://schemas.openxmlformats.org/markup-compatibility/2006" xmlns:mo="http://schemas.microsoft.com/office/mac/office/2008/main" xmlns:wpc="http://schemas.microsoft.com/office/word/2010/wordprocessingCanvas" xmlns="" val="0"/>
+                          <a14:useLocalDpi xmlns:a14="http://schemas.microsoft.com/office/drawing/2010/main" val="0"/>
                         </a:ext>
                       </a:extLst>
                     </a:blip>
@@ -5115,7 +6074,7 @@
           <w:lang w:val="fr-FR" w:eastAsia="fr-FR"/>
         </w:rPr>
         <w:drawing>
-          <wp:inline distT="0" distB="0" distL="0" distR="0">
+          <wp:inline distT="0" distB="0" distL="0" distR="0" wp14:anchorId="3E4F7813" wp14:editId="09BE3637">
             <wp:extent cx="5753100" cy="3162300"/>
             <wp:effectExtent l="0" t="0" r="12700" b="12700"/>
             <wp:docPr id="17" name="Image 17" descr="Macintosh HD:Users:samuel:Desktop:Capture d’écran 2015-09-03 à 17.19.45.png"/>
@@ -5132,10 +6091,10 @@
                     </pic:cNvPicPr>
                   </pic:nvPicPr>
                   <pic:blipFill>
-                    <a:blip r:embed="rId21">
+                    <a:blip r:embed="rId25" cstate="print">
                       <a:extLst>
                         <a:ext uri="{28A0092B-C50C-407E-A947-70E740481C1C}">
-                          <a14:useLocalDpi xmlns:a14="http://schemas.microsoft.com/office/drawing/2010/main" xmlns:pic="http://schemas.openxmlformats.org/drawingml/2006/picture" xmlns:a="http://schemas.openxmlformats.org/drawingml/2006/main" xmlns:wps="http://schemas.microsoft.com/office/word/2010/wordprocessingShape" xmlns:wne="http://schemas.microsoft.com/office/word/2006/wordml" xmlns:wpi="http://schemas.microsoft.com/office/word/2010/wordprocessingInk" xmlns:wpg="http://schemas.microsoft.com/office/word/2010/wordprocessingGroup" xmlns:w14="http://schemas.microsoft.com/office/word/2010/wordml" xmlns:w="http://schemas.openxmlformats.org/wordprocessingml/2006/main" xmlns:w10="urn:schemas-microsoft-com:office:word" xmlns:wp="http://schemas.openxmlformats.org/drawingml/2006/wordprocessingDrawing" xmlns:wp14="http://schemas.microsoft.com/office/word/2010/wordprocessingDrawing" xmlns:v="urn:schemas-microsoft-com:vml" xmlns:m="http://schemas.openxmlformats.org/officeDocument/2006/math" xmlns:r="http://schemas.openxmlformats.org/officeDocument/2006/relationships" xmlns:o="urn:schemas-microsoft-com:office:office" xmlns:mv="urn:schemas-microsoft-com:mac:vml" xmlns:mc="http://schemas.openxmlformats.org/markup-compatibility/2006" xmlns:mo="http://schemas.microsoft.com/office/mac/office/2008/main" xmlns:wpc="http://schemas.microsoft.com/office/word/2010/wordprocessingCanvas" xmlns="" val="0"/>
+                          <a14:useLocalDpi xmlns:a14="http://schemas.microsoft.com/office/drawing/2010/main" val="0"/>
                         </a:ext>
                       </a:extLst>
                     </a:blip>
@@ -5200,12 +6159,245 @@
           <w:ilvl w:val="0"/>
           <w:numId w:val="0"/>
         </w:numPr>
-      </w:pPr>
-      <w:bookmarkStart w:id="28" w:name="_Toc303258778"/>
-      <w:r>
+        <w:rPr>
+          <w:lang w:val="fr-FR"/>
+        </w:rPr>
+      </w:pPr>
+      <w:bookmarkStart w:id="187" w:name="_Toc303258778"/>
+      <w:proofErr w:type="spellStart"/>
+      <w:r>
+        <w:rPr>
+          <w:lang w:val="fr-FR"/>
+        </w:rPr>
+        <w:lastRenderedPageBreak/>
         <w:t>Appendixes</w:t>
       </w:r>
-      <w:bookmarkEnd w:id="28"/>
+      <w:bookmarkEnd w:id="187"/>
+      <w:proofErr w:type="spellEnd"/>
+    </w:p>
+    <w:p>
+      <w:pPr>
+        <w:pStyle w:val="ITEAHeading2"/>
+        <w:numPr>
+          <w:ilvl w:val="0"/>
+          <w:numId w:val="0"/>
+        </w:numPr>
+        <w:rPr>
+          <w:lang w:val="fr-FR" w:eastAsia="en-US"/>
+        </w:rPr>
+      </w:pPr>
+      <w:bookmarkStart w:id="188" w:name="_Toc303258779"/>
+      <w:proofErr w:type="spellStart"/>
+      <w:r>
+        <w:rPr>
+          <w:lang w:val="fr-FR" w:eastAsia="en-US"/>
+        </w:rPr>
+        <w:t>Appendix</w:t>
+      </w:r>
+      <w:proofErr w:type="spellEnd"/>
+      <w:r>
+        <w:rPr>
+          <w:lang w:val="fr-FR" w:eastAsia="en-US"/>
+        </w:rPr>
+        <w:t xml:space="preserve"> 1</w:t>
+      </w:r>
+      <w:r>
+        <w:rPr>
+          <w:lang w:val="fr-FR" w:eastAsia="en-US"/>
+        </w:rPr>
+        <w:t xml:space="preserve"> Airbus Data</w:t>
+      </w:r>
+      <w:bookmarkEnd w:id="188"/>
+    </w:p>
+    <w:p>
+      <w:pPr>
+        <w:pStyle w:val="ITEABodyText"/>
+        <w:rPr>
+          <w:lang w:val="fr-FR"/>
+        </w:rPr>
+      </w:pPr>
+      <w:proofErr w:type="spellStart"/>
+      <w:r>
+        <w:rPr>
+          <w:lang w:val="fr-FR"/>
+        </w:rPr>
+        <w:t>Example</w:t>
+      </w:r>
+      <w:proofErr w:type="spellEnd"/>
+      <w:r>
+        <w:rPr>
+          <w:lang w:val="fr-FR"/>
+        </w:rPr>
+        <w:t xml:space="preserve"> SIDP Document</w:t>
+      </w:r>
+    </w:p>
+    <w:p>
+      <w:pPr>
+        <w:pStyle w:val="ITEABodyText"/>
+        <w:rPr>
+          <w:lang w:val="fr-FR"/>
+        </w:rPr>
+      </w:pPr>
+      <w:hyperlink r:id="rId26" w:history="1">
+        <w:r>
+          <w:rPr>
+            <w:rStyle w:val="Lienhypertexte"/>
+            <w:lang w:val="fr-FR"/>
+          </w:rPr>
+          <w:t>https://github.com/ModelWriter/French-Consortium/airbus/text/SIDP92A001V.docx</w:t>
+        </w:r>
+      </w:hyperlink>
+      <w:r>
+        <w:rPr>
+          <w:lang w:val="fr-FR"/>
+        </w:rPr>
+        <w:t xml:space="preserve"> </w:t>
+      </w:r>
+    </w:p>
+    <w:p>
+      <w:pPr>
+        <w:pStyle w:val="ITEABodyText"/>
+        <w:rPr>
+          <w:lang w:val="fr-FR"/>
+        </w:rPr>
+      </w:pPr>
+    </w:p>
+    <w:p>
+      <w:pPr>
+        <w:pStyle w:val="ITEABodyText"/>
+      </w:pPr>
+      <w:r>
+        <w:t xml:space="preserve">Semi-structured design rules:  </w:t>
+      </w:r>
+    </w:p>
+    <w:p>
+      <w:pPr>
+        <w:pStyle w:val="ITEABodyText"/>
+      </w:pPr>
+      <w:hyperlink r:id="rId27" w:history="1">
+        <w:r>
+          <w:rPr>
+            <w:rStyle w:val="Lienhypertexte"/>
+          </w:rPr>
+          <w:t>https://github.com/ModelWriter/French-Consortium/airbus/text/rules.txt</w:t>
+        </w:r>
+      </w:hyperlink>
+      <w:r>
+        <w:t xml:space="preserve"> </w:t>
+      </w:r>
+    </w:p>
+    <w:p>
+      <w:pPr>
+        <w:pStyle w:val="ITEABodyText"/>
+      </w:pPr>
+      <w:hyperlink r:id="rId28" w:history="1">
+        <w:r>
+          <w:rPr>
+            <w:rStyle w:val="Lienhypertexte"/>
+          </w:rPr>
+          <w:t>https://github.com/ModelWriter/French-Consortium/airbus/text/rules.xsl</w:t>
+        </w:r>
+      </w:hyperlink>
+      <w:r>
+        <w:t xml:space="preserve"> </w:t>
+      </w:r>
+    </w:p>
+    <w:p>
+      <w:pPr>
+        <w:pStyle w:val="ITEABodyText"/>
+      </w:pPr>
+    </w:p>
+    <w:p>
+      <w:pPr>
+        <w:pStyle w:val="ITEABodyText"/>
+      </w:pPr>
+      <w:r>
+        <w:t>Domain Model (RDFS Knowledge Base modelling  plane components)</w:t>
+      </w:r>
+    </w:p>
+    <w:p>
+      <w:pPr>
+        <w:pStyle w:val="ITEABodyText"/>
+        <w:jc w:val="left"/>
+      </w:pPr>
+      <w:hyperlink r:id="rId29" w:history="1">
+        <w:r>
+          <w:rPr>
+            <w:rStyle w:val="Lienhypertexte"/>
+          </w:rPr>
+          <w:t>https://github.com/ModelWriter/French-Consortium/airbus/kb/airbusComponentsKB_03072015.rdf</w:t>
+        </w:r>
+      </w:hyperlink>
+      <w:r>
+        <w:t xml:space="preserve"> </w:t>
+      </w:r>
+    </w:p>
+    <w:p>
+      <w:pPr>
+        <w:pStyle w:val="ITEABodyText"/>
+      </w:pPr>
+    </w:p>
+    <w:p>
+      <w:pPr>
+        <w:pStyle w:val="ITEABodyText"/>
+      </w:pPr>
+      <w:r>
+        <w:t>RDF Knowledge Base derived from Semi-Structured Design Rules</w:t>
+      </w:r>
+    </w:p>
+    <w:p>
+      <w:pPr>
+        <w:pStyle w:val="ITEABodyText"/>
+      </w:pPr>
+      <w:hyperlink r:id="rId30" w:history="1">
+        <w:r>
+          <w:rPr>
+            <w:rStyle w:val="Lienhypertexte"/>
+          </w:rPr>
+          <w:t>https://github.com/ModelWriter/French-Consortium/airbus/kb/rules.rdf</w:t>
+        </w:r>
+      </w:hyperlink>
+      <w:r>
+        <w:t xml:space="preserve"> </w:t>
+      </w:r>
+    </w:p>
+    <w:p>
+      <w:pPr>
+        <w:pStyle w:val="ITEABodyText"/>
+        <w:rPr>
+          <w:del w:id="189" w:author="Claire Gardent" w:date="2015-09-08T18:28:00Z"/>
+        </w:rPr>
+      </w:pPr>
+    </w:p>
+    <w:p>
+      <w:pPr>
+        <w:pStyle w:val="ITEABodyText"/>
+        <w:rPr>
+          <w:del w:id="190" w:author="Claire Gardent" w:date="2015-09-08T18:28:00Z"/>
+        </w:rPr>
+      </w:pPr>
+      <w:del w:id="191" w:author="Claire Gardent" w:date="2015-09-08T18:28:00Z">
+        <w:r>
+          <w:rPr>
+            <w:highlight w:val="yellow"/>
+          </w:rPr>
+          <w:delText>@Anne: please upload the RDF KB derived by your stagiaires as rules.rdf in the repository listed just above this comment.</w:delText>
+        </w:r>
+        <w:r>
+          <w:delText xml:space="preserve"> </w:delText>
+        </w:r>
+        <w:r>
+          <w:delText> </w:delText>
+        </w:r>
+      </w:del>
+    </w:p>
+    <w:p>
+      <w:pPr>
+        <w:pStyle w:val="ITEABodyText"/>
+        <w:rPr>
+          <w:lang w:eastAsia="en-US"/>
+        </w:rPr>
+      </w:pPr>
     </w:p>
     <w:p>
       <w:pPr>
@@ -5218,219 +6410,7 @@
           <w:lang w:eastAsia="en-US"/>
         </w:rPr>
       </w:pPr>
-      <w:bookmarkStart w:id="29" w:name="_Toc303258779"/>
-      <w:r>
-        <w:rPr>
-          <w:lang w:eastAsia="en-US"/>
-        </w:rPr>
-        <w:t>Appendix 1</w:t>
-      </w:r>
-      <w:r>
-        <w:rPr>
-          <w:lang w:eastAsia="en-US"/>
-        </w:rPr>
-        <w:t xml:space="preserve"> Airbus Data</w:t>
-      </w:r>
-      <w:bookmarkEnd w:id="29"/>
-    </w:p>
-    <w:p>
-      <w:pPr>
-        <w:pStyle w:val="ITEABodyText"/>
-      </w:pPr>
-      <w:r>
-        <w:t>Example SIDP Document</w:t>
-      </w:r>
-    </w:p>
-    <w:p>
-      <w:pPr>
-        <w:pStyle w:val="ITEABodyText"/>
-      </w:pPr>
-      <w:hyperlink r:id="rId22" w:history="1">
-        <w:r>
-          <w:rPr>
-            <w:rStyle w:val="Lienhypertexte"/>
-          </w:rPr>
-          <w:t>https://github.com/ModelWriter/French-Consortium/airbus/text/SIDP92A001V.docx</w:t>
-        </w:r>
-      </w:hyperlink>
-      <w:r>
-        <w:t xml:space="preserve"> </w:t>
-      </w:r>
-    </w:p>
-    <w:p>
-      <w:pPr>
-        <w:pStyle w:val="ITEABodyText"/>
-      </w:pPr>
-    </w:p>
-    <w:p>
-      <w:pPr>
-        <w:pStyle w:val="ITEABodyText"/>
-      </w:pPr>
-      <w:r>
-        <w:t xml:space="preserve">Semi-structured design rules:  </w:t>
-      </w:r>
-    </w:p>
-    <w:p>
-      <w:pPr>
-        <w:pStyle w:val="ITEABodyText"/>
-      </w:pPr>
-      <w:hyperlink r:id="rId23" w:history="1">
-        <w:r>
-          <w:rPr>
-            <w:rStyle w:val="Lienhypertexte"/>
-          </w:rPr>
-          <w:t>https://github.com/ModelWriter/French-Consortium/airbus/text/rules.txt</w:t>
-        </w:r>
-      </w:hyperlink>
-      <w:r>
-        <w:t xml:space="preserve"> </w:t>
-      </w:r>
-    </w:p>
-    <w:p>
-      <w:pPr>
-        <w:pStyle w:val="ITEABodyText"/>
-      </w:pPr>
-      <w:hyperlink r:id="rId24" w:history="1">
-        <w:r>
-          <w:rPr>
-            <w:rStyle w:val="Lienhypertexte"/>
-          </w:rPr>
-          <w:t>https://github.com/ModelWriter/French-Consortium/airbus/text/rules.xsl</w:t>
-        </w:r>
-      </w:hyperlink>
-      <w:r>
-        <w:t xml:space="preserve"> </w:t>
-      </w:r>
-    </w:p>
-    <w:p>
-      <w:pPr>
-        <w:pStyle w:val="ITEABodyText"/>
-      </w:pPr>
-    </w:p>
-    <w:p>
-      <w:pPr>
-        <w:pStyle w:val="ITEABodyText"/>
-      </w:pPr>
-      <w:r>
-        <w:t>Domain Model (RDFS Knowledge Base modelling  plane components)</w:t>
-      </w:r>
-    </w:p>
-    <w:p>
-      <w:pPr>
-        <w:pStyle w:val="ITEABodyText"/>
-        <w:jc w:val="left"/>
-      </w:pPr>
-      <w:hyperlink r:id="rId25" w:history="1">
-        <w:r>
-          <w:rPr>
-            <w:rStyle w:val="Lienhypertexte"/>
-          </w:rPr>
-          <w:t>https://github.com/ModelWriter/French-Consortium/airbus/kb/airbusComponentsKB_03072015.rdf</w:t>
-        </w:r>
-      </w:hyperlink>
-      <w:r>
-        <w:t xml:space="preserve"> </w:t>
-      </w:r>
-    </w:p>
-    <w:p>
-      <w:pPr>
-        <w:pStyle w:val="ITEABodyText"/>
-      </w:pPr>
-    </w:p>
-    <w:p>
-      <w:pPr>
-        <w:pStyle w:val="ITEABodyText"/>
-      </w:pPr>
-      <w:r>
-        <w:t>RDF Knowledge Base derived from Semi-Structured Design Rules</w:t>
-      </w:r>
-    </w:p>
-    <w:p>
-      <w:pPr>
-        <w:pStyle w:val="ITEABodyText"/>
-      </w:pPr>
-      <w:hyperlink r:id="rId26" w:history="1">
-        <w:r>
-          <w:rPr>
-            <w:rStyle w:val="Lienhypertexte"/>
-          </w:rPr>
-          <w:t>https://github.com/ModelWriter/French-Consortium/airbus/kb/rules.rdf</w:t>
-        </w:r>
-      </w:hyperlink>
-      <w:r>
-        <w:t xml:space="preserve"> </w:t>
-      </w:r>
-    </w:p>
-    <w:p>
-      <w:pPr>
-        <w:pStyle w:val="ITEABodyText"/>
-      </w:pPr>
-    </w:p>
-    <w:p>
-      <w:pPr>
-        <w:pStyle w:val="ITEABodyText"/>
-      </w:pPr>
-      <w:r>
-        <w:rPr>
-          <w:highlight w:val="yellow"/>
-        </w:rPr>
-        <w:t xml:space="preserve">@Anne: please upload the RDF KB derived by your </w:t>
-      </w:r>
-      <w:proofErr w:type="spellStart"/>
-      <w:r>
-        <w:rPr>
-          <w:highlight w:val="yellow"/>
-        </w:rPr>
-        <w:t>stagiaires</w:t>
-      </w:r>
-      <w:proofErr w:type="spellEnd"/>
-      <w:r>
-        <w:rPr>
-          <w:highlight w:val="yellow"/>
-        </w:rPr>
-        <w:t xml:space="preserve"> as </w:t>
-      </w:r>
-      <w:proofErr w:type="spellStart"/>
-      <w:r>
-        <w:rPr>
-          <w:highlight w:val="yellow"/>
-        </w:rPr>
-        <w:t>rules.rdf</w:t>
-      </w:r>
-      <w:proofErr w:type="spellEnd"/>
-      <w:r>
-        <w:rPr>
-          <w:highlight w:val="yellow"/>
-        </w:rPr>
-        <w:t xml:space="preserve"> in the repository listed just above this comment.</w:t>
-      </w:r>
-      <w:r>
-        <w:t xml:space="preserve"> </w:t>
-      </w:r>
-      <w:r>
-        <w:t> </w:t>
-      </w:r>
-    </w:p>
-    <w:p>
-      <w:pPr>
-        <w:pStyle w:val="ITEABodyText"/>
-        <w:rPr>
-          <w:lang w:eastAsia="en-US"/>
-        </w:rPr>
-      </w:pPr>
-    </w:p>
-    <w:p>
-      <w:pPr>
-        <w:pStyle w:val="ITEAHeading2"/>
-        <w:numPr>
-          <w:ilvl w:val="0"/>
-          <w:numId w:val="0"/>
-        </w:numPr>
-        <w:rPr>
-          <w:lang w:eastAsia="en-US"/>
-        </w:rPr>
-      </w:pPr>
-      <w:bookmarkStart w:id="30" w:name="_Toc303258780"/>
+      <w:bookmarkStart w:id="192" w:name="_Toc303258780"/>
       <w:r>
         <w:rPr>
           <w:lang w:eastAsia="en-US"/>
@@ -5451,7 +6431,7 @@
         </w:rPr>
         <w:t xml:space="preserve"> Data</w:t>
       </w:r>
-      <w:bookmarkEnd w:id="30"/>
+      <w:bookmarkEnd w:id="192"/>
     </w:p>
     <w:p>
       <w:pPr>
@@ -5470,7 +6450,7 @@
       <w:pPr>
         <w:pStyle w:val="ITEABodyText"/>
       </w:pPr>
-      <w:hyperlink r:id="rId27" w:history="1">
+      <w:hyperlink r:id="rId31" w:history="1">
         <w:r>
           <w:rPr>
             <w:rStyle w:val="Lienhypertexte"/>
@@ -5490,30 +6470,46 @@
     <w:p>
       <w:pPr>
         <w:pStyle w:val="ITEABodyText"/>
-      </w:pPr>
-      <w:r>
+        <w:rPr>
+          <w:lang w:val="fr-FR"/>
+        </w:rPr>
+      </w:pPr>
+      <w:r>
+        <w:rPr>
+          <w:lang w:val="fr-FR"/>
+        </w:rPr>
         <w:t>Java Concepts File</w:t>
       </w:r>
     </w:p>
     <w:p>
       <w:pPr>
         <w:pStyle w:val="ITEABodyText"/>
-      </w:pPr>
-      <w:hyperlink r:id="rId28" w:history="1">
+        <w:rPr>
+          <w:lang w:val="fr-FR"/>
+        </w:rPr>
+      </w:pPr>
+      <w:hyperlink r:id="rId32" w:history="1">
         <w:r>
           <w:rPr>
             <w:rStyle w:val="Lienhypertexte"/>
+            <w:lang w:val="fr-FR"/>
           </w:rPr>
           <w:t>https://github.com/ModelWriter/Deliverables/blob/master/WP2/data/obeo/model/JavaConcepts.txt</w:t>
         </w:r>
       </w:hyperlink>
       <w:r>
+        <w:rPr>
+          <w:lang w:val="fr-FR"/>
+        </w:rPr>
         <w:t xml:space="preserve"> </w:t>
       </w:r>
     </w:p>
     <w:p>
       <w:pPr>
         <w:pStyle w:val="ITEABodyText"/>
+        <w:rPr>
+          <w:lang w:val="fr-FR"/>
+        </w:rPr>
       </w:pPr>
     </w:p>
     <w:p>
@@ -5536,7 +6532,7 @@
       <w:pPr>
         <w:pStyle w:val="ITEABodyText"/>
       </w:pPr>
-      <w:hyperlink r:id="rId29" w:history="1">
+      <w:hyperlink r:id="rId33" w:history="1">
         <w:r>
           <w:rPr>
             <w:rStyle w:val="Lienhypertexte"/>
@@ -5573,7 +6569,7 @@
       <w:pPr>
         <w:pStyle w:val="ITEABodyText"/>
       </w:pPr>
-      <w:hyperlink r:id="rId30" w:history="1">
+      <w:hyperlink r:id="rId34" w:history="1">
         <w:r>
           <w:rPr>
             <w:rStyle w:val="Lienhypertexte"/>
@@ -5604,10 +6600,10 @@
       </w:pPr>
     </w:p>
     <w:sectPr>
-      <w:headerReference w:type="default" r:id="rId31"/>
-      <w:footerReference w:type="default" r:id="rId32"/>
-      <w:headerReference w:type="first" r:id="rId33"/>
-      <w:footerReference w:type="first" r:id="rId34"/>
+      <w:headerReference w:type="default" r:id="rId35"/>
+      <w:footerReference w:type="default" r:id="rId36"/>
+      <w:headerReference w:type="first" r:id="rId37"/>
+      <w:footerReference w:type="first" r:id="rId38"/>
       <w:pgSz w:w="11906" w:h="16838"/>
       <w:pgMar w:top="2371" w:right="1418" w:bottom="851" w:left="1418" w:header="567" w:footer="0" w:gutter="0"/>
       <w:cols w:space="708"/>
@@ -5619,8 +6615,8 @@
 </file>
 
 <file path=word/comments.xml><?xml version="1.0" encoding="utf-8"?>
-<w:comments xmlns:mv="urn:schemas-microsoft-com:mac:vml" xmlns:mo="http://schemas.microsoft.com/office/mac/office/2008/main" xmlns:ve="http://schemas.openxmlformats.org/markup-compatibility/2006" xmlns:o="urn:schemas-microsoft-com:office:office" xmlns:r="http://schemas.openxmlformats.org/officeDocument/2006/relationships" xmlns:m="http://schemas.openxmlformats.org/officeDocument/2006/math" xmlns:v="urn:schemas-microsoft-com:vml" xmlns:w10="urn:schemas-microsoft-com:office:word" xmlns:w="http://schemas.openxmlformats.org/wordprocessingml/2006/main" xmlns:wne="http://schemas.microsoft.com/office/word/2006/wordml" xmlns:wp="http://schemas.openxmlformats.org/drawingml/2006/wordprocessingDrawing">
-  <w:comment w:id="22" w:author="Claire Gardent" w:date="2015-09-07T16:24:00Z" w:initials="CG">
+<w:comments xmlns:wpc="http://schemas.microsoft.com/office/word/2010/wordprocessingCanvas" xmlns:mo="http://schemas.microsoft.com/office/mac/office/2008/main" xmlns:mc="http://schemas.openxmlformats.org/markup-compatibility/2006" xmlns:mv="urn:schemas-microsoft-com:mac:vml" xmlns:o="urn:schemas-microsoft-com:office:office" xmlns:r="http://schemas.openxmlformats.org/officeDocument/2006/relationships" xmlns:m="http://schemas.openxmlformats.org/officeDocument/2006/math" xmlns:v="urn:schemas-microsoft-com:vml" xmlns:wp14="http://schemas.microsoft.com/office/word/2010/wordprocessingDrawing" xmlns:wp="http://schemas.openxmlformats.org/drawingml/2006/wordprocessingDrawing" xmlns:w10="urn:schemas-microsoft-com:office:word" xmlns:w="http://schemas.openxmlformats.org/wordprocessingml/2006/main" xmlns:w14="http://schemas.microsoft.com/office/word/2010/wordml" xmlns:wpg="http://schemas.microsoft.com/office/word/2010/wordprocessingGroup" xmlns:wpi="http://schemas.microsoft.com/office/word/2010/wordprocessingInk" xmlns:wne="http://schemas.microsoft.com/office/word/2006/wordml" xmlns:wps="http://schemas.microsoft.com/office/word/2010/wordprocessingShape" mc:Ignorable="w14 wp14">
+  <w:comment w:id="95" w:author="Claire Gardent" w:date="2015-09-08T08:49:00Z" w:initials="CG">
     <w:p>
       <w:pPr>
         <w:pStyle w:val="Commentaire"/>
@@ -5632,30 +6628,17 @@
         <w:annotationRef/>
       </w:r>
       <w:r>
-        <w:t xml:space="preserve">Is this </w:t>
-      </w:r>
-      <w:proofErr w:type="gramStart"/>
-      <w:r>
-        <w:t>correct ?</w:t>
-      </w:r>
-      <w:proofErr w:type="gramEnd"/>
-      <w:r>
-        <w:t xml:space="preserve"> </w:t>
-      </w:r>
-      <w:proofErr w:type="gramStart"/>
-      <w:r>
-        <w:t>or</w:t>
-      </w:r>
-      <w:proofErr w:type="gramEnd"/>
-      <w:r>
-        <w:t xml:space="preserve"> were the rules derived from the SQL database ?</w:t>
+        <w:t>Is this correct ? or were the rules derived from the SQL database ?</w:t>
       </w:r>
     </w:p>
   </w:comment>
-  <w:comment w:id="23" w:author="Claire Gardent" w:date="2015-09-07T16:15:00Z" w:initials="CG">
+  <w:comment w:id="112" w:author="Claire Gardent" w:date="2015-09-08T08:49:00Z" w:initials="CG">
     <w:p>
       <w:pPr>
         <w:pStyle w:val="Commentaire"/>
+        <w:rPr>
+          <w:lang w:val="fr-FR"/>
+        </w:rPr>
       </w:pPr>
       <w:r>
         <w:rPr>
@@ -5664,94 +6647,90 @@
         <w:annotationRef/>
       </w:r>
       <w:r>
-        <w:t xml:space="preserve">Donner le </w:t>
+        <w:rPr>
+          <w:lang w:val="fr-FR"/>
+        </w:rPr>
+        <w:t xml:space="preserve">Donner le nombre de data </w:t>
       </w:r>
       <w:proofErr w:type="spellStart"/>
       <w:r>
-        <w:t>nombre</w:t>
+        <w:rPr>
+          <w:lang w:val="fr-FR"/>
+        </w:rPr>
+        <w:t>properties</w:t>
       </w:r>
       <w:proofErr w:type="spellEnd"/>
       <w:r>
-        <w:t xml:space="preserve"> de data properties, object properties and concepts en </w:t>
+        <w:rPr>
+          <w:lang w:val="fr-FR"/>
+        </w:rPr>
+        <w:t xml:space="preserve">, </w:t>
       </w:r>
       <w:proofErr w:type="spellStart"/>
       <w:r>
-        <w:t>faisant</w:t>
+        <w:rPr>
+          <w:lang w:val="fr-FR"/>
+        </w:rPr>
+        <w:t>object</w:t>
       </w:r>
       <w:proofErr w:type="spellEnd"/>
       <w:r>
-        <w:t xml:space="preserve"> la distinction entre </w:t>
+        <w:rPr>
+          <w:lang w:val="fr-FR"/>
+        </w:rPr>
+        <w:t xml:space="preserve"> </w:t>
       </w:r>
       <w:proofErr w:type="spellStart"/>
       <w:r>
-        <w:t>ceux</w:t>
+        <w:rPr>
+          <w:lang w:val="fr-FR"/>
+        </w:rPr>
+        <w:t>properties</w:t>
       </w:r>
       <w:proofErr w:type="spellEnd"/>
       <w:r>
-        <w:t xml:space="preserve"> </w:t>
+        <w:rPr>
+          <w:lang w:val="fr-FR"/>
+        </w:rPr>
+        <w:t xml:space="preserve"> and concepts en faisant la distinction entre ceux entres manuellement et ceux venant de QUDT. </w:t>
+      </w:r>
+    </w:p>
+    <w:p>
+      <w:pPr>
+        <w:pStyle w:val="Commentaire"/>
+        <w:rPr>
+          <w:lang w:val="fr-FR"/>
+        </w:rPr>
+      </w:pPr>
+      <w:r>
+        <w:rPr>
+          <w:lang w:val="fr-FR"/>
+        </w:rPr>
+        <w:t xml:space="preserve">Donner une </w:t>
       </w:r>
       <w:proofErr w:type="spellStart"/>
       <w:r>
-        <w:t>entres</w:t>
+        <w:rPr>
+          <w:lang w:val="fr-FR"/>
+        </w:rPr>
+        <w:t>breve</w:t>
       </w:r>
       <w:proofErr w:type="spellEnd"/>
       <w:r>
-        <w:t xml:space="preserve"> </w:t>
-      </w:r>
-      <w:proofErr w:type="spellStart"/>
-      <w:r>
-        <w:t>manuellement</w:t>
-      </w:r>
-      <w:proofErr w:type="spellEnd"/>
-      <w:r>
-        <w:t xml:space="preserve"> et </w:t>
-      </w:r>
-      <w:proofErr w:type="spellStart"/>
-      <w:r>
-        <w:t>ceux</w:t>
-      </w:r>
-      <w:proofErr w:type="spellEnd"/>
-      <w:r>
-        <w:t xml:space="preserve"> </w:t>
-      </w:r>
-      <w:proofErr w:type="spellStart"/>
-      <w:r>
-        <w:t>venant</w:t>
-      </w:r>
-      <w:proofErr w:type="spellEnd"/>
-      <w:r>
-        <w:t xml:space="preserve"> de QUDT. </w:t>
-      </w:r>
-    </w:p>
+        <w:rPr>
+          <w:lang w:val="fr-FR"/>
+        </w:rPr>
+        <w:t xml:space="preserve"> explication de QUDT.</w:t>
+      </w:r>
+    </w:p>
+  </w:comment>
+  <w:comment w:id="113" w:author="Monceaux, Anne" w:date="2015-09-08T08:51:00Z" w:initials="MA">
     <w:p>
       <w:pPr>
         <w:pStyle w:val="Commentaire"/>
-      </w:pPr>
-      <w:r>
-        <w:t xml:space="preserve">Donner </w:t>
-      </w:r>
-      <w:proofErr w:type="spellStart"/>
-      <w:r>
-        <w:t>une</w:t>
-      </w:r>
-      <w:proofErr w:type="spellEnd"/>
-      <w:r>
-        <w:t xml:space="preserve"> </w:t>
-      </w:r>
-      <w:proofErr w:type="spellStart"/>
-      <w:r>
-        <w:t>breve</w:t>
-      </w:r>
-      <w:proofErr w:type="spellEnd"/>
-      <w:r>
-        <w:t xml:space="preserve"> explication de QUDT.</w:t>
-      </w:r>
-    </w:p>
-  </w:comment>
-  <w:comment w:id="25" w:author="Claire Gardent" w:date="2015-09-07T16:26:00Z" w:initials="CG">
-    <w:p>
-      <w:pPr>
-        <w:pStyle w:val="Commentaire"/>
+        <w:rPr>
+          <w:lang w:val="fr-FR"/>
+        </w:rPr>
       </w:pPr>
       <w:r>
         <w:rPr>
@@ -5760,14 +6739,48 @@
         <w:annotationRef/>
       </w:r>
       <w:r>
-        <w:t>Insert extract of OWL database for rules</w:t>
-      </w:r>
+        <w:rPr>
+          <w:lang w:val="fr-FR"/>
+        </w:rPr>
+        <w:t xml:space="preserve">Pour l’instant </w:t>
+      </w:r>
+      <w:proofErr w:type="spellStart"/>
+      <w:r>
+        <w:rPr>
+          <w:lang w:val="fr-FR"/>
+        </w:rPr>
+        <w:t>qudt</w:t>
+      </w:r>
+      <w:proofErr w:type="spellEnd"/>
+      <w:r>
+        <w:rPr>
+          <w:lang w:val="fr-FR"/>
+        </w:rPr>
+        <w:t xml:space="preserve"> n’est pas utilisée </w:t>
+      </w:r>
+      <w:r>
+        <w:rPr>
+          <w:lang w:val="fr-FR"/>
+        </w:rPr>
+        <w:t xml:space="preserve">– j’en parlerai plus tard si on l’exploite. Les chiffres sont donnés sans </w:t>
+      </w:r>
+      <w:proofErr w:type="spellStart"/>
+      <w:r>
+        <w:rPr>
+          <w:lang w:val="fr-FR"/>
+        </w:rPr>
+        <w:t>qudt</w:t>
+      </w:r>
+      <w:proofErr w:type="spellEnd"/>
     </w:p>
   </w:comment>
-  <w:comment w:id="24" w:author="Claire Gardent" w:date="2015-09-07T16:25:00Z" w:initials="CG">
+  <w:comment w:id="114" w:author="Claire Gardent" w:date="2015-09-08T08:51:00Z" w:initials="CG">
     <w:p>
       <w:pPr>
         <w:pStyle w:val="Commentaire"/>
+        <w:rPr>
+          <w:lang w:val="fr-FR"/>
+        </w:rPr>
       </w:pPr>
       <w:r>
         <w:rPr>
@@ -5776,31 +6789,111 @@
         <w:annotationRef/>
       </w:r>
       <w:r>
-        <w:t xml:space="preserve">Donner le </w:t>
+        <w:rPr>
+          <w:lang w:val="fr-FR"/>
+        </w:rPr>
+        <w:t>Insert extract of OWL database for rules</w:t>
+      </w:r>
+    </w:p>
+  </w:comment>
+  <w:comment w:id="115" w:author="Claire Gardent" w:date="2015-09-08T08:49:00Z" w:initials="CG">
+    <w:p>
+      <w:pPr>
+        <w:pStyle w:val="Commentaire"/>
+        <w:rPr>
+          <w:lang w:val="fr-FR"/>
+        </w:rPr>
+      </w:pPr>
+      <w:r>
+        <w:rPr>
+          <w:rStyle w:val="Marquedannotation"/>
+        </w:rPr>
+        <w:annotationRef/>
+      </w:r>
+      <w:r>
+        <w:rPr>
+          <w:lang w:val="fr-FR"/>
+        </w:rPr>
+        <w:t xml:space="preserve">Donner le nombre de data </w:t>
       </w:r>
       <w:proofErr w:type="spellStart"/>
       <w:r>
-        <w:t>nombre</w:t>
+        <w:rPr>
+          <w:lang w:val="fr-FR"/>
+        </w:rPr>
+        <w:t>properties</w:t>
       </w:r>
       <w:proofErr w:type="spellEnd"/>
       <w:r>
-        <w:t xml:space="preserve"> de data properties, object properties and concepts</w:t>
-      </w:r>
+        <w:rPr>
+          <w:lang w:val="fr-FR"/>
+        </w:rPr>
+        <w:t xml:space="preserve">, </w:t>
+      </w:r>
+      <w:proofErr w:type="spellStart"/>
+      <w:r>
+        <w:rPr>
+          <w:lang w:val="fr-FR"/>
+        </w:rPr>
+        <w:t>object</w:t>
+      </w:r>
+      <w:proofErr w:type="spellEnd"/>
+      <w:r>
+        <w:rPr>
+          <w:lang w:val="fr-FR"/>
+        </w:rPr>
+        <w:t xml:space="preserve"> </w:t>
+      </w:r>
+      <w:proofErr w:type="spellStart"/>
+      <w:r>
+        <w:rPr>
+          <w:lang w:val="fr-FR"/>
+        </w:rPr>
+        <w:t>properties</w:t>
+      </w:r>
+      <w:proofErr w:type="spellEnd"/>
+      <w:r>
+        <w:rPr>
+          <w:lang w:val="fr-FR"/>
+        </w:rPr>
+        <w:t xml:space="preserve"> and concepts</w:t>
+      </w:r>
+    </w:p>
+  </w:comment>
+  <w:comment w:id="173" w:author="Monceaux, Anne" w:date="2015-09-08T08:49:00Z" w:initials="MA">
+    <w:p>
+      <w:pPr>
+        <w:pStyle w:val="Commentaire"/>
+      </w:pPr>
+      <w:r>
+        <w:rPr>
+          <w:rStyle w:val="Marquedannotation"/>
+        </w:rPr>
+        <w:annotationRef/>
+      </w:r>
+      <w:r>
+        <w:t xml:space="preserve">Screenshot plus </w:t>
+      </w:r>
+      <w:proofErr w:type="spellStart"/>
+      <w:r>
+        <w:t>récent</w:t>
+      </w:r>
+      <w:proofErr w:type="spellEnd"/>
     </w:p>
   </w:comment>
 </w:comments>
 </file>
 
 <file path=word/endnotes.xml><?xml version="1.0" encoding="utf-8"?>
-<w:endnotes xmlns:mv="urn:schemas-microsoft-com:mac:vml" xmlns:mo="http://schemas.microsoft.com/office/mac/office/2008/main" xmlns:ve="http://schemas.openxmlformats.org/markup-compatibility/2006" xmlns:o="urn:schemas-microsoft-com:office:office" xmlns:r="http://schemas.openxmlformats.org/officeDocument/2006/relationships" xmlns:m="http://schemas.openxmlformats.org/officeDocument/2006/math" xmlns:v="urn:schemas-microsoft-com:vml" xmlns:w10="urn:schemas-microsoft-com:office:word" xmlns:w="http://schemas.openxmlformats.org/wordprocessingml/2006/main" xmlns:wne="http://schemas.microsoft.com/office/word/2006/wordml" xmlns:wp="http://schemas.openxmlformats.org/drawingml/2006/wordprocessingDrawing">
-  <w:endnote w:type="separator" w:id="0">
+<w:endnotes xmlns:wpc="http://schemas.microsoft.com/office/word/2010/wordprocessingCanvas" xmlns:mo="http://schemas.microsoft.com/office/mac/office/2008/main" xmlns:mc="http://schemas.openxmlformats.org/markup-compatibility/2006" xmlns:mv="urn:schemas-microsoft-com:mac:vml" xmlns:o="urn:schemas-microsoft-com:office:office" xmlns:r="http://schemas.openxmlformats.org/officeDocument/2006/relationships" xmlns:m="http://schemas.openxmlformats.org/officeDocument/2006/math" xmlns:v="urn:schemas-microsoft-com:vml" xmlns:wp14="http://schemas.microsoft.com/office/word/2010/wordprocessingDrawing" xmlns:wp="http://schemas.openxmlformats.org/drawingml/2006/wordprocessingDrawing" xmlns:w10="urn:schemas-microsoft-com:office:word" xmlns:w="http://schemas.openxmlformats.org/wordprocessingml/2006/main" xmlns:w14="http://schemas.microsoft.com/office/word/2010/wordml" xmlns:wpg="http://schemas.microsoft.com/office/word/2010/wordprocessingGroup" xmlns:wpi="http://schemas.microsoft.com/office/word/2010/wordprocessingInk" xmlns:wne="http://schemas.microsoft.com/office/word/2006/wordml" xmlns:wps="http://schemas.microsoft.com/office/word/2010/wordprocessingShape" mc:Ignorable="w14 wp14">
+  <w:endnote w:type="separator" w:id="-1">
     <w:p>
       <w:r>
         <w:separator/>
       </w:r>
     </w:p>
   </w:endnote>
-  <w:endnote w:type="continuationSeparator" w:id="1">
+  <w:endnote w:type="continuationSeparator" w:id="0">
     <w:p>
       <w:r>
         <w:continuationSeparator/>
@@ -5811,11 +6904,11 @@
 </file>
 
 <file path=word/footer1.xml><?xml version="1.0" encoding="utf-8"?>
-<w:ftr xmlns:mv="urn:schemas-microsoft-com:mac:vml" xmlns:mo="http://schemas.microsoft.com/office/mac/office/2008/main" xmlns:ve="http://schemas.openxmlformats.org/markup-compatibility/2006" xmlns:o="urn:schemas-microsoft-com:office:office" xmlns:r="http://schemas.openxmlformats.org/officeDocument/2006/relationships" xmlns:m="http://schemas.openxmlformats.org/officeDocument/2006/math" xmlns:v="urn:schemas-microsoft-com:vml" xmlns:w10="urn:schemas-microsoft-com:office:word" xmlns:w="http://schemas.openxmlformats.org/wordprocessingml/2006/main" xmlns:wne="http://schemas.microsoft.com/office/word/2006/wordml" xmlns:wp="http://schemas.openxmlformats.org/drawingml/2006/wordprocessingDrawing">
+<w:ftr xmlns:wpc="http://schemas.microsoft.com/office/word/2010/wordprocessingCanvas" xmlns:mo="http://schemas.microsoft.com/office/mac/office/2008/main" xmlns:mc="http://schemas.openxmlformats.org/markup-compatibility/2006" xmlns:mv="urn:schemas-microsoft-com:mac:vml" xmlns:o="urn:schemas-microsoft-com:office:office" xmlns:r="http://schemas.openxmlformats.org/officeDocument/2006/relationships" xmlns:m="http://schemas.openxmlformats.org/officeDocument/2006/math" xmlns:v="urn:schemas-microsoft-com:vml" xmlns:wp14="http://schemas.microsoft.com/office/word/2010/wordprocessingDrawing" xmlns:wp="http://schemas.openxmlformats.org/drawingml/2006/wordprocessingDrawing" xmlns:w10="urn:schemas-microsoft-com:office:word" xmlns:w="http://schemas.openxmlformats.org/wordprocessingml/2006/main" xmlns:w14="http://schemas.microsoft.com/office/word/2010/wordml" xmlns:wpg="http://schemas.microsoft.com/office/word/2010/wordprocessingGroup" xmlns:wpi="http://schemas.microsoft.com/office/word/2010/wordprocessingInk" xmlns:wne="http://schemas.microsoft.com/office/word/2006/wordml" xmlns:wps="http://schemas.microsoft.com/office/word/2010/wordprocessingShape" mc:Ignorable="w14 wp14">
   <w:tbl>
     <w:tblPr>
       <w:tblW w:w="0" w:type="auto"/>
-      <w:tblLook w:val="04A0"/>
+      <w:tblLook w:val="04A0" w:firstRow="1" w:lastRow="0" w:firstColumn="1" w:lastColumn="0" w:noHBand="0" w:noVBand="1"/>
     </w:tblPr>
     <w:tblGrid>
       <w:gridCol w:w="1809"/>
@@ -5843,7 +6936,7 @@
               <w:lang w:val="fr-FR" w:eastAsia="fr-FR"/>
             </w:rPr>
             <w:drawing>
-              <wp:anchor distT="0" distB="0" distL="114300" distR="114300" simplePos="0" relativeHeight="251659264" behindDoc="1" locked="0" layoutInCell="1" allowOverlap="1">
+              <wp:anchor distT="0" distB="0" distL="114300" distR="114300" simplePos="0" relativeHeight="251659264" behindDoc="1" locked="0" layoutInCell="1" allowOverlap="1" wp14:anchorId="797E1B91" wp14:editId="75F48B13">
                 <wp:simplePos x="0" y="0"/>
                 <wp:positionH relativeFrom="page">
                   <wp:posOffset>4962875</wp:posOffset>
@@ -5920,7 +7013,7 @@
               <w:noProof/>
               <w:szCs w:val="20"/>
             </w:rPr>
-            <w:t>10</w:t>
+            <w:t>6</w:t>
           </w:r>
           <w:r>
             <w:rPr>
@@ -5972,7 +7065,7 @@
               <w:noProof/>
               <w:szCs w:val="20"/>
             </w:rPr>
-            <w:t>17</w:t>
+            <w:t>18</w:t>
           </w:r>
           <w:r>
             <w:rPr>
@@ -6022,7 +7115,7 @@
 </file>
 
 <file path=word/footer2.xml><?xml version="1.0" encoding="utf-8"?>
-<w:ftr xmlns:mv="urn:schemas-microsoft-com:mac:vml" xmlns:mo="http://schemas.microsoft.com/office/mac/office/2008/main" xmlns:ve="http://schemas.openxmlformats.org/markup-compatibility/2006" xmlns:o="urn:schemas-microsoft-com:office:office" xmlns:r="http://schemas.openxmlformats.org/officeDocument/2006/relationships" xmlns:m="http://schemas.openxmlformats.org/officeDocument/2006/math" xmlns:v="urn:schemas-microsoft-com:vml" xmlns:w10="urn:schemas-microsoft-com:office:word" xmlns:w="http://schemas.openxmlformats.org/wordprocessingml/2006/main" xmlns:wne="http://schemas.microsoft.com/office/word/2006/wordml" xmlns:wp="http://schemas.openxmlformats.org/drawingml/2006/wordprocessingDrawing">
+<w:ftr xmlns:wpc="http://schemas.microsoft.com/office/word/2010/wordprocessingCanvas" xmlns:mo="http://schemas.microsoft.com/office/mac/office/2008/main" xmlns:mc="http://schemas.openxmlformats.org/markup-compatibility/2006" xmlns:mv="urn:schemas-microsoft-com:mac:vml" xmlns:o="urn:schemas-microsoft-com:office:office" xmlns:r="http://schemas.openxmlformats.org/officeDocument/2006/relationships" xmlns:m="http://schemas.openxmlformats.org/officeDocument/2006/math" xmlns:v="urn:schemas-microsoft-com:vml" xmlns:wp14="http://schemas.microsoft.com/office/word/2010/wordprocessingDrawing" xmlns:wp="http://schemas.openxmlformats.org/drawingml/2006/wordprocessingDrawing" xmlns:w10="urn:schemas-microsoft-com:office:word" xmlns:w="http://schemas.openxmlformats.org/wordprocessingml/2006/main" xmlns:w14="http://schemas.microsoft.com/office/word/2010/wordml" xmlns:wpg="http://schemas.microsoft.com/office/word/2010/wordprocessingGroup" xmlns:wpi="http://schemas.microsoft.com/office/word/2010/wordprocessingInk" xmlns:wne="http://schemas.microsoft.com/office/word/2006/wordml" xmlns:wps="http://schemas.microsoft.com/office/word/2010/wordprocessingShape" mc:Ignorable="w14 wp14">
   <w:p>
     <w:pPr>
       <w:pStyle w:val="Pieddepage"/>
@@ -6033,7 +7126,7 @@
         <w:lang w:val="fr-FR" w:eastAsia="fr-FR"/>
       </w:rPr>
       <w:drawing>
-        <wp:anchor distT="0" distB="0" distL="114300" distR="114300" simplePos="0" relativeHeight="251657216" behindDoc="1" locked="0" layoutInCell="1" allowOverlap="1">
+        <wp:anchor distT="0" distB="0" distL="114300" distR="114300" simplePos="0" relativeHeight="251657216" behindDoc="1" locked="0" layoutInCell="1" allowOverlap="1" wp14:anchorId="032D0201" wp14:editId="70B29662">
           <wp:simplePos x="0" y="0"/>
           <wp:positionH relativeFrom="page">
             <wp:posOffset>4928235</wp:posOffset>
@@ -6081,22 +7174,22 @@
 </file>
 
 <file path=word/footnotes.xml><?xml version="1.0" encoding="utf-8"?>
-<w:footnotes xmlns:mv="urn:schemas-microsoft-com:mac:vml" xmlns:mo="http://schemas.microsoft.com/office/mac/office/2008/main" xmlns:ve="http://schemas.openxmlformats.org/markup-compatibility/2006" xmlns:o="urn:schemas-microsoft-com:office:office" xmlns:r="http://schemas.openxmlformats.org/officeDocument/2006/relationships" xmlns:m="http://schemas.openxmlformats.org/officeDocument/2006/math" xmlns:v="urn:schemas-microsoft-com:vml" xmlns:w10="urn:schemas-microsoft-com:office:word" xmlns:w="http://schemas.openxmlformats.org/wordprocessingml/2006/main" xmlns:wne="http://schemas.microsoft.com/office/word/2006/wordml" xmlns:wp="http://schemas.openxmlformats.org/drawingml/2006/wordprocessingDrawing">
-  <w:footnote w:type="separator" w:id="0">
+<w:footnotes xmlns:wpc="http://schemas.microsoft.com/office/word/2010/wordprocessingCanvas" xmlns:mo="http://schemas.microsoft.com/office/mac/office/2008/main" xmlns:mc="http://schemas.openxmlformats.org/markup-compatibility/2006" xmlns:mv="urn:schemas-microsoft-com:mac:vml" xmlns:o="urn:schemas-microsoft-com:office:office" xmlns:r="http://schemas.openxmlformats.org/officeDocument/2006/relationships" xmlns:m="http://schemas.openxmlformats.org/officeDocument/2006/math" xmlns:v="urn:schemas-microsoft-com:vml" xmlns:wp14="http://schemas.microsoft.com/office/word/2010/wordprocessingDrawing" xmlns:wp="http://schemas.openxmlformats.org/drawingml/2006/wordprocessingDrawing" xmlns:w10="urn:schemas-microsoft-com:office:word" xmlns:w="http://schemas.openxmlformats.org/wordprocessingml/2006/main" xmlns:w14="http://schemas.microsoft.com/office/word/2010/wordml" xmlns:wpg="http://schemas.microsoft.com/office/word/2010/wordprocessingGroup" xmlns:wpi="http://schemas.microsoft.com/office/word/2010/wordprocessingInk" xmlns:wne="http://schemas.microsoft.com/office/word/2006/wordml" xmlns:wps="http://schemas.microsoft.com/office/word/2010/wordprocessingShape" mc:Ignorable="w14 wp14">
+  <w:footnote w:type="separator" w:id="-1">
     <w:p>
       <w:r>
         <w:separator/>
       </w:r>
     </w:p>
   </w:footnote>
-  <w:footnote w:type="continuationSeparator" w:id="1">
+  <w:footnote w:type="continuationSeparator" w:id="0">
     <w:p>
       <w:r>
         <w:continuationSeparator/>
       </w:r>
     </w:p>
   </w:footnote>
-  <w:footnote w:id="2">
+  <w:footnote w:id="1">
     <w:p>
       <w:pPr>
         <w:pStyle w:val="Notedebasdepage"/>
@@ -6108,51 +7201,11 @@
         <w:footnoteRef/>
       </w:r>
       <w:r>
-        <w:t xml:space="preserve"> This first prototype is described in a paper that will be presented as a poster at SEPLN 2015. </w:t>
-      </w:r>
-      <w:proofErr w:type="gramStart"/>
-      <w:r>
-        <w:t xml:space="preserve">“Parsing Text into RDF”, </w:t>
-      </w:r>
-      <w:proofErr w:type="spellStart"/>
-      <w:r>
-        <w:t>Brahim</w:t>
-      </w:r>
-      <w:proofErr w:type="spellEnd"/>
-      <w:r>
-        <w:t xml:space="preserve"> </w:t>
-      </w:r>
-      <w:proofErr w:type="spellStart"/>
-      <w:r>
-        <w:t>Batouche</w:t>
-      </w:r>
-      <w:proofErr w:type="spellEnd"/>
-      <w:r>
-        <w:t xml:space="preserve">, Claire </w:t>
-      </w:r>
-      <w:proofErr w:type="spellStart"/>
-      <w:r>
-        <w:t>Gardent</w:t>
-      </w:r>
-      <w:proofErr w:type="spellEnd"/>
-      <w:r>
-        <w:t xml:space="preserve"> and Anne </w:t>
-      </w:r>
-      <w:proofErr w:type="spellStart"/>
-      <w:r>
-        <w:t>Monceaux</w:t>
-      </w:r>
-      <w:proofErr w:type="spellEnd"/>
-      <w:r>
-        <w:t>.</w:t>
-      </w:r>
-      <w:proofErr w:type="gramEnd"/>
-      <w:r>
-        <w:t xml:space="preserve"> </w:t>
+        <w:t xml:space="preserve"> This first prototype is described in a paper that will be presented as a poster at SEPLN 2015. “Parsing Text into RDF”, Brahim Batouche, Claire Gardent and Anne Monceaux. </w:t>
       </w:r>
     </w:p>
   </w:footnote>
-  <w:footnote w:id="3">
+  <w:footnote w:id="2">
     <w:p>
       <w:pPr>
         <w:pStyle w:val="Notedebasdepage"/>
@@ -6178,7 +7231,7 @@
 </file>
 
 <file path=word/header1.xml><?xml version="1.0" encoding="utf-8"?>
-<w:hdr xmlns:mv="urn:schemas-microsoft-com:mac:vml" xmlns:mo="http://schemas.microsoft.com/office/mac/office/2008/main" xmlns:ve="http://schemas.openxmlformats.org/markup-compatibility/2006" xmlns:o="urn:schemas-microsoft-com:office:office" xmlns:r="http://schemas.openxmlformats.org/officeDocument/2006/relationships" xmlns:m="http://schemas.openxmlformats.org/officeDocument/2006/math" xmlns:v="urn:schemas-microsoft-com:vml" xmlns:w10="urn:schemas-microsoft-com:office:word" xmlns:w="http://schemas.openxmlformats.org/wordprocessingml/2006/main" xmlns:wne="http://schemas.microsoft.com/office/word/2006/wordml" xmlns:wp="http://schemas.openxmlformats.org/drawingml/2006/wordprocessingDrawing">
+<w:hdr xmlns:wpc="http://schemas.microsoft.com/office/word/2010/wordprocessingCanvas" xmlns:mo="http://schemas.microsoft.com/office/mac/office/2008/main" xmlns:mc="http://schemas.openxmlformats.org/markup-compatibility/2006" xmlns:mv="urn:schemas-microsoft-com:mac:vml" xmlns:o="urn:schemas-microsoft-com:office:office" xmlns:r="http://schemas.openxmlformats.org/officeDocument/2006/relationships" xmlns:m="http://schemas.openxmlformats.org/officeDocument/2006/math" xmlns:v="urn:schemas-microsoft-com:vml" xmlns:wp14="http://schemas.microsoft.com/office/word/2010/wordprocessingDrawing" xmlns:wp="http://schemas.openxmlformats.org/drawingml/2006/wordprocessingDrawing" xmlns:w10="urn:schemas-microsoft-com:office:word" xmlns:w="http://schemas.openxmlformats.org/wordprocessingml/2006/main" xmlns:w14="http://schemas.microsoft.com/office/word/2010/wordml" xmlns:wpg="http://schemas.microsoft.com/office/word/2010/wordprocessingGroup" xmlns:wpi="http://schemas.microsoft.com/office/word/2010/wordprocessingInk" xmlns:wne="http://schemas.microsoft.com/office/word/2006/wordml" xmlns:wps="http://schemas.microsoft.com/office/word/2010/wordprocessingShape" mc:Ignorable="w14 wp14">
   <w:sdt>
     <w:sdtPr>
       <w:id w:val="665063517"/>
@@ -6187,6 +7240,7 @@
         <w:docPartUnique/>
       </w:docPartObj>
     </w:sdtPr>
+    <w:sdtEndPr/>
     <w:sdtContent>
       <w:p>
         <w:pPr>
@@ -6197,21 +7251,34 @@
             <w:szCs w:val="12"/>
           </w:rPr>
         </w:pPr>
-        <w:fldSimple w:instr=" PAGE   \* MERGEFORMAT ">
-          <w:r>
-            <w:rPr>
-              <w:noProof/>
-            </w:rPr>
-            <w:t>10</w:t>
-          </w:r>
-        </w:fldSimple>
+        <w:r>
+          <w:fldChar w:fldCharType="begin"/>
+        </w:r>
+        <w:r>
+          <w:instrText xml:space="preserve"> PAGE   \* MERGEFORMAT </w:instrText>
+        </w:r>
+        <w:r>
+          <w:fldChar w:fldCharType="separate"/>
+        </w:r>
+        <w:r>
+          <w:rPr>
+            <w:noProof/>
+          </w:rPr>
+          <w:t>6</w:t>
+        </w:r>
+        <w:r>
+          <w:rPr>
+            <w:noProof/>
+          </w:rPr>
+          <w:fldChar w:fldCharType="end"/>
+        </w:r>
         <w:r>
           <w:rPr>
             <w:noProof/>
             <w:lang w:val="fr-FR" w:eastAsia="fr-FR"/>
           </w:rPr>
           <w:drawing>
-            <wp:anchor distT="0" distB="0" distL="114300" distR="114300" simplePos="0" relativeHeight="251660288" behindDoc="1" locked="0" layoutInCell="1" allowOverlap="1">
+            <wp:anchor distT="0" distB="0" distL="114300" distR="114300" simplePos="0" relativeHeight="251660288" behindDoc="1" locked="0" layoutInCell="1" allowOverlap="1" wp14:anchorId="207CED30" wp14:editId="73A419C9">
               <wp:simplePos x="0" y="0"/>
               <wp:positionH relativeFrom="page">
                 <wp:align>left</wp:align>
@@ -6307,7 +7374,6 @@
       </w:rPr>
       <w:br/>
     </w:r>
-    <w:proofErr w:type="spellStart"/>
     <w:r>
       <w:rPr>
         <w:color w:val="00A651" w:themeColor="accent1"/>
@@ -6316,7 +7382,6 @@
       </w:rPr>
       <w:t>ModelWriter</w:t>
     </w:r>
-    <w:proofErr w:type="spellEnd"/>
     <w:r>
       <w:rPr>
         <w:color w:val="00A651" w:themeColor="accent1"/>
@@ -6342,7 +7407,7 @@
 </file>
 
 <file path=word/header2.xml><?xml version="1.0" encoding="utf-8"?>
-<w:hdr xmlns:mv="urn:schemas-microsoft-com:mac:vml" xmlns:mo="http://schemas.microsoft.com/office/mac/office/2008/main" xmlns:ve="http://schemas.openxmlformats.org/markup-compatibility/2006" xmlns:o="urn:schemas-microsoft-com:office:office" xmlns:r="http://schemas.openxmlformats.org/officeDocument/2006/relationships" xmlns:m="http://schemas.openxmlformats.org/officeDocument/2006/math" xmlns:v="urn:schemas-microsoft-com:vml" xmlns:w10="urn:schemas-microsoft-com:office:word" xmlns:w="http://schemas.openxmlformats.org/wordprocessingml/2006/main" xmlns:wne="http://schemas.microsoft.com/office/word/2006/wordml" xmlns:wp="http://schemas.openxmlformats.org/drawingml/2006/wordprocessingDrawing">
+<w:hdr xmlns:wpc="http://schemas.microsoft.com/office/word/2010/wordprocessingCanvas" xmlns:mo="http://schemas.microsoft.com/office/mac/office/2008/main" xmlns:mc="http://schemas.openxmlformats.org/markup-compatibility/2006" xmlns:mv="urn:schemas-microsoft-com:mac:vml" xmlns:o="urn:schemas-microsoft-com:office:office" xmlns:r="http://schemas.openxmlformats.org/officeDocument/2006/relationships" xmlns:m="http://schemas.openxmlformats.org/officeDocument/2006/math" xmlns:v="urn:schemas-microsoft-com:vml" xmlns:wp14="http://schemas.microsoft.com/office/word/2010/wordprocessingDrawing" xmlns:wp="http://schemas.openxmlformats.org/drawingml/2006/wordprocessingDrawing" xmlns:w10="urn:schemas-microsoft-com:office:word" xmlns:w="http://schemas.openxmlformats.org/wordprocessingml/2006/main" xmlns:w14="http://schemas.microsoft.com/office/word/2010/wordml" xmlns:wpg="http://schemas.microsoft.com/office/word/2010/wordprocessingGroup" xmlns:wpi="http://schemas.microsoft.com/office/word/2010/wordprocessingInk" xmlns:wne="http://schemas.microsoft.com/office/word/2006/wordml" xmlns:wps="http://schemas.microsoft.com/office/word/2010/wordprocessingShape" mc:Ignorable="w14 wp14">
   <w:p>
     <w:pPr>
       <w:pStyle w:val="En-tte"/>
@@ -6353,7 +7418,7 @@
         <w:lang w:val="fr-FR" w:eastAsia="fr-FR"/>
       </w:rPr>
       <w:drawing>
-        <wp:anchor distT="0" distB="0" distL="114300" distR="114300" simplePos="0" relativeHeight="251656192" behindDoc="1" locked="0" layoutInCell="1" allowOverlap="1">
+        <wp:anchor distT="0" distB="0" distL="114300" distR="114300" simplePos="0" relativeHeight="251656192" behindDoc="1" locked="0" layoutInCell="1" allowOverlap="1" wp14:anchorId="41884C6B" wp14:editId="24E869BB">
           <wp:simplePos x="0" y="0"/>
           <wp:positionH relativeFrom="page">
             <wp:posOffset>32675</wp:posOffset>
@@ -6401,7 +7466,7 @@
 </file>
 
 <file path=word/numbering.xml><?xml version="1.0" encoding="utf-8"?>
-<w:numbering xmlns:mv="urn:schemas-microsoft-com:mac:vml" xmlns:mo="http://schemas.microsoft.com/office/mac/office/2008/main" xmlns:ve="http://schemas.openxmlformats.org/markup-compatibility/2006" xmlns:o="urn:schemas-microsoft-com:office:office" xmlns:r="http://schemas.openxmlformats.org/officeDocument/2006/relationships" xmlns:m="http://schemas.openxmlformats.org/officeDocument/2006/math" xmlns:v="urn:schemas-microsoft-com:vml" xmlns:w10="urn:schemas-microsoft-com:office:word" xmlns:w="http://schemas.openxmlformats.org/wordprocessingml/2006/main" xmlns:wne="http://schemas.microsoft.com/office/word/2006/wordml" xmlns:wp="http://schemas.openxmlformats.org/drawingml/2006/wordprocessingDrawing">
+<w:numbering xmlns:wpc="http://schemas.microsoft.com/office/word/2010/wordprocessingCanvas" xmlns:mo="http://schemas.microsoft.com/office/mac/office/2008/main" xmlns:mc="http://schemas.openxmlformats.org/markup-compatibility/2006" xmlns:mv="urn:schemas-microsoft-com:mac:vml" xmlns:o="urn:schemas-microsoft-com:office:office" xmlns:r="http://schemas.openxmlformats.org/officeDocument/2006/relationships" xmlns:m="http://schemas.openxmlformats.org/officeDocument/2006/math" xmlns:v="urn:schemas-microsoft-com:vml" xmlns:wp14="http://schemas.microsoft.com/office/word/2010/wordprocessingDrawing" xmlns:wp="http://schemas.openxmlformats.org/drawingml/2006/wordprocessingDrawing" xmlns:w10="urn:schemas-microsoft-com:office:word" xmlns:w="http://schemas.openxmlformats.org/wordprocessingml/2006/main" xmlns:w14="http://schemas.microsoft.com/office/word/2010/wordml" xmlns:wpg="http://schemas.microsoft.com/office/word/2010/wordprocessingGroup" xmlns:wpi="http://schemas.microsoft.com/office/word/2010/wordprocessingInk" xmlns:wne="http://schemas.microsoft.com/office/word/2006/wordml" xmlns:wps="http://schemas.microsoft.com/office/word/2010/wordprocessingShape" mc:Ignorable="w14 wp14">
   <w:abstractNum w:abstractNumId="0">
     <w:nsid w:val="03E34902"/>
     <w:multiLevelType w:val="hybridMultilevel"/>
@@ -8583,10 +9648,6 @@
         <w:smallCaps w:val="0"/>
         <w:strike w:val="0"/>
         <w:dstrike w:val="0"/>
-        <w:outline w:val="0"/>
-        <w:shadow w:val="0"/>
-        <w:emboss w:val="0"/>
-        <w:imprint w:val="0"/>
         <w:noProof w:val="0"/>
         <w:snapToGrid w:val="0"/>
         <w:vanish w:val="0"/>
@@ -8603,8 +9664,15 @@
         <w:shd w:val="clear" w:color="000000" w:fill="000000"/>
         <w:vertAlign w:val="baseline"/>
         <w:em w:val="none"/>
-        <w:lang/>
         <w:specVanish w:val="0"/>
+        <w14:shadow w14:blurRad="0" w14:dist="0" w14:dir="0" w14:sx="0" w14:sy="0" w14:kx="0" w14:ky="0" w14:algn="none">
+          <w14:srgbClr w14:val="000000"/>
+        </w14:shadow>
+        <w14:textOutline w14:w="0" w14:cap="rnd" w14:cmpd="sng" w14:algn="ctr">
+          <w14:noFill/>
+          <w14:prstDash w14:val="solid"/>
+          <w14:bevel/>
+        </w14:textOutline>
       </w:rPr>
     </w:lvl>
     <w:lvl w:ilvl="2">
@@ -9748,7 +10816,7 @@
 </file>
 
 <file path=word/styles.xml><?xml version="1.0" encoding="utf-8"?>
-<w:styles xmlns:r="http://schemas.openxmlformats.org/officeDocument/2006/relationships" xmlns:w="http://schemas.openxmlformats.org/wordprocessingml/2006/main">
+<w:styles xmlns:mc="http://schemas.openxmlformats.org/markup-compatibility/2006" xmlns:r="http://schemas.openxmlformats.org/officeDocument/2006/relationships" xmlns:w="http://schemas.openxmlformats.org/wordprocessingml/2006/main" xmlns:w14="http://schemas.microsoft.com/office/word/2010/wordml" mc:Ignorable="w14">
   <w:docDefaults>
     <w:rPrDefault>
       <w:rPr>
@@ -9803,15 +10871,6 @@
     <w:lsdException w:name="No List" w:locked="0"/>
     <w:lsdException w:name="Balloon Text" w:locked="0" w:uiPriority="0"/>
     <w:lsdException w:name="Table Grid" w:locked="0" w:semiHidden="0" w:uiPriority="59" w:unhideWhenUsed="0"/>
-    <w:lsdException w:name="Note Level 1" w:semiHidden="0" w:unhideWhenUsed="0"/>
-    <w:lsdException w:name="Note Level 2" w:semiHidden="0" w:unhideWhenUsed="0"/>
-    <w:lsdException w:name="Note Level 3" w:semiHidden="0" w:unhideWhenUsed="0"/>
-    <w:lsdException w:name="Note Level 4" w:semiHidden="0" w:unhideWhenUsed="0"/>
-    <w:lsdException w:name="Note Level 5" w:semiHidden="0" w:unhideWhenUsed="0"/>
-    <w:lsdException w:name="Note Level 6" w:semiHidden="0" w:unhideWhenUsed="0"/>
-    <w:lsdException w:name="Note Level 7" w:semiHidden="0" w:unhideWhenUsed="0"/>
-    <w:lsdException w:name="Note Level 8" w:semiHidden="0" w:unhideWhenUsed="0"/>
-    <w:lsdException w:name="Note Level 9" w:semiHidden="0" w:unhideWhenUsed="0"/>
     <w:lsdException w:name="Placeholder Text" w:unhideWhenUsed="0"/>
     <w:lsdException w:name="No Spacing" w:locked="0" w:semiHidden="0" w:uiPriority="1" w:unhideWhenUsed="0"/>
     <w:lsdException w:name="Light Shading" w:locked="0" w:semiHidden="0" w:uiPriority="60" w:unhideWhenUsed="0"/>
@@ -10140,14 +11199,15 @@
   </w:style>
   <w:style w:type="character" w:default="1" w:styleId="Policepardfaut">
     <w:name w:val="Default Paragraph Font"/>
+    <w:uiPriority w:val="1"/>
     <w:semiHidden/>
     <w:unhideWhenUsed/>
   </w:style>
   <w:style w:type="table" w:default="1" w:styleId="TableauNormal">
     <w:name w:val="Normal Table"/>
+    <w:uiPriority w:val="99"/>
     <w:semiHidden/>
     <w:unhideWhenUsed/>
-    <w:qFormat/>
     <w:tblPr>
       <w:tblInd w:w="0" w:type="dxa"/>
       <w:tblCellMar>
@@ -10160,6 +11220,7 @@
   </w:style>
   <w:style w:type="numbering" w:default="1" w:styleId="Aucuneliste">
     <w:name w:val="No List"/>
+    <w:uiPriority w:val="99"/>
     <w:semiHidden/>
     <w:unhideWhenUsed/>
   </w:style>
@@ -12226,7 +13287,7 @@
         <w:suppressLineNumbers w:val="0"/>
         <w:suppressAutoHyphens w:val="0"/>
         <w:wordWrap/>
-        <w:spacing w:beforeLines="0" w:beforeAutospacing="0" w:afterLines="0" w:afterAutospacing="0" w:line="240" w:lineRule="auto"/>
+        <w:spacing w:beforeLines="0" w:before="0" w:beforeAutospacing="0" w:afterLines="0" w:after="0" w:afterAutospacing="0" w:line="240" w:lineRule="auto"/>
         <w:ind w:leftChars="0" w:left="0" w:rightChars="0" w:right="0" w:firstLineChars="0" w:firstLine="0"/>
         <w:contextualSpacing w:val="0"/>
         <w:jc w:val="center"/>
@@ -13787,15 +14848,6 @@
     <w:lsdException w:name="No List" w:locked="0"/>
     <w:lsdException w:name="Balloon Text" w:locked="0" w:uiPriority="0"/>
     <w:lsdException w:name="Table Grid" w:locked="0" w:semiHidden="0" w:uiPriority="59" w:unhideWhenUsed="0"/>
-    <w:lsdException w:name="Note Level 1" w:semiHidden="0" w:unhideWhenUsed="0"/>
-    <w:lsdException w:name="Note Level 2" w:semiHidden="0" w:unhideWhenUsed="0"/>
-    <w:lsdException w:name="Note Level 3" w:semiHidden="0" w:unhideWhenUsed="0"/>
-    <w:lsdException w:name="Note Level 4" w:semiHidden="0" w:unhideWhenUsed="0"/>
-    <w:lsdException w:name="Note Level 5" w:semiHidden="0" w:unhideWhenUsed="0"/>
-    <w:lsdException w:name="Note Level 6" w:semiHidden="0" w:unhideWhenUsed="0"/>
-    <w:lsdException w:name="Note Level 7" w:semiHidden="0" w:unhideWhenUsed="0"/>
-    <w:lsdException w:name="Note Level 8" w:semiHidden="0" w:unhideWhenUsed="0"/>
-    <w:lsdException w:name="Note Level 9" w:semiHidden="0" w:unhideWhenUsed="0"/>
     <w:lsdException w:name="Placeholder Text" w:unhideWhenUsed="0"/>
     <w:lsdException w:name="No Spacing" w:locked="0" w:semiHidden="0" w:uiPriority="1" w:unhideWhenUsed="0"/>
     <w:lsdException w:name="Light Shading" w:locked="0" w:semiHidden="0" w:uiPriority="60" w:unhideWhenUsed="0"/>
@@ -18001,14 +19053,12 @@
 </file>
 
 <file path=customXml/item1.xml><?xml version="1.0" encoding="utf-8"?>
-<p:properties xmlns:p="http://schemas.microsoft.com/office/2006/metadata/properties" xmlns:xsi="http://www.w3.org/2001/XMLSchema-instance" xmlns:pc="http://schemas.microsoft.com/office/infopath/2007/PartnerControls">
-  <documentManagement>
-    <TaxCatchAll xmlns="194ccb06-a9bd-44be-8233-5ea8b0721088"/>
-    <TaxKeywordTaxHTField xmlns="194ccb06-a9bd-44be-8233-5ea8b0721088">
-      <Terms xmlns="http://schemas.microsoft.com/office/infopath/2007/PartnerControls"/>
-    </TaxKeywordTaxHTField>
-  </documentManagement>
-</p:properties>
+<?mso-contentType ?>
+<FormTemplates xmlns="http://schemas.microsoft.com/sharepoint/v3/contenttype/forms">
+  <Display>DocumentLibraryForm</Display>
+  <Edit>DocumentLibraryForm</Edit>
+  <New>DocumentLibraryForm</New>
+</FormTemplates>
 </file>
 
 <file path=customXml/item2.xml><?xml version="1.0" encoding="utf-8"?>
@@ -18152,12 +19202,14 @@
 </file>
 
 <file path=customXml/item3.xml><?xml version="1.0" encoding="utf-8"?>
-<?mso-contentType ?>
-<FormTemplates xmlns="http://schemas.microsoft.com/sharepoint/v3/contenttype/forms">
-  <Display>DocumentLibraryForm</Display>
-  <Edit>DocumentLibraryForm</Edit>
-  <New>DocumentLibraryForm</New>
-</FormTemplates>
+<p:properties xmlns:p="http://schemas.microsoft.com/office/2006/metadata/properties" xmlns:xsi="http://www.w3.org/2001/XMLSchema-instance" xmlns:pc="http://schemas.microsoft.com/office/infopath/2007/PartnerControls">
+  <documentManagement>
+    <TaxCatchAll xmlns="194ccb06-a9bd-44be-8233-5ea8b0721088"/>
+    <TaxKeywordTaxHTField xmlns="194ccb06-a9bd-44be-8233-5ea8b0721088">
+      <Terms xmlns="http://schemas.microsoft.com/office/infopath/2007/PartnerControls"/>
+    </TaxKeywordTaxHTField>
+  </documentManagement>
+</p:properties>
 </file>
 
 <file path=customXml/item4.xml><?xml version="1.0" encoding="utf-8"?>
@@ -18165,11 +19217,9 @@
 </file>
 
 <file path=customXml/itemProps1.xml><?xml version="1.0" encoding="utf-8"?>
-<ds:datastoreItem xmlns:ds="http://schemas.openxmlformats.org/officeDocument/2006/customXml" ds:itemID="{DFFBFD16-ACF5-4461-95B8-9F684056E623}">
+<ds:datastoreItem xmlns:ds="http://schemas.openxmlformats.org/officeDocument/2006/customXml" ds:itemID="{1D7ACB1F-E46F-44D4-BC20-DD633AB4993C}">
   <ds:schemaRefs>
-    <ds:schemaRef ds:uri="http://schemas.microsoft.com/office/2006/metadata/properties"/>
-    <ds:schemaRef ds:uri="http://schemas.microsoft.com/office/infopath/2007/PartnerControls"/>
-    <ds:schemaRef ds:uri="194ccb06-a9bd-44be-8233-5ea8b0721088"/>
+    <ds:schemaRef ds:uri="http://schemas.microsoft.com/sharepoint/v3/contenttype/forms"/>
   </ds:schemaRefs>
 </ds:datastoreItem>
 </file>
@@ -18193,15 +19243,17 @@
 </file>
 
 <file path=customXml/itemProps3.xml><?xml version="1.0" encoding="utf-8"?>
-<ds:datastoreItem xmlns:ds="http://schemas.openxmlformats.org/officeDocument/2006/customXml" ds:itemID="{1D7ACB1F-E46F-44D4-BC20-DD633AB4993C}">
+<ds:datastoreItem xmlns:ds="http://schemas.openxmlformats.org/officeDocument/2006/customXml" ds:itemID="{DFFBFD16-ACF5-4461-95B8-9F684056E623}">
   <ds:schemaRefs>
-    <ds:schemaRef ds:uri="http://schemas.microsoft.com/sharepoint/v3/contenttype/forms"/>
+    <ds:schemaRef ds:uri="http://schemas.microsoft.com/office/2006/metadata/properties"/>
+    <ds:schemaRef ds:uri="http://schemas.microsoft.com/office/infopath/2007/PartnerControls"/>
+    <ds:schemaRef ds:uri="194ccb06-a9bd-44be-8233-5ea8b0721088"/>
   </ds:schemaRefs>
 </ds:datastoreItem>
 </file>
 
 <file path=customXml/itemProps4.xml><?xml version="1.0" encoding="utf-8"?>
-<ds:datastoreItem xmlns:ds="http://schemas.openxmlformats.org/officeDocument/2006/customXml" ds:itemID="{29FED612-56AF-C746-974D-12FFDB66BE17}">
+<ds:datastoreItem xmlns:ds="http://schemas.openxmlformats.org/officeDocument/2006/customXml" ds:itemID="{9891C4B7-7A13-E64A-8AF8-A5A2C68ACBFA}">
   <ds:schemaRefs>
     <ds:schemaRef ds:uri="http://schemas.openxmlformats.org/officeDocument/2006/bibliography"/>
   </ds:schemaRefs>

</xml_diff>